<commit_message>
Procesamiento del Lenguaje Natural
</commit_message>
<xml_diff>
--- a/Memoria_TFG.docx
+++ b/Memoria_TFG.docx
@@ -9315,13 +9315,129 @@
     </w:p>
     <w:p>
       <w:pPr>
-        <w:pStyle w:val="Prrafo"/>
-      </w:pPr>
+        <w:pStyle w:val="TDC4"/>
+      </w:pPr>
+      <w:r>
+        <w:t xml:space="preserve">Para entender el procesamiento del lenguaje natural, primero definiremos en </w:t>
+      </w:r>
+      <w:proofErr w:type="spellStart"/>
+      <w:r>
+        <w:t>que</w:t>
+      </w:r>
+      <w:proofErr w:type="spellEnd"/>
+      <w:r>
+        <w:t xml:space="preserve"> consiste el lenguaje natural (LN). Un lenguaje natural es aquel que ha evolucionado con el tiempo para fines de comunicación humana, como el español o alemán </w:t>
+      </w:r>
       <w:r>
         <w:t>[12]</w:t>
       </w:r>
       <w:r>
+        <w:t>. El lenguaj</w:t>
+      </w:r>
+      <w:r>
+        <w:t>e natural, es la vía de comunicación que  utilizan las personas para comunicarse</w:t>
+      </w:r>
+      <w:r>
+        <w:t xml:space="preserve"> </w:t>
+      </w:r>
+      <w:r>
+        <w:t xml:space="preserve">entre ellas </w:t>
+      </w:r>
+      <w:r>
+        <w:t>habitualmente.</w:t>
+      </w:r>
+    </w:p>
+    <w:p>
+      <w:pPr>
+        <w:pStyle w:val="TDC4"/>
+      </w:pPr>
+      <w:r>
+        <w:t xml:space="preserve">El Procesamiento de Lenguaje Natural (PLN) se entiende como la habilidad que tiene una máquina para procesar la información comunicada, no simplemente las letras o los sonidos del lenguaje, un traductor autómatico sería un ejemplo de dispositivo o software de PLN </w:t>
+      </w:r>
+      <w:r>
         <w:t>[13]</w:t>
+      </w:r>
+      <w:r>
+        <w:t xml:space="preserve">. El </w:t>
+      </w:r>
+      <w:r>
+        <w:lastRenderedPageBreak/>
+        <w:t>PLN tiene aplicaciones muy variadas, ya que su alcance es muy extenso, algunas aplicaciones son:</w:t>
+      </w:r>
+    </w:p>
+    <w:p>
+      <w:pPr>
+        <w:pStyle w:val="TDC4"/>
+        <w:numPr>
+          <w:ilvl w:val="0"/>
+          <w:numId w:val="11"/>
+        </w:numPr>
+      </w:pPr>
+      <w:r>
+        <w:t>Traducción automática.</w:t>
+      </w:r>
+    </w:p>
+    <w:p>
+      <w:pPr>
+        <w:pStyle w:val="TDC4"/>
+        <w:numPr>
+          <w:ilvl w:val="0"/>
+          <w:numId w:val="11"/>
+        </w:numPr>
+      </w:pPr>
+      <w:r>
+        <w:t>Recuperación de la información.</w:t>
+      </w:r>
+    </w:p>
+    <w:p>
+      <w:pPr>
+        <w:pStyle w:val="TDC4"/>
+        <w:numPr>
+          <w:ilvl w:val="0"/>
+          <w:numId w:val="11"/>
+        </w:numPr>
+      </w:pPr>
+      <w:r>
+        <w:t>Extracción de Información</w:t>
+      </w:r>
+      <w:r>
+        <w:t xml:space="preserve"> y Resúmen</w:t>
+      </w:r>
+      <w:r>
+        <w:t>es.</w:t>
+      </w:r>
+    </w:p>
+    <w:p>
+      <w:pPr>
+        <w:pStyle w:val="TDC4"/>
+        <w:numPr>
+          <w:ilvl w:val="0"/>
+          <w:numId w:val="11"/>
+        </w:numPr>
+      </w:pPr>
+      <w:r>
+        <w:t>Tutores inteligentes</w:t>
+      </w:r>
+      <w:r>
+        <w:t>.</w:t>
+      </w:r>
+    </w:p>
+    <w:p>
+      <w:pPr>
+        <w:pStyle w:val="TDC4"/>
+        <w:numPr>
+          <w:ilvl w:val="0"/>
+          <w:numId w:val="11"/>
+        </w:numPr>
+      </w:pPr>
+      <w:r>
+        <w:t>Reconocimiento de Voz.</w:t>
+      </w:r>
+    </w:p>
+    <w:p/>
+    <w:p>
+      <w:r>
+        <w:t>La arquitectura de un sistema de PLN, se fundamenta en una definición del LN por niveles, que son: fonológico, morfológico, sintáctico, semántico y pragmático. En este trabajo, nos centraremos en los niveles : sintacticos</w:t>
       </w:r>
     </w:p>
     <w:p>
@@ -9337,7 +9453,6 @@
         <w:rPr>
           <w:rFonts w:ascii="Century Schoolbook" w:hAnsi="Century Schoolbook"/>
         </w:rPr>
-        <w:lastRenderedPageBreak/>
         <w:t>RStudio</w:t>
       </w:r>
       <w:bookmarkEnd w:id="11"/>
@@ -9457,6 +9572,7 @@
       </w:pPr>
       <w:bookmarkStart w:id="15" w:name="_Toc479265190"/>
       <w:r>
+        <w:lastRenderedPageBreak/>
         <w:t>Capí</w:t>
       </w:r>
       <w:r>
@@ -11818,124 +11934,41 @@
           <w:szCs w:val="28"/>
         </w:rPr>
       </w:pPr>
-      <w:r>
-        <w:rPr>
-          <w:rFonts w:ascii="Century Schoolbook" w:hAnsi="Century Schoolbook"/>
-          <w:szCs w:val="28"/>
-          <w:shd w:val="clear" w:color="auto" w:fill="FFFFFF"/>
-        </w:rPr>
+      <w:proofErr w:type="gramStart"/>
+      <w:r>
         <w:lastRenderedPageBreak/>
-        <w:t xml:space="preserve">Cortez Vásquez, A., Vega huerta, H., </w:t>
+        <w:t>]</w:t>
+      </w:r>
+      <w:r>
+        <w:t>BROOKSHEAR</w:t>
+      </w:r>
+      <w:proofErr w:type="gramEnd"/>
+      <w:r>
+        <w:t xml:space="preserve"> J. </w:t>
       </w:r>
       <w:proofErr w:type="spellStart"/>
       <w:r>
-        <w:rPr>
-          <w:rFonts w:ascii="Century Schoolbook" w:hAnsi="Century Schoolbook"/>
-          <w:szCs w:val="28"/>
-          <w:shd w:val="clear" w:color="auto" w:fill="FFFFFF"/>
-        </w:rPr>
-        <w:t>Pariona</w:t>
+        <w:t>Glean</w:t>
       </w:r>
       <w:proofErr w:type="spellEnd"/>
       <w:r>
-        <w:rPr>
-          <w:rFonts w:ascii="Century Schoolbook" w:hAnsi="Century Schoolbook"/>
-          <w:szCs w:val="28"/>
-          <w:shd w:val="clear" w:color="auto" w:fill="FFFFFF"/>
-        </w:rPr>
-        <w:t xml:space="preserve"> Quispe, J., &amp; </w:t>
+        <w:t xml:space="preserve">. Teoría de la computación </w:t>
       </w:r>
       <w:proofErr w:type="spellStart"/>
       <w:r>
-        <w:rPr>
-          <w:rFonts w:ascii="Century Schoolbook" w:hAnsi="Century Schoolbook"/>
-          <w:szCs w:val="28"/>
-          <w:shd w:val="clear" w:color="auto" w:fill="FFFFFF"/>
-        </w:rPr>
-        <w:t>Huayna</w:t>
+        <w:t>Addisson</w:t>
       </w:r>
       <w:proofErr w:type="spellEnd"/>
       <w:r>
-        <w:rPr>
-          <w:rFonts w:ascii="Century Schoolbook" w:hAnsi="Century Schoolbook"/>
-          <w:szCs w:val="28"/>
-          <w:shd w:val="clear" w:color="auto" w:fill="FFFFFF"/>
-        </w:rPr>
-        <w:t>, A. Procesamiento de lenguaje natural.</w:t>
-      </w:r>
-      <w:r>
-        <w:rPr>
-          <w:rStyle w:val="apple-converted-space"/>
-          <w:rFonts w:ascii="Century Schoolbook" w:hAnsi="Century Schoolbook"/>
-          <w:szCs w:val="28"/>
-          <w:shd w:val="clear" w:color="auto" w:fill="FFFFFF"/>
-        </w:rPr>
-        <w:t> </w:t>
-      </w:r>
-      <w:r>
-        <w:rPr>
-          <w:rStyle w:val="nfasis"/>
-          <w:rFonts w:ascii="Century Schoolbook" w:hAnsi="Century Schoolbook"/>
-          <w:szCs w:val="28"/>
-          <w:shd w:val="clear" w:color="auto" w:fill="FFFFFF"/>
-        </w:rPr>
-        <w:t xml:space="preserve">Revista De </w:t>
+        <w:t xml:space="preserve"> </w:t>
       </w:r>
       <w:proofErr w:type="spellStart"/>
       <w:r>
-        <w:rPr>
-          <w:rStyle w:val="nfasis"/>
-          <w:rFonts w:ascii="Century Schoolbook" w:hAnsi="Century Schoolbook"/>
-          <w:szCs w:val="28"/>
-          <w:shd w:val="clear" w:color="auto" w:fill="FFFFFF"/>
-        </w:rPr>
-        <w:t>InvestigacióN</w:t>
+        <w:t>Wesley</w:t>
       </w:r>
       <w:proofErr w:type="spellEnd"/>
       <w:r>
-        <w:rPr>
-          <w:rStyle w:val="nfasis"/>
-          <w:rFonts w:ascii="Century Schoolbook" w:hAnsi="Century Schoolbook"/>
-          <w:szCs w:val="28"/>
-          <w:shd w:val="clear" w:color="auto" w:fill="FFFFFF"/>
-        </w:rPr>
-        <w:t xml:space="preserve"> De Sistemas E </w:t>
-      </w:r>
-      <w:proofErr w:type="spellStart"/>
-      <w:r>
-        <w:rPr>
-          <w:rStyle w:val="nfasis"/>
-          <w:rFonts w:ascii="Century Schoolbook" w:hAnsi="Century Schoolbook"/>
-          <w:szCs w:val="28"/>
-          <w:shd w:val="clear" w:color="auto" w:fill="FFFFFF"/>
-        </w:rPr>
-        <w:t>InformáTica</w:t>
-      </w:r>
-      <w:proofErr w:type="spellEnd"/>
-      <w:r>
-        <w:rPr>
-          <w:rStyle w:val="nfasis"/>
-          <w:rFonts w:ascii="Century Schoolbook" w:hAnsi="Century Schoolbook"/>
-          <w:szCs w:val="28"/>
-          <w:shd w:val="clear" w:color="auto" w:fill="FFFFFF"/>
-        </w:rPr>
-        <w:t>, 6</w:t>
-      </w:r>
-      <w:r>
-        <w:rPr>
-          <w:rFonts w:ascii="Century Schoolbook" w:hAnsi="Century Schoolbook"/>
-          <w:szCs w:val="28"/>
-          <w:shd w:val="clear" w:color="auto" w:fill="FFFFFF"/>
-        </w:rPr>
-        <w:t>(2), 45 - 54.</w:t>
-      </w:r>
-      <w:r>
-        <w:rPr>
-          <w:rFonts w:ascii="Century Schoolbook" w:hAnsi="Century Schoolbook"/>
-          <w:szCs w:val="28"/>
-          <w:shd w:val="clear" w:color="auto" w:fill="FFFFFF"/>
-        </w:rPr>
-        <w:t xml:space="preserve"> (2014).</w:t>
+        <w:t xml:space="preserve"> iberoamericana Wilmington Delaware 1993</w:t>
       </w:r>
     </w:p>
     <w:p>
@@ -12011,6 +12044,142 @@
           <w:shd w:val="clear" w:color="auto" w:fill="FFFFFF"/>
         </w:rPr>
         <w:t>1 (2010).</w:t>
+      </w:r>
+    </w:p>
+    <w:p>
+      <w:pPr>
+        <w:pStyle w:val="Bibliografa"/>
+        <w:rPr>
+          <w:rFonts w:ascii="Century Schoolbook" w:hAnsi="Century Schoolbook"/>
+          <w:szCs w:val="28"/>
+        </w:rPr>
+      </w:pPr>
+    </w:p>
+    <w:p>
+      <w:pPr>
+        <w:pStyle w:val="Bibliografa"/>
+        <w:rPr>
+          <w:rFonts w:ascii="Century Schoolbook" w:hAnsi="Century Schoolbook"/>
+          <w:szCs w:val="28"/>
+        </w:rPr>
+      </w:pPr>
+      <w:r>
+        <w:rPr>
+          <w:rFonts w:ascii="Century Schoolbook" w:hAnsi="Century Schoolbook"/>
+          <w:szCs w:val="28"/>
+          <w:shd w:val="clear" w:color="auto" w:fill="FFFFFF"/>
+        </w:rPr>
+        <w:t xml:space="preserve">Cortez Vásquez, A., Vega huerta, H., </w:t>
+      </w:r>
+      <w:proofErr w:type="spellStart"/>
+      <w:r>
+        <w:rPr>
+          <w:rFonts w:ascii="Century Schoolbook" w:hAnsi="Century Schoolbook"/>
+          <w:szCs w:val="28"/>
+          <w:shd w:val="clear" w:color="auto" w:fill="FFFFFF"/>
+        </w:rPr>
+        <w:t>Pariona</w:t>
+      </w:r>
+      <w:proofErr w:type="spellEnd"/>
+      <w:r>
+        <w:rPr>
+          <w:rFonts w:ascii="Century Schoolbook" w:hAnsi="Century Schoolbook"/>
+          <w:szCs w:val="28"/>
+          <w:shd w:val="clear" w:color="auto" w:fill="FFFFFF"/>
+        </w:rPr>
+        <w:t xml:space="preserve"> Quispe, J., &amp; </w:t>
+      </w:r>
+      <w:proofErr w:type="spellStart"/>
+      <w:r>
+        <w:rPr>
+          <w:rFonts w:ascii="Century Schoolbook" w:hAnsi="Century Schoolbook"/>
+          <w:szCs w:val="28"/>
+          <w:shd w:val="clear" w:color="auto" w:fill="FFFFFF"/>
+        </w:rPr>
+        <w:t>Huayna</w:t>
+      </w:r>
+      <w:proofErr w:type="spellEnd"/>
+      <w:r>
+        <w:rPr>
+          <w:rFonts w:ascii="Century Schoolbook" w:hAnsi="Century Schoolbook"/>
+          <w:szCs w:val="28"/>
+          <w:shd w:val="clear" w:color="auto" w:fill="FFFFFF"/>
+        </w:rPr>
+        <w:t>, A. Procesamiento de lenguaje natural.</w:t>
+      </w:r>
+      <w:r>
+        <w:rPr>
+          <w:rStyle w:val="apple-converted-space"/>
+          <w:rFonts w:ascii="Century Schoolbook" w:hAnsi="Century Schoolbook"/>
+          <w:szCs w:val="28"/>
+          <w:shd w:val="clear" w:color="auto" w:fill="FFFFFF"/>
+        </w:rPr>
+        <w:t> </w:t>
+      </w:r>
+      <w:r>
+        <w:rPr>
+          <w:rStyle w:val="nfasis"/>
+          <w:rFonts w:ascii="Century Schoolbook" w:hAnsi="Century Schoolbook"/>
+          <w:szCs w:val="28"/>
+          <w:shd w:val="clear" w:color="auto" w:fill="FFFFFF"/>
+        </w:rPr>
+        <w:t xml:space="preserve">Revista De </w:t>
+      </w:r>
+      <w:proofErr w:type="spellStart"/>
+      <w:r>
+        <w:rPr>
+          <w:rStyle w:val="nfasis"/>
+          <w:rFonts w:ascii="Century Schoolbook" w:hAnsi="Century Schoolbook"/>
+          <w:szCs w:val="28"/>
+          <w:shd w:val="clear" w:color="auto" w:fill="FFFFFF"/>
+        </w:rPr>
+        <w:t>InvestigacióN</w:t>
+      </w:r>
+      <w:proofErr w:type="spellEnd"/>
+      <w:r>
+        <w:rPr>
+          <w:rStyle w:val="nfasis"/>
+          <w:rFonts w:ascii="Century Schoolbook" w:hAnsi="Century Schoolbook"/>
+          <w:szCs w:val="28"/>
+          <w:shd w:val="clear" w:color="auto" w:fill="FFFFFF"/>
+        </w:rPr>
+        <w:t xml:space="preserve"> De Sistemas E </w:t>
+      </w:r>
+      <w:proofErr w:type="spellStart"/>
+      <w:r>
+        <w:rPr>
+          <w:rStyle w:val="nfasis"/>
+          <w:rFonts w:ascii="Century Schoolbook" w:hAnsi="Century Schoolbook"/>
+          <w:szCs w:val="28"/>
+          <w:shd w:val="clear" w:color="auto" w:fill="FFFFFF"/>
+        </w:rPr>
+        <w:t>InformáTica</w:t>
+      </w:r>
+      <w:proofErr w:type="spellEnd"/>
+      <w:r>
+        <w:rPr>
+          <w:rStyle w:val="nfasis"/>
+          <w:rFonts w:ascii="Century Schoolbook" w:hAnsi="Century Schoolbook"/>
+          <w:szCs w:val="28"/>
+          <w:shd w:val="clear" w:color="auto" w:fill="FFFFFF"/>
+        </w:rPr>
+        <w:t>, 6</w:t>
+      </w:r>
+      <w:r>
+        <w:rPr>
+          <w:rFonts w:ascii="Century Schoolbook" w:hAnsi="Century Schoolbook"/>
+          <w:szCs w:val="28"/>
+          <w:shd w:val="clear" w:color="auto" w:fill="FFFFFF"/>
+        </w:rPr>
+        <w:t>(2), 45 - 54.</w:t>
+      </w:r>
+      <w:r>
+        <w:rPr>
+          <w:rFonts w:ascii="Century Schoolbook" w:hAnsi="Century Schoolbook"/>
+          <w:szCs w:val="28"/>
+          <w:shd w:val="clear" w:color="auto" w:fill="FFFFFF"/>
+        </w:rPr>
+        <w:t xml:space="preserve"> (2014).</w:t>
       </w:r>
     </w:p>
     <w:sectPr>
@@ -12103,7 +12272,7 @@
           <w:noProof/>
           <w:lang w:val="es-ES"/>
         </w:rPr>
-        <w:t>30</w:t>
+        <w:t>20</w:t>
       </w:r>
     </w:fldSimple>
   </w:p>
@@ -12728,9 +12897,9 @@
     </w:lvl>
   </w:abstractNum>
   <w:abstractNum w:abstractNumId="7">
-    <w:nsid w:val="46015A9D"/>
+    <w:nsid w:val="3931392B"/>
     <w:multiLevelType w:val="hybridMultilevel"/>
-    <w:tmpl w:val="C51C5D0C"/>
+    <w:tmpl w:val="ED72F568"/>
     <w:lvl w:ilvl="0" w:tplc="0C0A0001">
       <w:start w:val="1"/>
       <w:numFmt w:val="bullet"/>
@@ -12841,16 +13010,16 @@
     </w:lvl>
   </w:abstractNum>
   <w:abstractNum w:abstractNumId="8">
-    <w:nsid w:val="50FF062C"/>
+    <w:nsid w:val="46015A9D"/>
     <w:multiLevelType w:val="hybridMultilevel"/>
-    <w:tmpl w:val="BF329612"/>
+    <w:tmpl w:val="C51C5D0C"/>
     <w:lvl w:ilvl="0" w:tplc="0C0A0001">
       <w:start w:val="1"/>
       <w:numFmt w:val="bullet"/>
       <w:lvlText w:val=""/>
       <w:lvlJc w:val="left"/>
       <w:pPr>
-        <w:ind w:left="1440" w:hanging="360"/>
+        <w:ind w:left="720" w:hanging="360"/>
       </w:pPr>
       <w:rPr>
         <w:rFonts w:ascii="Symbol" w:hAnsi="Symbol" w:hint="default"/>
@@ -12862,7 +13031,7 @@
       <w:lvlText w:val="o"/>
       <w:lvlJc w:val="left"/>
       <w:pPr>
-        <w:ind w:left="2160" w:hanging="360"/>
+        <w:ind w:left="1440" w:hanging="360"/>
       </w:pPr>
       <w:rPr>
         <w:rFonts w:ascii="Courier New" w:hAnsi="Courier New" w:cs="Courier New" w:hint="default"/>
@@ -12874,7 +13043,7 @@
       <w:lvlText w:val=""/>
       <w:lvlJc w:val="left"/>
       <w:pPr>
-        <w:ind w:left="2880" w:hanging="360"/>
+        <w:ind w:left="2160" w:hanging="360"/>
       </w:pPr>
       <w:rPr>
         <w:rFonts w:ascii="Wingdings" w:hAnsi="Wingdings" w:hint="default"/>
@@ -12886,7 +13055,7 @@
       <w:lvlText w:val=""/>
       <w:lvlJc w:val="left"/>
       <w:pPr>
-        <w:ind w:left="3600" w:hanging="360"/>
+        <w:ind w:left="2880" w:hanging="360"/>
       </w:pPr>
       <w:rPr>
         <w:rFonts w:ascii="Symbol" w:hAnsi="Symbol" w:hint="default"/>
@@ -12898,7 +13067,7 @@
       <w:lvlText w:val="o"/>
       <w:lvlJc w:val="left"/>
       <w:pPr>
-        <w:ind w:left="4320" w:hanging="360"/>
+        <w:ind w:left="3600" w:hanging="360"/>
       </w:pPr>
       <w:rPr>
         <w:rFonts w:ascii="Courier New" w:hAnsi="Courier New" w:cs="Courier New" w:hint="default"/>
@@ -12910,7 +13079,7 @@
       <w:lvlText w:val=""/>
       <w:lvlJc w:val="left"/>
       <w:pPr>
-        <w:ind w:left="5040" w:hanging="360"/>
+        <w:ind w:left="4320" w:hanging="360"/>
       </w:pPr>
       <w:rPr>
         <w:rFonts w:ascii="Wingdings" w:hAnsi="Wingdings" w:hint="default"/>
@@ -12922,7 +13091,7 @@
       <w:lvlText w:val=""/>
       <w:lvlJc w:val="left"/>
       <w:pPr>
-        <w:ind w:left="5760" w:hanging="360"/>
+        <w:ind w:left="5040" w:hanging="360"/>
       </w:pPr>
       <w:rPr>
         <w:rFonts w:ascii="Symbol" w:hAnsi="Symbol" w:hint="default"/>
@@ -12934,7 +13103,7 @@
       <w:lvlText w:val="o"/>
       <w:lvlJc w:val="left"/>
       <w:pPr>
-        <w:ind w:left="6480" w:hanging="360"/>
+        <w:ind w:left="5760" w:hanging="360"/>
       </w:pPr>
       <w:rPr>
         <w:rFonts w:ascii="Courier New" w:hAnsi="Courier New" w:cs="Courier New" w:hint="default"/>
@@ -12946,7 +13115,7 @@
       <w:lvlText w:val=""/>
       <w:lvlJc w:val="left"/>
       <w:pPr>
-        <w:ind w:left="7200" w:hanging="360"/>
+        <w:ind w:left="6480" w:hanging="360"/>
       </w:pPr>
       <w:rPr>
         <w:rFonts w:ascii="Wingdings" w:hAnsi="Wingdings" w:hint="default"/>
@@ -12954,6 +13123,119 @@
     </w:lvl>
   </w:abstractNum>
   <w:abstractNum w:abstractNumId="9">
+    <w:nsid w:val="50FF062C"/>
+    <w:multiLevelType w:val="hybridMultilevel"/>
+    <w:tmpl w:val="BF329612"/>
+    <w:lvl w:ilvl="0" w:tplc="0C0A0001">
+      <w:start w:val="1"/>
+      <w:numFmt w:val="bullet"/>
+      <w:lvlText w:val=""/>
+      <w:lvlJc w:val="left"/>
+      <w:pPr>
+        <w:ind w:left="1440" w:hanging="360"/>
+      </w:pPr>
+      <w:rPr>
+        <w:rFonts w:ascii="Symbol" w:hAnsi="Symbol" w:hint="default"/>
+      </w:rPr>
+    </w:lvl>
+    <w:lvl w:ilvl="1" w:tplc="0C0A0003" w:tentative="1">
+      <w:start w:val="1"/>
+      <w:numFmt w:val="bullet"/>
+      <w:lvlText w:val="o"/>
+      <w:lvlJc w:val="left"/>
+      <w:pPr>
+        <w:ind w:left="2160" w:hanging="360"/>
+      </w:pPr>
+      <w:rPr>
+        <w:rFonts w:ascii="Courier New" w:hAnsi="Courier New" w:cs="Courier New" w:hint="default"/>
+      </w:rPr>
+    </w:lvl>
+    <w:lvl w:ilvl="2" w:tplc="0C0A0005" w:tentative="1">
+      <w:start w:val="1"/>
+      <w:numFmt w:val="bullet"/>
+      <w:lvlText w:val=""/>
+      <w:lvlJc w:val="left"/>
+      <w:pPr>
+        <w:ind w:left="2880" w:hanging="360"/>
+      </w:pPr>
+      <w:rPr>
+        <w:rFonts w:ascii="Wingdings" w:hAnsi="Wingdings" w:hint="default"/>
+      </w:rPr>
+    </w:lvl>
+    <w:lvl w:ilvl="3" w:tplc="0C0A0001" w:tentative="1">
+      <w:start w:val="1"/>
+      <w:numFmt w:val="bullet"/>
+      <w:lvlText w:val=""/>
+      <w:lvlJc w:val="left"/>
+      <w:pPr>
+        <w:ind w:left="3600" w:hanging="360"/>
+      </w:pPr>
+      <w:rPr>
+        <w:rFonts w:ascii="Symbol" w:hAnsi="Symbol" w:hint="default"/>
+      </w:rPr>
+    </w:lvl>
+    <w:lvl w:ilvl="4" w:tplc="0C0A0003" w:tentative="1">
+      <w:start w:val="1"/>
+      <w:numFmt w:val="bullet"/>
+      <w:lvlText w:val="o"/>
+      <w:lvlJc w:val="left"/>
+      <w:pPr>
+        <w:ind w:left="4320" w:hanging="360"/>
+      </w:pPr>
+      <w:rPr>
+        <w:rFonts w:ascii="Courier New" w:hAnsi="Courier New" w:cs="Courier New" w:hint="default"/>
+      </w:rPr>
+    </w:lvl>
+    <w:lvl w:ilvl="5" w:tplc="0C0A0005" w:tentative="1">
+      <w:start w:val="1"/>
+      <w:numFmt w:val="bullet"/>
+      <w:lvlText w:val=""/>
+      <w:lvlJc w:val="left"/>
+      <w:pPr>
+        <w:ind w:left="5040" w:hanging="360"/>
+      </w:pPr>
+      <w:rPr>
+        <w:rFonts w:ascii="Wingdings" w:hAnsi="Wingdings" w:hint="default"/>
+      </w:rPr>
+    </w:lvl>
+    <w:lvl w:ilvl="6" w:tplc="0C0A0001" w:tentative="1">
+      <w:start w:val="1"/>
+      <w:numFmt w:val="bullet"/>
+      <w:lvlText w:val=""/>
+      <w:lvlJc w:val="left"/>
+      <w:pPr>
+        <w:ind w:left="5760" w:hanging="360"/>
+      </w:pPr>
+      <w:rPr>
+        <w:rFonts w:ascii="Symbol" w:hAnsi="Symbol" w:hint="default"/>
+      </w:rPr>
+    </w:lvl>
+    <w:lvl w:ilvl="7" w:tplc="0C0A0003" w:tentative="1">
+      <w:start w:val="1"/>
+      <w:numFmt w:val="bullet"/>
+      <w:lvlText w:val="o"/>
+      <w:lvlJc w:val="left"/>
+      <w:pPr>
+        <w:ind w:left="6480" w:hanging="360"/>
+      </w:pPr>
+      <w:rPr>
+        <w:rFonts w:ascii="Courier New" w:hAnsi="Courier New" w:cs="Courier New" w:hint="default"/>
+      </w:rPr>
+    </w:lvl>
+    <w:lvl w:ilvl="8" w:tplc="0C0A0005" w:tentative="1">
+      <w:start w:val="1"/>
+      <w:numFmt w:val="bullet"/>
+      <w:lvlText w:val=""/>
+      <w:lvlJc w:val="left"/>
+      <w:pPr>
+        <w:ind w:left="7200" w:hanging="360"/>
+      </w:pPr>
+      <w:rPr>
+        <w:rFonts w:ascii="Wingdings" w:hAnsi="Wingdings" w:hint="default"/>
+      </w:rPr>
+    </w:lvl>
+  </w:abstractNum>
+  <w:abstractNum w:abstractNumId="10">
     <w:nsid w:val="51352180"/>
     <w:multiLevelType w:val="multilevel"/>
     <w:tmpl w:val="9684E568"/>
@@ -13111,13 +13393,13 @@
     <w:abstractNumId w:val="1"/>
   </w:num>
   <w:num w:numId="5">
-    <w:abstractNumId w:val="9"/>
+    <w:abstractNumId w:val="10"/>
   </w:num>
   <w:num w:numId="6">
-    <w:abstractNumId w:val="7"/>
+    <w:abstractNumId w:val="8"/>
   </w:num>
   <w:num w:numId="7">
-    <w:abstractNumId w:val="8"/>
+    <w:abstractNumId w:val="9"/>
   </w:num>
   <w:num w:numId="8">
     <w:abstractNumId w:val="3"/>
@@ -13128,7 +13410,10 @@
   <w:num w:numId="10">
     <w:abstractNumId w:val="4"/>
   </w:num>
-  <w:numIdMacAtCleanup w:val="10"/>
+  <w:num w:numId="11">
+    <w:abstractNumId w:val="7"/>
+  </w:num>
+  <w:numIdMacAtCleanup w:val="11"/>
 </w:numbering>
 </file>
 
@@ -15062,7 +15347,7 @@
 </file>
 
 <file path=customXml/itemProps2.xml><?xml version="1.0" encoding="utf-8"?>
-<ds:datastoreItem xmlns:ds="http://schemas.openxmlformats.org/officeDocument/2006/customXml" ds:itemID="{C7A16ED8-ACE1-4A02-AA4E-150EBEBFB7F4}">
+<ds:datastoreItem xmlns:ds="http://schemas.openxmlformats.org/officeDocument/2006/customXml" ds:itemID="{E3BB5C71-5AD0-4919-B1A3-E34C8A258DA7}">
   <ds:schemaRefs>
     <ds:schemaRef ds:uri="http://schemas.openxmlformats.org/officeDocument/2006/bibliography"/>
   </ds:schemaRefs>

</xml_diff>

<commit_message>
Rstudio, falta lenguaje R y librerías
</commit_message>
<xml_diff>
--- a/Memoria_TFG.docx
+++ b/Memoria_TFG.docx
@@ -10193,21 +10193,19 @@
         <w:rPr>
           <w:rFonts w:ascii="Century Schoolbook" w:hAnsi="Century Schoolbook"/>
         </w:rPr>
-        <w:t xml:space="preserve"> tiene como objetivo proporcionar un entorno de desarrollo informático estadístico R. Permite el análisis y desarrollo para que se lleven a cabo los análisis correspondientes con el lenguaje </w:t>
-      </w:r>
-      <w:proofErr w:type="spellStart"/>
-      <w:r>
-        <w:rPr>
-          <w:rFonts w:ascii="Century Schoolbook" w:hAnsi="Century Schoolbook"/>
-        </w:rPr>
-        <w:t>R.Las</w:t>
-      </w:r>
-      <w:proofErr w:type="spellEnd"/>
-      <w:r>
-        <w:rPr>
-          <w:rFonts w:ascii="Century Schoolbook" w:hAnsi="Century Schoolbook"/>
-        </w:rPr>
-        <w:t xml:space="preserve"> principales características son:</w:t>
+        <w:t xml:space="preserve"> tiene como objetivo proporcionar un entorno de desarrollo informático estadístico R. Permite el análisis y desarrollo para que se lleven a cabo los análisis correspondientes con el lenguaje R.</w:t>
+      </w:r>
+      <w:r>
+        <w:rPr>
+          <w:rFonts w:ascii="Century Schoolbook" w:hAnsi="Century Schoolbook"/>
+        </w:rPr>
+        <w:t xml:space="preserve"> </w:t>
+      </w:r>
+      <w:r>
+        <w:rPr>
+          <w:rFonts w:ascii="Century Schoolbook" w:hAnsi="Century Schoolbook"/>
+        </w:rPr>
+        <w:t>Las principales características son:</w:t>
       </w:r>
     </w:p>
     <w:p>
@@ -10402,6 +10400,9 @@
       <w:pPr>
         <w:pStyle w:val="Prrafo"/>
       </w:pPr>
+      <w:r>
+        <w:t xml:space="preserve">El lenguaje de programación </w:t>
+      </w:r>
     </w:p>
     <w:p>
       <w:pPr>
@@ -16834,7 +16835,7 @@
 </file>
 
 <file path=customXml/itemProps2.xml><?xml version="1.0" encoding="utf-8"?>
-<ds:datastoreItem xmlns:ds="http://schemas.openxmlformats.org/officeDocument/2006/customXml" ds:itemID="{ABC444D2-EA34-4B33-BC25-AA4AD67F4E5F}">
+<ds:datastoreItem xmlns:ds="http://schemas.openxmlformats.org/officeDocument/2006/customXml" ds:itemID="{0F972AFB-2386-4783-8254-99C537A35666}">
   <ds:schemaRefs>
     <ds:schemaRef ds:uri="http://schemas.openxmlformats.org/officeDocument/2006/bibliography"/>
   </ds:schemaRefs>

</xml_diff>

<commit_message>
Introducción a los capítulos
</commit_message>
<xml_diff>
--- a/Memoria_TFG.docx
+++ b/Memoria_TFG.docx
@@ -289,7 +289,7 @@
           <w:szCs w:val="40"/>
           <w:lang w:val="es-ES" w:eastAsia="en-US"/>
         </w:rPr>
-        <w:t xml:space="preserve">08 </w:t>
+        <w:t>1</w:t>
       </w:r>
       <w:r>
         <w:rPr>
@@ -298,7 +298,7 @@
           <w:szCs w:val="40"/>
           <w:lang w:val="es-ES" w:eastAsia="en-US"/>
         </w:rPr>
-        <w:t xml:space="preserve">de </w:t>
+        <w:t xml:space="preserve">8 </w:t>
       </w:r>
       <w:r>
         <w:rPr>
@@ -307,7 +307,7 @@
           <w:szCs w:val="40"/>
           <w:lang w:val="es-ES" w:eastAsia="en-US"/>
         </w:rPr>
-        <w:t>Abril</w:t>
+        <w:t xml:space="preserve">de </w:t>
       </w:r>
       <w:r>
         <w:rPr>
@@ -316,7 +316,7 @@
           <w:szCs w:val="40"/>
           <w:lang w:val="es-ES" w:eastAsia="en-US"/>
         </w:rPr>
-        <w:t xml:space="preserve"> de </w:t>
+        <w:t>Abril</w:t>
       </w:r>
       <w:r>
         <w:rPr>
@@ -325,7 +325,7 @@
           <w:szCs w:val="40"/>
           <w:lang w:val="es-ES" w:eastAsia="en-US"/>
         </w:rPr>
-        <w:t>201</w:t>
+        <w:t xml:space="preserve"> de </w:t>
       </w:r>
       <w:r>
         <w:rPr>
@@ -334,6 +334,15 @@
           <w:szCs w:val="40"/>
           <w:lang w:val="es-ES" w:eastAsia="en-US"/>
         </w:rPr>
+        <w:t>201</w:t>
+      </w:r>
+      <w:r>
+        <w:rPr>
+          <w:rFonts w:ascii="Century Schoolbook" w:hAnsi="Century Schoolbook"/>
+          <w:sz w:val="40"/>
+          <w:szCs w:val="40"/>
+          <w:lang w:val="es-ES" w:eastAsia="en-US"/>
+        </w:rPr>
         <w:t>7</w:t>
       </w:r>
       <w:r>
@@ -632,7 +641,7 @@
         <w:rPr>
           <w:lang w:val="es-EC" w:eastAsia="en-US"/>
         </w:rPr>
-        <w:t>man la presente en La Laguna a 7</w:t>
+        <w:t>man la presente en La Laguna a 18</w:t>
       </w:r>
       <w:r>
         <w:rPr>
@@ -644,7 +653,13 @@
         <w:rPr>
           <w:lang w:val="es-EC" w:eastAsia="en-US"/>
         </w:rPr>
-        <w:t>Febrero de 2017</w:t>
+        <w:t>Abril</w:t>
+      </w:r>
+      <w:r>
+        <w:rPr>
+          <w:lang w:val="es-EC" w:eastAsia="en-US"/>
+        </w:rPr>
+        <w:t xml:space="preserve"> de 2017</w:t>
       </w:r>
       <w:r>
         <w:rPr>
@@ -963,7 +978,7 @@
                     <a:blip r:embed="rId11" cstate="print">
                       <a:extLst>
                         <a:ext uri="{28A0092B-C50C-407E-A947-70E740481C1C}">
-                          <a14:useLocalDpi xmlns:a14="http://schemas.microsoft.com/office/drawing/2010/main" xmlns:wps="http://schemas.microsoft.com/office/word/2010/wordprocessingShape" xmlns:wpi="http://schemas.microsoft.com/office/word/2010/wordprocessingInk" xmlns:wpg="http://schemas.microsoft.com/office/word/2010/wordprocessingGroup" xmlns:w15="http://schemas.microsoft.com/office/word/2012/wordml" xmlns:w14="http://schemas.microsoft.com/office/word/2010/wordml" xmlns:w="http://schemas.openxmlformats.org/wordprocessingml/2006/main" xmlns:w10="urn:schemas-microsoft-com:office:word" xmlns:wp14="http://schemas.microsoft.com/office/word/2010/wordprocessingDrawing" xmlns:v="urn:schemas-microsoft-com:vml" xmlns:o="urn:schemas-microsoft-com:office:office" xmlns:mc="http://schemas.openxmlformats.org/markup-compatibility/2006" xmlns:wpc="http://schemas.microsoft.com/office/word/2010/wordprocessingCanvas" xmlns="" val="0"/>
+                          <a14:useLocalDpi xmlns="" xmlns:wpc="http://schemas.microsoft.com/office/word/2010/wordprocessingCanvas" xmlns:mc="http://schemas.openxmlformats.org/markup-compatibility/2006" xmlns:o="urn:schemas-microsoft-com:office:office" xmlns:v="urn:schemas-microsoft-com:vml" xmlns:wp14="http://schemas.microsoft.com/office/word/2010/wordprocessingDrawing" xmlns:w10="urn:schemas-microsoft-com:office:word" xmlns:w="http://schemas.openxmlformats.org/wordprocessingml/2006/main" xmlns:w14="http://schemas.microsoft.com/office/word/2010/wordml" xmlns:w15="http://schemas.microsoft.com/office/word/2012/wordml" xmlns:wpg="http://schemas.microsoft.com/office/word/2010/wordprocessingGroup" xmlns:wpi="http://schemas.microsoft.com/office/word/2010/wordprocessingInk" xmlns:wps="http://schemas.microsoft.com/office/word/2010/wordprocessingShape" xmlns:a14="http://schemas.microsoft.com/office/drawing/2010/main" val="0"/>
                         </a:ext>
                       </a:extLst>
                     </a:blip>
@@ -1103,7 +1118,7 @@
                     <a:blip r:embed="rId12" cstate="print">
                       <a:extLst>
                         <a:ext uri="{28A0092B-C50C-407E-A947-70E740481C1C}">
-                          <a14:useLocalDpi xmlns:a14="http://schemas.microsoft.com/office/drawing/2010/main" xmlns:wps="http://schemas.microsoft.com/office/word/2010/wordprocessingShape" xmlns:wpi="http://schemas.microsoft.com/office/word/2010/wordprocessingInk" xmlns:wpg="http://schemas.microsoft.com/office/word/2010/wordprocessingGroup" xmlns:w15="http://schemas.microsoft.com/office/word/2012/wordml" xmlns:w14="http://schemas.microsoft.com/office/word/2010/wordml" xmlns:w="http://schemas.openxmlformats.org/wordprocessingml/2006/main" xmlns:w10="urn:schemas-microsoft-com:office:word" xmlns:wp14="http://schemas.microsoft.com/office/word/2010/wordprocessingDrawing" xmlns:v="urn:schemas-microsoft-com:vml" xmlns:o="urn:schemas-microsoft-com:office:office" xmlns:mc="http://schemas.openxmlformats.org/markup-compatibility/2006" xmlns:wpc="http://schemas.microsoft.com/office/word/2010/wordprocessingCanvas" xmlns="" val="0"/>
+                          <a14:useLocalDpi xmlns="" xmlns:wpc="http://schemas.microsoft.com/office/word/2010/wordprocessingCanvas" xmlns:mc="http://schemas.openxmlformats.org/markup-compatibility/2006" xmlns:o="urn:schemas-microsoft-com:office:office" xmlns:v="urn:schemas-microsoft-com:vml" xmlns:wp14="http://schemas.microsoft.com/office/word/2010/wordprocessingDrawing" xmlns:w10="urn:schemas-microsoft-com:office:word" xmlns:w="http://schemas.openxmlformats.org/wordprocessingml/2006/main" xmlns:w14="http://schemas.microsoft.com/office/word/2010/wordml" xmlns:w15="http://schemas.microsoft.com/office/word/2012/wordml" xmlns:wpg="http://schemas.microsoft.com/office/word/2010/wordprocessingGroup" xmlns:wpi="http://schemas.microsoft.com/office/word/2010/wordprocessingInk" xmlns:wps="http://schemas.microsoft.com/office/word/2010/wordprocessingShape" xmlns:a14="http://schemas.microsoft.com/office/drawing/2010/main" val="0"/>
                         </a:ext>
                       </a:extLst>
                     </a:blip>
@@ -1251,7 +1266,7 @@
                     <a:blip r:embed="rId13" cstate="print">
                       <a:extLst>
                         <a:ext uri="{28A0092B-C50C-407E-A947-70E740481C1C}">
-                          <a14:useLocalDpi xmlns:a14="http://schemas.microsoft.com/office/drawing/2010/main" xmlns:wps="http://schemas.microsoft.com/office/word/2010/wordprocessingShape" xmlns:wpi="http://schemas.microsoft.com/office/word/2010/wordprocessingInk" xmlns:wpg="http://schemas.microsoft.com/office/word/2010/wordprocessingGroup" xmlns:w15="http://schemas.microsoft.com/office/word/2012/wordml" xmlns:w14="http://schemas.microsoft.com/office/word/2010/wordml" xmlns:w="http://schemas.openxmlformats.org/wordprocessingml/2006/main" xmlns:w10="urn:schemas-microsoft-com:office:word" xmlns:wp14="http://schemas.microsoft.com/office/word/2010/wordprocessingDrawing" xmlns:v="urn:schemas-microsoft-com:vml" xmlns:o="urn:schemas-microsoft-com:office:office" xmlns:mc="http://schemas.openxmlformats.org/markup-compatibility/2006" xmlns:wpc="http://schemas.microsoft.com/office/word/2010/wordprocessingCanvas" xmlns="" val="0"/>
+                          <a14:useLocalDpi xmlns="" xmlns:wpc="http://schemas.microsoft.com/office/word/2010/wordprocessingCanvas" xmlns:mc="http://schemas.openxmlformats.org/markup-compatibility/2006" xmlns:o="urn:schemas-microsoft-com:office:office" xmlns:v="urn:schemas-microsoft-com:vml" xmlns:wp14="http://schemas.microsoft.com/office/word/2010/wordprocessingDrawing" xmlns:w10="urn:schemas-microsoft-com:office:word" xmlns:w="http://schemas.openxmlformats.org/wordprocessingml/2006/main" xmlns:w14="http://schemas.microsoft.com/office/word/2010/wordml" xmlns:w15="http://schemas.microsoft.com/office/word/2012/wordml" xmlns:wpg="http://schemas.microsoft.com/office/word/2010/wordprocessingGroup" xmlns:wpi="http://schemas.microsoft.com/office/word/2010/wordprocessingInk" xmlns:wps="http://schemas.microsoft.com/office/word/2010/wordprocessingShape" xmlns:a14="http://schemas.microsoft.com/office/drawing/2010/main" val="0"/>
                         </a:ext>
                       </a:extLst>
                     </a:blip>
@@ -1392,7 +1407,7 @@
                     <a:blip r:embed="rId14" cstate="print">
                       <a:extLst>
                         <a:ext uri="{28A0092B-C50C-407E-A947-70E740481C1C}">
-                          <a14:useLocalDpi xmlns:a14="http://schemas.microsoft.com/office/drawing/2010/main" xmlns:wps="http://schemas.microsoft.com/office/word/2010/wordprocessingShape" xmlns:wpi="http://schemas.microsoft.com/office/word/2010/wordprocessingInk" xmlns:wpg="http://schemas.microsoft.com/office/word/2010/wordprocessingGroup" xmlns:w15="http://schemas.microsoft.com/office/word/2012/wordml" xmlns:w14="http://schemas.microsoft.com/office/word/2010/wordml" xmlns:w="http://schemas.openxmlformats.org/wordprocessingml/2006/main" xmlns:w10="urn:schemas-microsoft-com:office:word" xmlns:wp14="http://schemas.microsoft.com/office/word/2010/wordprocessingDrawing" xmlns:v="urn:schemas-microsoft-com:vml" xmlns:o="urn:schemas-microsoft-com:office:office" xmlns:mc="http://schemas.openxmlformats.org/markup-compatibility/2006" xmlns:wpc="http://schemas.microsoft.com/office/word/2010/wordprocessingCanvas" xmlns="" val="0"/>
+                          <a14:useLocalDpi xmlns="" xmlns:wpc="http://schemas.microsoft.com/office/word/2010/wordprocessingCanvas" xmlns:mc="http://schemas.openxmlformats.org/markup-compatibility/2006" xmlns:o="urn:schemas-microsoft-com:office:office" xmlns:v="urn:schemas-microsoft-com:vml" xmlns:wp14="http://schemas.microsoft.com/office/word/2010/wordprocessingDrawing" xmlns:w10="urn:schemas-microsoft-com:office:word" xmlns:w="http://schemas.openxmlformats.org/wordprocessingml/2006/main" xmlns:w14="http://schemas.microsoft.com/office/word/2010/wordml" xmlns:w15="http://schemas.microsoft.com/office/word/2012/wordml" xmlns:wpg="http://schemas.microsoft.com/office/word/2010/wordprocessingGroup" xmlns:wpi="http://schemas.microsoft.com/office/word/2010/wordprocessingInk" xmlns:wps="http://schemas.microsoft.com/office/word/2010/wordprocessingShape" xmlns:a14="http://schemas.microsoft.com/office/drawing/2010/main" val="0"/>
                         </a:ext>
                       </a:extLst>
                     </a:blip>
@@ -1520,7 +1535,7 @@
                     <a:blip r:embed="rId15" cstate="print">
                       <a:extLst>
                         <a:ext uri="{28A0092B-C50C-407E-A947-70E740481C1C}">
-                          <a14:useLocalDpi xmlns:a14="http://schemas.microsoft.com/office/drawing/2010/main" xmlns:wps="http://schemas.microsoft.com/office/word/2010/wordprocessingShape" xmlns:wpi="http://schemas.microsoft.com/office/word/2010/wordprocessingInk" xmlns:wpg="http://schemas.microsoft.com/office/word/2010/wordprocessingGroup" xmlns:w15="http://schemas.microsoft.com/office/word/2012/wordml" xmlns:w14="http://schemas.microsoft.com/office/word/2010/wordml" xmlns:w="http://schemas.openxmlformats.org/wordprocessingml/2006/main" xmlns:w10="urn:schemas-microsoft-com:office:word" xmlns:wp14="http://schemas.microsoft.com/office/word/2010/wordprocessingDrawing" xmlns:v="urn:schemas-microsoft-com:vml" xmlns:o="urn:schemas-microsoft-com:office:office" xmlns:mc="http://schemas.openxmlformats.org/markup-compatibility/2006" xmlns:wpc="http://schemas.microsoft.com/office/word/2010/wordprocessingCanvas" xmlns="" val="0"/>
+                          <a14:useLocalDpi xmlns="" xmlns:wpc="http://schemas.microsoft.com/office/word/2010/wordprocessingCanvas" xmlns:mc="http://schemas.openxmlformats.org/markup-compatibility/2006" xmlns:o="urn:schemas-microsoft-com:office:office" xmlns:v="urn:schemas-microsoft-com:vml" xmlns:wp14="http://schemas.microsoft.com/office/word/2010/wordprocessingDrawing" xmlns:w10="urn:schemas-microsoft-com:office:word" xmlns:w="http://schemas.openxmlformats.org/wordprocessingml/2006/main" xmlns:w14="http://schemas.microsoft.com/office/word/2010/wordml" xmlns:w15="http://schemas.microsoft.com/office/word/2012/wordml" xmlns:wpg="http://schemas.microsoft.com/office/word/2010/wordprocessingGroup" xmlns:wpi="http://schemas.microsoft.com/office/word/2010/wordprocessingInk" xmlns:wps="http://schemas.microsoft.com/office/word/2010/wordprocessingShape" xmlns:a14="http://schemas.microsoft.com/office/drawing/2010/main" val="0"/>
                         </a:ext>
                       </a:extLst>
                     </a:blip>
@@ -3485,7 +3500,23 @@
             <w:rFonts w:ascii="Century Schoolbook" w:hAnsi="Century Schoolbook"/>
             <w:noProof/>
           </w:rPr>
-          <w:t>Capítulo 2. Sistemas de alerta y sistemas de análisis de sentimientos.</w:t>
+          <w:t>Capítulo 2. Sistemas de alerta y sistemas de análisis de sentim</w:t>
+        </w:r>
+        <w:r>
+          <w:rPr>
+            <w:rStyle w:val="Hipervnculo"/>
+            <w:rFonts w:ascii="Century Schoolbook" w:hAnsi="Century Schoolbook"/>
+            <w:noProof/>
+          </w:rPr>
+          <w:t>i</w:t>
+        </w:r>
+        <w:r>
+          <w:rPr>
+            <w:rStyle w:val="Hipervnculo"/>
+            <w:rFonts w:ascii="Century Schoolbook" w:hAnsi="Century Schoolbook"/>
+            <w:noProof/>
+          </w:rPr>
+          <w:t>entos.</w:t>
         </w:r>
         <w:r>
           <w:rPr>
@@ -5764,6 +5795,141 @@
         <w:t>ón</w:t>
       </w:r>
       <w:bookmarkEnd w:id="0"/>
+    </w:p>
+    <w:p>
+      <w:pPr>
+        <w:pStyle w:val="Prrafo"/>
+      </w:pPr>
+    </w:p>
+    <w:p>
+      <w:pPr>
+        <w:pStyle w:val="Prrafo"/>
+        <w:rPr>
+          <w:b w:val="0"/>
+        </w:rPr>
+      </w:pPr>
+      <w:r>
+        <w:rPr>
+          <w:b w:val="0"/>
+        </w:rPr>
+        <w:t xml:space="preserve">La memoria está compuesta por los siguientes cuatro capítulos: 1. </w:t>
+      </w:r>
+      <w:r>
+        <w:rPr>
+          <w:b w:val="0"/>
+        </w:rPr>
+        <w:t>Introducción</w:t>
+      </w:r>
+      <w:r>
+        <w:rPr>
+          <w:b w:val="0"/>
+        </w:rPr>
+        <w:t xml:space="preserve">, en este </w:t>
+      </w:r>
+      <w:r>
+        <w:rPr>
+          <w:b w:val="0"/>
+        </w:rPr>
+        <w:t>capítulo</w:t>
+      </w:r>
+      <w:r>
+        <w:rPr>
+          <w:b w:val="0"/>
+        </w:rPr>
+        <w:t xml:space="preserve"> se describen los conceptos clave, como: </w:t>
+      </w:r>
+      <w:r>
+        <w:rPr>
+          <w:b w:val="0"/>
+        </w:rPr>
+        <w:t>Internet</w:t>
+      </w:r>
+      <w:r>
+        <w:rPr>
+          <w:b w:val="0"/>
+        </w:rPr>
+        <w:t>, Web 2.0, redes sociales, redes colaborativas. Tecnologías necesarias para llevar a cabo el proyecto</w:t>
+      </w:r>
+      <w:r>
+        <w:rPr>
+          <w:b w:val="0"/>
+        </w:rPr>
+        <w:t>: Procesamiento</w:t>
+      </w:r>
+      <w:r>
+        <w:rPr>
+          <w:b w:val="0"/>
+        </w:rPr>
+        <w:t xml:space="preserve"> del lenguaje natural, entornos de desarrollo como </w:t>
+      </w:r>
+      <w:proofErr w:type="spellStart"/>
+      <w:r>
+        <w:rPr>
+          <w:b w:val="0"/>
+        </w:rPr>
+        <w:t>Rstudio</w:t>
+      </w:r>
+      <w:proofErr w:type="spellEnd"/>
+      <w:r>
+        <w:rPr>
+          <w:b w:val="0"/>
+        </w:rPr>
+        <w:t xml:space="preserve">, lenguaje de programación R y sus librerías. 2. Sistemas de alerta y sistemas de análisis de sentimientos, pretende definir en </w:t>
+      </w:r>
+      <w:r>
+        <w:rPr>
+          <w:b w:val="0"/>
+        </w:rPr>
+        <w:t>qué</w:t>
+      </w:r>
+      <w:r>
+        <w:rPr>
+          <w:b w:val="0"/>
+        </w:rPr>
+        <w:t xml:space="preserve"> consiste cada uno de estos  y exponer ejemplos sobre en que ámbitos se </w:t>
+      </w:r>
+      <w:r>
+        <w:rPr>
+          <w:b w:val="0"/>
+        </w:rPr>
+        <w:t>están</w:t>
+      </w:r>
+      <w:r>
+        <w:rPr>
+          <w:b w:val="0"/>
+        </w:rPr>
+        <w:t xml:space="preserve"> desarrollando y su utilidad. 3. Integración de sistemas de alerta y sistemas de análisis de sentimientos, la intención de este capítulo es</w:t>
+      </w:r>
+      <w:r>
+        <w:rPr>
+          <w:b w:val="0"/>
+        </w:rPr>
+        <w:t xml:space="preserve"> explicar cómo y con qué metodologías, se realizo</w:t>
+      </w:r>
+      <w:r>
+        <w:rPr>
+          <w:b w:val="0"/>
+        </w:rPr>
+        <w:t xml:space="preserve"> la elaboración de</w:t>
+      </w:r>
+      <w:r>
+        <w:rPr>
+          <w:b w:val="0"/>
+        </w:rPr>
+        <w:t xml:space="preserve"> una herramienta, que permite </w:t>
+      </w:r>
+      <w:r>
+        <w:rPr>
+          <w:b w:val="0"/>
+        </w:rPr>
+        <w:t xml:space="preserve"> la integraci</w:t>
+      </w:r>
+      <w:r>
+        <w:rPr>
+          <w:b w:val="0"/>
+        </w:rPr>
+        <w:t>ón de un sistema de alerta y un sistema de análisis de sentimientos. 4.  Recomendaciones y conclusiones, con este capítulo se recogen las posibles mejoras que se podrían implementar para tener una herramienta más optima, así como las conclusiones obtenidas después de la realización del proyecto.</w:t>
+      </w:r>
     </w:p>
     <w:p>
       <w:pPr>
@@ -6088,7 +6254,14 @@
         <w:rPr>
           <w:rFonts w:ascii="Century Schoolbook" w:hAnsi="Century Schoolbook"/>
         </w:rPr>
-        <w:t xml:space="preserve"> Mediante el concepto denominado la “webvolución” (</w:t>
+        <w:t xml:space="preserve"> </w:t>
+      </w:r>
+      <w:r>
+        <w:rPr>
+          <w:rFonts w:ascii="Century Schoolbook" w:hAnsi="Century Schoolbook"/>
+        </w:rPr>
+        <w:lastRenderedPageBreak/>
+        <w:t>Mediante el concepto denominado la “webvolución” (</w:t>
       </w:r>
       <w:proofErr w:type="spellStart"/>
       <w:r>
@@ -6334,15 +6507,7 @@
           <w:rFonts w:ascii="Century Schoolbook" w:hAnsi="Century Schoolbook"/>
           <w:szCs w:val="28"/>
         </w:rPr>
-        <w:t xml:space="preserve"> –“todas aquellas utilidades y servicios de Internet que se sustentan en una base de datos, la cual puede ser modificada por los usuarios del servicios, ya sea en su contenido (añadiendo, modificando o borrando información o </w:t>
-      </w:r>
-      <w:r>
-        <w:rPr>
-          <w:rFonts w:ascii="Century Schoolbook" w:hAnsi="Century Schoolbook"/>
-          <w:szCs w:val="28"/>
-        </w:rPr>
-        <w:lastRenderedPageBreak/>
-        <w:t>asociando datos a la información existente), pues bien en la forma de presentarlos, o en contenido y forma si</w:t>
+        <w:t xml:space="preserve"> –“todas aquellas utilidades y servicios de Internet que se sustentan en una base de datos, la cual puede ser modificada por los usuarios del servicios, ya sea en su contenido (añadiendo, modificando o borrando información o asociando datos a la información existente), pues bien en la forma de presentarlos, o en contenido y forma si</w:t>
       </w:r>
       <w:r>
         <w:rPr>
@@ -6686,7 +6851,16 @@
           <w:sz w:val="28"/>
           <w:szCs w:val="28"/>
         </w:rPr>
-        <w:t xml:space="preserve"> herramientas y recursos para etiquetar, sindicar e indexar, que faciliten el orden y almacenamiento de la información, </w:t>
+        <w:t xml:space="preserve"> herramientas y recursos para etiquetar, sindicar e indexar, que </w:t>
+      </w:r>
+      <w:r>
+        <w:rPr>
+          <w:rFonts w:ascii="Century Schoolbook" w:hAnsi="Century Schoolbook"/>
+          <w:sz w:val="28"/>
+          <w:szCs w:val="28"/>
+        </w:rPr>
+        <w:lastRenderedPageBreak/>
+        <w:t xml:space="preserve">faciliten el orden y almacenamiento de la información, </w:t>
       </w:r>
       <w:r>
         <w:rPr>
@@ -6905,134 +7079,408 @@
         <w:rPr>
           <w:rFonts w:ascii="Century Schoolbook" w:hAnsi="Century Schoolbook"/>
         </w:rPr>
-        <w:t xml:space="preserve">, </w:t>
+        <w:t xml:space="preserve">, Llorente y Marín,2013). Algunos autores como </w:t>
+      </w:r>
+      <w:proofErr w:type="spellStart"/>
+      <w:r>
+        <w:rPr>
+          <w:rFonts w:ascii="Century Schoolbook" w:hAnsi="Century Schoolbook"/>
+        </w:rPr>
+        <w:t>Boyd</w:t>
+      </w:r>
+      <w:proofErr w:type="spellEnd"/>
+      <w:r>
+        <w:rPr>
+          <w:rFonts w:ascii="Century Schoolbook" w:hAnsi="Century Schoolbook"/>
+        </w:rPr>
+        <w:t xml:space="preserve"> y </w:t>
+      </w:r>
+      <w:proofErr w:type="spellStart"/>
+      <w:r>
+        <w:rPr>
+          <w:rFonts w:ascii="Century Schoolbook" w:hAnsi="Century Schoolbook"/>
+        </w:rPr>
+        <w:t>Ellison</w:t>
+      </w:r>
+      <w:proofErr w:type="spellEnd"/>
+      <w:r>
+        <w:rPr>
+          <w:rFonts w:ascii="Century Schoolbook" w:hAnsi="Century Schoolbook"/>
+        </w:rPr>
+        <w:t xml:space="preserve">(2008), definen a las redes sociales como herramientas que facilitan el  construir un perfil público dentro de un sistema delimitado, que les permite articular una lista de diferentes usuarios con los que comparte una conexión, y además poder ver las conexiones que suceden dentro de su </w:t>
+      </w:r>
+      <w:r>
+        <w:rPr>
+          <w:rFonts w:ascii="Century Schoolbook" w:hAnsi="Century Schoolbook"/>
+        </w:rPr>
+        <w:t>sistema</w:t>
+      </w:r>
+      <w:r>
+        <w:rPr>
+          <w:rFonts w:ascii="Century Schoolbook" w:hAnsi="Century Schoolbook"/>
+        </w:rPr>
+        <w:t xml:space="preserve">. Otros autores como </w:t>
+      </w:r>
+      <w:proofErr w:type="spellStart"/>
+      <w:r>
+        <w:rPr>
+          <w:rFonts w:ascii="Century Schoolbook" w:hAnsi="Century Schoolbook"/>
+        </w:rPr>
+        <w:t>Haro</w:t>
+      </w:r>
+      <w:proofErr w:type="spellEnd"/>
+      <w:r>
+        <w:rPr>
+          <w:rFonts w:ascii="Century Schoolbook" w:hAnsi="Century Schoolbook"/>
+        </w:rPr>
+        <w:t xml:space="preserve"> </w:t>
+      </w:r>
+      <w:r>
+        <w:rPr>
+          <w:rFonts w:ascii="Century Schoolbook" w:hAnsi="Century Schoolbook"/>
+        </w:rPr>
+        <w:t xml:space="preserve">(2010), las define como una estructura social que se puede representar como nodos conectados por aristas, en donde los nodos representan a los individuos y las aristas las relaciones existentes entre ellos. Para el autor </w:t>
+      </w:r>
+      <w:r>
+        <w:rPr>
+          <w:rFonts w:ascii="Century Schoolbook" w:hAnsi="Century Schoolbook"/>
+        </w:rPr>
+        <w:t>Cabero (</w:t>
+      </w:r>
+      <w:r>
+        <w:rPr>
+          <w:rFonts w:ascii="Century Schoolbook" w:hAnsi="Century Schoolbook"/>
+        </w:rPr>
+        <w:t xml:space="preserve">2012), se centra en un </w:t>
+      </w:r>
+      <w:r>
+        <w:rPr>
+          <w:rFonts w:ascii="Century Schoolbook" w:hAnsi="Century Schoolbook"/>
+        </w:rPr>
+        <w:t>entorno</w:t>
+      </w:r>
+      <w:r>
+        <w:rPr>
+          <w:rFonts w:ascii="Century Schoolbook" w:hAnsi="Century Schoolbook"/>
+        </w:rPr>
+        <w:t xml:space="preserve"> educativo, señala que son un entorno que permite la discusión de diferentes </w:t>
+      </w:r>
+      <w:r>
+        <w:rPr>
+          <w:rFonts w:ascii="Century Schoolbook" w:hAnsi="Century Schoolbook"/>
+        </w:rPr>
+        <w:t>problemáticas</w:t>
+      </w:r>
+      <w:r>
+        <w:rPr>
+          <w:rFonts w:ascii="Century Schoolbook" w:hAnsi="Century Schoolbook"/>
+        </w:rPr>
+        <w:t xml:space="preserve"> en espacios interactivos y flexibles de aprendizaje. </w:t>
+      </w:r>
+      <w:r>
+        <w:rPr>
+          <w:rFonts w:ascii="Century Schoolbook" w:hAnsi="Century Schoolbook"/>
+        </w:rPr>
+        <w:t>Nosotros definiremos a l</w:t>
+      </w:r>
+      <w:r>
+        <w:rPr>
+          <w:rFonts w:ascii="Century Schoolbook" w:hAnsi="Century Schoolbook"/>
+        </w:rPr>
+        <w:t>as redes sociales como una estructura compuesta por un grupo de individuos u organizaciones y que están re</w:t>
+      </w:r>
+      <w:r>
+        <w:rPr>
+          <w:rFonts w:ascii="Century Schoolbook" w:hAnsi="Century Schoolbook"/>
+        </w:rPr>
+        <w:t>lacionados entre sí</w:t>
+      </w:r>
+      <w:r>
+        <w:rPr>
+          <w:rFonts w:ascii="Century Schoolbook" w:hAnsi="Century Schoolbook"/>
+        </w:rPr>
+        <w:t>, ya sea, mediante relaciones laborales, amistad, familiar</w:t>
+      </w:r>
+      <w:r>
+        <w:rPr>
+          <w:rFonts w:ascii="Century Schoolbook" w:hAnsi="Century Schoolbook"/>
+        </w:rPr>
+        <w:t>.</w:t>
+      </w:r>
+      <w:r>
+        <w:rPr>
+          <w:rFonts w:ascii="Century Schoolbook" w:hAnsi="Century Schoolbook"/>
+        </w:rPr>
+        <w:t xml:space="preserve"> Además de un punto de encuentro en donde los usuarios comparten, crean y acceden a la información.</w:t>
+      </w:r>
+      <w:r>
+        <w:rPr>
+          <w:rFonts w:ascii="Century Schoolbook" w:hAnsi="Century Schoolbook"/>
+        </w:rPr>
+        <w:t xml:space="preserve"> </w:t>
+      </w:r>
+    </w:p>
+    <w:p>
+      <w:pPr>
+        <w:ind w:firstLine="360"/>
+        <w:rPr>
+          <w:rFonts w:ascii="Century Schoolbook" w:hAnsi="Century Schoolbook"/>
+        </w:rPr>
+      </w:pPr>
+    </w:p>
+    <w:p>
+      <w:pPr>
+        <w:rPr>
+          <w:rFonts w:ascii="Century Schoolbook" w:hAnsi="Century Schoolbook"/>
+        </w:rPr>
+      </w:pPr>
+      <w:r>
+        <w:rPr>
+          <w:rFonts w:ascii="Century Schoolbook" w:hAnsi="Century Schoolbook"/>
+        </w:rPr>
+        <w:t>En la sociedad actual, las redes sociales despiertan un inusitado interés social y profesional.</w:t>
+      </w:r>
+      <w:r>
+        <w:rPr>
+          <w:rFonts w:ascii="Century Schoolbook" w:hAnsi="Century Schoolbook"/>
+        </w:rPr>
+        <w:t xml:space="preserve"> As</w:t>
+      </w:r>
+      <w:r>
+        <w:rPr>
+          <w:rFonts w:ascii="Century Schoolbook" w:hAnsi="Century Schoolbook"/>
+        </w:rPr>
+        <w:t>í como en el ámbito académico el interés se centra en conocer los efectos que estas provocan en el éxito y desarrollo educativo de cualquier estudiante-</w:t>
+      </w:r>
+      <w:r>
+        <w:rPr>
+          <w:rFonts w:ascii="Century Schoolbook" w:hAnsi="Century Schoolbook"/>
+        </w:rPr>
+        <w:t>más</w:t>
+      </w:r>
+      <w:r>
+        <w:rPr>
+          <w:rFonts w:ascii="Century Schoolbook" w:hAnsi="Century Schoolbook"/>
+        </w:rPr>
+        <w:t xml:space="preserve"> si cabe, niveles </w:t>
+      </w:r>
+      <w:r>
+        <w:rPr>
+          <w:rFonts w:ascii="Century Schoolbook" w:hAnsi="Century Schoolbook"/>
+        </w:rPr>
+        <w:t>universitarios-(</w:t>
+      </w:r>
+      <w:proofErr w:type="spellStart"/>
+      <w:r>
+        <w:rPr>
+          <w:rFonts w:ascii="Century Schoolbook" w:hAnsi="Century Schoolbook"/>
+        </w:rPr>
+        <w:t>Abramsn</w:t>
+      </w:r>
+      <w:proofErr w:type="spellEnd"/>
+      <w:r>
+        <w:rPr>
+          <w:rFonts w:ascii="Century Schoolbook" w:hAnsi="Century Schoolbook"/>
+        </w:rPr>
+        <w:t>, 2011</w:t>
+      </w:r>
+      <w:r>
+        <w:rPr>
+          <w:rFonts w:ascii="Century Schoolbook" w:hAnsi="Century Schoolbook"/>
+        </w:rPr>
+        <w:t>) [</w:t>
+      </w:r>
+      <w:r>
+        <w:rPr>
+          <w:rFonts w:ascii="Century Schoolbook" w:hAnsi="Century Schoolbook"/>
+        </w:rPr>
+        <w:t>5</w:t>
+      </w:r>
+      <w:r>
+        <w:rPr>
+          <w:rFonts w:ascii="Century Schoolbook" w:hAnsi="Century Schoolbook"/>
+        </w:rPr>
+        <w:t>]</w:t>
+      </w:r>
+      <w:r>
+        <w:rPr>
+          <w:rFonts w:ascii="Century Schoolbook" w:hAnsi="Century Schoolbook"/>
+        </w:rPr>
+        <w:t>.</w:t>
+      </w:r>
+      <w:r>
+        <w:rPr>
+          <w:rFonts w:ascii="Century Schoolbook" w:hAnsi="Century Schoolbook"/>
+        </w:rPr>
+        <w:t xml:space="preserve"> En el resto de ámbitos como el laboral, social y relacionamiento,</w:t>
+      </w:r>
+      <w:r>
+        <w:rPr>
+          <w:rFonts w:ascii="Century Schoolbook" w:hAnsi="Century Schoolbook"/>
+        </w:rPr>
+        <w:t xml:space="preserve"> </w:t>
+      </w:r>
+      <w:r>
+        <w:rPr>
+          <w:rFonts w:ascii="Century Schoolbook" w:hAnsi="Century Schoolbook"/>
+        </w:rPr>
+        <w:t>l</w:t>
+      </w:r>
+      <w:r>
+        <w:rPr>
+          <w:rFonts w:ascii="Century Schoolbook" w:hAnsi="Century Schoolbook"/>
+        </w:rPr>
+        <w:t xml:space="preserve">a creación de las redes sociales supone una nueva forma de comunicación. Estas herramientas ofrecen un espacio virtual para que, miles de </w:t>
       </w:r>
       <w:r>
         <w:rPr>
           <w:rFonts w:ascii="Century Schoolbook" w:hAnsi="Century Schoolbook"/>
         </w:rPr>
         <w:lastRenderedPageBreak/>
-        <w:t xml:space="preserve">Llorente y Marín,2013). Algunos autores como </w:t>
+        <w:t>personas pueden compartir contenidos multimedia con intereses simi</w:t>
+      </w:r>
+      <w:r>
+        <w:rPr>
+          <w:rFonts w:ascii="Century Schoolbook" w:hAnsi="Century Schoolbook"/>
+        </w:rPr>
+        <w:t>lares (</w:t>
       </w:r>
       <w:proofErr w:type="spellStart"/>
       <w:r>
         <w:rPr>
           <w:rFonts w:ascii="Century Schoolbook" w:hAnsi="Century Schoolbook"/>
         </w:rPr>
-        <w:t>Boyd</w:t>
+        <w:t>Granovetter</w:t>
       </w:r>
       <w:proofErr w:type="spellEnd"/>
       <w:r>
         <w:rPr>
           <w:rFonts w:ascii="Century Schoolbook" w:hAnsi="Century Schoolbook"/>
         </w:rPr>
-        <w:t xml:space="preserve"> y </w:t>
+        <w:t>, 1973) [6</w:t>
+      </w:r>
+      <w:r>
+        <w:rPr>
+          <w:rFonts w:ascii="Century Schoolbook" w:hAnsi="Century Schoolbook"/>
+        </w:rPr>
+        <w:t>]</w:t>
+      </w:r>
+      <w:r>
+        <w:rPr>
+          <w:rFonts w:ascii="Century Schoolbook" w:hAnsi="Century Schoolbook"/>
+        </w:rPr>
+        <w:t>.</w:t>
+      </w:r>
+      <w:r>
+        <w:rPr>
+          <w:rFonts w:ascii="Century Schoolbook" w:hAnsi="Century Schoolbook"/>
+        </w:rPr>
+        <w:t xml:space="preserve"> Se consideran puntos de encuentro, en  los que es posible acceder a la información, compartir impresiones, consultar archivos y recursos disponibles a tiempo real </w:t>
+      </w:r>
+      <w:r>
+        <w:rPr>
+          <w:rFonts w:ascii="Century Schoolbook" w:hAnsi="Century Schoolbook"/>
+        </w:rPr>
+        <w:t>(</w:t>
       </w:r>
       <w:proofErr w:type="spellStart"/>
       <w:r>
         <w:rPr>
           <w:rFonts w:ascii="Century Schoolbook" w:hAnsi="Century Schoolbook"/>
         </w:rPr>
-        <w:t>Ellison</w:t>
+        <w:t>Nass</w:t>
       </w:r>
       <w:proofErr w:type="spellEnd"/>
       <w:r>
         <w:rPr>
           <w:rFonts w:ascii="Century Schoolbook" w:hAnsi="Century Schoolbook"/>
         </w:rPr>
-        <w:t xml:space="preserve">(2008), definen a las redes sociales como herramientas que facilitan el  construir un perfil público dentro de un sistema delimitado, que les permite articular una lista de diferentes usuarios con los que comparte una conexión, y además poder ver las conexiones que suceden dentro de su </w:t>
-      </w:r>
-      <w:r>
-        <w:rPr>
-          <w:rFonts w:ascii="Century Schoolbook" w:hAnsi="Century Schoolbook"/>
-        </w:rPr>
-        <w:t>sistema</w:t>
-      </w:r>
-      <w:r>
-        <w:rPr>
-          <w:rFonts w:ascii="Century Schoolbook" w:hAnsi="Century Schoolbook"/>
-        </w:rPr>
-        <w:t xml:space="preserve">. Otros autores como </w:t>
+        <w:t xml:space="preserve"> De Ledo, 2011</w:t>
+      </w:r>
+      <w:r>
+        <w:rPr>
+          <w:rFonts w:ascii="Century Schoolbook" w:hAnsi="Century Schoolbook"/>
+        </w:rPr>
+        <w:t>) [</w:t>
+      </w:r>
+      <w:r>
+        <w:rPr>
+          <w:rFonts w:ascii="Century Schoolbook" w:hAnsi="Century Schoolbook"/>
+        </w:rPr>
+        <w:t>7</w:t>
+      </w:r>
+      <w:r>
+        <w:rPr>
+          <w:rFonts w:ascii="Century Schoolbook" w:hAnsi="Century Schoolbook"/>
+        </w:rPr>
+        <w:t xml:space="preserve">]. </w:t>
+      </w:r>
+    </w:p>
+    <w:p>
+      <w:pPr>
+        <w:ind w:firstLine="360"/>
+        <w:rPr>
+          <w:rFonts w:ascii="Century Schoolbook" w:hAnsi="Century Schoolbook"/>
+        </w:rPr>
+      </w:pPr>
+    </w:p>
+    <w:p>
+      <w:pPr>
+        <w:rPr>
+          <w:rFonts w:ascii="Century Schoolbook" w:hAnsi="Century Schoolbook"/>
+        </w:rPr>
+      </w:pPr>
+      <w:r>
+        <w:rPr>
+          <w:rFonts w:ascii="Century Schoolbook" w:hAnsi="Century Schoolbook"/>
+        </w:rPr>
+        <w:t xml:space="preserve">Redes sociales como </w:t>
       </w:r>
       <w:proofErr w:type="spellStart"/>
       <w:r>
         <w:rPr>
           <w:rFonts w:ascii="Century Schoolbook" w:hAnsi="Century Schoolbook"/>
         </w:rPr>
-        <w:t>Haro</w:t>
+        <w:t>Facebook</w:t>
       </w:r>
       <w:proofErr w:type="spellEnd"/>
       <w:r>
         <w:rPr>
           <w:rFonts w:ascii="Century Schoolbook" w:hAnsi="Century Schoolbook"/>
         </w:rPr>
+        <w:t>, Twitter</w:t>
+      </w:r>
+      <w:r>
+        <w:rPr>
+          <w:rFonts w:ascii="Century Schoolbook" w:hAnsi="Century Schoolbook"/>
+        </w:rPr>
+        <w:t>,</w:t>
+      </w:r>
+      <w:r>
+        <w:rPr>
+          <w:rFonts w:ascii="Century Schoolbook" w:hAnsi="Century Schoolbook"/>
+        </w:rPr>
         <w:t xml:space="preserve"> </w:t>
       </w:r>
-      <w:r>
-        <w:rPr>
-          <w:rFonts w:ascii="Century Schoolbook" w:hAnsi="Century Schoolbook"/>
-        </w:rPr>
-        <w:t xml:space="preserve">(2010), las define como una estructura social que se puede representar como nodos conectados por aristas, en donde los nodos representan a los individuos y las aristas las relaciones existentes entre ellos. Para el autor </w:t>
-      </w:r>
-      <w:r>
-        <w:rPr>
-          <w:rFonts w:ascii="Century Schoolbook" w:hAnsi="Century Schoolbook"/>
-        </w:rPr>
-        <w:t>Cabero (</w:t>
-      </w:r>
-      <w:r>
-        <w:rPr>
-          <w:rFonts w:ascii="Century Schoolbook" w:hAnsi="Century Schoolbook"/>
-        </w:rPr>
-        <w:t xml:space="preserve">2012), se centra en un </w:t>
-      </w:r>
-      <w:r>
-        <w:rPr>
-          <w:rFonts w:ascii="Century Schoolbook" w:hAnsi="Century Schoolbook"/>
-        </w:rPr>
-        <w:t>entorno</w:t>
-      </w:r>
-      <w:r>
-        <w:rPr>
-          <w:rFonts w:ascii="Century Schoolbook" w:hAnsi="Century Schoolbook"/>
-        </w:rPr>
-        <w:t xml:space="preserve"> educativo, señala que son un entorno que permite la discusión de diferentes </w:t>
-      </w:r>
-      <w:r>
-        <w:rPr>
-          <w:rFonts w:ascii="Century Schoolbook" w:hAnsi="Century Schoolbook"/>
-        </w:rPr>
-        <w:t>problemáticas</w:t>
-      </w:r>
-      <w:r>
-        <w:rPr>
-          <w:rFonts w:ascii="Century Schoolbook" w:hAnsi="Century Schoolbook"/>
-        </w:rPr>
-        <w:t xml:space="preserve"> en espacios interactivos y flexibles de aprendizaje. </w:t>
-      </w:r>
-      <w:r>
-        <w:rPr>
-          <w:rFonts w:ascii="Century Schoolbook" w:hAnsi="Century Schoolbook"/>
-        </w:rPr>
-        <w:t>Nosotros definiremos a l</w:t>
-      </w:r>
-      <w:r>
-        <w:rPr>
-          <w:rFonts w:ascii="Century Schoolbook" w:hAnsi="Century Schoolbook"/>
-        </w:rPr>
-        <w:t>as redes sociales como una estructura compuesta por un grupo de individuos u organizaciones y que están re</w:t>
-      </w:r>
-      <w:r>
-        <w:rPr>
-          <w:rFonts w:ascii="Century Schoolbook" w:hAnsi="Century Schoolbook"/>
-        </w:rPr>
-        <w:t>lacionados entre sí</w:t>
-      </w:r>
-      <w:r>
-        <w:rPr>
-          <w:rFonts w:ascii="Century Schoolbook" w:hAnsi="Century Schoolbook"/>
-        </w:rPr>
-        <w:t>, ya sea, mediante relaciones laborales, amistad, familiar</w:t>
+      <w:proofErr w:type="spellStart"/>
+      <w:r>
+        <w:rPr>
+          <w:rFonts w:ascii="Century Schoolbook" w:hAnsi="Century Schoolbook"/>
+        </w:rPr>
+        <w:t>Orkut</w:t>
+      </w:r>
+      <w:proofErr w:type="spellEnd"/>
+      <w:r>
+        <w:rPr>
+          <w:rFonts w:ascii="Century Schoolbook" w:hAnsi="Century Schoolbook"/>
+        </w:rPr>
+        <w:t>, son estructuras compuestas por una infinidad de usuarios relacionados entre sí, independientemente que se conozcan o no.  En estas redes sociales, al tener un  gran número de usuarios, se manejan grandes volúmenes de datos, ya que, los individuos comparten, buscan y difunden información a través de texto, imágenes o audio.</w:t>
+      </w:r>
+      <w:r>
+        <w:rPr>
+          <w:rFonts w:ascii="Century Schoolbook" w:hAnsi="Century Schoolbook"/>
+        </w:rPr>
+        <w:t xml:space="preserve"> Gracias a las redes sociales, las personas pueden expresar opiniones digitales  en foros,  debates y hacer que estas lleguen a un público muy amplio y diverso</w:t>
       </w:r>
       <w:r>
         <w:rPr>
@@ -7040,18 +7488,6 @@
         </w:rPr>
         <w:t>.</w:t>
       </w:r>
-      <w:r>
-        <w:rPr>
-          <w:rFonts w:ascii="Century Schoolbook" w:hAnsi="Century Schoolbook"/>
-        </w:rPr>
-        <w:t xml:space="preserve"> Además de un punto de encuentro en donde los usuarios comparten, crean y acceden a la información.</w:t>
-      </w:r>
-      <w:r>
-        <w:rPr>
-          <w:rFonts w:ascii="Century Schoolbook" w:hAnsi="Century Schoolbook"/>
-        </w:rPr>
-        <w:t xml:space="preserve"> </w:t>
-      </w:r>
     </w:p>
     <w:p>
       <w:pPr>
@@ -7065,315 +7501,45 @@
       <w:pPr>
         <w:rPr>
           <w:rFonts w:ascii="Century Schoolbook" w:hAnsi="Century Schoolbook"/>
-        </w:rPr>
-      </w:pPr>
-      <w:r>
-        <w:rPr>
-          <w:rFonts w:ascii="Century Schoolbook" w:hAnsi="Century Schoolbook"/>
-        </w:rPr>
-        <w:t>En la sociedad actual, las redes sociales despiertan un inusitado interés social y profesional.</w:t>
-      </w:r>
-      <w:r>
-        <w:rPr>
-          <w:rFonts w:ascii="Century Schoolbook" w:hAnsi="Century Schoolbook"/>
-        </w:rPr>
-        <w:t xml:space="preserve"> As</w:t>
-      </w:r>
-      <w:r>
-        <w:rPr>
-          <w:rFonts w:ascii="Century Schoolbook" w:hAnsi="Century Schoolbook"/>
-        </w:rPr>
-        <w:t>í como en el ámbito académico el interés se centra en conocer los efectos que estas provocan en el éxito y desarrollo educativo de cualquier estudiante-</w:t>
-      </w:r>
-      <w:r>
-        <w:rPr>
-          <w:rFonts w:ascii="Century Schoolbook" w:hAnsi="Century Schoolbook"/>
-        </w:rPr>
-        <w:t>más</w:t>
-      </w:r>
-      <w:r>
-        <w:rPr>
-          <w:rFonts w:ascii="Century Schoolbook" w:hAnsi="Century Schoolbook"/>
-        </w:rPr>
-        <w:t xml:space="preserve"> si cabe, niveles </w:t>
-      </w:r>
-      <w:r>
-        <w:rPr>
-          <w:rFonts w:ascii="Century Schoolbook" w:hAnsi="Century Schoolbook"/>
-        </w:rPr>
-        <w:t>universitarios-(</w:t>
+          <w:szCs w:val="28"/>
+        </w:rPr>
+      </w:pPr>
+      <w:r>
+        <w:rPr>
+          <w:rFonts w:ascii="Century Schoolbook" w:hAnsi="Century Schoolbook"/>
+          <w:szCs w:val="28"/>
+        </w:rPr>
+        <w:t xml:space="preserve">En el año </w:t>
+      </w:r>
+      <w:r>
+        <w:rPr>
+          <w:rFonts w:ascii="Century Schoolbook" w:hAnsi="Century Schoolbook"/>
+          <w:szCs w:val="28"/>
+        </w:rPr>
+        <w:t>2002, comenzaron a aparecer los primeros sitios web, promocionando las redes de círculos de amigos en línea. La popularidad de estos sitios creció rápidamente y compañías como por ejem</w:t>
+      </w:r>
+      <w:r>
+        <w:rPr>
+          <w:rFonts w:ascii="Century Schoolbook" w:hAnsi="Century Schoolbook"/>
+          <w:szCs w:val="28"/>
+        </w:rPr>
+        <w:t xml:space="preserve">plo, </w:t>
       </w:r>
       <w:proofErr w:type="spellStart"/>
       <w:r>
         <w:rPr>
           <w:rFonts w:ascii="Century Schoolbook" w:hAnsi="Century Schoolbook"/>
-        </w:rPr>
-        <w:t>Abramsn</w:t>
+          <w:szCs w:val="28"/>
+        </w:rPr>
+        <w:t>Myspace</w:t>
       </w:r>
       <w:proofErr w:type="spellEnd"/>
       <w:r>
         <w:rPr>
           <w:rFonts w:ascii="Century Schoolbook" w:hAnsi="Century Schoolbook"/>
-        </w:rPr>
-        <w:t>, 2011</w:t>
-      </w:r>
-      <w:r>
-        <w:rPr>
-          <w:rFonts w:ascii="Century Schoolbook" w:hAnsi="Century Schoolbook"/>
-        </w:rPr>
-        <w:t>) [</w:t>
-      </w:r>
-      <w:r>
-        <w:rPr>
-          <w:rFonts w:ascii="Century Schoolbook" w:hAnsi="Century Schoolbook"/>
-        </w:rPr>
-        <w:t>5</w:t>
-      </w:r>
-      <w:r>
-        <w:rPr>
-          <w:rFonts w:ascii="Century Schoolbook" w:hAnsi="Century Schoolbook"/>
-        </w:rPr>
-        <w:t>]</w:t>
-      </w:r>
-      <w:r>
-        <w:rPr>
-          <w:rFonts w:ascii="Century Schoolbook" w:hAnsi="Century Schoolbook"/>
-        </w:rPr>
-        <w:t>.</w:t>
-      </w:r>
-      <w:r>
-        <w:rPr>
-          <w:rFonts w:ascii="Century Schoolbook" w:hAnsi="Century Schoolbook"/>
-        </w:rPr>
-        <w:t xml:space="preserve"> En el resto de ámbitos como el laboral, social y relacionamiento,</w:t>
-      </w:r>
-      <w:r>
-        <w:rPr>
-          <w:rFonts w:ascii="Century Schoolbook" w:hAnsi="Century Schoolbook"/>
-        </w:rPr>
-        <w:t xml:space="preserve"> </w:t>
-      </w:r>
-      <w:r>
-        <w:rPr>
-          <w:rFonts w:ascii="Century Schoolbook" w:hAnsi="Century Schoolbook"/>
-        </w:rPr>
-        <w:t>l</w:t>
-      </w:r>
-      <w:r>
-        <w:rPr>
-          <w:rFonts w:ascii="Century Schoolbook" w:hAnsi="Century Schoolbook"/>
-        </w:rPr>
-        <w:t>a creación de las redes sociales supone una nueva forma de comunicación. Estas herramientas ofrecen un espacio virtual para que, miles de personas pueden compartir contenidos multimedia con intereses simi</w:t>
-      </w:r>
-      <w:r>
-        <w:rPr>
-          <w:rFonts w:ascii="Century Schoolbook" w:hAnsi="Century Schoolbook"/>
-        </w:rPr>
-        <w:t>lares (</w:t>
-      </w:r>
-      <w:proofErr w:type="spellStart"/>
-      <w:r>
-        <w:rPr>
-          <w:rFonts w:ascii="Century Schoolbook" w:hAnsi="Century Schoolbook"/>
-        </w:rPr>
-        <w:t>Granovetter</w:t>
-      </w:r>
-      <w:proofErr w:type="spellEnd"/>
-      <w:r>
-        <w:rPr>
-          <w:rFonts w:ascii="Century Schoolbook" w:hAnsi="Century Schoolbook"/>
-        </w:rPr>
-        <w:t>, 1973) [6</w:t>
-      </w:r>
-      <w:r>
-        <w:rPr>
-          <w:rFonts w:ascii="Century Schoolbook" w:hAnsi="Century Schoolbook"/>
-        </w:rPr>
-        <w:t>]</w:t>
-      </w:r>
-      <w:r>
-        <w:rPr>
-          <w:rFonts w:ascii="Century Schoolbook" w:hAnsi="Century Schoolbook"/>
-        </w:rPr>
-        <w:t>.</w:t>
-      </w:r>
-      <w:r>
-        <w:rPr>
-          <w:rFonts w:ascii="Century Schoolbook" w:hAnsi="Century Schoolbook"/>
-        </w:rPr>
-        <w:t xml:space="preserve"> Se consideran puntos de encuentro, en  los que es posible acceder a la información, compartir impresiones, consultar archivos y recursos disponibles a tiempo real </w:t>
-      </w:r>
-      <w:r>
-        <w:rPr>
-          <w:rFonts w:ascii="Century Schoolbook" w:hAnsi="Century Schoolbook"/>
-        </w:rPr>
-        <w:t>(</w:t>
-      </w:r>
-      <w:proofErr w:type="spellStart"/>
-      <w:r>
-        <w:rPr>
-          <w:rFonts w:ascii="Century Schoolbook" w:hAnsi="Century Schoolbook"/>
-        </w:rPr>
-        <w:t>Nass</w:t>
-      </w:r>
-      <w:proofErr w:type="spellEnd"/>
-      <w:r>
-        <w:rPr>
-          <w:rFonts w:ascii="Century Schoolbook" w:hAnsi="Century Schoolbook"/>
-        </w:rPr>
-        <w:t xml:space="preserve"> De Ledo, 2011</w:t>
-      </w:r>
-      <w:r>
-        <w:rPr>
-          <w:rFonts w:ascii="Century Schoolbook" w:hAnsi="Century Schoolbook"/>
-        </w:rPr>
-        <w:t>) [</w:t>
-      </w:r>
-      <w:r>
-        <w:rPr>
-          <w:rFonts w:ascii="Century Schoolbook" w:hAnsi="Century Schoolbook"/>
-        </w:rPr>
-        <w:t>7</w:t>
-      </w:r>
-      <w:r>
-        <w:rPr>
-          <w:rFonts w:ascii="Century Schoolbook" w:hAnsi="Century Schoolbook"/>
-        </w:rPr>
-        <w:t xml:space="preserve">]. </w:t>
-      </w:r>
-    </w:p>
-    <w:p>
-      <w:pPr>
-        <w:ind w:firstLine="360"/>
-        <w:rPr>
-          <w:rFonts w:ascii="Century Schoolbook" w:hAnsi="Century Schoolbook"/>
-        </w:rPr>
-      </w:pPr>
-    </w:p>
-    <w:p>
-      <w:pPr>
-        <w:rPr>
-          <w:rFonts w:ascii="Century Schoolbook" w:hAnsi="Century Schoolbook"/>
-        </w:rPr>
-      </w:pPr>
-      <w:r>
-        <w:rPr>
-          <w:rFonts w:ascii="Century Schoolbook" w:hAnsi="Century Schoolbook"/>
-        </w:rPr>
-        <w:t xml:space="preserve">Redes sociales como </w:t>
-      </w:r>
-      <w:proofErr w:type="spellStart"/>
-      <w:r>
-        <w:rPr>
-          <w:rFonts w:ascii="Century Schoolbook" w:hAnsi="Century Schoolbook"/>
-        </w:rPr>
-        <w:t>Facebook</w:t>
-      </w:r>
-      <w:proofErr w:type="spellEnd"/>
-      <w:r>
-        <w:rPr>
-          <w:rFonts w:ascii="Century Schoolbook" w:hAnsi="Century Schoolbook"/>
-        </w:rPr>
-        <w:t>, Twitter</w:t>
-      </w:r>
-      <w:r>
-        <w:rPr>
-          <w:rFonts w:ascii="Century Schoolbook" w:hAnsi="Century Schoolbook"/>
-        </w:rPr>
-        <w:t>,</w:t>
-      </w:r>
-      <w:r>
-        <w:rPr>
-          <w:rFonts w:ascii="Century Schoolbook" w:hAnsi="Century Schoolbook"/>
-        </w:rPr>
-        <w:t xml:space="preserve"> </w:t>
-      </w:r>
-      <w:proofErr w:type="spellStart"/>
-      <w:r>
-        <w:rPr>
-          <w:rFonts w:ascii="Century Schoolbook" w:hAnsi="Century Schoolbook"/>
-        </w:rPr>
-        <w:t>Orkut</w:t>
-      </w:r>
-      <w:proofErr w:type="spellEnd"/>
-      <w:r>
-        <w:rPr>
-          <w:rFonts w:ascii="Century Schoolbook" w:hAnsi="Century Schoolbook"/>
-        </w:rPr>
-        <w:t>, son estructuras compuestas por una infinidad de usuarios relacionados entre sí, independientemente que se conozcan o no.  En estas redes sociales, al tener un  gran número de usuarios, se manejan grandes volúmenes de datos, ya que, los individuos comparten, buscan y difunden información a través de texto, imágenes o audio.</w:t>
-      </w:r>
-      <w:r>
-        <w:rPr>
-          <w:rFonts w:ascii="Century Schoolbook" w:hAnsi="Century Schoolbook"/>
-        </w:rPr>
-        <w:t xml:space="preserve"> Gracias a las redes sociales, las personas pueden expresar opiniones digitales  en foros,  debates y hacer que estas lleguen a un público muy amplio y diverso</w:t>
-      </w:r>
-      <w:r>
-        <w:rPr>
-          <w:rFonts w:ascii="Century Schoolbook" w:hAnsi="Century Schoolbook"/>
-        </w:rPr>
-        <w:t>.</w:t>
-      </w:r>
-    </w:p>
-    <w:p>
-      <w:pPr>
-        <w:ind w:firstLine="360"/>
-        <w:rPr>
-          <w:rFonts w:ascii="Century Schoolbook" w:hAnsi="Century Schoolbook"/>
-        </w:rPr>
-      </w:pPr>
-    </w:p>
-    <w:p>
-      <w:pPr>
-        <w:rPr>
-          <w:rFonts w:ascii="Century Schoolbook" w:hAnsi="Century Schoolbook"/>
-          <w:szCs w:val="28"/>
-        </w:rPr>
-      </w:pPr>
-      <w:r>
-        <w:rPr>
-          <w:rFonts w:ascii="Century Schoolbook" w:hAnsi="Century Schoolbook"/>
-          <w:szCs w:val="28"/>
-        </w:rPr>
-        <w:t xml:space="preserve">En el año </w:t>
-      </w:r>
-      <w:r>
-        <w:rPr>
-          <w:rFonts w:ascii="Century Schoolbook" w:hAnsi="Century Schoolbook"/>
-          <w:szCs w:val="28"/>
-        </w:rPr>
-        <w:t>2002, comenzaron a aparecer los primeros sitios web, promocionando las redes de círculos de amigos en línea. La popularidad de estos sitios creció rápidamente y compañías como por ejem</w:t>
-      </w:r>
-      <w:r>
-        <w:rPr>
-          <w:rFonts w:ascii="Century Schoolbook" w:hAnsi="Century Schoolbook"/>
-          <w:szCs w:val="28"/>
-        </w:rPr>
-        <w:t xml:space="preserve">plo, </w:t>
-      </w:r>
-      <w:proofErr w:type="spellStart"/>
-      <w:r>
-        <w:rPr>
-          <w:rFonts w:ascii="Century Schoolbook" w:hAnsi="Century Schoolbook"/>
-          <w:szCs w:val="28"/>
-        </w:rPr>
-        <w:t>Myspace</w:t>
-      </w:r>
-      <w:proofErr w:type="spellEnd"/>
-      <w:r>
-        <w:rPr>
-          <w:rFonts w:ascii="Century Schoolbook" w:hAnsi="Century Schoolbook"/>
-          <w:szCs w:val="28"/>
-        </w:rPr>
-        <w:t xml:space="preserve"> y </w:t>
-      </w:r>
-      <w:r>
-        <w:rPr>
-          <w:rFonts w:ascii="Century Schoolbook" w:hAnsi="Century Schoolbook"/>
-          <w:szCs w:val="28"/>
-        </w:rPr>
-        <w:lastRenderedPageBreak/>
-        <w:t xml:space="preserve">Linkedin surgieron en el año 2003, </w:t>
+          <w:szCs w:val="28"/>
+        </w:rPr>
+        <w:t xml:space="preserve"> y Linkedin surgieron en el año 2003, </w:t>
       </w:r>
       <w:r>
         <w:rPr>
@@ -7655,7 +7821,15 @@
           <w:rFonts w:ascii="Century Schoolbook" w:hAnsi="Century Schoolbook"/>
           <w:szCs w:val="28"/>
         </w:rPr>
-        <w:t xml:space="preserve"> orientada a un público específico y diariamente ganan miles de seguidores. Cualquier red social que se centre en un tema en concreto, puede dar origen a una nueva categoría de clasificación y es por ello que destacaremos las más relevantes, como por ejemplo las redes sociales según su temática, actividad y por ultimo según el contenido </w:t>
+        <w:t xml:space="preserve"> orientada a un público específico y diariamente ganan miles de seguidores. Cualquier red social que se centre en un tema en concreto, puede dar origen a una nueva categoría de clasificación y es por ello que destacaremos las más relevantes, como por </w:t>
+      </w:r>
+      <w:r>
+        <w:rPr>
+          <w:rFonts w:ascii="Century Schoolbook" w:hAnsi="Century Schoolbook"/>
+          <w:szCs w:val="28"/>
+        </w:rPr>
+        <w:lastRenderedPageBreak/>
+        <w:t xml:space="preserve">ejemplo las redes sociales según su temática, actividad y por ultimo según el contenido </w:t>
       </w:r>
       <w:r>
         <w:rPr>
@@ -7939,17 +8113,7 @@
           <w:szCs w:val="28"/>
           <w:shd w:val="clear" w:color="auto" w:fill="FFFFFF"/>
         </w:rPr>
-        <w:t xml:space="preserve">Estas redes sociales ofrecen un servicio de envío y publicación de mensajes breves de texto. También </w:t>
-      </w:r>
-      <w:r>
-        <w:rPr>
-          <w:rFonts w:ascii="Century Schoolbook" w:hAnsi="Century Schoolbook"/>
-          <w:sz w:val="28"/>
-          <w:szCs w:val="28"/>
-          <w:shd w:val="clear" w:color="auto" w:fill="FFFFFF"/>
-        </w:rPr>
-        <w:lastRenderedPageBreak/>
-        <w:t>permiten seguir a otros usuarios, aunque esto no establece necesariamente una relación recíproca, como los seguidores. La red social más destacada es Twitter.</w:t>
+        <w:t>Estas redes sociales ofrecen un servicio de envío y publicación de mensajes breves de texto. También permiten seguir a otros usuarios, aunque esto no establece necesariamente una relación recíproca, como los seguidores. La red social más destacada es Twitter.</w:t>
       </w:r>
       <w:r>
         <w:rPr>
@@ -8284,7 +8448,17 @@
           <w:szCs w:val="28"/>
           <w:shd w:val="clear" w:color="auto" w:fill="FFFFFF"/>
         </w:rPr>
-        <w:t xml:space="preserve"> Por la red navegan documentos de todo tipo en formatos diversos, en estas redes sociales podemos encontrar, publicar y compartir los textos definidos por nuestras preferencias de una manera fácil y accesible. Su mayor exponente es</w:t>
+        <w:t xml:space="preserve"> Por la red navegan documentos de todo tipo en formatos diversos, en estas redes sociales podemos encontrar, publicar y compartir los textos definidos por nuestras </w:t>
+      </w:r>
+      <w:r>
+        <w:rPr>
+          <w:rFonts w:ascii="Century Schoolbook" w:hAnsi="Century Schoolbook"/>
+          <w:sz w:val="28"/>
+          <w:szCs w:val="28"/>
+          <w:shd w:val="clear" w:color="auto" w:fill="FFFFFF"/>
+        </w:rPr>
+        <w:lastRenderedPageBreak/>
+        <w:t>preferencias de una manera fácil y accesible. Su mayor exponente es</w:t>
       </w:r>
       <w:r>
         <w:rPr>
@@ -8568,7 +8742,6 @@
           <w:noProof/>
           <w:lang w:val="es-ES"/>
         </w:rPr>
-        <w:lastRenderedPageBreak/>
         <w:pict>
           <v:shapetype id="_x0000_t202" coordsize="21600,21600" o:spt="202" path="m,l,21600r21600,l21600,xe">
             <v:stroke joinstyle="miter"/>
@@ -8774,6 +8947,7 @@
           <w:noProof/>
           <w:lang w:val="es-ES"/>
         </w:rPr>
+        <w:lastRenderedPageBreak/>
         <w:pict>
           <v:shape id="_x0000_s1031" type="#_x0000_t202" style="position:absolute;left:0;text-align:left;margin-left:-1pt;margin-top:62.5pt;width:106.65pt;height:55.7pt;z-index:251659264" stroked="f">
             <v:textbox style="mso-next-textbox:#_x0000_s1031">
@@ -8989,7 +9163,6 @@
         <w:rPr>
           <w:rFonts w:ascii="Century Schoolbook" w:hAnsi="Century Schoolbook"/>
         </w:rPr>
-        <w:lastRenderedPageBreak/>
         <w:t>Comparativa en España de las redes de mensajería rápida más utilizadas, a la hora de compartir contenidos a cerca del gobierno español.</w:t>
       </w:r>
     </w:p>
@@ -9178,6 +9351,7 @@
         <w:rPr>
           <w:rFonts w:ascii="Century Schoolbook" w:hAnsi="Century Schoolbook"/>
         </w:rPr>
+        <w:lastRenderedPageBreak/>
         <w:t>Redes Colaborativas</w:t>
       </w:r>
       <w:bookmarkEnd w:id="7"/>
@@ -9355,14 +9529,7 @@
         <w:rPr>
           <w:rFonts w:ascii="Century Schoolbook" w:hAnsi="Century Schoolbook"/>
         </w:rPr>
-        <w:t xml:space="preserve"> de un conjunto de vínculos que pueden representar relaciones, o ausencia de ellas.los nodos pueden ser </w:t>
-      </w:r>
-      <w:r>
-        <w:rPr>
-          <w:rFonts w:ascii="Century Schoolbook" w:hAnsi="Century Schoolbook"/>
-        </w:rPr>
-        <w:lastRenderedPageBreak/>
-        <w:t xml:space="preserve">actores, unidades organizativas y organizaciones. El objeto de intercambio define el tipo de red a </w:t>
+        <w:t xml:space="preserve"> de un conjunto de vínculos que pueden representar relaciones, o ausencia de ellas.los nodos pueden ser actores, unidades organizativas y organizaciones. El objeto de intercambio define el tipo de red a </w:t>
       </w:r>
       <w:r>
         <w:rPr>
@@ -9566,6 +9733,7 @@
           <w:sz w:val="28"/>
           <w:szCs w:val="28"/>
         </w:rPr>
+        <w:lastRenderedPageBreak/>
         <w:t>Análisis centrado en una organización:</w:t>
       </w:r>
     </w:p>
@@ -9955,16 +10123,7 @@
           <w:sz w:val="28"/>
           <w:szCs w:val="28"/>
         </w:rPr>
-        <w:t xml:space="preserve"> de un conjunto de organizaciones que se movilizan de manera cooperativa con la finalidad de </w:t>
-      </w:r>
-      <w:r>
-        <w:rPr>
-          <w:rFonts w:ascii="Century Schoolbook" w:hAnsi="Century Schoolbook"/>
-          <w:sz w:val="28"/>
-          <w:szCs w:val="28"/>
-        </w:rPr>
-        <w:lastRenderedPageBreak/>
-        <w:t>alcanzar un objetivo determinado aunque para lograrlo no necesariamente deben adquirir una entidad única</w:t>
+        <w:t xml:space="preserve"> de un conjunto de organizaciones que se movilizan de manera cooperativa con la finalidad de alcanzar un objetivo determinado aunque para lograrlo no necesariamente deben adquirir una entidad única</w:t>
       </w:r>
       <w:r>
         <w:rPr>
@@ -10427,14 +10586,7 @@
         <w:rPr>
           <w:rFonts w:ascii="Century Schoolbook" w:hAnsi="Century Schoolbook"/>
         </w:rPr>
-        <w:t xml:space="preserve">los usuarios trabajan de manera colaborativa porque al </w:t>
-      </w:r>
-      <w:r>
-        <w:rPr>
-          <w:rFonts w:ascii="Century Schoolbook" w:hAnsi="Century Schoolbook"/>
-        </w:rPr>
-        <w:lastRenderedPageBreak/>
-        <w:t xml:space="preserve">compartir la información, permite que otros usuarios accedan a ella creándose </w:t>
+        <w:t xml:space="preserve">los usuarios trabajan de manera colaborativa porque al compartir la información, permite que otros usuarios accedan a ella creándose </w:t>
       </w:r>
       <w:r>
         <w:rPr>
@@ -10566,6 +10718,7 @@
         <w:rPr>
           <w:rFonts w:ascii="Century Schoolbook" w:hAnsi="Century Schoolbook"/>
         </w:rPr>
+        <w:lastRenderedPageBreak/>
         <w:t>Procesamiento del lenguaje natural (PLN)</w:t>
       </w:r>
       <w:bookmarkEnd w:id="13"/>
@@ -10993,6 +11146,7 @@
           <w:rFonts w:ascii="Century Schoolbook" w:hAnsi="Century Schoolbook"/>
           <w:szCs w:val="28"/>
         </w:rPr>
+        <w:lastRenderedPageBreak/>
         <w:t xml:space="preserve">Según el autor (Alexander </w:t>
       </w:r>
       <w:proofErr w:type="spellStart"/>
@@ -11239,16 +11393,7 @@
           <w:sz w:val="28"/>
           <w:szCs w:val="28"/>
         </w:rPr>
-        <w:t xml:space="preserve"> el usuario expresa su interés con la frase “la derrota del Madrid” y el documento relevante para tal </w:t>
-      </w:r>
-      <w:r>
-        <w:rPr>
-          <w:rFonts w:ascii="Century Schoolbook" w:hAnsi="Century Schoolbook"/>
-          <w:sz w:val="28"/>
-          <w:szCs w:val="28"/>
-        </w:rPr>
-        <w:lastRenderedPageBreak/>
-        <w:t>petición es “la victoria del Barcelona”. Los dos textos no tienen ninguna palabra en común, pero un humano, usando su experiencia lingüística (derrota—victoria) y su conocimiento del mundo (Madrid—Barcelona) fácilmente detectaría la relevancia del documento para la petición. Se han alcanzado avances significativos para que los programas puedan usar este tipo de razonamiento para así, satisface de una mejor manera las necesidades de los usuarios.</w:t>
+        <w:t xml:space="preserve"> el usuario expresa su interés con la frase “la derrota del Madrid” y el documento relevante para tal petición es “la victoria del Barcelona”. Los dos textos no tienen ninguna palabra en común, pero un humano, usando su experiencia lingüística (derrota—victoria) y su conocimiento del mundo (Madrid—Barcelona) fácilmente detectaría la relevancia del documento para la petición. Se han alcanzado avances significativos para que los programas puedan usar este tipo de razonamiento para así, satisface de una mejor manera las necesidades de los usuarios.</w:t>
       </w:r>
     </w:p>
     <w:p>
@@ -11334,7 +11479,16 @@
           <w:sz w:val="28"/>
           <w:szCs w:val="28"/>
         </w:rPr>
-        <w:t xml:space="preserve">Otra forma de resumir la información para hacerlos más manejables sería, agrupar y clasificar los documentos que sean semejantes entre sí. La minería de texto es otra manera de resumir el contenido textual </w:t>
+        <w:t xml:space="preserve">Otra forma de resumir la información para hacerlos más manejables sería, agrupar y clasificar los documentos que sean semejantes entre </w:t>
+      </w:r>
+      <w:r>
+        <w:rPr>
+          <w:rFonts w:ascii="Century Schoolbook" w:hAnsi="Century Schoolbook"/>
+          <w:sz w:val="28"/>
+          <w:szCs w:val="28"/>
+        </w:rPr>
+        <w:lastRenderedPageBreak/>
+        <w:t xml:space="preserve">sí. La minería de texto es otra manera de resumir el contenido textual </w:t>
       </w:r>
       <w:r>
         <w:rPr>
@@ -11553,7 +11707,6 @@
         <w:rPr>
           <w:rFonts w:ascii="Century Schoolbook" w:hAnsi="Century Schoolbook"/>
         </w:rPr>
-        <w:lastRenderedPageBreak/>
         <w:t xml:space="preserve">se puede </w:t>
       </w:r>
       <w:r>
@@ -12052,14 +12205,7 @@
         <w:rPr>
           <w:b w:val="0"/>
         </w:rPr>
-        <w:t xml:space="preserve"> disponible como software libre bajo la licencia de GNU, </w:t>
-      </w:r>
-      <w:r>
-        <w:rPr>
-          <w:b w:val="0"/>
-        </w:rPr>
-        <w:lastRenderedPageBreak/>
-        <w:t xml:space="preserve">compila y se ejecuta en una amplia variedad de plataformas como: UNIX, Windows, </w:t>
+        <w:t xml:space="preserve"> disponible como software libre bajo la licencia de GNU, compila y se ejecuta en una amplia variedad de plataformas como: UNIX, Windows, </w:t>
       </w:r>
       <w:proofErr w:type="spellStart"/>
       <w:r>
@@ -12392,6 +12538,7 @@
         <w:rPr>
           <w:b w:val="0"/>
         </w:rPr>
+        <w:lastRenderedPageBreak/>
         <w:t xml:space="preserve">Un </w:t>
       </w:r>
       <w:r>
@@ -12817,7 +12964,6 @@
         <w:rPr>
           <w:szCs w:val="28"/>
         </w:rPr>
-        <w:lastRenderedPageBreak/>
         <w:t>library</w:t>
       </w:r>
       <w:proofErr w:type="spellEnd"/>
@@ -13066,7 +13212,14 @@
         <w:rPr>
           <w:rFonts w:ascii="Century Schoolbook" w:hAnsi="Century Schoolbook"/>
         </w:rPr>
-        <w:t xml:space="preserve"> la política, el turismo, opiniones digitales, etcétera. Para abarcar el procesamiento de todos los datos generados en la redo social Twitter utilizaremos el lenguaje R, ya que, es un lenguaje muy potente a la hora de tratar con la minería de datos. </w:t>
+        <w:t xml:space="preserve"> la política, el turismo, opiniones digitales, etcétera. Para abarcar el procesamiento de todos los datos generados en la </w:t>
+      </w:r>
+      <w:r>
+        <w:rPr>
+          <w:rFonts w:ascii="Century Schoolbook" w:hAnsi="Century Schoolbook"/>
+        </w:rPr>
+        <w:lastRenderedPageBreak/>
+        <w:t xml:space="preserve">redo social Twitter utilizaremos el lenguaje R, ya que, es un lenguaje muy potente a la hora de tratar con la minería de datos. </w:t>
       </w:r>
       <w:r>
         <w:rPr>
@@ -13074,6 +13227,51 @@
         </w:rPr>
         <w:t>También trabajaremos con procesamiento del lenguaje natural (PLN), para poder analizar los datos extraídos de la red social.</w:t>
       </w:r>
+      <w:r>
+        <w:rPr>
+          <w:rFonts w:ascii="Century Schoolbook" w:hAnsi="Century Schoolbook"/>
+        </w:rPr>
+        <w:t xml:space="preserve"> </w:t>
+      </w:r>
+      <w:r>
+        <w:rPr>
+          <w:rFonts w:ascii="Century Schoolbook" w:hAnsi="Century Schoolbook"/>
+        </w:rPr>
+        <w:t>Utilizando</w:t>
+      </w:r>
+      <w:r>
+        <w:rPr>
+          <w:rFonts w:ascii="Century Schoolbook" w:hAnsi="Century Schoolbook"/>
+        </w:rPr>
+        <w:t xml:space="preserve"> mecanismos como los sistemas de alerta y  sistemas de análisis de sentimientos</w:t>
+      </w:r>
+      <w:r>
+        <w:rPr>
+          <w:rFonts w:ascii="Century Schoolbook" w:hAnsi="Century Schoolbook"/>
+        </w:rPr>
+        <w:t xml:space="preserve"> para el tratamiento de los datos.</w:t>
+      </w:r>
+    </w:p>
+    <w:p>
+      <w:pPr>
+        <w:rPr>
+          <w:rFonts w:ascii="Century Schoolbook" w:hAnsi="Century Schoolbook"/>
+        </w:rPr>
+      </w:pPr>
+    </w:p>
+    <w:p>
+      <w:pPr>
+        <w:rPr>
+          <w:rFonts w:ascii="Century Schoolbook" w:hAnsi="Century Schoolbook"/>
+        </w:rPr>
+      </w:pPr>
+    </w:p>
+    <w:p>
+      <w:pPr>
+        <w:rPr>
+          <w:rFonts w:ascii="Century Schoolbook" w:hAnsi="Century Schoolbook"/>
+        </w:rPr>
+      </w:pPr>
     </w:p>
     <w:p>
       <w:pPr>
@@ -13119,13 +13317,18 @@
       <w:r>
         <w:tab/>
       </w:r>
+      <w:bookmarkStart w:id="17" w:name="_Toc479411521"/>
+    </w:p>
+    <w:p>
+      <w:pPr>
+        <w:pStyle w:val="Prrafo"/>
+      </w:pPr>
     </w:p>
     <w:p>
       <w:pPr>
         <w:pStyle w:val="Ttulo2"/>
         <w:jc w:val="both"/>
       </w:pPr>
-      <w:bookmarkStart w:id="17" w:name="_Toc479411521"/>
       <w:r>
         <w:t>Capí</w:t>
       </w:r>
@@ -13142,24 +13345,54 @@
     </w:p>
     <w:p>
       <w:pPr>
-        <w:rPr>
-          <w:rFonts w:ascii="Century Schoolbook" w:hAnsi="Century Schoolbook"/>
-        </w:rPr>
-      </w:pPr>
-    </w:p>
-    <w:p>
-      <w:pPr>
-        <w:rPr>
-          <w:rFonts w:ascii="Century Schoolbook" w:hAnsi="Century Schoolbook"/>
-        </w:rPr>
-      </w:pPr>
-    </w:p>
-    <w:p>
-      <w:pPr>
-        <w:rPr>
-          <w:rFonts w:ascii="Century Schoolbook" w:hAnsi="Century Schoolbook"/>
-        </w:rPr>
-      </w:pPr>
+        <w:pStyle w:val="Prrafo"/>
+      </w:pPr>
+    </w:p>
+    <w:p>
+      <w:pPr>
+        <w:pStyle w:val="Ttulo3"/>
+        <w:numPr>
+          <w:ilvl w:val="2"/>
+          <w:numId w:val="25"/>
+        </w:numPr>
+      </w:pPr>
+      <w:r>
+        <w:t>Sistemas de alerta.</w:t>
+      </w:r>
+    </w:p>
+    <w:p>
+      <w:pPr>
+        <w:pStyle w:val="Prrafo"/>
+        <w:rPr>
+          <w:b w:val="0"/>
+        </w:rPr>
+      </w:pPr>
+      <w:r>
+        <w:rPr>
+          <w:b w:val="0"/>
+        </w:rPr>
+        <w:t>Los sistemas de alerta, son sistemas que ante uno o varios eventos, son capaces de generar una notificación o alerta, para indicar a un usuario o grupo  de usuarios sobre un suceso, acontecimiento</w:t>
+      </w:r>
+      <w:r>
+        <w:rPr>
+          <w:b w:val="0"/>
+        </w:rPr>
+        <w:t xml:space="preserve"> que está ocurriendo en ese momento</w:t>
+      </w:r>
+      <w:r>
+        <w:rPr>
+          <w:b w:val="0"/>
+        </w:rPr>
+        <w:t>.</w:t>
+      </w:r>
+    </w:p>
+    <w:p>
+      <w:pPr>
+        <w:pStyle w:val="Ttulo3"/>
+      </w:pPr>
+      <w:r>
+        <w:t>Sistemas de análisis de sentimientos</w:t>
+      </w:r>
     </w:p>
     <w:p>
       <w:pPr>
@@ -15983,7 +16216,7 @@
           <w:noProof/>
           <w:lang w:val="es-ES"/>
         </w:rPr>
-        <w:t>24</w:t>
+        <w:t>10</w:t>
       </w:r>
     </w:fldSimple>
   </w:p>
@@ -17722,7 +17955,7 @@
   <w:abstractNum w:abstractNumId="17">
     <w:nsid w:val="51352180"/>
     <w:multiLevelType w:val="multilevel"/>
-    <w:tmpl w:val="9684E568"/>
+    <w:tmpl w:val="2EA85BB6"/>
     <w:lvl w:ilvl="0">
       <w:start w:val="1"/>
       <w:numFmt w:val="upperRoman"/>
@@ -18033,6 +18266,123 @@
   </w:num>
   <w:num w:numId="19">
     <w:abstractNumId w:val="3"/>
+  </w:num>
+  <w:num w:numId="20">
+    <w:abstractNumId w:val="17"/>
+    <w:lvlOverride w:ilvl="0">
+      <w:startOverride w:val="1"/>
+    </w:lvlOverride>
+    <w:lvlOverride w:ilvl="1">
+      <w:startOverride w:val="2"/>
+    </w:lvlOverride>
+    <w:lvlOverride w:ilvl="2">
+      <w:startOverride w:val="1"/>
+    </w:lvlOverride>
+  </w:num>
+  <w:num w:numId="21">
+    <w:abstractNumId w:val="17"/>
+  </w:num>
+  <w:num w:numId="22">
+    <w:abstractNumId w:val="17"/>
+    <w:lvlOverride w:ilvl="0">
+      <w:startOverride w:val="1"/>
+    </w:lvlOverride>
+    <w:lvlOverride w:ilvl="1">
+      <w:startOverride w:val="1"/>
+    </w:lvlOverride>
+    <w:lvlOverride w:ilvl="2">
+      <w:startOverride w:val="2"/>
+    </w:lvlOverride>
+    <w:lvlOverride w:ilvl="3">
+      <w:startOverride w:val="1"/>
+    </w:lvlOverride>
+    <w:lvlOverride w:ilvl="4">
+      <w:startOverride w:val="1"/>
+    </w:lvlOverride>
+    <w:lvlOverride w:ilvl="5">
+      <w:startOverride w:val="1"/>
+    </w:lvlOverride>
+    <w:lvlOverride w:ilvl="6">
+      <w:startOverride w:val="1"/>
+    </w:lvlOverride>
+    <w:lvlOverride w:ilvl="7">
+      <w:startOverride w:val="1"/>
+    </w:lvlOverride>
+    <w:lvlOverride w:ilvl="8">
+      <w:startOverride w:val="1"/>
+    </w:lvlOverride>
+  </w:num>
+  <w:num w:numId="23">
+    <w:abstractNumId w:val="17"/>
+    <w:lvlOverride w:ilvl="0">
+      <w:startOverride w:val="1"/>
+    </w:lvlOverride>
+    <w:lvlOverride w:ilvl="1">
+      <w:startOverride w:val="1"/>
+    </w:lvlOverride>
+    <w:lvlOverride w:ilvl="2">
+      <w:startOverride w:val="2"/>
+    </w:lvlOverride>
+    <w:lvlOverride w:ilvl="3">
+      <w:startOverride w:val="1"/>
+    </w:lvlOverride>
+    <w:lvlOverride w:ilvl="4">
+      <w:startOverride w:val="1"/>
+    </w:lvlOverride>
+    <w:lvlOverride w:ilvl="5">
+      <w:startOverride w:val="1"/>
+    </w:lvlOverride>
+    <w:lvlOverride w:ilvl="6">
+      <w:startOverride w:val="1"/>
+    </w:lvlOverride>
+    <w:lvlOverride w:ilvl="7">
+      <w:startOverride w:val="1"/>
+    </w:lvlOverride>
+    <w:lvlOverride w:ilvl="8">
+      <w:startOverride w:val="1"/>
+    </w:lvlOverride>
+  </w:num>
+  <w:num w:numId="24">
+    <w:abstractNumId w:val="17"/>
+    <w:lvlOverride w:ilvl="0">
+      <w:startOverride w:val="1"/>
+    </w:lvlOverride>
+    <w:lvlOverride w:ilvl="1">
+      <w:startOverride w:val="1"/>
+    </w:lvlOverride>
+    <w:lvlOverride w:ilvl="2">
+      <w:startOverride w:val="2"/>
+    </w:lvlOverride>
+    <w:lvlOverride w:ilvl="3">
+      <w:startOverride w:val="1"/>
+    </w:lvlOverride>
+    <w:lvlOverride w:ilvl="4">
+      <w:startOverride w:val="1"/>
+    </w:lvlOverride>
+    <w:lvlOverride w:ilvl="5">
+      <w:startOverride w:val="1"/>
+    </w:lvlOverride>
+    <w:lvlOverride w:ilvl="6">
+      <w:startOverride w:val="1"/>
+    </w:lvlOverride>
+    <w:lvlOverride w:ilvl="7">
+      <w:startOverride w:val="1"/>
+    </w:lvlOverride>
+    <w:lvlOverride w:ilvl="8">
+      <w:startOverride w:val="1"/>
+    </w:lvlOverride>
+  </w:num>
+  <w:num w:numId="25">
+    <w:abstractNumId w:val="17"/>
+    <w:lvlOverride w:ilvl="0">
+      <w:startOverride w:val="1"/>
+    </w:lvlOverride>
+    <w:lvlOverride w:ilvl="1">
+      <w:startOverride w:val="2"/>
+    </w:lvlOverride>
+    <w:lvlOverride w:ilvl="2">
+      <w:startOverride w:val="1"/>
+    </w:lvlOverride>
   </w:num>
   <w:numIdMacAtCleanup w:val="11"/>
 </w:numbering>
@@ -18259,7 +18609,7 @@
       <w:keepNext/>
       <w:pageBreakBefore/>
       <w:numPr>
-        <w:numId w:val="5"/>
+        <w:numId w:val="21"/>
       </w:numPr>
       <w:spacing w:before="4080" w:after="120"/>
       <w:jc w:val="right"/>
@@ -18307,7 +18657,7 @@
       <w:keepNext/>
       <w:numPr>
         <w:ilvl w:val="2"/>
-        <w:numId w:val="5"/>
+        <w:numId w:val="21"/>
       </w:numPr>
       <w:spacing w:before="600" w:after="120"/>
       <w:jc w:val="left"/>
@@ -18331,7 +18681,7 @@
       <w:keepNext/>
       <w:numPr>
         <w:ilvl w:val="3"/>
-        <w:numId w:val="5"/>
+        <w:numId w:val="21"/>
       </w:numPr>
       <w:spacing w:before="480" w:after="120"/>
       <w:jc w:val="left"/>
@@ -18354,7 +18704,7 @@
       <w:keepNext/>
       <w:numPr>
         <w:ilvl w:val="4"/>
-        <w:numId w:val="5"/>
+        <w:numId w:val="21"/>
       </w:numPr>
       <w:spacing w:before="480" w:after="120"/>
       <w:outlineLvl w:val="4"/>
@@ -18377,7 +18727,7 @@
     <w:pPr>
       <w:numPr>
         <w:ilvl w:val="5"/>
-        <w:numId w:val="5"/>
+        <w:numId w:val="21"/>
       </w:numPr>
       <w:spacing w:before="240" w:after="60"/>
       <w:outlineLvl w:val="5"/>
@@ -18399,7 +18749,7 @@
     <w:pPr>
       <w:numPr>
         <w:ilvl w:val="6"/>
-        <w:numId w:val="5"/>
+        <w:numId w:val="21"/>
       </w:numPr>
       <w:spacing w:before="240" w:after="60"/>
       <w:outlineLvl w:val="6"/>
@@ -18418,7 +18768,7 @@
     <w:pPr>
       <w:numPr>
         <w:ilvl w:val="7"/>
-        <w:numId w:val="5"/>
+        <w:numId w:val="21"/>
       </w:numPr>
       <w:spacing w:before="240" w:after="60"/>
       <w:outlineLvl w:val="7"/>
@@ -18439,7 +18789,7 @@
     <w:pPr>
       <w:numPr>
         <w:ilvl w:val="8"/>
-        <w:numId w:val="5"/>
+        <w:numId w:val="21"/>
       </w:numPr>
       <w:spacing w:before="240" w:after="60"/>
       <w:outlineLvl w:val="8"/>
@@ -19980,7 +20330,7 @@
 </file>
 
 <file path=customXml/itemProps2.xml><?xml version="1.0" encoding="utf-8"?>
-<ds:datastoreItem xmlns:ds="http://schemas.openxmlformats.org/officeDocument/2006/customXml" ds:itemID="{0E1A9730-1BB4-42D7-B087-D5B8A2CCCE1E}">
+<ds:datastoreItem xmlns:ds="http://schemas.openxmlformats.org/officeDocument/2006/customXml" ds:itemID="{4500361E-2E79-43C6-A062-A75DFCA50542}">
   <ds:schemaRefs>
     <ds:schemaRef ds:uri="http://schemas.openxmlformats.org/officeDocument/2006/bibliography"/>
   </ds:schemaRefs>

</xml_diff>

<commit_message>
Sistemas de alerta de vigilancia tecnológica
</commit_message>
<xml_diff>
--- a/Memoria_TFG.docx
+++ b/Memoria_TFG.docx
@@ -978,7 +978,7 @@
                     <a:blip r:embed="rId11" cstate="print">
                       <a:extLst>
                         <a:ext uri="{28A0092B-C50C-407E-A947-70E740481C1C}">
-                          <a14:useLocalDpi xmlns="" xmlns:wpc="http://schemas.microsoft.com/office/word/2010/wordprocessingCanvas" xmlns:mc="http://schemas.openxmlformats.org/markup-compatibility/2006" xmlns:o="urn:schemas-microsoft-com:office:office" xmlns:v="urn:schemas-microsoft-com:vml" xmlns:wp14="http://schemas.microsoft.com/office/word/2010/wordprocessingDrawing" xmlns:w10="urn:schemas-microsoft-com:office:word" xmlns:w="http://schemas.openxmlformats.org/wordprocessingml/2006/main" xmlns:w14="http://schemas.microsoft.com/office/word/2010/wordml" xmlns:w15="http://schemas.microsoft.com/office/word/2012/wordml" xmlns:wpg="http://schemas.microsoft.com/office/word/2010/wordprocessingGroup" xmlns:wpi="http://schemas.microsoft.com/office/word/2010/wordprocessingInk" xmlns:wps="http://schemas.microsoft.com/office/word/2010/wordprocessingShape" xmlns:a14="http://schemas.microsoft.com/office/drawing/2010/main" val="0"/>
+                          <a14:useLocalDpi xmlns:a14="http://schemas.microsoft.com/office/drawing/2010/main" xmlns:wps="http://schemas.microsoft.com/office/word/2010/wordprocessingShape" xmlns:wpi="http://schemas.microsoft.com/office/word/2010/wordprocessingInk" xmlns:wpg="http://schemas.microsoft.com/office/word/2010/wordprocessingGroup" xmlns:w15="http://schemas.microsoft.com/office/word/2012/wordml" xmlns:w14="http://schemas.microsoft.com/office/word/2010/wordml" xmlns:w="http://schemas.openxmlformats.org/wordprocessingml/2006/main" xmlns:w10="urn:schemas-microsoft-com:office:word" xmlns:wp14="http://schemas.microsoft.com/office/word/2010/wordprocessingDrawing" xmlns:v="urn:schemas-microsoft-com:vml" xmlns:o="urn:schemas-microsoft-com:office:office" xmlns:mc="http://schemas.openxmlformats.org/markup-compatibility/2006" xmlns:wpc="http://schemas.microsoft.com/office/word/2010/wordprocessingCanvas" xmlns="" val="0"/>
                         </a:ext>
                       </a:extLst>
                     </a:blip>
@@ -1118,7 +1118,7 @@
                     <a:blip r:embed="rId12" cstate="print">
                       <a:extLst>
                         <a:ext uri="{28A0092B-C50C-407E-A947-70E740481C1C}">
-                          <a14:useLocalDpi xmlns="" xmlns:wpc="http://schemas.microsoft.com/office/word/2010/wordprocessingCanvas" xmlns:mc="http://schemas.openxmlformats.org/markup-compatibility/2006" xmlns:o="urn:schemas-microsoft-com:office:office" xmlns:v="urn:schemas-microsoft-com:vml" xmlns:wp14="http://schemas.microsoft.com/office/word/2010/wordprocessingDrawing" xmlns:w10="urn:schemas-microsoft-com:office:word" xmlns:w="http://schemas.openxmlformats.org/wordprocessingml/2006/main" xmlns:w14="http://schemas.microsoft.com/office/word/2010/wordml" xmlns:w15="http://schemas.microsoft.com/office/word/2012/wordml" xmlns:wpg="http://schemas.microsoft.com/office/word/2010/wordprocessingGroup" xmlns:wpi="http://schemas.microsoft.com/office/word/2010/wordprocessingInk" xmlns:wps="http://schemas.microsoft.com/office/word/2010/wordprocessingShape" xmlns:a14="http://schemas.microsoft.com/office/drawing/2010/main" val="0"/>
+                          <a14:useLocalDpi xmlns:a14="http://schemas.microsoft.com/office/drawing/2010/main" xmlns:wps="http://schemas.microsoft.com/office/word/2010/wordprocessingShape" xmlns:wpi="http://schemas.microsoft.com/office/word/2010/wordprocessingInk" xmlns:wpg="http://schemas.microsoft.com/office/word/2010/wordprocessingGroup" xmlns:w15="http://schemas.microsoft.com/office/word/2012/wordml" xmlns:w14="http://schemas.microsoft.com/office/word/2010/wordml" xmlns:w="http://schemas.openxmlformats.org/wordprocessingml/2006/main" xmlns:w10="urn:schemas-microsoft-com:office:word" xmlns:wp14="http://schemas.microsoft.com/office/word/2010/wordprocessingDrawing" xmlns:v="urn:schemas-microsoft-com:vml" xmlns:o="urn:schemas-microsoft-com:office:office" xmlns:mc="http://schemas.openxmlformats.org/markup-compatibility/2006" xmlns:wpc="http://schemas.microsoft.com/office/word/2010/wordprocessingCanvas" xmlns="" val="0"/>
                         </a:ext>
                       </a:extLst>
                     </a:blip>
@@ -1266,7 +1266,7 @@
                     <a:blip r:embed="rId13" cstate="print">
                       <a:extLst>
                         <a:ext uri="{28A0092B-C50C-407E-A947-70E740481C1C}">
-                          <a14:useLocalDpi xmlns="" xmlns:wpc="http://schemas.microsoft.com/office/word/2010/wordprocessingCanvas" xmlns:mc="http://schemas.openxmlformats.org/markup-compatibility/2006" xmlns:o="urn:schemas-microsoft-com:office:office" xmlns:v="urn:schemas-microsoft-com:vml" xmlns:wp14="http://schemas.microsoft.com/office/word/2010/wordprocessingDrawing" xmlns:w10="urn:schemas-microsoft-com:office:word" xmlns:w="http://schemas.openxmlformats.org/wordprocessingml/2006/main" xmlns:w14="http://schemas.microsoft.com/office/word/2010/wordml" xmlns:w15="http://schemas.microsoft.com/office/word/2012/wordml" xmlns:wpg="http://schemas.microsoft.com/office/word/2010/wordprocessingGroup" xmlns:wpi="http://schemas.microsoft.com/office/word/2010/wordprocessingInk" xmlns:wps="http://schemas.microsoft.com/office/word/2010/wordprocessingShape" xmlns:a14="http://schemas.microsoft.com/office/drawing/2010/main" val="0"/>
+                          <a14:useLocalDpi xmlns:a14="http://schemas.microsoft.com/office/drawing/2010/main" xmlns:wps="http://schemas.microsoft.com/office/word/2010/wordprocessingShape" xmlns:wpi="http://schemas.microsoft.com/office/word/2010/wordprocessingInk" xmlns:wpg="http://schemas.microsoft.com/office/word/2010/wordprocessingGroup" xmlns:w15="http://schemas.microsoft.com/office/word/2012/wordml" xmlns:w14="http://schemas.microsoft.com/office/word/2010/wordml" xmlns:w="http://schemas.openxmlformats.org/wordprocessingml/2006/main" xmlns:w10="urn:schemas-microsoft-com:office:word" xmlns:wp14="http://schemas.microsoft.com/office/word/2010/wordprocessingDrawing" xmlns:v="urn:schemas-microsoft-com:vml" xmlns:o="urn:schemas-microsoft-com:office:office" xmlns:mc="http://schemas.openxmlformats.org/markup-compatibility/2006" xmlns:wpc="http://schemas.microsoft.com/office/word/2010/wordprocessingCanvas" xmlns="" val="0"/>
                         </a:ext>
                       </a:extLst>
                     </a:blip>
@@ -1407,7 +1407,7 @@
                     <a:blip r:embed="rId14" cstate="print">
                       <a:extLst>
                         <a:ext uri="{28A0092B-C50C-407E-A947-70E740481C1C}">
-                          <a14:useLocalDpi xmlns="" xmlns:wpc="http://schemas.microsoft.com/office/word/2010/wordprocessingCanvas" xmlns:mc="http://schemas.openxmlformats.org/markup-compatibility/2006" xmlns:o="urn:schemas-microsoft-com:office:office" xmlns:v="urn:schemas-microsoft-com:vml" xmlns:wp14="http://schemas.microsoft.com/office/word/2010/wordprocessingDrawing" xmlns:w10="urn:schemas-microsoft-com:office:word" xmlns:w="http://schemas.openxmlformats.org/wordprocessingml/2006/main" xmlns:w14="http://schemas.microsoft.com/office/word/2010/wordml" xmlns:w15="http://schemas.microsoft.com/office/word/2012/wordml" xmlns:wpg="http://schemas.microsoft.com/office/word/2010/wordprocessingGroup" xmlns:wpi="http://schemas.microsoft.com/office/word/2010/wordprocessingInk" xmlns:wps="http://schemas.microsoft.com/office/word/2010/wordprocessingShape" xmlns:a14="http://schemas.microsoft.com/office/drawing/2010/main" val="0"/>
+                          <a14:useLocalDpi xmlns:a14="http://schemas.microsoft.com/office/drawing/2010/main" xmlns:wps="http://schemas.microsoft.com/office/word/2010/wordprocessingShape" xmlns:wpi="http://schemas.microsoft.com/office/word/2010/wordprocessingInk" xmlns:wpg="http://schemas.microsoft.com/office/word/2010/wordprocessingGroup" xmlns:w15="http://schemas.microsoft.com/office/word/2012/wordml" xmlns:w14="http://schemas.microsoft.com/office/word/2010/wordml" xmlns:w="http://schemas.openxmlformats.org/wordprocessingml/2006/main" xmlns:w10="urn:schemas-microsoft-com:office:word" xmlns:wp14="http://schemas.microsoft.com/office/word/2010/wordprocessingDrawing" xmlns:v="urn:schemas-microsoft-com:vml" xmlns:o="urn:schemas-microsoft-com:office:office" xmlns:mc="http://schemas.openxmlformats.org/markup-compatibility/2006" xmlns:wpc="http://schemas.microsoft.com/office/word/2010/wordprocessingCanvas" xmlns="" val="0"/>
                         </a:ext>
                       </a:extLst>
                     </a:blip>
@@ -1535,7 +1535,7 @@
                     <a:blip r:embed="rId15" cstate="print">
                       <a:extLst>
                         <a:ext uri="{28A0092B-C50C-407E-A947-70E740481C1C}">
-                          <a14:useLocalDpi xmlns="" xmlns:wpc="http://schemas.microsoft.com/office/word/2010/wordprocessingCanvas" xmlns:mc="http://schemas.openxmlformats.org/markup-compatibility/2006" xmlns:o="urn:schemas-microsoft-com:office:office" xmlns:v="urn:schemas-microsoft-com:vml" xmlns:wp14="http://schemas.microsoft.com/office/word/2010/wordprocessingDrawing" xmlns:w10="urn:schemas-microsoft-com:office:word" xmlns:w="http://schemas.openxmlformats.org/wordprocessingml/2006/main" xmlns:w14="http://schemas.microsoft.com/office/word/2010/wordml" xmlns:w15="http://schemas.microsoft.com/office/word/2012/wordml" xmlns:wpg="http://schemas.microsoft.com/office/word/2010/wordprocessingGroup" xmlns:wpi="http://schemas.microsoft.com/office/word/2010/wordprocessingInk" xmlns:wps="http://schemas.microsoft.com/office/word/2010/wordprocessingShape" xmlns:a14="http://schemas.microsoft.com/office/drawing/2010/main" val="0"/>
+                          <a14:useLocalDpi xmlns:a14="http://schemas.microsoft.com/office/drawing/2010/main" xmlns:wps="http://schemas.microsoft.com/office/word/2010/wordprocessingShape" xmlns:wpi="http://schemas.microsoft.com/office/word/2010/wordprocessingInk" xmlns:wpg="http://schemas.microsoft.com/office/word/2010/wordprocessingGroup" xmlns:w15="http://schemas.microsoft.com/office/word/2012/wordml" xmlns:w14="http://schemas.microsoft.com/office/word/2010/wordml" xmlns:w="http://schemas.openxmlformats.org/wordprocessingml/2006/main" xmlns:w10="urn:schemas-microsoft-com:office:word" xmlns:wp14="http://schemas.microsoft.com/office/word/2010/wordprocessingDrawing" xmlns:v="urn:schemas-microsoft-com:vml" xmlns:o="urn:schemas-microsoft-com:office:office" xmlns:mc="http://schemas.openxmlformats.org/markup-compatibility/2006" xmlns:wpc="http://schemas.microsoft.com/office/word/2010/wordprocessingCanvas" xmlns="" val="0"/>
                         </a:ext>
                       </a:extLst>
                     </a:blip>
@@ -3500,23 +3500,7 @@
             <w:rFonts w:ascii="Century Schoolbook" w:hAnsi="Century Schoolbook"/>
             <w:noProof/>
           </w:rPr>
-          <w:t>Capítulo 2. Sistemas de alerta y sistemas de análisis de sentim</w:t>
-        </w:r>
-        <w:r>
-          <w:rPr>
-            <w:rStyle w:val="Hipervnculo"/>
-            <w:rFonts w:ascii="Century Schoolbook" w:hAnsi="Century Schoolbook"/>
-            <w:noProof/>
-          </w:rPr>
-          <w:t>i</w:t>
-        </w:r>
-        <w:r>
-          <w:rPr>
-            <w:rStyle w:val="Hipervnculo"/>
-            <w:rFonts w:ascii="Century Schoolbook" w:hAnsi="Century Schoolbook"/>
-            <w:noProof/>
-          </w:rPr>
-          <w:t>entos.</w:t>
+          <w:t>Capítulo 2. Sistemas de alerta y sistemas de análisis de sentimientos.</w:t>
         </w:r>
         <w:r>
           <w:rPr>
@@ -6215,6 +6199,7 @@
         <w:rPr>
           <w:rFonts w:ascii="Century Schoolbook" w:hAnsi="Century Schoolbook"/>
         </w:rPr>
+        <w:lastRenderedPageBreak/>
         <w:t>Berners</w:t>
       </w:r>
       <w:proofErr w:type="spellEnd"/>
@@ -6254,14 +6239,7 @@
         <w:rPr>
           <w:rFonts w:ascii="Century Schoolbook" w:hAnsi="Century Schoolbook"/>
         </w:rPr>
-        <w:t xml:space="preserve"> </w:t>
-      </w:r>
-      <w:r>
-        <w:rPr>
-          <w:rFonts w:ascii="Century Schoolbook" w:hAnsi="Century Schoolbook"/>
-        </w:rPr>
-        <w:lastRenderedPageBreak/>
-        <w:t>Mediante el concepto denominado la “webvolución” (</w:t>
+        <w:t xml:space="preserve"> Mediante el concepto denominado la “webvolución” (</w:t>
       </w:r>
       <w:proofErr w:type="spellStart"/>
       <w:r>
@@ -13371,7 +13349,37 @@
         <w:rPr>
           <w:b w:val="0"/>
         </w:rPr>
-        <w:t>Los sistemas de alerta, son sistemas que ante uno o varios eventos, son capaces de generar una notificación o alerta, para indicar a un usuario o grupo  de usuarios sobre un suceso, acontecimiento</w:t>
+        <w:t>Un</w:t>
+      </w:r>
+      <w:r>
+        <w:rPr>
+          <w:b w:val="0"/>
+        </w:rPr>
+        <w:t xml:space="preserve"> sistema de alerta, </w:t>
+      </w:r>
+      <w:r>
+        <w:rPr>
+          <w:b w:val="0"/>
+        </w:rPr>
+        <w:t>se podría definir como: sistema</w:t>
+      </w:r>
+      <w:r>
+        <w:rPr>
+          <w:b w:val="0"/>
+        </w:rPr>
+        <w:t xml:space="preserve"> que ante uno o varios eventos, </w:t>
+      </w:r>
+      <w:r>
+        <w:rPr>
+          <w:b w:val="0"/>
+        </w:rPr>
+        <w:t>es capaz</w:t>
+      </w:r>
+      <w:r>
+        <w:rPr>
+          <w:b w:val="0"/>
+        </w:rPr>
+        <w:t xml:space="preserve"> de generar una notificación o alerta, para indicar a un usuario o grupo  de usuarios sobre un suceso, acontecimiento</w:t>
       </w:r>
       <w:r>
         <w:rPr>
@@ -13383,8 +13391,436 @@
         <w:rPr>
           <w:b w:val="0"/>
         </w:rPr>
+        <w:t xml:space="preserve"> o simplemente retornar una información</w:t>
+      </w:r>
+      <w:r>
+        <w:rPr>
+          <w:b w:val="0"/>
+        </w:rPr>
         <w:t>.</w:t>
       </w:r>
+    </w:p>
+    <w:p>
+      <w:pPr>
+        <w:pStyle w:val="Prrafo"/>
+        <w:rPr>
+          <w:b w:val="0"/>
+        </w:rPr>
+      </w:pPr>
+      <w:r>
+        <w:rPr>
+          <w:b w:val="0"/>
+        </w:rPr>
+        <w:t xml:space="preserve">Los sistemas de alerta han sido implementados en diversos </w:t>
+      </w:r>
+      <w:r>
+        <w:rPr>
+          <w:b w:val="0"/>
+        </w:rPr>
+        <w:t xml:space="preserve">campos como: la vigilancia tecnológica, la medicina, la climatología, </w:t>
+      </w:r>
+      <w:r>
+        <w:rPr>
+          <w:b w:val="0"/>
+        </w:rPr>
+        <w:t>la alimentación,</w:t>
+      </w:r>
+      <w:r>
+        <w:rPr>
+          <w:b w:val="0"/>
+        </w:rPr>
+        <w:t xml:space="preserve"> </w:t>
+      </w:r>
+      <w:r>
+        <w:rPr>
+          <w:b w:val="0"/>
+        </w:rPr>
+        <w:t>entre otros</w:t>
+      </w:r>
+      <w:r>
+        <w:rPr>
+          <w:b w:val="0"/>
+        </w:rPr>
+        <w:t>.</w:t>
+      </w:r>
+      <w:r>
+        <w:rPr>
+          <w:b w:val="0"/>
+        </w:rPr>
+        <w:t xml:space="preserve"> </w:t>
+      </w:r>
+    </w:p>
+    <w:p>
+      <w:pPr>
+        <w:pStyle w:val="Ttulo4"/>
+      </w:pPr>
+      <w:r>
+        <w:lastRenderedPageBreak/>
+        <w:t xml:space="preserve">Sistemas de alertas de vigilancia </w:t>
+      </w:r>
+      <w:r>
+        <w:t>tecnológica</w:t>
+      </w:r>
+    </w:p>
+    <w:p>
+      <w:pPr>
+        <w:pStyle w:val="Prrafo"/>
+        <w:rPr>
+          <w:b w:val="0"/>
+        </w:rPr>
+      </w:pPr>
+      <w:r>
+        <w:rPr>
+          <w:b w:val="0"/>
+        </w:rPr>
+        <w:t>En un sistema de alertas de vigilancia tecnológica, como por ejemplo “ALERTAS”, ofrece información de actualidad sobre</w:t>
+      </w:r>
+      <w:r>
+        <w:rPr>
+          <w:b w:val="0"/>
+        </w:rPr>
+        <w:t>:</w:t>
+      </w:r>
+      <w:r>
+        <w:rPr>
+          <w:b w:val="0"/>
+        </w:rPr>
+        <w:t xml:space="preserve"> </w:t>
+      </w:r>
+      <w:r>
+        <w:rPr>
+          <w:b w:val="0"/>
+        </w:rPr>
+        <w:t>c</w:t>
+      </w:r>
+      <w:r>
+        <w:rPr>
+          <w:b w:val="0"/>
+        </w:rPr>
+        <w:t>iencia, tecnología e innovación. A través de estas alertas, los usuarios  pueden tener acceso a: eventos actualizados, noticias diarias, artículos recient</w:t>
+      </w:r>
+      <w:r>
+        <w:rPr>
+          <w:b w:val="0"/>
+        </w:rPr>
+        <w:t>es, ferias y congresos</w:t>
+      </w:r>
+      <w:r>
+        <w:rPr>
+          <w:b w:val="0"/>
+        </w:rPr>
+        <w:t>. Este sistema para poder ofrecer el servicio de alerta, necesita que el usuario este registrado  y que además en el formulario de registro</w:t>
+      </w:r>
+      <w:r>
+        <w:rPr>
+          <w:b w:val="0"/>
+        </w:rPr>
+        <w:t xml:space="preserve">, especifique sus preferencias. Posteriormente el </w:t>
+      </w:r>
+      <w:r>
+        <w:rPr>
+          <w:b w:val="0"/>
+        </w:rPr>
+        <w:t xml:space="preserve">sistema, recogerá está información para llevar a cabo y de manera diaria el proceso de detección, clasificación y priorización </w:t>
+      </w:r>
+      <w:r>
+        <w:rPr>
+          <w:b w:val="0"/>
+        </w:rPr>
+        <w:t xml:space="preserve">de resultados para así, </w:t>
+      </w:r>
+      <w:r>
+        <w:rPr>
+          <w:b w:val="0"/>
+        </w:rPr>
+        <w:t xml:space="preserve"> ofrecer al usuario un resumen de noticias, eventos y novedades</w:t>
+      </w:r>
+      <w:r>
+        <w:rPr>
+          <w:b w:val="0"/>
+        </w:rPr>
+        <w:t>.</w:t>
+      </w:r>
+      <w:r>
+        <w:rPr>
+          <w:b w:val="0"/>
+        </w:rPr>
+        <w:t xml:space="preserve"> </w:t>
+      </w:r>
+    </w:p>
+    <w:p>
+      <w:pPr>
+        <w:pStyle w:val="Prrafo"/>
+        <w:rPr>
+          <w:b w:val="0"/>
+        </w:rPr>
+      </w:pPr>
+      <w:r>
+        <w:rPr>
+          <w:b w:val="0"/>
+        </w:rPr>
+        <w:t xml:space="preserve">El sistema ALERTAS incorpora tecnologías del lenguaje humano para la recuperación, </w:t>
+      </w:r>
+      <w:r>
+        <w:rPr>
+          <w:b w:val="0"/>
+        </w:rPr>
+        <w:t>extracción</w:t>
+      </w:r>
+      <w:r>
+        <w:rPr>
+          <w:b w:val="0"/>
+        </w:rPr>
+        <w:t xml:space="preserve"> y clasificación de información documental, desarrolladas bajo los estándares de la web semántica.</w:t>
+      </w:r>
+      <w:r>
+        <w:t xml:space="preserve"> </w:t>
+      </w:r>
+      <w:r>
+        <w:rPr>
+          <w:b w:val="0"/>
+        </w:rPr>
+        <w:t xml:space="preserve">Con la suma de estrategias y técnicas </w:t>
+      </w:r>
+      <w:r>
+        <w:rPr>
+          <w:b w:val="0"/>
+        </w:rPr>
+        <w:t xml:space="preserve"> es posible presentar al usuario solo aquella información que cubra sus necesidades. Estas son: </w:t>
+      </w:r>
+      <w:r>
+        <w:rPr>
+          <w:b w:val="0"/>
+        </w:rPr>
+        <w:t xml:space="preserve">la creación y mantenimiento de ontologías, la asignación </w:t>
+      </w:r>
+      <w:proofErr w:type="spellStart"/>
+      <w:r>
+        <w:rPr>
+          <w:b w:val="0"/>
+        </w:rPr>
+        <w:t>semi</w:t>
+      </w:r>
+      <w:proofErr w:type="spellEnd"/>
+      <w:r>
+        <w:rPr>
+          <w:b w:val="0"/>
+        </w:rPr>
+        <w:t xml:space="preserve">-automática de metadatos y generación de vinculaciones y relaciones semánticas entre estos para la extracción de información </w:t>
+      </w:r>
+      <w:proofErr w:type="gramStart"/>
+      <w:r>
+        <w:rPr>
+          <w:b w:val="0"/>
+        </w:rPr>
+        <w:t>textual</w:t>
+      </w:r>
+      <w:r>
+        <w:rPr>
+          <w:b w:val="0"/>
+        </w:rPr>
+        <w:t xml:space="preserve"> </w:t>
+      </w:r>
+      <w:r>
+        <w:rPr>
+          <w:b w:val="0"/>
+        </w:rPr>
+        <w:t>.</w:t>
+      </w:r>
+      <w:proofErr w:type="gramEnd"/>
+      <w:r>
+        <w:rPr>
+          <w:b w:val="0"/>
+        </w:rPr>
+        <w:t xml:space="preserve"> </w:t>
+      </w:r>
+      <w:r>
+        <w:rPr>
+          <w:b w:val="0"/>
+        </w:rPr>
+        <w:t xml:space="preserve"> </w:t>
+      </w:r>
+    </w:p>
+    <w:p>
+      <w:pPr>
+        <w:pStyle w:val="Prrafo"/>
+        <w:rPr>
+          <w:b w:val="0"/>
+        </w:rPr>
+      </w:pPr>
+      <w:r>
+        <w:rPr>
+          <w:b w:val="0"/>
+        </w:rPr>
+        <w:t xml:space="preserve">ALERTAS, permite la clasificación de la información procedente de fuentes relevantes en el ámbito </w:t>
+      </w:r>
+      <w:proofErr w:type="gramStart"/>
+      <w:r>
+        <w:rPr>
+          <w:b w:val="0"/>
+        </w:rPr>
+        <w:t>de la</w:t>
+      </w:r>
+      <w:proofErr w:type="gramEnd"/>
+      <w:r>
+        <w:rPr>
+          <w:b w:val="0"/>
+        </w:rPr>
+        <w:t xml:space="preserve"> científico. Extrae solamente la información relevante  dependiendo de las preferencias de los usuarios y la almacena en bases de datos para su posterior procesamiento. </w:t>
+      </w:r>
+      <w:proofErr w:type="spellStart"/>
+      <w:proofErr w:type="gramStart"/>
+      <w:r>
+        <w:rPr>
+          <w:b w:val="0"/>
+        </w:rPr>
+        <w:t>Esta</w:t>
+      </w:r>
+      <w:proofErr w:type="spellEnd"/>
+      <w:proofErr w:type="gramEnd"/>
+      <w:r>
+        <w:rPr>
+          <w:b w:val="0"/>
+        </w:rPr>
+        <w:t xml:space="preserve"> compuesto por varias partes</w:t>
+      </w:r>
+      <w:r>
+        <w:rPr>
+          <w:b w:val="0"/>
+        </w:rPr>
+        <w:t xml:space="preserve"> [18]</w:t>
+      </w:r>
+      <w:r>
+        <w:rPr>
+          <w:b w:val="0"/>
+        </w:rPr>
+        <w:t>:</w:t>
+      </w:r>
+    </w:p>
+    <w:p>
+      <w:pPr>
+        <w:pStyle w:val="Prrafo"/>
+        <w:numPr>
+          <w:ilvl w:val="0"/>
+          <w:numId w:val="27"/>
+        </w:numPr>
+        <w:rPr>
+          <w:b w:val="0"/>
+        </w:rPr>
+      </w:pPr>
+      <w:r>
+        <w:t>Clasificación inteligente</w:t>
+      </w:r>
+      <w:r>
+        <w:rPr>
+          <w:b w:val="0"/>
+        </w:rPr>
+        <w:t xml:space="preserve">: </w:t>
+      </w:r>
+      <w:r>
+        <w:rPr>
+          <w:b w:val="0"/>
+        </w:rPr>
+        <w:t>Consiste en hacer que el sistema aprenda a diferenciar entre la información relevante de la que lo no es.</w:t>
+      </w:r>
+      <w:r>
+        <w:rPr>
+          <w:b w:val="0"/>
+        </w:rPr>
+        <w:t xml:space="preserve"> Y para ello utiliza técnicas de aprendizaje </w:t>
+      </w:r>
+      <w:proofErr w:type="spellStart"/>
+      <w:r>
+        <w:rPr>
+          <w:b w:val="0"/>
+        </w:rPr>
+        <w:t>automatico</w:t>
+      </w:r>
+      <w:proofErr w:type="spellEnd"/>
+      <w:r>
+        <w:rPr>
+          <w:b w:val="0"/>
+        </w:rPr>
+        <w:t xml:space="preserve"> y categorización de textos, y a diferenciar entre unas </w:t>
+      </w:r>
+      <w:proofErr w:type="spellStart"/>
+      <w:r>
+        <w:rPr>
+          <w:b w:val="0"/>
+        </w:rPr>
+        <w:t>tematicas</w:t>
+      </w:r>
+      <w:proofErr w:type="spellEnd"/>
+      <w:r>
+        <w:rPr>
+          <w:b w:val="0"/>
+        </w:rPr>
+        <w:t xml:space="preserve"> y sectores de otros.</w:t>
+      </w:r>
+    </w:p>
+    <w:p>
+      <w:pPr>
+        <w:pStyle w:val="Prrafo"/>
+        <w:numPr>
+          <w:ilvl w:val="0"/>
+          <w:numId w:val="27"/>
+        </w:numPr>
+        <w:rPr>
+          <w:b w:val="0"/>
+        </w:rPr>
+      </w:pPr>
+      <w:r>
+        <w:t>Rastreo automático:</w:t>
+      </w:r>
+      <w:r>
+        <w:rPr>
+          <w:b w:val="0"/>
+        </w:rPr>
+        <w:t xml:space="preserve"> El sistema tecnológico rastrea periódicamente una selección de dominios y fuentes de noticias especializadas. Cuando se detectan nuevos contenidos, el sistema los descarga, categoriza automáticamente y selecciona los resultados relevantes, descartando los no relevantes. Estos contenidos actualizados y relevantes son las denominadas Alertas de Vigilancia. Éstas son almacenadas en el escritorio de </w:t>
+      </w:r>
+      <w:r>
+        <w:rPr>
+          <w:b w:val="0"/>
+        </w:rPr>
+        <w:t>la plataforma virtual y accesible</w:t>
+      </w:r>
+      <w:r>
+        <w:rPr>
+          <w:b w:val="0"/>
+        </w:rPr>
+        <w:t xml:space="preserve"> para todos los usuarios, previamente registrados. Cada usuario recibirá entonces un conjunto de alertas específicas y personalizables según sus preferencias seleccionadas.</w:t>
+      </w:r>
+    </w:p>
+    <w:p>
+      <w:pPr>
+        <w:pStyle w:val="Prrafo"/>
+        <w:numPr>
+          <w:ilvl w:val="0"/>
+          <w:numId w:val="27"/>
+        </w:numPr>
+        <w:rPr>
+          <w:b w:val="0"/>
+        </w:rPr>
+      </w:pPr>
+      <w:r>
+        <w:lastRenderedPageBreak/>
+        <w:t>Ranking y envío por correo:</w:t>
+      </w:r>
+      <w:r>
+        <w:rPr>
+          <w:b w:val="0"/>
+        </w:rPr>
+        <w:t xml:space="preserve"> Según el medio de consulta y la frecuencia escogida, el usuario recibirá un resumen personalizado con las diez alertas más relevantes del conjunto de todas las alertas que el sistema tecnológico ha localizado, clasificado y priorizado. Para ello, se elabora un ranking automático por usuario sector de actividad, países de interés y temáticas escogidas en su perfil.</w:t>
+      </w:r>
+    </w:p>
+    <w:p>
+      <w:pPr>
+        <w:pStyle w:val="Prrafo"/>
+        <w:ind w:firstLine="0"/>
+        <w:rPr>
+          <w:b w:val="0"/>
+        </w:rPr>
+      </w:pPr>
     </w:p>
     <w:p>
       <w:pPr>
@@ -16123,8 +16559,59 @@
           <w:rFonts w:ascii="Century Schoolbook" w:hAnsi="Century Schoolbook"/>
           <w:szCs w:val="28"/>
         </w:rPr>
-        <w:t xml:space="preserve"> T”(2000)</w:t>
-      </w:r>
+        <w:t xml:space="preserve"> T</w:t>
+      </w:r>
+      <w:proofErr w:type="gramStart"/>
+      <w:r>
+        <w:rPr>
+          <w:rFonts w:ascii="Century Schoolbook" w:hAnsi="Century Schoolbook"/>
+          <w:szCs w:val="28"/>
+        </w:rPr>
+        <w:t>”(</w:t>
+      </w:r>
+      <w:proofErr w:type="gramEnd"/>
+      <w:r>
+        <w:rPr>
+          <w:rFonts w:ascii="Century Schoolbook" w:hAnsi="Century Schoolbook"/>
+          <w:szCs w:val="28"/>
+        </w:rPr>
+        <w:t>2000)</w:t>
+      </w:r>
+      <w:r>
+        <w:rPr>
+          <w:rFonts w:ascii="Century Schoolbook" w:hAnsi="Century Schoolbook"/>
+          <w:szCs w:val="28"/>
+        </w:rPr>
+        <w:t>.</w:t>
+      </w:r>
+    </w:p>
+    <w:p>
+      <w:pPr>
+        <w:pStyle w:val="Bibliografa"/>
+        <w:rPr>
+          <w:rFonts w:ascii="Century Schoolbook" w:hAnsi="Century Schoolbook"/>
+          <w:szCs w:val="28"/>
+        </w:rPr>
+      </w:pPr>
+      <w:hyperlink r:id="rId28" w:history="1">
+        <w:r>
+          <w:rPr>
+            <w:rStyle w:val="Hipervnculo"/>
+            <w:rFonts w:ascii="Century Schoolbook" w:hAnsi="Century Schoolbook"/>
+            <w:szCs w:val="28"/>
+          </w:rPr>
+          <w:t>http://www.ovtt.org/informacion_alertas</w:t>
+        </w:r>
+      </w:hyperlink>
+    </w:p>
+    <w:p>
+      <w:pPr>
+        <w:pStyle w:val="Bibliografa"/>
+        <w:rPr>
+          <w:rFonts w:ascii="Century Schoolbook" w:hAnsi="Century Schoolbook"/>
+          <w:szCs w:val="28"/>
+        </w:rPr>
+      </w:pPr>
     </w:p>
     <w:sectPr>
       <w:pgSz w:w="11906" w:h="16838" w:code="9"/>
@@ -16216,7 +16703,7 @@
           <w:noProof/>
           <w:lang w:val="es-ES"/>
         </w:rPr>
-        <w:t>10</w:t>
+        <w:t>26</w:t>
       </w:r>
     </w:fldSimple>
   </w:p>
@@ -16581,6 +17068,119 @@
     </w:lvl>
   </w:abstractNum>
   <w:abstractNum w:abstractNumId="4">
+    <w:nsid w:val="0F9737BD"/>
+    <w:multiLevelType w:val="hybridMultilevel"/>
+    <w:tmpl w:val="2B969180"/>
+    <w:lvl w:ilvl="0" w:tplc="0C0A0001">
+      <w:start w:val="1"/>
+      <w:numFmt w:val="bullet"/>
+      <w:lvlText w:val=""/>
+      <w:lvlJc w:val="left"/>
+      <w:pPr>
+        <w:ind w:left="1004" w:hanging="360"/>
+      </w:pPr>
+      <w:rPr>
+        <w:rFonts w:ascii="Symbol" w:hAnsi="Symbol" w:hint="default"/>
+      </w:rPr>
+    </w:lvl>
+    <w:lvl w:ilvl="1" w:tplc="0C0A0003" w:tentative="1">
+      <w:start w:val="1"/>
+      <w:numFmt w:val="bullet"/>
+      <w:lvlText w:val="o"/>
+      <w:lvlJc w:val="left"/>
+      <w:pPr>
+        <w:ind w:left="1724" w:hanging="360"/>
+      </w:pPr>
+      <w:rPr>
+        <w:rFonts w:ascii="Courier New" w:hAnsi="Courier New" w:cs="Courier New" w:hint="default"/>
+      </w:rPr>
+    </w:lvl>
+    <w:lvl w:ilvl="2" w:tplc="0C0A0005" w:tentative="1">
+      <w:start w:val="1"/>
+      <w:numFmt w:val="bullet"/>
+      <w:lvlText w:val=""/>
+      <w:lvlJc w:val="left"/>
+      <w:pPr>
+        <w:ind w:left="2444" w:hanging="360"/>
+      </w:pPr>
+      <w:rPr>
+        <w:rFonts w:ascii="Wingdings" w:hAnsi="Wingdings" w:hint="default"/>
+      </w:rPr>
+    </w:lvl>
+    <w:lvl w:ilvl="3" w:tplc="0C0A0001" w:tentative="1">
+      <w:start w:val="1"/>
+      <w:numFmt w:val="bullet"/>
+      <w:lvlText w:val=""/>
+      <w:lvlJc w:val="left"/>
+      <w:pPr>
+        <w:ind w:left="3164" w:hanging="360"/>
+      </w:pPr>
+      <w:rPr>
+        <w:rFonts w:ascii="Symbol" w:hAnsi="Symbol" w:hint="default"/>
+      </w:rPr>
+    </w:lvl>
+    <w:lvl w:ilvl="4" w:tplc="0C0A0003" w:tentative="1">
+      <w:start w:val="1"/>
+      <w:numFmt w:val="bullet"/>
+      <w:lvlText w:val="o"/>
+      <w:lvlJc w:val="left"/>
+      <w:pPr>
+        <w:ind w:left="3884" w:hanging="360"/>
+      </w:pPr>
+      <w:rPr>
+        <w:rFonts w:ascii="Courier New" w:hAnsi="Courier New" w:cs="Courier New" w:hint="default"/>
+      </w:rPr>
+    </w:lvl>
+    <w:lvl w:ilvl="5" w:tplc="0C0A0005" w:tentative="1">
+      <w:start w:val="1"/>
+      <w:numFmt w:val="bullet"/>
+      <w:lvlText w:val=""/>
+      <w:lvlJc w:val="left"/>
+      <w:pPr>
+        <w:ind w:left="4604" w:hanging="360"/>
+      </w:pPr>
+      <w:rPr>
+        <w:rFonts w:ascii="Wingdings" w:hAnsi="Wingdings" w:hint="default"/>
+      </w:rPr>
+    </w:lvl>
+    <w:lvl w:ilvl="6" w:tplc="0C0A0001" w:tentative="1">
+      <w:start w:val="1"/>
+      <w:numFmt w:val="bullet"/>
+      <w:lvlText w:val=""/>
+      <w:lvlJc w:val="left"/>
+      <w:pPr>
+        <w:ind w:left="5324" w:hanging="360"/>
+      </w:pPr>
+      <w:rPr>
+        <w:rFonts w:ascii="Symbol" w:hAnsi="Symbol" w:hint="default"/>
+      </w:rPr>
+    </w:lvl>
+    <w:lvl w:ilvl="7" w:tplc="0C0A0003" w:tentative="1">
+      <w:start w:val="1"/>
+      <w:numFmt w:val="bullet"/>
+      <w:lvlText w:val="o"/>
+      <w:lvlJc w:val="left"/>
+      <w:pPr>
+        <w:ind w:left="6044" w:hanging="360"/>
+      </w:pPr>
+      <w:rPr>
+        <w:rFonts w:ascii="Courier New" w:hAnsi="Courier New" w:cs="Courier New" w:hint="default"/>
+      </w:rPr>
+    </w:lvl>
+    <w:lvl w:ilvl="8" w:tplc="0C0A0005" w:tentative="1">
+      <w:start w:val="1"/>
+      <w:numFmt w:val="bullet"/>
+      <w:lvlText w:val=""/>
+      <w:lvlJc w:val="left"/>
+      <w:pPr>
+        <w:ind w:left="6764" w:hanging="360"/>
+      </w:pPr>
+      <w:rPr>
+        <w:rFonts w:ascii="Wingdings" w:hAnsi="Wingdings" w:hint="default"/>
+      </w:rPr>
+    </w:lvl>
+  </w:abstractNum>
+  <w:abstractNum w:abstractNumId="5">
     <w:nsid w:val="1329332E"/>
     <w:multiLevelType w:val="hybridMultilevel"/>
     <w:tmpl w:val="2E40917C"/>
@@ -16697,7 +17297,7 @@
       </w:pPr>
     </w:lvl>
   </w:abstractNum>
-  <w:abstractNum w:abstractNumId="5">
+  <w:abstractNum w:abstractNumId="6">
     <w:nsid w:val="15064ED3"/>
     <w:multiLevelType w:val="hybridMultilevel"/>
     <w:tmpl w:val="FDD45DF6"/>
@@ -16783,7 +17383,7 @@
       </w:pPr>
     </w:lvl>
   </w:abstractNum>
-  <w:abstractNum w:abstractNumId="6">
+  <w:abstractNum w:abstractNumId="7">
     <w:nsid w:val="15D5343D"/>
     <w:multiLevelType w:val="hybridMultilevel"/>
     <w:tmpl w:val="C5222582"/>
@@ -16872,7 +17472,7 @@
       </w:pPr>
     </w:lvl>
   </w:abstractNum>
-  <w:abstractNum w:abstractNumId="7">
+  <w:abstractNum w:abstractNumId="8">
     <w:nsid w:val="16D634BE"/>
     <w:multiLevelType w:val="hybridMultilevel"/>
     <w:tmpl w:val="95B61270"/>
@@ -16985,7 +17585,7 @@
       </w:rPr>
     </w:lvl>
   </w:abstractNum>
-  <w:abstractNum w:abstractNumId="8">
+  <w:abstractNum w:abstractNumId="9">
     <w:nsid w:val="18FE0096"/>
     <w:multiLevelType w:val="hybridMultilevel"/>
     <w:tmpl w:val="7B84107E"/>
@@ -17102,17 +17702,17 @@
       </w:pPr>
     </w:lvl>
   </w:abstractNum>
-  <w:abstractNum w:abstractNumId="9">
-    <w:nsid w:val="282678B6"/>
+  <w:abstractNum w:abstractNumId="10">
+    <w:nsid w:val="273A26F8"/>
     <w:multiLevelType w:val="hybridMultilevel"/>
-    <w:tmpl w:val="D7C6525C"/>
+    <w:tmpl w:val="7666C566"/>
     <w:lvl w:ilvl="0" w:tplc="0C0A0001">
       <w:start w:val="1"/>
       <w:numFmt w:val="bullet"/>
       <w:lvlText w:val=""/>
       <w:lvlJc w:val="left"/>
       <w:pPr>
-        <w:ind w:left="1440" w:hanging="360"/>
+        <w:ind w:left="1004" w:hanging="360"/>
       </w:pPr>
       <w:rPr>
         <w:rFonts w:ascii="Symbol" w:hAnsi="Symbol" w:hint="default"/>
@@ -17124,7 +17724,7 @@
       <w:lvlText w:val="o"/>
       <w:lvlJc w:val="left"/>
       <w:pPr>
-        <w:ind w:left="2160" w:hanging="360"/>
+        <w:ind w:left="1724" w:hanging="360"/>
       </w:pPr>
       <w:rPr>
         <w:rFonts w:ascii="Courier New" w:hAnsi="Courier New" w:cs="Courier New" w:hint="default"/>
@@ -17136,7 +17736,7 @@
       <w:lvlText w:val=""/>
       <w:lvlJc w:val="left"/>
       <w:pPr>
-        <w:ind w:left="2880" w:hanging="360"/>
+        <w:ind w:left="2444" w:hanging="360"/>
       </w:pPr>
       <w:rPr>
         <w:rFonts w:ascii="Wingdings" w:hAnsi="Wingdings" w:hint="default"/>
@@ -17148,7 +17748,7 @@
       <w:lvlText w:val=""/>
       <w:lvlJc w:val="left"/>
       <w:pPr>
-        <w:ind w:left="3600" w:hanging="360"/>
+        <w:ind w:left="3164" w:hanging="360"/>
       </w:pPr>
       <w:rPr>
         <w:rFonts w:ascii="Symbol" w:hAnsi="Symbol" w:hint="default"/>
@@ -17160,7 +17760,7 @@
       <w:lvlText w:val="o"/>
       <w:lvlJc w:val="left"/>
       <w:pPr>
-        <w:ind w:left="4320" w:hanging="360"/>
+        <w:ind w:left="3884" w:hanging="360"/>
       </w:pPr>
       <w:rPr>
         <w:rFonts w:ascii="Courier New" w:hAnsi="Courier New" w:cs="Courier New" w:hint="default"/>
@@ -17172,7 +17772,7 @@
       <w:lvlText w:val=""/>
       <w:lvlJc w:val="left"/>
       <w:pPr>
-        <w:ind w:left="5040" w:hanging="360"/>
+        <w:ind w:left="4604" w:hanging="360"/>
       </w:pPr>
       <w:rPr>
         <w:rFonts w:ascii="Wingdings" w:hAnsi="Wingdings" w:hint="default"/>
@@ -17184,7 +17784,7 @@
       <w:lvlText w:val=""/>
       <w:lvlJc w:val="left"/>
       <w:pPr>
-        <w:ind w:left="5760" w:hanging="360"/>
+        <w:ind w:left="5324" w:hanging="360"/>
       </w:pPr>
       <w:rPr>
         <w:rFonts w:ascii="Symbol" w:hAnsi="Symbol" w:hint="default"/>
@@ -17196,7 +17796,7 @@
       <w:lvlText w:val="o"/>
       <w:lvlJc w:val="left"/>
       <w:pPr>
-        <w:ind w:left="6480" w:hanging="360"/>
+        <w:ind w:left="6044" w:hanging="360"/>
       </w:pPr>
       <w:rPr>
         <w:rFonts w:ascii="Courier New" w:hAnsi="Courier New" w:cs="Courier New" w:hint="default"/>
@@ -17208,110 +17808,24 @@
       <w:lvlText w:val=""/>
       <w:lvlJc w:val="left"/>
       <w:pPr>
-        <w:ind w:left="7200" w:hanging="360"/>
+        <w:ind w:left="6764" w:hanging="360"/>
       </w:pPr>
       <w:rPr>
         <w:rFonts w:ascii="Wingdings" w:hAnsi="Wingdings" w:hint="default"/>
       </w:rPr>
     </w:lvl>
   </w:abstractNum>
-  <w:abstractNum w:abstractNumId="10">
-    <w:nsid w:val="342E7F6D"/>
+  <w:abstractNum w:abstractNumId="11">
+    <w:nsid w:val="282678B6"/>
     <w:multiLevelType w:val="hybridMultilevel"/>
-    <w:tmpl w:val="B504D796"/>
-    <w:lvl w:ilvl="0" w:tplc="0C0A000F">
-      <w:start w:val="1"/>
-      <w:numFmt w:val="decimal"/>
-      <w:lvlText w:val="%1."/>
-      <w:lvlJc w:val="left"/>
-      <w:pPr>
-        <w:ind w:left="720" w:hanging="360"/>
-      </w:pPr>
-    </w:lvl>
-    <w:lvl w:ilvl="1" w:tplc="0C0A0019" w:tentative="1">
-      <w:start w:val="1"/>
-      <w:numFmt w:val="lowerLetter"/>
-      <w:lvlText w:val="%2."/>
-      <w:lvlJc w:val="left"/>
-      <w:pPr>
-        <w:ind w:left="1440" w:hanging="360"/>
-      </w:pPr>
-    </w:lvl>
-    <w:lvl w:ilvl="2" w:tplc="0C0A001B" w:tentative="1">
-      <w:start w:val="1"/>
-      <w:numFmt w:val="lowerRoman"/>
-      <w:lvlText w:val="%3."/>
-      <w:lvlJc w:val="right"/>
-      <w:pPr>
-        <w:ind w:left="2160" w:hanging="180"/>
-      </w:pPr>
-    </w:lvl>
-    <w:lvl w:ilvl="3" w:tplc="0C0A000F" w:tentative="1">
-      <w:start w:val="1"/>
-      <w:numFmt w:val="decimal"/>
-      <w:lvlText w:val="%4."/>
-      <w:lvlJc w:val="left"/>
-      <w:pPr>
-        <w:ind w:left="2880" w:hanging="360"/>
-      </w:pPr>
-    </w:lvl>
-    <w:lvl w:ilvl="4" w:tplc="0C0A0019" w:tentative="1">
-      <w:start w:val="1"/>
-      <w:numFmt w:val="lowerLetter"/>
-      <w:lvlText w:val="%5."/>
-      <w:lvlJc w:val="left"/>
-      <w:pPr>
-        <w:ind w:left="3600" w:hanging="360"/>
-      </w:pPr>
-    </w:lvl>
-    <w:lvl w:ilvl="5" w:tplc="0C0A001B" w:tentative="1">
-      <w:start w:val="1"/>
-      <w:numFmt w:val="lowerRoman"/>
-      <w:lvlText w:val="%6."/>
-      <w:lvlJc w:val="right"/>
-      <w:pPr>
-        <w:ind w:left="4320" w:hanging="180"/>
-      </w:pPr>
-    </w:lvl>
-    <w:lvl w:ilvl="6" w:tplc="0C0A000F" w:tentative="1">
-      <w:start w:val="1"/>
-      <w:numFmt w:val="decimal"/>
-      <w:lvlText w:val="%7."/>
-      <w:lvlJc w:val="left"/>
-      <w:pPr>
-        <w:ind w:left="5040" w:hanging="360"/>
-      </w:pPr>
-    </w:lvl>
-    <w:lvl w:ilvl="7" w:tplc="0C0A0019" w:tentative="1">
-      <w:start w:val="1"/>
-      <w:numFmt w:val="lowerLetter"/>
-      <w:lvlText w:val="%8."/>
-      <w:lvlJc w:val="left"/>
-      <w:pPr>
-        <w:ind w:left="5760" w:hanging="360"/>
-      </w:pPr>
-    </w:lvl>
-    <w:lvl w:ilvl="8" w:tplc="0C0A001B" w:tentative="1">
-      <w:start w:val="1"/>
-      <w:numFmt w:val="lowerRoman"/>
-      <w:lvlText w:val="%9."/>
-      <w:lvlJc w:val="right"/>
-      <w:pPr>
-        <w:ind w:left="6480" w:hanging="180"/>
-      </w:pPr>
-    </w:lvl>
-  </w:abstractNum>
-  <w:abstractNum w:abstractNumId="11">
-    <w:nsid w:val="3931392B"/>
-    <w:multiLevelType w:val="hybridMultilevel"/>
-    <w:tmpl w:val="ED72F568"/>
+    <w:tmpl w:val="D7C6525C"/>
     <w:lvl w:ilvl="0" w:tplc="0C0A0001">
       <w:start w:val="1"/>
       <w:numFmt w:val="bullet"/>
       <w:lvlText w:val=""/>
       <w:lvlJc w:val="left"/>
       <w:pPr>
-        <w:ind w:left="720" w:hanging="360"/>
+        <w:ind w:left="1440" w:hanging="360"/>
       </w:pPr>
       <w:rPr>
         <w:rFonts w:ascii="Symbol" w:hAnsi="Symbol" w:hint="default"/>
@@ -17323,7 +17837,7 @@
       <w:lvlText w:val="o"/>
       <w:lvlJc w:val="left"/>
       <w:pPr>
-        <w:ind w:left="1440" w:hanging="360"/>
+        <w:ind w:left="2160" w:hanging="360"/>
       </w:pPr>
       <w:rPr>
         <w:rFonts w:ascii="Courier New" w:hAnsi="Courier New" w:cs="Courier New" w:hint="default"/>
@@ -17335,7 +17849,7 @@
       <w:lvlText w:val=""/>
       <w:lvlJc w:val="left"/>
       <w:pPr>
-        <w:ind w:left="2160" w:hanging="360"/>
+        <w:ind w:left="2880" w:hanging="360"/>
       </w:pPr>
       <w:rPr>
         <w:rFonts w:ascii="Wingdings" w:hAnsi="Wingdings" w:hint="default"/>
@@ -17347,7 +17861,7 @@
       <w:lvlText w:val=""/>
       <w:lvlJc w:val="left"/>
       <w:pPr>
-        <w:ind w:left="2880" w:hanging="360"/>
+        <w:ind w:left="3600" w:hanging="360"/>
       </w:pPr>
       <w:rPr>
         <w:rFonts w:ascii="Symbol" w:hAnsi="Symbol" w:hint="default"/>
@@ -17359,7 +17873,7 @@
       <w:lvlText w:val="o"/>
       <w:lvlJc w:val="left"/>
       <w:pPr>
-        <w:ind w:left="3600" w:hanging="360"/>
+        <w:ind w:left="4320" w:hanging="360"/>
       </w:pPr>
       <w:rPr>
         <w:rFonts w:ascii="Courier New" w:hAnsi="Courier New" w:cs="Courier New" w:hint="default"/>
@@ -17371,7 +17885,7 @@
       <w:lvlText w:val=""/>
       <w:lvlJc w:val="left"/>
       <w:pPr>
-        <w:ind w:left="4320" w:hanging="360"/>
+        <w:ind w:left="5040" w:hanging="360"/>
       </w:pPr>
       <w:rPr>
         <w:rFonts w:ascii="Wingdings" w:hAnsi="Wingdings" w:hint="default"/>
@@ -17383,7 +17897,7 @@
       <w:lvlText w:val=""/>
       <w:lvlJc w:val="left"/>
       <w:pPr>
-        <w:ind w:left="5040" w:hanging="360"/>
+        <w:ind w:left="5760" w:hanging="360"/>
       </w:pPr>
       <w:rPr>
         <w:rFonts w:ascii="Symbol" w:hAnsi="Symbol" w:hint="default"/>
@@ -17395,7 +17909,7 @@
       <w:lvlText w:val="o"/>
       <w:lvlJc w:val="left"/>
       <w:pPr>
-        <w:ind w:left="5760" w:hanging="360"/>
+        <w:ind w:left="6480" w:hanging="360"/>
       </w:pPr>
       <w:rPr>
         <w:rFonts w:ascii="Courier New" w:hAnsi="Courier New" w:cs="Courier New" w:hint="default"/>
@@ -17407,7 +17921,7 @@
       <w:lvlText w:val=""/>
       <w:lvlJc w:val="left"/>
       <w:pPr>
-        <w:ind w:left="6480" w:hanging="360"/>
+        <w:ind w:left="7200" w:hanging="360"/>
       </w:pPr>
       <w:rPr>
         <w:rFonts w:ascii="Wingdings" w:hAnsi="Wingdings" w:hint="default"/>
@@ -17415,9 +17929,95 @@
     </w:lvl>
   </w:abstractNum>
   <w:abstractNum w:abstractNumId="12">
-    <w:nsid w:val="39E134DB"/>
+    <w:nsid w:val="342E7F6D"/>
     <w:multiLevelType w:val="hybridMultilevel"/>
-    <w:tmpl w:val="E3EA355C"/>
+    <w:tmpl w:val="B504D796"/>
+    <w:lvl w:ilvl="0" w:tplc="0C0A000F">
+      <w:start w:val="1"/>
+      <w:numFmt w:val="decimal"/>
+      <w:lvlText w:val="%1."/>
+      <w:lvlJc w:val="left"/>
+      <w:pPr>
+        <w:ind w:left="720" w:hanging="360"/>
+      </w:pPr>
+    </w:lvl>
+    <w:lvl w:ilvl="1" w:tplc="0C0A0019" w:tentative="1">
+      <w:start w:val="1"/>
+      <w:numFmt w:val="lowerLetter"/>
+      <w:lvlText w:val="%2."/>
+      <w:lvlJc w:val="left"/>
+      <w:pPr>
+        <w:ind w:left="1440" w:hanging="360"/>
+      </w:pPr>
+    </w:lvl>
+    <w:lvl w:ilvl="2" w:tplc="0C0A001B" w:tentative="1">
+      <w:start w:val="1"/>
+      <w:numFmt w:val="lowerRoman"/>
+      <w:lvlText w:val="%3."/>
+      <w:lvlJc w:val="right"/>
+      <w:pPr>
+        <w:ind w:left="2160" w:hanging="180"/>
+      </w:pPr>
+    </w:lvl>
+    <w:lvl w:ilvl="3" w:tplc="0C0A000F" w:tentative="1">
+      <w:start w:val="1"/>
+      <w:numFmt w:val="decimal"/>
+      <w:lvlText w:val="%4."/>
+      <w:lvlJc w:val="left"/>
+      <w:pPr>
+        <w:ind w:left="2880" w:hanging="360"/>
+      </w:pPr>
+    </w:lvl>
+    <w:lvl w:ilvl="4" w:tplc="0C0A0019" w:tentative="1">
+      <w:start w:val="1"/>
+      <w:numFmt w:val="lowerLetter"/>
+      <w:lvlText w:val="%5."/>
+      <w:lvlJc w:val="left"/>
+      <w:pPr>
+        <w:ind w:left="3600" w:hanging="360"/>
+      </w:pPr>
+    </w:lvl>
+    <w:lvl w:ilvl="5" w:tplc="0C0A001B" w:tentative="1">
+      <w:start w:val="1"/>
+      <w:numFmt w:val="lowerRoman"/>
+      <w:lvlText w:val="%6."/>
+      <w:lvlJc w:val="right"/>
+      <w:pPr>
+        <w:ind w:left="4320" w:hanging="180"/>
+      </w:pPr>
+    </w:lvl>
+    <w:lvl w:ilvl="6" w:tplc="0C0A000F" w:tentative="1">
+      <w:start w:val="1"/>
+      <w:numFmt w:val="decimal"/>
+      <w:lvlText w:val="%7."/>
+      <w:lvlJc w:val="left"/>
+      <w:pPr>
+        <w:ind w:left="5040" w:hanging="360"/>
+      </w:pPr>
+    </w:lvl>
+    <w:lvl w:ilvl="7" w:tplc="0C0A0019" w:tentative="1">
+      <w:start w:val="1"/>
+      <w:numFmt w:val="lowerLetter"/>
+      <w:lvlText w:val="%8."/>
+      <w:lvlJc w:val="left"/>
+      <w:pPr>
+        <w:ind w:left="5760" w:hanging="360"/>
+      </w:pPr>
+    </w:lvl>
+    <w:lvl w:ilvl="8" w:tplc="0C0A001B" w:tentative="1">
+      <w:start w:val="1"/>
+      <w:numFmt w:val="lowerRoman"/>
+      <w:lvlText w:val="%9."/>
+      <w:lvlJc w:val="right"/>
+      <w:pPr>
+        <w:ind w:left="6480" w:hanging="180"/>
+      </w:pPr>
+    </w:lvl>
+  </w:abstractNum>
+  <w:abstractNum w:abstractNumId="13">
+    <w:nsid w:val="3931392B"/>
+    <w:multiLevelType w:val="hybridMultilevel"/>
+    <w:tmpl w:val="ED72F568"/>
     <w:lvl w:ilvl="0" w:tplc="0C0A0001">
       <w:start w:val="1"/>
       <w:numFmt w:val="bullet"/>
@@ -17527,10 +18127,10 @@
       </w:rPr>
     </w:lvl>
   </w:abstractNum>
-  <w:abstractNum w:abstractNumId="13">
-    <w:nsid w:val="40345D6B"/>
+  <w:abstractNum w:abstractNumId="14">
+    <w:nsid w:val="39E134DB"/>
     <w:multiLevelType w:val="hybridMultilevel"/>
-    <w:tmpl w:val="3BCED64C"/>
+    <w:tmpl w:val="E3EA355C"/>
     <w:lvl w:ilvl="0" w:tplc="0C0A0001">
       <w:start w:val="1"/>
       <w:numFmt w:val="bullet"/>
@@ -17640,10 +18240,10 @@
       </w:rPr>
     </w:lvl>
   </w:abstractNum>
-  <w:abstractNum w:abstractNumId="14">
-    <w:nsid w:val="46015A9D"/>
+  <w:abstractNum w:abstractNumId="15">
+    <w:nsid w:val="40345D6B"/>
     <w:multiLevelType w:val="hybridMultilevel"/>
-    <w:tmpl w:val="C51C5D0C"/>
+    <w:tmpl w:val="3BCED64C"/>
     <w:lvl w:ilvl="0" w:tplc="0C0A0001">
       <w:start w:val="1"/>
       <w:numFmt w:val="bullet"/>
@@ -17753,103 +18353,17 @@
       </w:rPr>
     </w:lvl>
   </w:abstractNum>
-  <w:abstractNum w:abstractNumId="15">
-    <w:nsid w:val="4DCD01BB"/>
+  <w:abstractNum w:abstractNumId="16">
+    <w:nsid w:val="46015A9D"/>
     <w:multiLevelType w:val="hybridMultilevel"/>
-    <w:tmpl w:val="DFCC594A"/>
-    <w:lvl w:ilvl="0" w:tplc="0C0A000F">
-      <w:start w:val="1"/>
-      <w:numFmt w:val="decimal"/>
-      <w:lvlText w:val="%1."/>
-      <w:lvlJc w:val="left"/>
-      <w:pPr>
-        <w:ind w:left="720" w:hanging="360"/>
-      </w:pPr>
-    </w:lvl>
-    <w:lvl w:ilvl="1" w:tplc="0C0A0019" w:tentative="1">
-      <w:start w:val="1"/>
-      <w:numFmt w:val="lowerLetter"/>
-      <w:lvlText w:val="%2."/>
-      <w:lvlJc w:val="left"/>
-      <w:pPr>
-        <w:ind w:left="1440" w:hanging="360"/>
-      </w:pPr>
-    </w:lvl>
-    <w:lvl w:ilvl="2" w:tplc="0C0A001B" w:tentative="1">
-      <w:start w:val="1"/>
-      <w:numFmt w:val="lowerRoman"/>
-      <w:lvlText w:val="%3."/>
-      <w:lvlJc w:val="right"/>
-      <w:pPr>
-        <w:ind w:left="2160" w:hanging="180"/>
-      </w:pPr>
-    </w:lvl>
-    <w:lvl w:ilvl="3" w:tplc="0C0A000F" w:tentative="1">
-      <w:start w:val="1"/>
-      <w:numFmt w:val="decimal"/>
-      <w:lvlText w:val="%4."/>
-      <w:lvlJc w:val="left"/>
-      <w:pPr>
-        <w:ind w:left="2880" w:hanging="360"/>
-      </w:pPr>
-    </w:lvl>
-    <w:lvl w:ilvl="4" w:tplc="0C0A0019" w:tentative="1">
-      <w:start w:val="1"/>
-      <w:numFmt w:val="lowerLetter"/>
-      <w:lvlText w:val="%5."/>
-      <w:lvlJc w:val="left"/>
-      <w:pPr>
-        <w:ind w:left="3600" w:hanging="360"/>
-      </w:pPr>
-    </w:lvl>
-    <w:lvl w:ilvl="5" w:tplc="0C0A001B" w:tentative="1">
-      <w:start w:val="1"/>
-      <w:numFmt w:val="lowerRoman"/>
-      <w:lvlText w:val="%6."/>
-      <w:lvlJc w:val="right"/>
-      <w:pPr>
-        <w:ind w:left="4320" w:hanging="180"/>
-      </w:pPr>
-    </w:lvl>
-    <w:lvl w:ilvl="6" w:tplc="0C0A000F" w:tentative="1">
-      <w:start w:val="1"/>
-      <w:numFmt w:val="decimal"/>
-      <w:lvlText w:val="%7."/>
-      <w:lvlJc w:val="left"/>
-      <w:pPr>
-        <w:ind w:left="5040" w:hanging="360"/>
-      </w:pPr>
-    </w:lvl>
-    <w:lvl w:ilvl="7" w:tplc="0C0A0019" w:tentative="1">
-      <w:start w:val="1"/>
-      <w:numFmt w:val="lowerLetter"/>
-      <w:lvlText w:val="%8."/>
-      <w:lvlJc w:val="left"/>
-      <w:pPr>
-        <w:ind w:left="5760" w:hanging="360"/>
-      </w:pPr>
-    </w:lvl>
-    <w:lvl w:ilvl="8" w:tplc="0C0A001B" w:tentative="1">
-      <w:start w:val="1"/>
-      <w:numFmt w:val="lowerRoman"/>
-      <w:lvlText w:val="%9."/>
-      <w:lvlJc w:val="right"/>
-      <w:pPr>
-        <w:ind w:left="6480" w:hanging="180"/>
-      </w:pPr>
-    </w:lvl>
-  </w:abstractNum>
-  <w:abstractNum w:abstractNumId="16">
-    <w:nsid w:val="50FF062C"/>
-    <w:multiLevelType w:val="hybridMultilevel"/>
-    <w:tmpl w:val="BF329612"/>
+    <w:tmpl w:val="C51C5D0C"/>
     <w:lvl w:ilvl="0" w:tplc="0C0A0001">
       <w:start w:val="1"/>
       <w:numFmt w:val="bullet"/>
       <w:lvlText w:val=""/>
       <w:lvlJc w:val="left"/>
       <w:pPr>
-        <w:ind w:left="1440" w:hanging="360"/>
+        <w:ind w:left="720" w:hanging="360"/>
       </w:pPr>
       <w:rPr>
         <w:rFonts w:ascii="Symbol" w:hAnsi="Symbol" w:hint="default"/>
@@ -17861,7 +18375,7 @@
       <w:lvlText w:val="o"/>
       <w:lvlJc w:val="left"/>
       <w:pPr>
-        <w:ind w:left="2160" w:hanging="360"/>
+        <w:ind w:left="1440" w:hanging="360"/>
       </w:pPr>
       <w:rPr>
         <w:rFonts w:ascii="Courier New" w:hAnsi="Courier New" w:cs="Courier New" w:hint="default"/>
@@ -17873,7 +18387,7 @@
       <w:lvlText w:val=""/>
       <w:lvlJc w:val="left"/>
       <w:pPr>
-        <w:ind w:left="2880" w:hanging="360"/>
+        <w:ind w:left="2160" w:hanging="360"/>
       </w:pPr>
       <w:rPr>
         <w:rFonts w:ascii="Wingdings" w:hAnsi="Wingdings" w:hint="default"/>
@@ -17885,7 +18399,7 @@
       <w:lvlText w:val=""/>
       <w:lvlJc w:val="left"/>
       <w:pPr>
-        <w:ind w:left="3600" w:hanging="360"/>
+        <w:ind w:left="2880" w:hanging="360"/>
       </w:pPr>
       <w:rPr>
         <w:rFonts w:ascii="Symbol" w:hAnsi="Symbol" w:hint="default"/>
@@ -17897,7 +18411,7 @@
       <w:lvlText w:val="o"/>
       <w:lvlJc w:val="left"/>
       <w:pPr>
-        <w:ind w:left="4320" w:hanging="360"/>
+        <w:ind w:left="3600" w:hanging="360"/>
       </w:pPr>
       <w:rPr>
         <w:rFonts w:ascii="Courier New" w:hAnsi="Courier New" w:cs="Courier New" w:hint="default"/>
@@ -17909,7 +18423,7 @@
       <w:lvlText w:val=""/>
       <w:lvlJc w:val="left"/>
       <w:pPr>
-        <w:ind w:left="5040" w:hanging="360"/>
+        <w:ind w:left="4320" w:hanging="360"/>
       </w:pPr>
       <w:rPr>
         <w:rFonts w:ascii="Wingdings" w:hAnsi="Wingdings" w:hint="default"/>
@@ -17921,7 +18435,7 @@
       <w:lvlText w:val=""/>
       <w:lvlJc w:val="left"/>
       <w:pPr>
-        <w:ind w:left="5760" w:hanging="360"/>
+        <w:ind w:left="5040" w:hanging="360"/>
       </w:pPr>
       <w:rPr>
         <w:rFonts w:ascii="Symbol" w:hAnsi="Symbol" w:hint="default"/>
@@ -17933,7 +18447,7 @@
       <w:lvlText w:val="o"/>
       <w:lvlJc w:val="left"/>
       <w:pPr>
-        <w:ind w:left="6480" w:hanging="360"/>
+        <w:ind w:left="5760" w:hanging="360"/>
       </w:pPr>
       <w:rPr>
         <w:rFonts w:ascii="Courier New" w:hAnsi="Courier New" w:cs="Courier New" w:hint="default"/>
@@ -17945,7 +18459,7 @@
       <w:lvlText w:val=""/>
       <w:lvlJc w:val="left"/>
       <w:pPr>
-        <w:ind w:left="7200" w:hanging="360"/>
+        <w:ind w:left="6480" w:hanging="360"/>
       </w:pPr>
       <w:rPr>
         <w:rFonts w:ascii="Wingdings" w:hAnsi="Wingdings" w:hint="default"/>
@@ -17953,6 +18467,205 @@
     </w:lvl>
   </w:abstractNum>
   <w:abstractNum w:abstractNumId="17">
+    <w:nsid w:val="4DCD01BB"/>
+    <w:multiLevelType w:val="hybridMultilevel"/>
+    <w:tmpl w:val="DFCC594A"/>
+    <w:lvl w:ilvl="0" w:tplc="0C0A000F">
+      <w:start w:val="1"/>
+      <w:numFmt w:val="decimal"/>
+      <w:lvlText w:val="%1."/>
+      <w:lvlJc w:val="left"/>
+      <w:pPr>
+        <w:ind w:left="720" w:hanging="360"/>
+      </w:pPr>
+    </w:lvl>
+    <w:lvl w:ilvl="1" w:tplc="0C0A0019" w:tentative="1">
+      <w:start w:val="1"/>
+      <w:numFmt w:val="lowerLetter"/>
+      <w:lvlText w:val="%2."/>
+      <w:lvlJc w:val="left"/>
+      <w:pPr>
+        <w:ind w:left="1440" w:hanging="360"/>
+      </w:pPr>
+    </w:lvl>
+    <w:lvl w:ilvl="2" w:tplc="0C0A001B" w:tentative="1">
+      <w:start w:val="1"/>
+      <w:numFmt w:val="lowerRoman"/>
+      <w:lvlText w:val="%3."/>
+      <w:lvlJc w:val="right"/>
+      <w:pPr>
+        <w:ind w:left="2160" w:hanging="180"/>
+      </w:pPr>
+    </w:lvl>
+    <w:lvl w:ilvl="3" w:tplc="0C0A000F" w:tentative="1">
+      <w:start w:val="1"/>
+      <w:numFmt w:val="decimal"/>
+      <w:lvlText w:val="%4."/>
+      <w:lvlJc w:val="left"/>
+      <w:pPr>
+        <w:ind w:left="2880" w:hanging="360"/>
+      </w:pPr>
+    </w:lvl>
+    <w:lvl w:ilvl="4" w:tplc="0C0A0019" w:tentative="1">
+      <w:start w:val="1"/>
+      <w:numFmt w:val="lowerLetter"/>
+      <w:lvlText w:val="%5."/>
+      <w:lvlJc w:val="left"/>
+      <w:pPr>
+        <w:ind w:left="3600" w:hanging="360"/>
+      </w:pPr>
+    </w:lvl>
+    <w:lvl w:ilvl="5" w:tplc="0C0A001B" w:tentative="1">
+      <w:start w:val="1"/>
+      <w:numFmt w:val="lowerRoman"/>
+      <w:lvlText w:val="%6."/>
+      <w:lvlJc w:val="right"/>
+      <w:pPr>
+        <w:ind w:left="4320" w:hanging="180"/>
+      </w:pPr>
+    </w:lvl>
+    <w:lvl w:ilvl="6" w:tplc="0C0A000F" w:tentative="1">
+      <w:start w:val="1"/>
+      <w:numFmt w:val="decimal"/>
+      <w:lvlText w:val="%7."/>
+      <w:lvlJc w:val="left"/>
+      <w:pPr>
+        <w:ind w:left="5040" w:hanging="360"/>
+      </w:pPr>
+    </w:lvl>
+    <w:lvl w:ilvl="7" w:tplc="0C0A0019" w:tentative="1">
+      <w:start w:val="1"/>
+      <w:numFmt w:val="lowerLetter"/>
+      <w:lvlText w:val="%8."/>
+      <w:lvlJc w:val="left"/>
+      <w:pPr>
+        <w:ind w:left="5760" w:hanging="360"/>
+      </w:pPr>
+    </w:lvl>
+    <w:lvl w:ilvl="8" w:tplc="0C0A001B" w:tentative="1">
+      <w:start w:val="1"/>
+      <w:numFmt w:val="lowerRoman"/>
+      <w:lvlText w:val="%9."/>
+      <w:lvlJc w:val="right"/>
+      <w:pPr>
+        <w:ind w:left="6480" w:hanging="180"/>
+      </w:pPr>
+    </w:lvl>
+  </w:abstractNum>
+  <w:abstractNum w:abstractNumId="18">
+    <w:nsid w:val="50FF062C"/>
+    <w:multiLevelType w:val="hybridMultilevel"/>
+    <w:tmpl w:val="BF329612"/>
+    <w:lvl w:ilvl="0" w:tplc="0C0A0001">
+      <w:start w:val="1"/>
+      <w:numFmt w:val="bullet"/>
+      <w:lvlText w:val=""/>
+      <w:lvlJc w:val="left"/>
+      <w:pPr>
+        <w:ind w:left="1440" w:hanging="360"/>
+      </w:pPr>
+      <w:rPr>
+        <w:rFonts w:ascii="Symbol" w:hAnsi="Symbol" w:hint="default"/>
+      </w:rPr>
+    </w:lvl>
+    <w:lvl w:ilvl="1" w:tplc="0C0A0003" w:tentative="1">
+      <w:start w:val="1"/>
+      <w:numFmt w:val="bullet"/>
+      <w:lvlText w:val="o"/>
+      <w:lvlJc w:val="left"/>
+      <w:pPr>
+        <w:ind w:left="2160" w:hanging="360"/>
+      </w:pPr>
+      <w:rPr>
+        <w:rFonts w:ascii="Courier New" w:hAnsi="Courier New" w:cs="Courier New" w:hint="default"/>
+      </w:rPr>
+    </w:lvl>
+    <w:lvl w:ilvl="2" w:tplc="0C0A0005" w:tentative="1">
+      <w:start w:val="1"/>
+      <w:numFmt w:val="bullet"/>
+      <w:lvlText w:val=""/>
+      <w:lvlJc w:val="left"/>
+      <w:pPr>
+        <w:ind w:left="2880" w:hanging="360"/>
+      </w:pPr>
+      <w:rPr>
+        <w:rFonts w:ascii="Wingdings" w:hAnsi="Wingdings" w:hint="default"/>
+      </w:rPr>
+    </w:lvl>
+    <w:lvl w:ilvl="3" w:tplc="0C0A0001" w:tentative="1">
+      <w:start w:val="1"/>
+      <w:numFmt w:val="bullet"/>
+      <w:lvlText w:val=""/>
+      <w:lvlJc w:val="left"/>
+      <w:pPr>
+        <w:ind w:left="3600" w:hanging="360"/>
+      </w:pPr>
+      <w:rPr>
+        <w:rFonts w:ascii="Symbol" w:hAnsi="Symbol" w:hint="default"/>
+      </w:rPr>
+    </w:lvl>
+    <w:lvl w:ilvl="4" w:tplc="0C0A0003" w:tentative="1">
+      <w:start w:val="1"/>
+      <w:numFmt w:val="bullet"/>
+      <w:lvlText w:val="o"/>
+      <w:lvlJc w:val="left"/>
+      <w:pPr>
+        <w:ind w:left="4320" w:hanging="360"/>
+      </w:pPr>
+      <w:rPr>
+        <w:rFonts w:ascii="Courier New" w:hAnsi="Courier New" w:cs="Courier New" w:hint="default"/>
+      </w:rPr>
+    </w:lvl>
+    <w:lvl w:ilvl="5" w:tplc="0C0A0005" w:tentative="1">
+      <w:start w:val="1"/>
+      <w:numFmt w:val="bullet"/>
+      <w:lvlText w:val=""/>
+      <w:lvlJc w:val="left"/>
+      <w:pPr>
+        <w:ind w:left="5040" w:hanging="360"/>
+      </w:pPr>
+      <w:rPr>
+        <w:rFonts w:ascii="Wingdings" w:hAnsi="Wingdings" w:hint="default"/>
+      </w:rPr>
+    </w:lvl>
+    <w:lvl w:ilvl="6" w:tplc="0C0A0001" w:tentative="1">
+      <w:start w:val="1"/>
+      <w:numFmt w:val="bullet"/>
+      <w:lvlText w:val=""/>
+      <w:lvlJc w:val="left"/>
+      <w:pPr>
+        <w:ind w:left="5760" w:hanging="360"/>
+      </w:pPr>
+      <w:rPr>
+        <w:rFonts w:ascii="Symbol" w:hAnsi="Symbol" w:hint="default"/>
+      </w:rPr>
+    </w:lvl>
+    <w:lvl w:ilvl="7" w:tplc="0C0A0003" w:tentative="1">
+      <w:start w:val="1"/>
+      <w:numFmt w:val="bullet"/>
+      <w:lvlText w:val="o"/>
+      <w:lvlJc w:val="left"/>
+      <w:pPr>
+        <w:ind w:left="6480" w:hanging="360"/>
+      </w:pPr>
+      <w:rPr>
+        <w:rFonts w:ascii="Courier New" w:hAnsi="Courier New" w:cs="Courier New" w:hint="default"/>
+      </w:rPr>
+    </w:lvl>
+    <w:lvl w:ilvl="8" w:tplc="0C0A0005" w:tentative="1">
+      <w:start w:val="1"/>
+      <w:numFmt w:val="bullet"/>
+      <w:lvlText w:val=""/>
+      <w:lvlJc w:val="left"/>
+      <w:pPr>
+        <w:ind w:left="7200" w:hanging="360"/>
+      </w:pPr>
+      <w:rPr>
+        <w:rFonts w:ascii="Wingdings" w:hAnsi="Wingdings" w:hint="default"/>
+      </w:rPr>
+    </w:lvl>
+  </w:abstractNum>
+  <w:abstractNum w:abstractNumId="19">
     <w:nsid w:val="51352180"/>
     <w:multiLevelType w:val="multilevel"/>
     <w:tmpl w:val="2EA85BB6"/>
@@ -18097,7 +18810,7 @@
       </w:rPr>
     </w:lvl>
   </w:abstractNum>
-  <w:abstractNum w:abstractNumId="18">
+  <w:abstractNum w:abstractNumId="20">
     <w:nsid w:val="7BA258E6"/>
     <w:multiLevelType w:val="hybridMultilevel"/>
     <w:tmpl w:val="7C2ABB98"/>
@@ -18211,10 +18924,10 @@
     </w:lvl>
   </w:abstractNum>
   <w:num w:numId="1">
-    <w:abstractNumId w:val="8"/>
+    <w:abstractNumId w:val="9"/>
   </w:num>
   <w:num w:numId="2">
-    <w:abstractNumId w:val="4"/>
+    <w:abstractNumId w:val="5"/>
   </w:num>
   <w:num w:numId="3">
     <w:abstractNumId w:val="0"/>
@@ -18223,52 +18936,52 @@
     <w:abstractNumId w:val="1"/>
   </w:num>
   <w:num w:numId="5">
-    <w:abstractNumId w:val="17"/>
+    <w:abstractNumId w:val="19"/>
   </w:num>
   <w:num w:numId="6">
-    <w:abstractNumId w:val="14"/>
+    <w:abstractNumId w:val="16"/>
   </w:num>
   <w:num w:numId="7">
-    <w:abstractNumId w:val="16"/>
+    <w:abstractNumId w:val="18"/>
   </w:num>
   <w:num w:numId="8">
-    <w:abstractNumId w:val="5"/>
+    <w:abstractNumId w:val="6"/>
   </w:num>
   <w:num w:numId="9">
-    <w:abstractNumId w:val="9"/>
+    <w:abstractNumId w:val="11"/>
   </w:num>
   <w:num w:numId="10">
-    <w:abstractNumId w:val="6"/>
+    <w:abstractNumId w:val="7"/>
   </w:num>
   <w:num w:numId="11">
-    <w:abstractNumId w:val="11"/>
+    <w:abstractNumId w:val="13"/>
   </w:num>
   <w:num w:numId="12">
-    <w:abstractNumId w:val="18"/>
+    <w:abstractNumId w:val="20"/>
   </w:num>
   <w:num w:numId="13">
-    <w:abstractNumId w:val="10"/>
+    <w:abstractNumId w:val="12"/>
   </w:num>
   <w:num w:numId="14">
-    <w:abstractNumId w:val="15"/>
+    <w:abstractNumId w:val="17"/>
   </w:num>
   <w:num w:numId="15">
     <w:abstractNumId w:val="2"/>
   </w:num>
   <w:num w:numId="16">
-    <w:abstractNumId w:val="13"/>
+    <w:abstractNumId w:val="15"/>
   </w:num>
   <w:num w:numId="17">
-    <w:abstractNumId w:val="12"/>
+    <w:abstractNumId w:val="14"/>
   </w:num>
   <w:num w:numId="18">
-    <w:abstractNumId w:val="7"/>
+    <w:abstractNumId w:val="8"/>
   </w:num>
   <w:num w:numId="19">
     <w:abstractNumId w:val="3"/>
   </w:num>
   <w:num w:numId="20">
-    <w:abstractNumId w:val="17"/>
+    <w:abstractNumId w:val="19"/>
     <w:lvlOverride w:ilvl="0">
       <w:startOverride w:val="1"/>
     </w:lvlOverride>
@@ -18280,10 +18993,10 @@
     </w:lvlOverride>
   </w:num>
   <w:num w:numId="21">
-    <w:abstractNumId w:val="17"/>
+    <w:abstractNumId w:val="19"/>
   </w:num>
   <w:num w:numId="22">
-    <w:abstractNumId w:val="17"/>
+    <w:abstractNumId w:val="19"/>
     <w:lvlOverride w:ilvl="0">
       <w:startOverride w:val="1"/>
     </w:lvlOverride>
@@ -18313,7 +19026,7 @@
     </w:lvlOverride>
   </w:num>
   <w:num w:numId="23">
-    <w:abstractNumId w:val="17"/>
+    <w:abstractNumId w:val="19"/>
     <w:lvlOverride w:ilvl="0">
       <w:startOverride w:val="1"/>
     </w:lvlOverride>
@@ -18343,7 +19056,7 @@
     </w:lvlOverride>
   </w:num>
   <w:num w:numId="24">
-    <w:abstractNumId w:val="17"/>
+    <w:abstractNumId w:val="19"/>
     <w:lvlOverride w:ilvl="0">
       <w:startOverride w:val="1"/>
     </w:lvlOverride>
@@ -18373,7 +19086,7 @@
     </w:lvlOverride>
   </w:num>
   <w:num w:numId="25">
-    <w:abstractNumId w:val="17"/>
+    <w:abstractNumId w:val="19"/>
     <w:lvlOverride w:ilvl="0">
       <w:startOverride w:val="1"/>
     </w:lvlOverride>
@@ -18383,6 +19096,12 @@
     <w:lvlOverride w:ilvl="2">
       <w:startOverride w:val="1"/>
     </w:lvlOverride>
+  </w:num>
+  <w:num w:numId="26">
+    <w:abstractNumId w:val="4"/>
+  </w:num>
+  <w:num w:numId="27">
+    <w:abstractNumId w:val="10"/>
   </w:num>
   <w:numIdMacAtCleanup w:val="11"/>
 </w:numbering>
@@ -20330,7 +21049,7 @@
 </file>
 
 <file path=customXml/itemProps2.xml><?xml version="1.0" encoding="utf-8"?>
-<ds:datastoreItem xmlns:ds="http://schemas.openxmlformats.org/officeDocument/2006/customXml" ds:itemID="{4500361E-2E79-43C6-A062-A75DFCA50542}">
+<ds:datastoreItem xmlns:ds="http://schemas.openxmlformats.org/officeDocument/2006/customXml" ds:itemID="{33E1DB76-325F-4CF6-A1A0-A982D1F76D40}">
   <ds:schemaRefs>
     <ds:schemaRef ds:uri="http://schemas.openxmlformats.org/officeDocument/2006/bibliography"/>
   </ds:schemaRefs>

</xml_diff>

<commit_message>
Sistemas de alerta temprana
</commit_message>
<xml_diff>
--- a/Memoria_TFG.docx
+++ b/Memoria_TFG.docx
@@ -2344,6 +2344,7 @@
             <w:rStyle w:val="Hipervnculo"/>
             <w:rFonts w:ascii="Century Schoolbook" w:hAnsi="Century Schoolbook"/>
             <w:noProof/>
+            <w:color w:val="auto"/>
           </w:rPr>
           <w:t>Capitulo 1. Introducción</w:t>
         </w:r>
@@ -2419,6 +2420,7 @@
           <w:rPr>
             <w:rStyle w:val="Hipervnculo"/>
             <w:rFonts w:ascii="Century Schoolbook" w:hAnsi="Century Schoolbook"/>
+            <w:color w:val="auto"/>
           </w:rPr>
           <w:t>1.1</w:t>
         </w:r>
@@ -2435,6 +2437,7 @@
           <w:rPr>
             <w:rStyle w:val="Hipervnculo"/>
             <w:rFonts w:ascii="Century Schoolbook" w:hAnsi="Century Schoolbook"/>
+            <w:color w:val="auto"/>
           </w:rPr>
           <w:t>Internet</w:t>
         </w:r>
@@ -2503,6 +2506,7 @@
           <w:rPr>
             <w:rStyle w:val="Hipervnculo"/>
             <w:rFonts w:ascii="Century Schoolbook" w:hAnsi="Century Schoolbook"/>
+            <w:color w:val="auto"/>
           </w:rPr>
           <w:t>1.2</w:t>
         </w:r>
@@ -2519,6 +2523,7 @@
           <w:rPr>
             <w:rStyle w:val="Hipervnculo"/>
             <w:rFonts w:ascii="Century Schoolbook" w:hAnsi="Century Schoolbook"/>
+            <w:color w:val="auto"/>
           </w:rPr>
           <w:t>Web 2.0</w:t>
         </w:r>
@@ -2587,6 +2592,7 @@
           <w:rPr>
             <w:rStyle w:val="Hipervnculo"/>
             <w:rFonts w:ascii="Century Schoolbook" w:hAnsi="Century Schoolbook"/>
+            <w:color w:val="auto"/>
           </w:rPr>
           <w:t>1.3</w:t>
         </w:r>
@@ -2603,6 +2609,7 @@
           <w:rPr>
             <w:rStyle w:val="Hipervnculo"/>
             <w:rFonts w:ascii="Century Schoolbook" w:hAnsi="Century Schoolbook"/>
+            <w:color w:val="auto"/>
           </w:rPr>
           <w:t>Redes Sociales</w:t>
         </w:r>
@@ -2662,6 +2669,7 @@
         <w:rPr>
           <w:rStyle w:val="Hipervnculo"/>
           <w:rFonts w:ascii="Century Schoolbook" w:hAnsi="Century Schoolbook"/>
+          <w:color w:val="auto"/>
         </w:rPr>
       </w:pPr>
       <w:hyperlink w:anchor="_Toc479411511" w:history="1">
@@ -2669,6 +2677,7 @@
           <w:rPr>
             <w:rStyle w:val="Hipervnculo"/>
             <w:rFonts w:ascii="Century Schoolbook" w:hAnsi="Century Schoolbook"/>
+            <w:color w:val="auto"/>
           </w:rPr>
           <w:t>1.4</w:t>
         </w:r>
@@ -2685,6 +2694,7 @@
           <w:rPr>
             <w:rStyle w:val="Hipervnculo"/>
             <w:rFonts w:ascii="Century Schoolbook" w:hAnsi="Century Schoolbook"/>
+            <w:color w:val="auto"/>
           </w:rPr>
           <w:t>Redes Colaborativas</w:t>
         </w:r>
@@ -2744,6 +2754,7 @@
         <w:rPr>
           <w:rStyle w:val="Hipervnculo"/>
           <w:rFonts w:ascii="Century Schoolbook" w:hAnsi="Century Schoolbook"/>
+          <w:color w:val="auto"/>
         </w:rPr>
       </w:pPr>
       <w:hyperlink w:anchor="_Toc479411512" w:history="1">
@@ -2751,6 +2762,7 @@
           <w:rPr>
             <w:rStyle w:val="Hipervnculo"/>
             <w:rFonts w:ascii="Century Schoolbook" w:hAnsi="Century Schoolbook"/>
+            <w:color w:val="auto"/>
           </w:rPr>
           <w:t>1.4.1</w:t>
         </w:r>
@@ -2767,6 +2779,7 @@
           <w:rPr>
             <w:rStyle w:val="Hipervnculo"/>
             <w:rFonts w:ascii="Century Schoolbook" w:hAnsi="Century Schoolbook"/>
+            <w:color w:val="auto"/>
           </w:rPr>
           <w:t>Introducción y definición</w:t>
         </w:r>
@@ -2826,6 +2839,7 @@
         <w:rPr>
           <w:rStyle w:val="Hipervnculo"/>
           <w:rFonts w:ascii="Century Schoolbook" w:hAnsi="Century Schoolbook"/>
+          <w:color w:val="auto"/>
         </w:rPr>
       </w:pPr>
       <w:hyperlink w:anchor="_Toc479411513" w:history="1">
@@ -2833,6 +2847,7 @@
           <w:rPr>
             <w:rStyle w:val="Hipervnculo"/>
             <w:rFonts w:ascii="Century Schoolbook" w:hAnsi="Century Schoolbook"/>
+            <w:color w:val="auto"/>
           </w:rPr>
           <w:t>1.4.2</w:t>
         </w:r>
@@ -2849,6 +2864,7 @@
           <w:rPr>
             <w:rStyle w:val="Hipervnculo"/>
             <w:rFonts w:ascii="Century Schoolbook" w:hAnsi="Century Schoolbook"/>
+            <w:color w:val="auto"/>
           </w:rPr>
           <w:t>Tipologías de redes organizacionales</w:t>
         </w:r>
@@ -2907,7 +2923,6 @@
         <w:pStyle w:val="TDC3"/>
         <w:rPr>
           <w:rFonts w:ascii="Century Schoolbook" w:hAnsi="Century Schoolbook"/>
-          <w:color w:val="0000FF"/>
           <w:u w:val="single"/>
         </w:rPr>
       </w:pPr>
@@ -2916,6 +2931,7 @@
           <w:rPr>
             <w:rStyle w:val="Hipervnculo"/>
             <w:rFonts w:ascii="Century Schoolbook" w:hAnsi="Century Schoolbook"/>
+            <w:color w:val="auto"/>
           </w:rPr>
           <w:t>1.4.3</w:t>
         </w:r>
@@ -2932,6 +2948,7 @@
           <w:rPr>
             <w:rStyle w:val="Hipervnculo"/>
             <w:rFonts w:ascii="Century Schoolbook" w:hAnsi="Century Schoolbook"/>
+            <w:color w:val="auto"/>
           </w:rPr>
           <w:t>Similitudes con las redes sociales</w:t>
         </w:r>
@@ -2991,6 +3008,7 @@
         <w:rPr>
           <w:rStyle w:val="Hipervnculo"/>
           <w:rFonts w:ascii="Century Schoolbook" w:hAnsi="Century Schoolbook"/>
+          <w:color w:val="auto"/>
         </w:rPr>
       </w:pPr>
       <w:hyperlink w:anchor="_Toc479411515" w:history="1">
@@ -2998,6 +3016,7 @@
           <w:rPr>
             <w:rStyle w:val="Hipervnculo"/>
             <w:rFonts w:ascii="Century Schoolbook" w:hAnsi="Century Schoolbook"/>
+            <w:color w:val="auto"/>
           </w:rPr>
           <w:t>1.5</w:t>
         </w:r>
@@ -3014,6 +3033,7 @@
           <w:rPr>
             <w:rStyle w:val="Hipervnculo"/>
             <w:rFonts w:ascii="Century Schoolbook" w:hAnsi="Century Schoolbook"/>
+            <w:color w:val="auto"/>
           </w:rPr>
           <w:t>Tecnologías</w:t>
         </w:r>
@@ -3073,6 +3093,7 @@
         <w:rPr>
           <w:rStyle w:val="Hipervnculo"/>
           <w:rFonts w:ascii="Century Schoolbook" w:hAnsi="Century Schoolbook"/>
+          <w:color w:val="auto"/>
         </w:rPr>
       </w:pPr>
       <w:hyperlink w:anchor="_Toc479411516" w:history="1">
@@ -3080,6 +3101,7 @@
           <w:rPr>
             <w:rStyle w:val="Hipervnculo"/>
             <w:rFonts w:ascii="Century Schoolbook" w:hAnsi="Century Schoolbook"/>
+            <w:color w:val="auto"/>
           </w:rPr>
           <w:t>1.5.1</w:t>
         </w:r>
@@ -3096,6 +3118,7 @@
           <w:rPr>
             <w:rStyle w:val="Hipervnculo"/>
             <w:rFonts w:ascii="Century Schoolbook" w:hAnsi="Century Schoolbook"/>
+            <w:color w:val="auto"/>
           </w:rPr>
           <w:t>Introducción</w:t>
         </w:r>
@@ -3155,6 +3178,7 @@
         <w:rPr>
           <w:rStyle w:val="Hipervnculo"/>
           <w:rFonts w:ascii="Century Schoolbook" w:hAnsi="Century Schoolbook"/>
+          <w:color w:val="auto"/>
         </w:rPr>
       </w:pPr>
       <w:hyperlink w:anchor="_Toc479411517" w:history="1">
@@ -3162,6 +3186,7 @@
           <w:rPr>
             <w:rStyle w:val="Hipervnculo"/>
             <w:rFonts w:ascii="Century Schoolbook" w:hAnsi="Century Schoolbook"/>
+            <w:color w:val="auto"/>
           </w:rPr>
           <w:t>1.5.2</w:t>
         </w:r>
@@ -3178,6 +3203,7 @@
           <w:rPr>
             <w:rStyle w:val="Hipervnculo"/>
             <w:rFonts w:ascii="Century Schoolbook" w:hAnsi="Century Schoolbook"/>
+            <w:color w:val="auto"/>
           </w:rPr>
           <w:t>Procesamiento del lenguaje natural (PLN)</w:t>
         </w:r>
@@ -3237,6 +3263,7 @@
         <w:rPr>
           <w:rStyle w:val="Hipervnculo"/>
           <w:rFonts w:ascii="Century Schoolbook" w:hAnsi="Century Schoolbook"/>
+          <w:color w:val="auto"/>
         </w:rPr>
       </w:pPr>
       <w:hyperlink w:anchor="_Toc479411518" w:history="1">
@@ -3244,6 +3271,7 @@
           <w:rPr>
             <w:rStyle w:val="Hipervnculo"/>
             <w:rFonts w:ascii="Century Schoolbook" w:hAnsi="Century Schoolbook"/>
+            <w:color w:val="auto"/>
           </w:rPr>
           <w:t>1.5.3</w:t>
         </w:r>
@@ -3260,6 +3288,7 @@
           <w:rPr>
             <w:rStyle w:val="Hipervnculo"/>
             <w:rFonts w:ascii="Century Schoolbook" w:hAnsi="Century Schoolbook"/>
+            <w:color w:val="auto"/>
           </w:rPr>
           <w:t>RStudio.</w:t>
         </w:r>
@@ -3328,6 +3357,7 @@
           <w:rPr>
             <w:rStyle w:val="Hipervnculo"/>
             <w:rFonts w:ascii="Century Schoolbook" w:hAnsi="Century Schoolbook"/>
+            <w:color w:val="auto"/>
           </w:rPr>
           <w:t>1.5.4</w:t>
         </w:r>
@@ -3344,6 +3374,7 @@
           <w:rPr>
             <w:rStyle w:val="Hipervnculo"/>
             <w:rFonts w:ascii="Century Schoolbook" w:hAnsi="Century Schoolbook"/>
+            <w:color w:val="auto"/>
           </w:rPr>
           <w:t>Lenguaje R</w:t>
         </w:r>
@@ -3412,6 +3443,7 @@
           <w:rPr>
             <w:rStyle w:val="Hipervnculo"/>
             <w:rFonts w:ascii="Century Schoolbook" w:hAnsi="Century Schoolbook"/>
+            <w:color w:val="auto"/>
           </w:rPr>
           <w:t>1.6</w:t>
         </w:r>
@@ -3428,6 +3460,7 @@
           <w:rPr>
             <w:rStyle w:val="Hipervnculo"/>
             <w:rFonts w:ascii="Century Schoolbook" w:hAnsi="Century Schoolbook"/>
+            <w:color w:val="auto"/>
           </w:rPr>
           <w:t>Red social del proyecto.</w:t>
         </w:r>
@@ -3499,6 +3532,7 @@
             <w:rStyle w:val="Hipervnculo"/>
             <w:rFonts w:ascii="Century Schoolbook" w:hAnsi="Century Schoolbook"/>
             <w:noProof/>
+            <w:color w:val="auto"/>
           </w:rPr>
           <w:t>Capítulo 2. Sistemas de alerta y sistemas de análisis de sentimientos.</w:t>
         </w:r>
@@ -3577,6 +3611,7 @@
             <w:rStyle w:val="Hipervnculo"/>
             <w:rFonts w:ascii="Century Schoolbook" w:hAnsi="Century Schoolbook"/>
             <w:noProof/>
+            <w:color w:val="auto"/>
           </w:rPr>
           <w:t>Capítulo 3.</w:t>
         </w:r>
@@ -3655,6 +3690,7 @@
             <w:rStyle w:val="Hipervnculo"/>
             <w:rFonts w:ascii="Century Schoolbook" w:hAnsi="Century Schoolbook"/>
             <w:noProof/>
+            <w:color w:val="auto"/>
           </w:rPr>
           <w:t>Integración de los sistemas de alerta y sistemas de análisis de sentimientos propuestos.</w:t>
         </w:r>
@@ -3730,6 +3766,7 @@
           <w:rPr>
             <w:rStyle w:val="Hipervnculo"/>
             <w:rFonts w:ascii="Century Schoolbook" w:hAnsi="Century Schoolbook"/>
+            <w:color w:val="auto"/>
           </w:rPr>
           <w:t>1.7</w:t>
         </w:r>
@@ -3746,6 +3783,7 @@
           <w:rPr>
             <w:rStyle w:val="Hipervnculo"/>
             <w:rFonts w:ascii="Century Schoolbook" w:hAnsi="Century Schoolbook"/>
+            <w:color w:val="auto"/>
           </w:rPr>
           <w:t>Primer apartado de este capítulo</w:t>
         </w:r>
@@ -3814,6 +3852,7 @@
           <w:rPr>
             <w:rStyle w:val="Hipervnculo"/>
             <w:rFonts w:ascii="Century Schoolbook" w:hAnsi="Century Schoolbook"/>
+            <w:color w:val="auto"/>
           </w:rPr>
           <w:t>1.8</w:t>
         </w:r>
@@ -3830,6 +3869,7 @@
           <w:rPr>
             <w:rStyle w:val="Hipervnculo"/>
             <w:rFonts w:ascii="Century Schoolbook" w:hAnsi="Century Schoolbook"/>
+            <w:color w:val="auto"/>
           </w:rPr>
           <w:t>Segundo apartado de este capítulo</w:t>
         </w:r>
@@ -3898,6 +3938,7 @@
           <w:rPr>
             <w:rStyle w:val="Hipervnculo"/>
             <w:rFonts w:ascii="Century Schoolbook" w:hAnsi="Century Schoolbook"/>
+            <w:color w:val="auto"/>
           </w:rPr>
           <w:t>1.9</w:t>
         </w:r>
@@ -3914,6 +3955,7 @@
           <w:rPr>
             <w:rStyle w:val="Hipervnculo"/>
             <w:rFonts w:ascii="Century Schoolbook" w:hAnsi="Century Schoolbook"/>
+            <w:color w:val="auto"/>
           </w:rPr>
           <w:t>Tercer apartado de este capítulo</w:t>
         </w:r>
@@ -3985,6 +4027,7 @@
             <w:rStyle w:val="Hipervnculo"/>
             <w:rFonts w:ascii="Century Schoolbook" w:hAnsi="Century Schoolbook"/>
             <w:noProof/>
+            <w:color w:val="auto"/>
           </w:rPr>
           <w:t>Capítulo 4. Recomendaciones o conclusiones.</w:t>
         </w:r>
@@ -4063,6 +4106,7 @@
             <w:rStyle w:val="Hipervnculo"/>
             <w:rFonts w:ascii="Century Schoolbook" w:hAnsi="Century Schoolbook"/>
             <w:noProof/>
+            <w:color w:val="auto"/>
           </w:rPr>
           <w:t>Conclusiones y líneas futuras</w:t>
         </w:r>
@@ -4141,6 +4185,7 @@
             <w:rStyle w:val="Hipervnculo"/>
             <w:rFonts w:ascii="Century Schoolbook" w:hAnsi="Century Schoolbook"/>
             <w:noProof/>
+            <w:color w:val="auto"/>
             <w:lang w:val="en-US"/>
           </w:rPr>
           <w:t>Summary and Conclusions</w:t>
@@ -4217,6 +4262,7 @@
           <w:rPr>
             <w:rStyle w:val="Hipervnculo"/>
             <w:rFonts w:ascii="Century Schoolbook" w:hAnsi="Century Schoolbook"/>
+            <w:color w:val="auto"/>
             <w:lang w:val="en-US"/>
           </w:rPr>
           <w:t>1.10</w:t>
@@ -4234,6 +4280,7 @@
           <w:rPr>
             <w:rStyle w:val="Hipervnculo"/>
             <w:rFonts w:ascii="Century Schoolbook" w:hAnsi="Century Schoolbook"/>
+            <w:color w:val="auto"/>
             <w:lang w:val="en-US"/>
           </w:rPr>
           <w:t>First Section</w:t>
@@ -4306,6 +4353,7 @@
             <w:rStyle w:val="Hipervnculo"/>
             <w:rFonts w:ascii="Century Schoolbook" w:hAnsi="Century Schoolbook"/>
             <w:noProof/>
+            <w:color w:val="auto"/>
           </w:rPr>
           <w:t>Presupuesto</w:t>
         </w:r>
@@ -4381,6 +4429,7 @@
           <w:rPr>
             <w:rStyle w:val="Hipervnculo"/>
             <w:rFonts w:ascii="Century Schoolbook" w:hAnsi="Century Schoolbook"/>
+            <w:color w:val="auto"/>
           </w:rPr>
           <w:t>1.11</w:t>
         </w:r>
@@ -4397,6 +4446,7 @@
           <w:rPr>
             <w:rStyle w:val="Hipervnculo"/>
             <w:rFonts w:ascii="Century Schoolbook" w:hAnsi="Century Schoolbook"/>
+            <w:color w:val="auto"/>
           </w:rPr>
           <w:t>Sección Uno</w:t>
         </w:r>
@@ -4468,6 +4518,7 @@
             <w:rStyle w:val="Hipervnculo"/>
             <w:rFonts w:ascii="Century Schoolbook" w:hAnsi="Century Schoolbook"/>
             <w:noProof/>
+            <w:color w:val="auto"/>
             <w:lang w:val="es-ES"/>
           </w:rPr>
           <w:t>Apéndice A. Título del Apéndice 1</w:t>
@@ -4544,6 +4595,7 @@
           <w:rPr>
             <w:rStyle w:val="Hipervnculo"/>
             <w:rFonts w:ascii="Century Schoolbook" w:hAnsi="Century Schoolbook"/>
+            <w:color w:val="auto"/>
             <w:lang w:val="es-ES"/>
           </w:rPr>
           <w:t>A.1.</w:t>
@@ -4561,6 +4613,7 @@
           <w:rPr>
             <w:rStyle w:val="Hipervnculo"/>
             <w:rFonts w:ascii="Century Schoolbook" w:hAnsi="Century Schoolbook"/>
+            <w:color w:val="auto"/>
             <w:lang w:val="es-ES"/>
           </w:rPr>
           <w:t>Algoritmo XXX</w:t>
@@ -4630,6 +4683,7 @@
           <w:rPr>
             <w:rStyle w:val="Hipervnculo"/>
             <w:rFonts w:ascii="Century Schoolbook" w:hAnsi="Century Schoolbook"/>
+            <w:color w:val="auto"/>
             <w:lang w:val="es-ES"/>
           </w:rPr>
           <w:t>A.2.</w:t>
@@ -4647,6 +4701,7 @@
           <w:rPr>
             <w:rStyle w:val="Hipervnculo"/>
             <w:rFonts w:ascii="Century Schoolbook" w:hAnsi="Century Schoolbook"/>
+            <w:color w:val="auto"/>
             <w:lang w:val="es-ES"/>
           </w:rPr>
           <w:t>Algoritmo YYY</w:t>
@@ -4719,6 +4774,7 @@
             <w:rStyle w:val="Hipervnculo"/>
             <w:rFonts w:ascii="Century Schoolbook" w:hAnsi="Century Schoolbook"/>
             <w:noProof/>
+            <w:color w:val="auto"/>
             <w:lang w:val="es-ES"/>
           </w:rPr>
           <w:t>Apéndice B. Título del Apéndice 2</w:t>
@@ -4795,6 +4851,7 @@
           <w:rPr>
             <w:rStyle w:val="Hipervnculo"/>
             <w:rFonts w:ascii="Century Schoolbook" w:hAnsi="Century Schoolbook"/>
+            <w:color w:val="auto"/>
             <w:lang w:val="es-ES"/>
           </w:rPr>
           <w:t>B.1.</w:t>
@@ -4812,6 +4869,7 @@
           <w:rPr>
             <w:rStyle w:val="Hipervnculo"/>
             <w:rFonts w:ascii="Century Schoolbook" w:hAnsi="Century Schoolbook"/>
+            <w:color w:val="auto"/>
             <w:lang w:val="es-ES"/>
           </w:rPr>
           <w:t>Otro apéndice: Sección 1</w:t>
@@ -4881,6 +4939,7 @@
           <w:rPr>
             <w:rStyle w:val="Hipervnculo"/>
             <w:rFonts w:ascii="Century Schoolbook" w:hAnsi="Century Schoolbook"/>
+            <w:color w:val="auto"/>
             <w:lang w:val="es-ES"/>
           </w:rPr>
           <w:t>B.2.</w:t>
@@ -4898,6 +4957,7 @@
           <w:rPr>
             <w:rStyle w:val="Hipervnculo"/>
             <w:rFonts w:ascii="Century Schoolbook" w:hAnsi="Century Schoolbook"/>
+            <w:color w:val="auto"/>
             <w:lang w:val="es-ES"/>
           </w:rPr>
           <w:t>Otro apéndice: Sección 2</w:t>
@@ -4970,6 +5030,7 @@
             <w:rStyle w:val="Hipervnculo"/>
             <w:rFonts w:ascii="Century Schoolbook" w:hAnsi="Century Schoolbook"/>
             <w:noProof/>
+            <w:color w:val="auto"/>
             <w:lang w:val="en-US"/>
           </w:rPr>
           <w:t>Bibliografía</w:t>
@@ -5143,6 +5204,7 @@
             <w:rStyle w:val="Hipervnculo"/>
             <w:rFonts w:ascii="Century Schoolbook" w:hAnsi="Century Schoolbook"/>
             <w:noProof/>
+            <w:color w:val="auto"/>
           </w:rPr>
           <w:t>Figura 1. Comparativa Deportes</w:t>
         </w:r>
@@ -5220,6 +5282,7 @@
             <w:rStyle w:val="Hipervnculo"/>
             <w:rFonts w:ascii="Century Schoolbook" w:hAnsi="Century Schoolbook"/>
             <w:noProof/>
+            <w:color w:val="auto"/>
           </w:rPr>
           <w:t>Figura 2. Comparativa Universidades</w:t>
         </w:r>
@@ -5297,6 +5360,7 @@
             <w:rStyle w:val="Hipervnculo"/>
             <w:rFonts w:ascii="Century Schoolbook" w:hAnsi="Century Schoolbook"/>
             <w:noProof/>
+            <w:color w:val="auto"/>
           </w:rPr>
           <w:t>Figura 3.Comparativa Gobierno</w:t>
         </w:r>
@@ -13209,25 +13273,7 @@
         <w:rPr>
           <w:rFonts w:ascii="Century Schoolbook" w:hAnsi="Century Schoolbook"/>
         </w:rPr>
-        <w:t xml:space="preserve"> </w:t>
-      </w:r>
-      <w:r>
-        <w:rPr>
-          <w:rFonts w:ascii="Century Schoolbook" w:hAnsi="Century Schoolbook"/>
-        </w:rPr>
-        <w:t>Utilizando</w:t>
-      </w:r>
-      <w:r>
-        <w:rPr>
-          <w:rFonts w:ascii="Century Schoolbook" w:hAnsi="Century Schoolbook"/>
-        </w:rPr>
-        <w:t xml:space="preserve"> mecanismos como los sistemas de alerta y  sistemas de análisis de sentimientos</w:t>
-      </w:r>
-      <w:r>
-        <w:rPr>
-          <w:rFonts w:ascii="Century Schoolbook" w:hAnsi="Century Schoolbook"/>
-        </w:rPr>
-        <w:t xml:space="preserve"> para el tratamiento de los datos.</w:t>
+        <w:t xml:space="preserve"> Utilizando mecanismos como los sistemas de alerta y  sistemas de análisis de sentimientos para el tratamiento de los datos.</w:t>
       </w:r>
     </w:p>
     <w:p>
@@ -13417,25 +13463,7 @@
         <w:rPr>
           <w:b w:val="0"/>
         </w:rPr>
-        <w:t xml:space="preserve">campos como: la vigilancia tecnológica, la medicina, la climatología, </w:t>
-      </w:r>
-      <w:r>
-        <w:rPr>
-          <w:b w:val="0"/>
-        </w:rPr>
-        <w:t>la alimentación,</w:t>
-      </w:r>
-      <w:r>
-        <w:rPr>
-          <w:b w:val="0"/>
-        </w:rPr>
-        <w:t xml:space="preserve"> </w:t>
-      </w:r>
-      <w:r>
-        <w:rPr>
-          <w:b w:val="0"/>
-        </w:rPr>
-        <w:t>entre otros</w:t>
+        <w:t>campos como: la vigilancia tecnológica,  la climatología, entre otros</w:t>
       </w:r>
       <w:r>
         <w:rPr>
@@ -13608,12 +13636,11 @@
         </w:rPr>
         <w:t xml:space="preserve">-automática de metadatos y generación de vinculaciones y relaciones semánticas entre estos para la extracción de información </w:t>
       </w:r>
-      <w:proofErr w:type="gramStart"/>
-      <w:r>
-        <w:rPr>
-          <w:b w:val="0"/>
-        </w:rPr>
-        <w:t>textual</w:t>
+      <w:r>
+        <w:rPr>
+          <w:b w:val="0"/>
+        </w:rPr>
+        <w:t>textual.</w:t>
       </w:r>
       <w:r>
         <w:rPr>
@@ -13625,21 +13652,8 @@
         <w:rPr>
           <w:b w:val="0"/>
         </w:rPr>
-        <w:t>.</w:t>
-      </w:r>
-      <w:proofErr w:type="gramEnd"/>
-      <w:r>
-        <w:rPr>
-          <w:b w:val="0"/>
-        </w:rPr>
         <w:t xml:space="preserve"> </w:t>
       </w:r>
-      <w:r>
-        <w:rPr>
-          <w:b w:val="0"/>
-        </w:rPr>
-        <w:t xml:space="preserve"> </w:t>
-      </w:r>
     </w:p>
     <w:p>
       <w:pPr>
@@ -13654,30 +13668,24 @@
         </w:rPr>
         <w:t xml:space="preserve">ALERTAS, permite la clasificación de la información procedente de fuentes relevantes en el ámbito </w:t>
       </w:r>
-      <w:proofErr w:type="gramStart"/>
-      <w:r>
-        <w:rPr>
-          <w:b w:val="0"/>
-        </w:rPr>
-        <w:t>de la</w:t>
-      </w:r>
-      <w:proofErr w:type="gramEnd"/>
-      <w:r>
-        <w:rPr>
-          <w:b w:val="0"/>
-        </w:rPr>
-        <w:t xml:space="preserve"> científico. Extrae solamente la información relevante  dependiendo de las preferencias de los usuarios y la almacena en bases de datos para su posterior procesamiento. </w:t>
-      </w:r>
-      <w:proofErr w:type="spellStart"/>
-      <w:proofErr w:type="gramStart"/>
-      <w:r>
-        <w:rPr>
-          <w:b w:val="0"/>
-        </w:rPr>
-        <w:t>Esta</w:t>
-      </w:r>
-      <w:proofErr w:type="spellEnd"/>
-      <w:proofErr w:type="gramEnd"/>
+      <w:r>
+        <w:rPr>
+          <w:b w:val="0"/>
+        </w:rPr>
+        <w:t>c</w:t>
+      </w:r>
+      <w:r>
+        <w:rPr>
+          <w:b w:val="0"/>
+        </w:rPr>
+        <w:t xml:space="preserve">ientífico. Extrae solamente la información relevante  dependiendo de las preferencias de los usuarios y la almacena en bases de datos para su posterior procesamiento. </w:t>
+      </w:r>
+      <w:r>
+        <w:rPr>
+          <w:b w:val="0"/>
+        </w:rPr>
+        <w:t>Está</w:t>
+      </w:r>
       <w:r>
         <w:rPr>
           <w:b w:val="0"/>
@@ -13729,28 +13737,24 @@
         </w:rPr>
         <w:t xml:space="preserve"> Y para ello utiliza técnicas de aprendizaje </w:t>
       </w:r>
-      <w:proofErr w:type="spellStart"/>
-      <w:r>
-        <w:rPr>
-          <w:b w:val="0"/>
-        </w:rPr>
-        <w:t>automatico</w:t>
-      </w:r>
-      <w:proofErr w:type="spellEnd"/>
+      <w:r>
+        <w:rPr>
+          <w:b w:val="0"/>
+        </w:rPr>
+        <w:t>automático</w:t>
+      </w:r>
       <w:r>
         <w:rPr>
           <w:b w:val="0"/>
         </w:rPr>
         <w:t xml:space="preserve"> y categorización de textos, y a diferenciar entre unas </w:t>
       </w:r>
-      <w:proofErr w:type="spellStart"/>
-      <w:r>
-        <w:rPr>
-          <w:b w:val="0"/>
-        </w:rPr>
-        <w:t>tematicas</w:t>
-      </w:r>
-      <w:proofErr w:type="spellEnd"/>
+      <w:r>
+        <w:rPr>
+          <w:b w:val="0"/>
+        </w:rPr>
+        <w:t>temáticas</w:t>
+      </w:r>
       <w:r>
         <w:rPr>
           <w:b w:val="0"/>
@@ -13815,12 +13819,19 @@
     </w:p>
     <w:p>
       <w:pPr>
+        <w:pStyle w:val="Ttulo4"/>
+      </w:pPr>
+      <w:r>
+        <w:t>Sistemas de alerta climatológicos</w:t>
+      </w:r>
+    </w:p>
+    <w:p>
+      <w:pPr>
         <w:pStyle w:val="Prrafo"/>
-        <w:ind w:firstLine="0"/>
-        <w:rPr>
-          <w:b w:val="0"/>
-        </w:rPr>
-      </w:pPr>
+      </w:pPr>
+      <w:r>
+        <w:t>[19]</w:t>
+      </w:r>
     </w:p>
     <w:p>
       <w:pPr>
@@ -13828,6 +13839,14 @@
       </w:pPr>
       <w:r>
         <w:t>Sistemas de análisis de sentimientos</w:t>
+      </w:r>
+    </w:p>
+    <w:p>
+      <w:pPr>
+        <w:pStyle w:val="Ttulo3"/>
+      </w:pPr>
+      <w:r>
+        <w:t>Nuestra propuesta</w:t>
       </w:r>
     </w:p>
     <w:p>
@@ -13885,20 +13904,6 @@
         <w:t>Integración de los sistemas de alerta y sistemas de análisis de sentimientos propuestos.</w:t>
       </w:r>
       <w:bookmarkEnd w:id="19"/>
-    </w:p>
-    <w:p>
-      <w:pPr>
-        <w:pStyle w:val="Prrafo"/>
-      </w:pPr>
-      <w:r>
-        <w:t xml:space="preserve">En el capítulo anterior se ha introducido conceptos como Internet, Web 2.0, Redes colaborativas y Redes Sociales, ahora se procederá a la extracción de la información utilizando el </w:t>
-      </w:r>
-      <w:r>
-        <w:t>lenguaje</w:t>
-      </w:r>
-      <w:r>
-        <w:t xml:space="preserve"> R</w:t>
-      </w:r>
     </w:p>
     <w:p>
       <w:pPr>
@@ -16598,6 +16603,7 @@
           <w:rPr>
             <w:rStyle w:val="Hipervnculo"/>
             <w:rFonts w:ascii="Century Schoolbook" w:hAnsi="Century Schoolbook"/>
+            <w:color w:val="auto"/>
             <w:szCs w:val="28"/>
           </w:rPr>
           <w:t>http://www.ovtt.org/informacion_alertas</w:t>
@@ -16612,6 +16618,77 @@
           <w:szCs w:val="28"/>
         </w:rPr>
       </w:pPr>
+      <w:r>
+        <w:rPr>
+          <w:rFonts w:ascii="Century Schoolbook" w:hAnsi="Century Schoolbook" w:cs="Arial"/>
+          <w:szCs w:val="28"/>
+          <w:shd w:val="clear" w:color="auto" w:fill="FFFFFF"/>
+        </w:rPr>
+        <w:t>Bolaños Martínez, Luis Carlos, and F</w:t>
+      </w:r>
+      <w:r>
+        <w:rPr>
+          <w:rFonts w:ascii="Century Schoolbook" w:hAnsi="Century Schoolbook" w:cs="Arial"/>
+          <w:szCs w:val="28"/>
+          <w:shd w:val="clear" w:color="auto" w:fill="FFFFFF"/>
+        </w:rPr>
+        <w:t xml:space="preserve">rancisco </w:t>
+      </w:r>
+      <w:proofErr w:type="spellStart"/>
+      <w:r>
+        <w:rPr>
+          <w:rFonts w:ascii="Century Schoolbook" w:hAnsi="Century Schoolbook" w:cs="Arial"/>
+          <w:szCs w:val="28"/>
+          <w:shd w:val="clear" w:color="auto" w:fill="FFFFFF"/>
+        </w:rPr>
+        <w:t>Julian</w:t>
+      </w:r>
+      <w:proofErr w:type="spellEnd"/>
+      <w:r>
+        <w:rPr>
+          <w:rFonts w:ascii="Century Schoolbook" w:hAnsi="Century Schoolbook" w:cs="Arial"/>
+          <w:szCs w:val="28"/>
+          <w:shd w:val="clear" w:color="auto" w:fill="FFFFFF"/>
+        </w:rPr>
+        <w:t xml:space="preserve"> Castro Caicedo</w:t>
+      </w:r>
+      <w:r>
+        <w:rPr>
+          <w:rFonts w:ascii="Century Schoolbook" w:hAnsi="Century Schoolbook" w:cs="Arial"/>
+          <w:i/>
+          <w:szCs w:val="28"/>
+          <w:shd w:val="clear" w:color="auto" w:fill="FFFFFF"/>
+        </w:rPr>
+        <w:t xml:space="preserve">."Evaluación de la implementación de sistemas automatizados de alerta temprana en tiempo real dirigidos a disminuir los riesgos que representan las amenazas por inundaciones y avenidas torrenciales en la </w:t>
+      </w:r>
+      <w:proofErr w:type="spellStart"/>
+      <w:r>
+        <w:rPr>
+          <w:rFonts w:ascii="Century Schoolbook" w:hAnsi="Century Schoolbook" w:cs="Arial"/>
+          <w:i/>
+          <w:szCs w:val="28"/>
+          <w:shd w:val="clear" w:color="auto" w:fill="FFFFFF"/>
+        </w:rPr>
+        <w:t>subcuenca</w:t>
+      </w:r>
+      <w:proofErr w:type="spellEnd"/>
+      <w:r>
+        <w:rPr>
+          <w:rFonts w:ascii="Century Schoolbook" w:hAnsi="Century Schoolbook" w:cs="Arial"/>
+          <w:i/>
+          <w:szCs w:val="28"/>
+          <w:shd w:val="clear" w:color="auto" w:fill="FFFFFF"/>
+        </w:rPr>
+        <w:t xml:space="preserve"> Rio Molino, municipio de Popayán, departamento del Cauca."</w:t>
+      </w:r>
+      <w:r>
+        <w:rPr>
+          <w:rFonts w:ascii="Century Schoolbook" w:hAnsi="Century Schoolbook" w:cs="Arial"/>
+          <w:szCs w:val="28"/>
+          <w:shd w:val="clear" w:color="auto" w:fill="FFFFFF"/>
+        </w:rPr>
+        <w:t xml:space="preserve"> (2016).</w:t>
+      </w:r>
     </w:p>
     <w:sectPr>
       <w:pgSz w:w="11906" w:h="16838" w:code="9"/>
@@ -16703,7 +16780,7 @@
           <w:noProof/>
           <w:lang w:val="es-ES"/>
         </w:rPr>
-        <w:t>26</w:t>
+        <w:t>36</w:t>
       </w:r>
     </w:fldSimple>
   </w:p>
@@ -21049,7 +21126,7 @@
 </file>
 
 <file path=customXml/itemProps2.xml><?xml version="1.0" encoding="utf-8"?>
-<ds:datastoreItem xmlns:ds="http://schemas.openxmlformats.org/officeDocument/2006/customXml" ds:itemID="{33E1DB76-325F-4CF6-A1A0-A982D1F76D40}">
+<ds:datastoreItem xmlns:ds="http://schemas.openxmlformats.org/officeDocument/2006/customXml" ds:itemID="{82C4F07C-0469-4833-8441-60E70DBE00AC}">
   <ds:schemaRefs>
     <ds:schemaRef ds:uri="http://schemas.openxmlformats.org/officeDocument/2006/bibliography"/>
   </ds:schemaRefs>

</xml_diff>

<commit_message>
Sistema de alerta temprana
</commit_message>
<xml_diff>
--- a/Memoria_TFG.docx
+++ b/Memoria_TFG.docx
@@ -13275,72 +13275,6 @@
         </w:rPr>
         <w:t xml:space="preserve"> Utilizando mecanismos como los sistemas de alerta y  sistemas de análisis de sentimientos para el tratamiento de los datos.</w:t>
       </w:r>
-    </w:p>
-    <w:p>
-      <w:pPr>
-        <w:rPr>
-          <w:rFonts w:ascii="Century Schoolbook" w:hAnsi="Century Schoolbook"/>
-        </w:rPr>
-      </w:pPr>
-    </w:p>
-    <w:p>
-      <w:pPr>
-        <w:rPr>
-          <w:rFonts w:ascii="Century Schoolbook" w:hAnsi="Century Schoolbook"/>
-        </w:rPr>
-      </w:pPr>
-    </w:p>
-    <w:p>
-      <w:pPr>
-        <w:rPr>
-          <w:rFonts w:ascii="Century Schoolbook" w:hAnsi="Century Schoolbook"/>
-        </w:rPr>
-      </w:pPr>
-    </w:p>
-    <w:p>
-      <w:pPr>
-        <w:pStyle w:val="Prrafo"/>
-        <w:tabs>
-          <w:tab w:val="left" w:pos="1576"/>
-        </w:tabs>
-        <w:ind w:firstLine="0"/>
-      </w:pPr>
-    </w:p>
-    <w:p>
-      <w:pPr>
-        <w:pStyle w:val="Prrafo"/>
-      </w:pPr>
-    </w:p>
-    <w:p>
-      <w:pPr>
-        <w:pStyle w:val="Prrafo"/>
-      </w:pPr>
-    </w:p>
-    <w:p>
-      <w:pPr>
-        <w:pStyle w:val="Prrafo"/>
-      </w:pPr>
-      <w:r>
-        <w:t xml:space="preserve"> </w:t>
-      </w:r>
-    </w:p>
-    <w:p>
-      <w:pPr>
-        <w:pStyle w:val="Prrafo"/>
-      </w:pPr>
-    </w:p>
-    <w:p>
-      <w:pPr>
-        <w:pStyle w:val="Prrafo"/>
-      </w:pPr>
-    </w:p>
-    <w:p>
-      <w:pPr>
-        <w:pStyle w:val="Prrafo"/>
-      </w:pPr>
-      <w:r>
-        <w:tab/>
-      </w:r>
       <w:bookmarkStart w:id="17" w:name="_Toc479411521"/>
     </w:p>
     <w:p>
@@ -13463,7 +13397,19 @@
         <w:rPr>
           <w:b w:val="0"/>
         </w:rPr>
-        <w:t>campos como: la vigilancia tecnológica,  la climatología, entre otros</w:t>
+        <w:t>campos como: la vigilancia tecnológica,  la climatología</w:t>
+      </w:r>
+      <w:r>
+        <w:rPr>
+          <w:b w:val="0"/>
+        </w:rPr>
+        <w:t xml:space="preserve"> (SAT)</w:t>
+      </w:r>
+      <w:r>
+        <w:rPr>
+          <w:b w:val="0"/>
+        </w:rPr>
+        <w:t>, entre otros</w:t>
       </w:r>
       <w:r>
         <w:rPr>
@@ -13483,123 +13429,129 @@
         <w:pStyle w:val="Ttulo4"/>
       </w:pPr>
       <w:r>
+        <w:t xml:space="preserve">Sistemas de alertas de vigilancia </w:t>
+      </w:r>
+      <w:r>
+        <w:t>tecnológica</w:t>
+      </w:r>
+    </w:p>
+    <w:p>
+      <w:pPr>
+        <w:pStyle w:val="Prrafo"/>
+        <w:rPr>
+          <w:b w:val="0"/>
+        </w:rPr>
+      </w:pPr>
+      <w:r>
+        <w:rPr>
+          <w:b w:val="0"/>
+        </w:rPr>
+        <w:t>En un sistema de alertas de vigilancia tecnológica, como por ejemplo “ALERTAS”, ofrece información de actualidad sobre</w:t>
+      </w:r>
+      <w:r>
+        <w:rPr>
+          <w:b w:val="0"/>
+        </w:rPr>
+        <w:t>:</w:t>
+      </w:r>
+      <w:r>
+        <w:rPr>
+          <w:b w:val="0"/>
+        </w:rPr>
+        <w:t xml:space="preserve"> </w:t>
+      </w:r>
+      <w:r>
+        <w:rPr>
+          <w:b w:val="0"/>
+        </w:rPr>
+        <w:t>c</w:t>
+      </w:r>
+      <w:r>
+        <w:rPr>
+          <w:b w:val="0"/>
+        </w:rPr>
+        <w:t>iencia, tecnología e innovación. A través de estas alertas, los usuarios  pueden tener acceso a: eventos actualizados, noticias diarias, artículos recient</w:t>
+      </w:r>
+      <w:r>
+        <w:rPr>
+          <w:b w:val="0"/>
+        </w:rPr>
+        <w:t>es, ferias y congresos</w:t>
+      </w:r>
+      <w:r>
+        <w:rPr>
+          <w:b w:val="0"/>
+        </w:rPr>
+        <w:t>. Este sistema para poder ofrecer el servicio de alerta, necesita que el usuario este registrado  y que además en el formulario de registro</w:t>
+      </w:r>
+      <w:r>
+        <w:rPr>
+          <w:b w:val="0"/>
+        </w:rPr>
+        <w:t xml:space="preserve">, especifique sus preferencias. Posteriormente el </w:t>
+      </w:r>
+      <w:r>
+        <w:rPr>
+          <w:b w:val="0"/>
+        </w:rPr>
+        <w:t xml:space="preserve">sistema, recogerá está información para llevar a cabo y de manera diaria el proceso de detección, clasificación y priorización </w:t>
+      </w:r>
+      <w:r>
+        <w:rPr>
+          <w:b w:val="0"/>
+        </w:rPr>
+        <w:t xml:space="preserve">de resultados para así, </w:t>
+      </w:r>
+      <w:r>
+        <w:rPr>
+          <w:b w:val="0"/>
+        </w:rPr>
+        <w:t xml:space="preserve"> ofrecer al usuario un resumen de noticias, eventos y novedades</w:t>
+      </w:r>
+      <w:r>
+        <w:rPr>
+          <w:b w:val="0"/>
+        </w:rPr>
+        <w:t>.</w:t>
+      </w:r>
+      <w:r>
+        <w:rPr>
+          <w:b w:val="0"/>
+        </w:rPr>
+        <w:t xml:space="preserve"> </w:t>
+      </w:r>
+    </w:p>
+    <w:p>
+      <w:pPr>
+        <w:pStyle w:val="Prrafo"/>
+        <w:rPr>
+          <w:b w:val="0"/>
+        </w:rPr>
+      </w:pPr>
+      <w:r>
+        <w:rPr>
+          <w:b w:val="0"/>
+        </w:rPr>
+        <w:t xml:space="preserve">El sistema ALERTAS incorpora tecnologías del lenguaje humano para la recuperación, </w:t>
+      </w:r>
+      <w:r>
+        <w:rPr>
+          <w:b w:val="0"/>
+        </w:rPr>
+        <w:t>extracción</w:t>
+      </w:r>
+      <w:r>
+        <w:rPr>
+          <w:b w:val="0"/>
+        </w:rPr>
+        <w:t xml:space="preserve"> y clasificación de información documental, </w:t>
+      </w:r>
+      <w:r>
+        <w:rPr>
+          <w:b w:val="0"/>
+        </w:rPr>
         <w:lastRenderedPageBreak/>
-        <w:t xml:space="preserve">Sistemas de alertas de vigilancia </w:t>
-      </w:r>
-      <w:r>
-        <w:t>tecnológica</w:t>
-      </w:r>
-    </w:p>
-    <w:p>
-      <w:pPr>
-        <w:pStyle w:val="Prrafo"/>
-        <w:rPr>
-          <w:b w:val="0"/>
-        </w:rPr>
-      </w:pPr>
-      <w:r>
-        <w:rPr>
-          <w:b w:val="0"/>
-        </w:rPr>
-        <w:t>En un sistema de alertas de vigilancia tecnológica, como por ejemplo “ALERTAS”, ofrece información de actualidad sobre</w:t>
-      </w:r>
-      <w:r>
-        <w:rPr>
-          <w:b w:val="0"/>
-        </w:rPr>
-        <w:t>:</w:t>
-      </w:r>
-      <w:r>
-        <w:rPr>
-          <w:b w:val="0"/>
-        </w:rPr>
-        <w:t xml:space="preserve"> </w:t>
-      </w:r>
-      <w:r>
-        <w:rPr>
-          <w:b w:val="0"/>
-        </w:rPr>
-        <w:t>c</w:t>
-      </w:r>
-      <w:r>
-        <w:rPr>
-          <w:b w:val="0"/>
-        </w:rPr>
-        <w:t>iencia, tecnología e innovación. A través de estas alertas, los usuarios  pueden tener acceso a: eventos actualizados, noticias diarias, artículos recient</w:t>
-      </w:r>
-      <w:r>
-        <w:rPr>
-          <w:b w:val="0"/>
-        </w:rPr>
-        <w:t>es, ferias y congresos</w:t>
-      </w:r>
-      <w:r>
-        <w:rPr>
-          <w:b w:val="0"/>
-        </w:rPr>
-        <w:t>. Este sistema para poder ofrecer el servicio de alerta, necesita que el usuario este registrado  y que además en el formulario de registro</w:t>
-      </w:r>
-      <w:r>
-        <w:rPr>
-          <w:b w:val="0"/>
-        </w:rPr>
-        <w:t xml:space="preserve">, especifique sus preferencias. Posteriormente el </w:t>
-      </w:r>
-      <w:r>
-        <w:rPr>
-          <w:b w:val="0"/>
-        </w:rPr>
-        <w:t xml:space="preserve">sistema, recogerá está información para llevar a cabo y de manera diaria el proceso de detección, clasificación y priorización </w:t>
-      </w:r>
-      <w:r>
-        <w:rPr>
-          <w:b w:val="0"/>
-        </w:rPr>
-        <w:t xml:space="preserve">de resultados para así, </w:t>
-      </w:r>
-      <w:r>
-        <w:rPr>
-          <w:b w:val="0"/>
-        </w:rPr>
-        <w:t xml:space="preserve"> ofrecer al usuario un resumen de noticias, eventos y novedades</w:t>
-      </w:r>
-      <w:r>
-        <w:rPr>
-          <w:b w:val="0"/>
-        </w:rPr>
-        <w:t>.</w:t>
-      </w:r>
-      <w:r>
-        <w:rPr>
-          <w:b w:val="0"/>
-        </w:rPr>
-        <w:t xml:space="preserve"> </w:t>
-      </w:r>
-    </w:p>
-    <w:p>
-      <w:pPr>
-        <w:pStyle w:val="Prrafo"/>
-        <w:rPr>
-          <w:b w:val="0"/>
-        </w:rPr>
-      </w:pPr>
-      <w:r>
-        <w:rPr>
-          <w:b w:val="0"/>
-        </w:rPr>
-        <w:t xml:space="preserve">El sistema ALERTAS incorpora tecnologías del lenguaje humano para la recuperación, </w:t>
-      </w:r>
-      <w:r>
-        <w:rPr>
-          <w:b w:val="0"/>
-        </w:rPr>
-        <w:t>extracción</w:t>
-      </w:r>
-      <w:r>
-        <w:rPr>
-          <w:b w:val="0"/>
-        </w:rPr>
-        <w:t xml:space="preserve"> y clasificación de información documental, desarrolladas bajo los estándares de la web semántica.</w:t>
+        <w:t>desarrolladas bajo los estándares de la web semántica.</w:t>
       </w:r>
       <w:r>
         <w:t xml:space="preserve"> </w:t>
@@ -13807,30 +13759,335 @@
         </w:rPr>
       </w:pPr>
       <w:r>
+        <w:t>Ranking y envío por correo:</w:t>
+      </w:r>
+      <w:r>
+        <w:rPr>
+          <w:b w:val="0"/>
+        </w:rPr>
+        <w:t xml:space="preserve"> Según el medio de consulta y la frecuencia escogida, el usuario recibirá un resumen personalizado con las diez alertas más relevantes del conjunto de todas las alertas que el sistema tecnológico ha localizado, clasificado y priorizado. Para ello, se elabora un ranking automático por usuario sector de actividad, países de interés y temáticas escogidas en su perfil.</w:t>
+      </w:r>
+    </w:p>
+    <w:p>
+      <w:pPr>
+        <w:pStyle w:val="Ttulo4"/>
+      </w:pPr>
+      <w:r>
+        <w:t>S</w:t>
+      </w:r>
+      <w:r>
+        <w:t>istemas de Alerta Temprana</w:t>
+      </w:r>
+    </w:p>
+    <w:p>
+      <w:pPr>
+        <w:pStyle w:val="Prrafo"/>
+        <w:rPr>
+          <w:b w:val="0"/>
+        </w:rPr>
+      </w:pPr>
+      <w:r>
+        <w:rPr>
+          <w:b w:val="0"/>
+        </w:rPr>
+        <w:t>Actualmente, se está viviendo en una época en donde se están sufriendo cambios climáticos a nivel global, en donde los distintos países del mundo están intentando adaptarse a las nuevas condiciones climatológicas.</w:t>
+      </w:r>
+    </w:p>
+    <w:p>
+      <w:pPr>
+        <w:pStyle w:val="Prrafo"/>
+        <w:rPr>
+          <w:b w:val="0"/>
+        </w:rPr>
+      </w:pPr>
+      <w:r>
+        <w:rPr>
+          <w:b w:val="0"/>
+        </w:rPr>
         <w:lastRenderedPageBreak/>
-        <w:t>Ranking y envío por correo:</w:t>
-      </w:r>
-      <w:r>
-        <w:rPr>
-          <w:b w:val="0"/>
-        </w:rPr>
-        <w:t xml:space="preserve"> Según el medio de consulta y la frecuencia escogida, el usuario recibirá un resumen personalizado con las diez alertas más relevantes del conjunto de todas las alertas que el sistema tecnológico ha localizado, clasificado y priorizado. Para ello, se elabora un ranking automático por usuario sector de actividad, países de interés y temáticas escogidas en su perfil.</w:t>
-      </w:r>
-    </w:p>
-    <w:p>
-      <w:pPr>
-        <w:pStyle w:val="Ttulo4"/>
-      </w:pPr>
-      <w:r>
-        <w:t>Sistemas de alerta climatológicos</w:t>
+        <w:t>Un Sistema de Alerta Temprana (SAT), se p</w:t>
+      </w:r>
+      <w:r>
+        <w:rPr>
+          <w:b w:val="0"/>
+        </w:rPr>
+        <w:t xml:space="preserve">uede definir como un sistema de </w:t>
+      </w:r>
+      <w:r>
+        <w:rPr>
+          <w:b w:val="0"/>
+        </w:rPr>
+        <w:t>colección de información variada que, mediante monitoreo constante, permite</w:t>
+      </w:r>
+      <w:r>
+        <w:rPr>
+          <w:b w:val="0"/>
+        </w:rPr>
+        <w:t xml:space="preserve"> </w:t>
+      </w:r>
+      <w:r>
+        <w:rPr>
+          <w:b w:val="0"/>
+        </w:rPr>
+        <w:t>advertir sobre situaciones amenazantes a la seguridad alimentaria y a la seguridad</w:t>
+      </w:r>
+      <w:r>
+        <w:rPr>
+          <w:b w:val="0"/>
+        </w:rPr>
+        <w:t xml:space="preserve"> </w:t>
+      </w:r>
+      <w:r>
+        <w:rPr>
+          <w:b w:val="0"/>
+        </w:rPr>
+        <w:t>civil</w:t>
+      </w:r>
+      <w:r>
+        <w:rPr>
+          <w:b w:val="0"/>
+        </w:rPr>
+        <w:t xml:space="preserve"> [19]</w:t>
+      </w:r>
+      <w:r>
+        <w:rPr>
+          <w:b w:val="0"/>
+        </w:rPr>
+        <w:t>.</w:t>
+      </w:r>
+      <w:r>
+        <w:rPr>
+          <w:b w:val="0"/>
+        </w:rPr>
+        <w:t xml:space="preserve"> </w:t>
       </w:r>
     </w:p>
     <w:p>
       <w:pPr>
         <w:pStyle w:val="Prrafo"/>
-      </w:pPr>
-      <w:r>
-        <w:t>[19]</w:t>
+        <w:rPr>
+          <w:b w:val="0"/>
+        </w:rPr>
+      </w:pPr>
+      <w:r>
+        <w:rPr>
+          <w:b w:val="0"/>
+        </w:rPr>
+        <w:t>El objetivo principal de un sistema de alerta temprana (SAT)</w:t>
+      </w:r>
+      <w:r>
+        <w:rPr>
+          <w:b w:val="0"/>
+        </w:rPr>
+        <w:t xml:space="preserve">, es permitir alertar y dirigir en caso de desastres naturales o </w:t>
+      </w:r>
+      <w:r>
+        <w:rPr>
+          <w:b w:val="0"/>
+        </w:rPr>
+        <w:t>climatológicos</w:t>
+      </w:r>
+      <w:r>
+        <w:rPr>
+          <w:b w:val="0"/>
+        </w:rPr>
+        <w:t>, para que com</w:t>
+      </w:r>
+      <w:r>
+        <w:rPr>
+          <w:b w:val="0"/>
+        </w:rPr>
+        <w:t>unidades amena</w:t>
+      </w:r>
+      <w:r>
+        <w:rPr>
+          <w:b w:val="0"/>
+        </w:rPr>
+        <w:t>zadas</w:t>
+      </w:r>
+      <w:r>
+        <w:rPr>
+          <w:b w:val="0"/>
+        </w:rPr>
+        <w:t xml:space="preserve"> </w:t>
+      </w:r>
+      <w:r>
+        <w:rPr>
+          <w:b w:val="0"/>
+        </w:rPr>
+        <w:t xml:space="preserve">puedan </w:t>
+      </w:r>
+      <w:r>
+        <w:rPr>
+          <w:b w:val="0"/>
+        </w:rPr>
+        <w:t>actuar a tiempo y de manera apropiada</w:t>
+      </w:r>
+      <w:r>
+        <w:rPr>
+          <w:b w:val="0"/>
+        </w:rPr>
+        <w:t xml:space="preserve"> </w:t>
+      </w:r>
+      <w:r>
+        <w:rPr>
+          <w:b w:val="0"/>
+        </w:rPr>
+        <w:t>para reducir la posibilidad de pérdida</w:t>
+      </w:r>
+      <w:r>
+        <w:rPr>
+          <w:b w:val="0"/>
+        </w:rPr>
+        <w:t>s</w:t>
+      </w:r>
+      <w:r>
+        <w:rPr>
+          <w:b w:val="0"/>
+        </w:rPr>
+        <w:t xml:space="preserve"> de vida</w:t>
+      </w:r>
+      <w:r>
+        <w:rPr>
+          <w:b w:val="0"/>
+        </w:rPr>
+        <w:t>s humanas</w:t>
+      </w:r>
+      <w:r>
+        <w:rPr>
+          <w:b w:val="0"/>
+        </w:rPr>
+        <w:t>, daño</w:t>
+      </w:r>
+      <w:r>
+        <w:rPr>
+          <w:b w:val="0"/>
+        </w:rPr>
+        <w:t>s</w:t>
+      </w:r>
+      <w:r>
+        <w:rPr>
+          <w:b w:val="0"/>
+        </w:rPr>
+        <w:t xml:space="preserve"> a la propiedad y al</w:t>
+      </w:r>
+      <w:r>
+        <w:rPr>
+          <w:b w:val="0"/>
+        </w:rPr>
+        <w:t xml:space="preserve"> </w:t>
+      </w:r>
+      <w:r>
+        <w:rPr>
+          <w:b w:val="0"/>
+        </w:rPr>
+        <w:t>ambiente y pérdida del sustento</w:t>
+      </w:r>
+      <w:r>
+        <w:rPr>
+          <w:b w:val="0"/>
+        </w:rPr>
+        <w:t>[20]</w:t>
+      </w:r>
+      <w:r>
+        <w:rPr>
+          <w:b w:val="0"/>
+        </w:rPr>
+        <w:t>.</w:t>
+      </w:r>
+    </w:p>
+    <w:p>
+      <w:pPr>
+        <w:pStyle w:val="Prrafo"/>
+        <w:rPr>
+          <w:b w:val="0"/>
+        </w:rPr>
+      </w:pPr>
+    </w:p>
+    <w:p>
+      <w:pPr>
+        <w:pStyle w:val="Prrafo"/>
+        <w:rPr>
+          <w:b w:val="0"/>
+        </w:rPr>
+      </w:pPr>
+      <w:r>
+        <w:rPr>
+          <w:b w:val="0"/>
+        </w:rPr>
+        <w:t>Existen estudios realizados [21], [22</w:t>
+      </w:r>
+      <w:r>
+        <w:rPr>
+          <w:b w:val="0"/>
+        </w:rPr>
+        <w:t>]</w:t>
+      </w:r>
+      <w:r>
+        <w:rPr>
+          <w:b w:val="0"/>
+        </w:rPr>
+        <w:t>, e</w:t>
+      </w:r>
+      <w:r>
+        <w:rPr>
+          <w:b w:val="0"/>
+        </w:rPr>
+        <w:t>n donde se quiere minimizar mediante la prevención de riesgo los  daños</w:t>
+      </w:r>
+      <w:r>
+        <w:rPr>
+          <w:b w:val="0"/>
+        </w:rPr>
+        <w:t xml:space="preserve"> que sufre la sociedad</w:t>
+      </w:r>
+      <w:r>
+        <w:rPr>
+          <w:b w:val="0"/>
+        </w:rPr>
+        <w:t xml:space="preserve"> </w:t>
+      </w:r>
+      <w:r>
+        <w:rPr>
+          <w:b w:val="0"/>
+        </w:rPr>
+        <w:t xml:space="preserve"> </w:t>
+      </w:r>
+      <w:r>
+        <w:rPr>
+          <w:b w:val="0"/>
+        </w:rPr>
+        <w:t xml:space="preserve">al </w:t>
+      </w:r>
+      <w:r>
+        <w:rPr>
+          <w:b w:val="0"/>
+        </w:rPr>
+        <w:t xml:space="preserve">tener que enfrentarse a desastres naturales como </w:t>
+      </w:r>
+      <w:r>
+        <w:rPr>
+          <w:b w:val="0"/>
+        </w:rPr>
+        <w:t>son:</w:t>
+      </w:r>
+      <w:r>
+        <w:rPr>
+          <w:b w:val="0"/>
+        </w:rPr>
+        <w:t xml:space="preserve"> los </w:t>
+      </w:r>
+      <w:r>
+        <w:rPr>
+          <w:b w:val="0"/>
+        </w:rPr>
+        <w:t>desprendimientos de tierra, terremotos, inundaciones, etcétera.</w:t>
+      </w:r>
+      <w:r>
+        <w:rPr>
+          <w:b w:val="0"/>
+        </w:rPr>
+        <w:t xml:space="preserve"> Estos fenómenos se originan comúnmente en ríos de montaña en donde existen fuertes vertientes, zonas con actividad volcánica.</w:t>
       </w:r>
     </w:p>
     <w:p>
@@ -13840,6 +14097,11 @@
       <w:r>
         <w:t>Sistemas de análisis de sentimientos</w:t>
       </w:r>
+    </w:p>
+    <w:p>
+      <w:pPr>
+        <w:pStyle w:val="Prrafo"/>
+      </w:pPr>
     </w:p>
     <w:p>
       <w:pPr>
@@ -16690,6 +16952,134 @@
         <w:t xml:space="preserve"> (2016).</w:t>
       </w:r>
     </w:p>
+    <w:p>
+      <w:pPr>
+        <w:pStyle w:val="Bibliografa"/>
+        <w:rPr>
+          <w:rFonts w:ascii="Century Schoolbook" w:hAnsi="Century Schoolbook"/>
+          <w:szCs w:val="28"/>
+        </w:rPr>
+      </w:pPr>
+      <w:r>
+        <w:rPr>
+          <w:rFonts w:ascii="Century Schoolbook" w:hAnsi="Century Schoolbook"/>
+          <w:szCs w:val="28"/>
+        </w:rPr>
+        <w:t xml:space="preserve">Betancourt, </w:t>
+      </w:r>
+      <w:proofErr w:type="spellStart"/>
+      <w:r>
+        <w:rPr>
+          <w:rFonts w:ascii="Century Schoolbook" w:hAnsi="Century Schoolbook"/>
+          <w:szCs w:val="28"/>
+        </w:rPr>
+        <w:t>Yusmeny</w:t>
+      </w:r>
+      <w:proofErr w:type="spellEnd"/>
+      <w:r>
+        <w:rPr>
+          <w:rFonts w:ascii="Century Schoolbook" w:hAnsi="Century Schoolbook"/>
+          <w:szCs w:val="28"/>
+        </w:rPr>
+        <w:t xml:space="preserve"> Chirino, and Rosa Clemente Méndez. "Sistemas de Alerta Temprana Escolar en caso de inundaciones en la parroquia </w:t>
+      </w:r>
+      <w:proofErr w:type="spellStart"/>
+      <w:r>
+        <w:rPr>
+          <w:rFonts w:ascii="Century Schoolbook" w:hAnsi="Century Schoolbook"/>
+          <w:szCs w:val="28"/>
+        </w:rPr>
+        <w:t>Panaquire</w:t>
+      </w:r>
+      <w:proofErr w:type="spellEnd"/>
+      <w:r>
+        <w:rPr>
+          <w:rFonts w:ascii="Century Schoolbook" w:hAnsi="Century Schoolbook"/>
+          <w:szCs w:val="28"/>
+        </w:rPr>
+        <w:t>, estado Miranda. Una propuesta educativa ambiental en gestión de riesgo." REVISTAS DE INVESTIGACIÓN 38.82 (2014).</w:t>
+      </w:r>
+    </w:p>
+    <w:p>
+      <w:pPr>
+        <w:pStyle w:val="Bibliografa"/>
+        <w:rPr>
+          <w:rFonts w:ascii="Century Schoolbook" w:hAnsi="Century Schoolbook"/>
+          <w:szCs w:val="28"/>
+        </w:rPr>
+      </w:pPr>
+      <w:r>
+        <w:rPr>
+          <w:rFonts w:ascii="Century Schoolbook" w:hAnsi="Century Schoolbook"/>
+          <w:szCs w:val="28"/>
+        </w:rPr>
+        <w:t>Rosales, Jimmy, et al. "UNA PROPUESTA DE MODELO DE DIFUSIÓN DE ALERTA TEMPRANA PARA DESLIZAMIENTOS DE TIERRA EN EL PERÚ USANDO LA TELEVISIÓN DIGITAL TERRESTRE A PROPOSED MODEL FOR EARLY WARNING BROADCAST LANDSLIDE IN PERU USI</w:t>
+      </w:r>
+      <w:r>
+        <w:rPr>
+          <w:rFonts w:ascii="Century Schoolbook" w:hAnsi="Century Schoolbook"/>
+          <w:szCs w:val="28"/>
+        </w:rPr>
+        <w:t>NG TERRESTRIAL DIGITAL." (2017).</w:t>
+      </w:r>
+    </w:p>
+    <w:p>
+      <w:pPr>
+        <w:pStyle w:val="Bibliografa"/>
+        <w:rPr>
+          <w:rFonts w:ascii="Century Schoolbook" w:hAnsi="Century Schoolbook"/>
+          <w:szCs w:val="28"/>
+        </w:rPr>
+      </w:pPr>
+      <w:proofErr w:type="spellStart"/>
+      <w:r>
+        <w:rPr>
+          <w:rFonts w:ascii="Century Schoolbook" w:hAnsi="Century Schoolbook"/>
+          <w:szCs w:val="28"/>
+        </w:rPr>
+        <w:t>Coll</w:t>
+      </w:r>
+      <w:proofErr w:type="spellEnd"/>
+      <w:r>
+        <w:rPr>
+          <w:rFonts w:ascii="Century Schoolbook" w:hAnsi="Century Schoolbook"/>
+          <w:szCs w:val="28"/>
+        </w:rPr>
+        <w:t xml:space="preserve">, Melisa Andrea Acosta. "Sistemas de Alerta Temprana (SAT) para la Reducción del Riesgo de Inundaciones Súbitas y Fenómenos Atmosféricos en el Área Metropolitana de Barranquilla." </w:t>
+      </w:r>
+      <w:proofErr w:type="spellStart"/>
+      <w:r>
+        <w:rPr>
+          <w:rFonts w:ascii="Century Schoolbook" w:hAnsi="Century Schoolbook"/>
+          <w:szCs w:val="28"/>
+        </w:rPr>
+        <w:t>Scientia</w:t>
+      </w:r>
+      <w:proofErr w:type="spellEnd"/>
+      <w:r>
+        <w:rPr>
+          <w:rFonts w:ascii="Century Schoolbook" w:hAnsi="Century Schoolbook"/>
+          <w:szCs w:val="28"/>
+        </w:rPr>
+        <w:t xml:space="preserve"> et </w:t>
+      </w:r>
+      <w:proofErr w:type="spellStart"/>
+      <w:r>
+        <w:rPr>
+          <w:rFonts w:ascii="Century Schoolbook" w:hAnsi="Century Schoolbook"/>
+          <w:szCs w:val="28"/>
+        </w:rPr>
+        <w:t>technica</w:t>
+      </w:r>
+      <w:proofErr w:type="spellEnd"/>
+      <w:r>
+        <w:rPr>
+          <w:rFonts w:ascii="Century Schoolbook" w:hAnsi="Century Schoolbook"/>
+          <w:szCs w:val="28"/>
+        </w:rPr>
+        <w:t xml:space="preserve"> 18.2 (2013): 303-308.</w:t>
+      </w:r>
+    </w:p>
     <w:sectPr>
       <w:pgSz w:w="11906" w:h="16838" w:code="9"/>
       <w:pgMar w:top="1134" w:right="1134" w:bottom="1134" w:left="1134" w:header="720" w:footer="709" w:gutter="0"/>
@@ -16780,7 +17170,7 @@
           <w:noProof/>
           <w:lang w:val="es-ES"/>
         </w:rPr>
-        <w:t>36</w:t>
+        <w:t>28</w:t>
       </w:r>
     </w:fldSimple>
   </w:p>
@@ -21126,7 +21516,7 @@
 </file>
 
 <file path=customXml/itemProps2.xml><?xml version="1.0" encoding="utf-8"?>
-<ds:datastoreItem xmlns:ds="http://schemas.openxmlformats.org/officeDocument/2006/customXml" ds:itemID="{82C4F07C-0469-4833-8441-60E70DBE00AC}">
+<ds:datastoreItem xmlns:ds="http://schemas.openxmlformats.org/officeDocument/2006/customXml" ds:itemID="{332896DC-FA59-454D-BBF2-46D845C190B2}">
   <ds:schemaRefs>
     <ds:schemaRef ds:uri="http://schemas.openxmlformats.org/officeDocument/2006/bibliography"/>
   </ds:schemaRefs>

</xml_diff>

<commit_message>
Añadiendo librerías, extracción de datos
</commit_message>
<xml_diff>
--- a/Memoria_TFG.docx
+++ b/Memoria_TFG.docx
@@ -5054,7 +5054,6 @@
     <w:p>
       <w:pPr>
         <w:pStyle w:val="Ttulo2"/>
-        <w:jc w:val="both"/>
       </w:pPr>
       <w:bookmarkStart w:id="0" w:name="_Toc486494130"/>
       <w:r>
@@ -15138,7 +15137,6 @@
     <w:p>
       <w:pPr>
         <w:pStyle w:val="Ttulo2"/>
-        <w:jc w:val="both"/>
       </w:pPr>
       <w:bookmarkStart w:id="16" w:name="_Toc486494143"/>
       <w:r>
@@ -15176,84 +15174,84 @@
         <w:rPr>
           <w:rFonts w:ascii="Century Schoolbook" w:hAnsi="Century Schoolbook"/>
         </w:rPr>
+        <w:t>Sistemas de alerta.</w:t>
+      </w:r>
+      <w:bookmarkEnd w:id="17"/>
+    </w:p>
+    <w:p>
+      <w:pPr>
+        <w:pStyle w:val="Prrafo"/>
+        <w:rPr>
+          <w:b w:val="0"/>
+        </w:rPr>
+      </w:pPr>
+      <w:r>
+        <w:rPr>
+          <w:b w:val="0"/>
+        </w:rPr>
+        <w:t>Un</w:t>
+      </w:r>
+      <w:r>
+        <w:rPr>
+          <w:b w:val="0"/>
+        </w:rPr>
+        <w:t xml:space="preserve"> sistema de alerta, </w:t>
+      </w:r>
+      <w:r>
+        <w:rPr>
+          <w:b w:val="0"/>
+        </w:rPr>
+        <w:t>se podría definir como: sistema</w:t>
+      </w:r>
+      <w:r>
+        <w:rPr>
+          <w:b w:val="0"/>
+        </w:rPr>
+        <w:t xml:space="preserve"> que ante uno o varios eventos, </w:t>
+      </w:r>
+      <w:r>
+        <w:rPr>
+          <w:b w:val="0"/>
+        </w:rPr>
+        <w:t>es capaz</w:t>
+      </w:r>
+      <w:r>
+        <w:rPr>
+          <w:b w:val="0"/>
+        </w:rPr>
+        <w:t xml:space="preserve"> de generar una notificación o alerta, para indicar a un usuario o grupo  de usuarios sobre un suceso, acontecimiento</w:t>
+      </w:r>
+      <w:r>
+        <w:rPr>
+          <w:b w:val="0"/>
+        </w:rPr>
+        <w:t xml:space="preserve"> que está ocurriendo en ese momento</w:t>
+      </w:r>
+      <w:r>
+        <w:rPr>
+          <w:b w:val="0"/>
+        </w:rPr>
+        <w:t xml:space="preserve"> o simplemente retornar una información</w:t>
+      </w:r>
+      <w:r>
+        <w:rPr>
+          <w:b w:val="0"/>
+        </w:rPr>
+        <w:t>.</w:t>
+      </w:r>
+    </w:p>
+    <w:p>
+      <w:pPr>
+        <w:pStyle w:val="Prrafo"/>
+        <w:rPr>
+          <w:b w:val="0"/>
+        </w:rPr>
+      </w:pPr>
+      <w:r>
+        <w:rPr>
+          <w:b w:val="0"/>
+        </w:rPr>
         <w:lastRenderedPageBreak/>
-        <w:t>Sistemas de alerta.</w:t>
-      </w:r>
-      <w:bookmarkEnd w:id="17"/>
-    </w:p>
-    <w:p>
-      <w:pPr>
-        <w:pStyle w:val="Prrafo"/>
-        <w:rPr>
-          <w:b w:val="0"/>
-        </w:rPr>
-      </w:pPr>
-      <w:r>
-        <w:rPr>
-          <w:b w:val="0"/>
-        </w:rPr>
-        <w:t>Un</w:t>
-      </w:r>
-      <w:r>
-        <w:rPr>
-          <w:b w:val="0"/>
-        </w:rPr>
-        <w:t xml:space="preserve"> sistema de alerta, </w:t>
-      </w:r>
-      <w:r>
-        <w:rPr>
-          <w:b w:val="0"/>
-        </w:rPr>
-        <w:t>se podría definir como: sistema</w:t>
-      </w:r>
-      <w:r>
-        <w:rPr>
-          <w:b w:val="0"/>
-        </w:rPr>
-        <w:t xml:space="preserve"> que ante uno o varios eventos, </w:t>
-      </w:r>
-      <w:r>
-        <w:rPr>
-          <w:b w:val="0"/>
-        </w:rPr>
-        <w:t>es capaz</w:t>
-      </w:r>
-      <w:r>
-        <w:rPr>
-          <w:b w:val="0"/>
-        </w:rPr>
-        <w:t xml:space="preserve"> de generar una notificación o alerta, para indicar a un usuario o grupo  de usuarios sobre un suceso, acontecimiento</w:t>
-      </w:r>
-      <w:r>
-        <w:rPr>
-          <w:b w:val="0"/>
-        </w:rPr>
-        <w:t xml:space="preserve"> que está ocurriendo en ese momento</w:t>
-      </w:r>
-      <w:r>
-        <w:rPr>
-          <w:b w:val="0"/>
-        </w:rPr>
-        <w:t xml:space="preserve"> o simplemente retornar una información</w:t>
-      </w:r>
-      <w:r>
-        <w:rPr>
-          <w:b w:val="0"/>
-        </w:rPr>
-        <w:t>.</w:t>
-      </w:r>
-    </w:p>
-    <w:p>
-      <w:pPr>
-        <w:pStyle w:val="Prrafo"/>
-        <w:rPr>
-          <w:b w:val="0"/>
-        </w:rPr>
-      </w:pPr>
-      <w:r>
-        <w:rPr>
-          <w:b w:val="0"/>
-        </w:rPr>
         <w:t xml:space="preserve">Los sistemas de alerta han sido implementados en diversos </w:t>
       </w:r>
       <w:r>
@@ -15682,20 +15680,26 @@
         </w:rPr>
       </w:pPr>
       <w:r>
+        <w:t xml:space="preserve">Rastreo automático. </w:t>
+      </w:r>
+      <w:r>
+        <w:rPr>
+          <w:b w:val="0"/>
+        </w:rPr>
+        <w:t xml:space="preserve">El sistema tecnológico rastrea periódicamente una selección de dominios y fuentes de noticias especializadas. Cuando se detectan nuevos contenidos, el sistema los descarga, categoriza automáticamente y selecciona los resultados relevantes, descartando los no relevantes. Estos contenidos actualizados y relevantes son las denominadas Alertas de Vigilancia. Éstas son almacenadas en el escritorio de </w:t>
+      </w:r>
+      <w:r>
+        <w:rPr>
+          <w:b w:val="0"/>
+        </w:rPr>
+        <w:t xml:space="preserve">la </w:t>
+      </w:r>
+      <w:r>
+        <w:rPr>
+          <w:b w:val="0"/>
+        </w:rPr>
         <w:lastRenderedPageBreak/>
-        <w:t xml:space="preserve">Rastreo automático. </w:t>
-      </w:r>
-      <w:r>
-        <w:rPr>
-          <w:b w:val="0"/>
-        </w:rPr>
-        <w:t xml:space="preserve">El sistema tecnológico rastrea periódicamente una selección de dominios y fuentes de noticias especializadas. Cuando se detectan nuevos contenidos, el sistema los descarga, categoriza automáticamente y selecciona los resultados relevantes, descartando los no relevantes. Estos contenidos actualizados y relevantes son las denominadas Alertas de Vigilancia. Éstas son almacenadas en el escritorio de </w:t>
-      </w:r>
-      <w:r>
-        <w:rPr>
-          <w:b w:val="0"/>
-        </w:rPr>
-        <w:t>la plataforma virtual y accesible</w:t>
+        <w:t>plataforma virtual y accesible</w:t>
       </w:r>
       <w:r>
         <w:rPr>
@@ -16097,54 +16101,54 @@
         <w:rPr>
           <w:rFonts w:ascii="Century Schoolbook" w:hAnsi="Century Schoolbook"/>
         </w:rPr>
+        <w:t>Sistemas de análisis de sentimientos</w:t>
+      </w:r>
+      <w:bookmarkEnd w:id="20"/>
+    </w:p>
+    <w:p>
+      <w:pPr>
+        <w:pStyle w:val="Prrafo"/>
+        <w:rPr>
+          <w:b w:val="0"/>
+        </w:rPr>
+      </w:pPr>
+      <w:r>
+        <w:rPr>
+          <w:b w:val="0"/>
+        </w:rPr>
+        <w:t>Los sistemas de análisis de sentimientos o también conocidos como “minería de opinión”, utilizan el procesamiento del lenguaje natural y la similitud semántica, para  proporcionar información del estado de ánimo o grado de satisfacción de un determinado usuario</w:t>
+      </w:r>
+      <w:r>
+        <w:rPr>
+          <w:b w:val="0"/>
+        </w:rPr>
+        <w:t xml:space="preserve"> analizando las frases, comenta</w:t>
+      </w:r>
+      <w:r>
+        <w:rPr>
+          <w:b w:val="0"/>
+        </w:rPr>
+        <w:t>rios, hashtags, etcétera, que pú</w:t>
+      </w:r>
+      <w:r>
+        <w:rPr>
+          <w:b w:val="0"/>
+        </w:rPr>
+        <w:t>blica.</w:t>
+      </w:r>
+    </w:p>
+    <w:p>
+      <w:pPr>
+        <w:pStyle w:val="Prrafo"/>
+        <w:rPr>
+          <w:b w:val="0"/>
+        </w:rPr>
+      </w:pPr>
+      <w:r>
+        <w:rPr>
+          <w:b w:val="0"/>
+        </w:rPr>
         <w:lastRenderedPageBreak/>
-        <w:t>Sistemas de análisis de sentimientos</w:t>
-      </w:r>
-      <w:bookmarkEnd w:id="20"/>
-    </w:p>
-    <w:p>
-      <w:pPr>
-        <w:pStyle w:val="Prrafo"/>
-        <w:rPr>
-          <w:b w:val="0"/>
-        </w:rPr>
-      </w:pPr>
-      <w:r>
-        <w:rPr>
-          <w:b w:val="0"/>
-        </w:rPr>
-        <w:t>Los sistemas de análisis de sentimientos o también conocidos como “minería de opinión”, utilizan el procesamiento del lenguaje natural y la similitud semántica, para  proporcionar información del estado de ánimo o grado de satisfacción de un determinado usuario</w:t>
-      </w:r>
-      <w:r>
-        <w:rPr>
-          <w:b w:val="0"/>
-        </w:rPr>
-        <w:t xml:space="preserve"> analizando las frases, comenta</w:t>
-      </w:r>
-      <w:r>
-        <w:rPr>
-          <w:b w:val="0"/>
-        </w:rPr>
-        <w:t>rios, hashtags, etcétera, que pú</w:t>
-      </w:r>
-      <w:r>
-        <w:rPr>
-          <w:b w:val="0"/>
-        </w:rPr>
-        <w:t>blica.</w:t>
-      </w:r>
-    </w:p>
-    <w:p>
-      <w:pPr>
-        <w:pStyle w:val="Prrafo"/>
-        <w:rPr>
-          <w:b w:val="0"/>
-        </w:rPr>
-      </w:pPr>
-      <w:r>
-        <w:rPr>
-          <w:b w:val="0"/>
-        </w:rPr>
         <w:t>La minería de opiniones es una reciente sub-disciplina entre la recuperación de información y la lingüística computacional. Esta sub-disciplina no trata de detectar el tema abordado en un texto sino las opiniones y sentimientos expresados en el mismo</w:t>
       </w:r>
       <w:sdt>
@@ -16731,10 +16735,60 @@
           <w:rFonts w:ascii="Century Schoolbook" w:hAnsi="Century Schoolbook"/>
           <w:color w:val="FF0000"/>
         </w:rPr>
+        <w:t>Nuestra propuesta</w:t>
+      </w:r>
+      <w:bookmarkEnd w:id="21"/>
+    </w:p>
+    <w:p>
+      <w:pPr>
+        <w:ind w:firstLine="360"/>
+        <w:rPr>
+          <w:rFonts w:ascii="Century Schoolbook" w:hAnsi="Century Schoolbook"/>
+        </w:rPr>
+      </w:pPr>
+      <w:r>
+        <w:rPr>
+          <w:rFonts w:ascii="Century Schoolbook" w:hAnsi="Century Schoolbook"/>
+        </w:rPr>
+        <w:t xml:space="preserve">Nuestra propuesta consiste realizar una integración de un  sistema de alerta y un sistema de análisis de sentimientos orientando en el ámbito del turismo. Para ello trabajaremos con un grupo de tecnologías y con la extracción de los datos obtenidos en las red social Twitter. En nuestra propuesta, se quiere elaborar un sistema de alerta y un sistema de análisis de sentimientos, </w:t>
+      </w:r>
+      <w:r>
+        <w:rPr>
+          <w:rFonts w:ascii="Century Schoolbook" w:hAnsi="Century Schoolbook"/>
+        </w:rPr>
+        <w:t xml:space="preserve">aplicados en el sector turístico, </w:t>
+      </w:r>
+      <w:r>
+        <w:rPr>
+          <w:rFonts w:ascii="Century Schoolbook" w:hAnsi="Century Schoolbook"/>
+        </w:rPr>
+        <w:t xml:space="preserve">que </w:t>
+      </w:r>
+      <w:r>
+        <w:rPr>
+          <w:rFonts w:ascii="Century Schoolbook" w:hAnsi="Century Schoolbook"/>
+        </w:rPr>
+        <w:t>proporcionarían un medio rápido y efectivo a la ho</w:t>
+      </w:r>
+      <w:r>
+        <w:rPr>
+          <w:rFonts w:ascii="Century Schoolbook" w:hAnsi="Century Schoolbook"/>
+        </w:rPr>
+        <w:t xml:space="preserve">ra de comunicar a las </w:t>
+      </w:r>
+      <w:r>
+        <w:rPr>
+          <w:rFonts w:ascii="Century Schoolbook" w:hAnsi="Century Schoolbook"/>
+        </w:rPr>
         <w:lastRenderedPageBreak/>
-        <w:t>Nuestra propuesta</w:t>
-      </w:r>
-      <w:bookmarkEnd w:id="21"/>
+        <w:t>personas. P</w:t>
+      </w:r>
+      <w:r>
+        <w:rPr>
+          <w:rFonts w:ascii="Century Schoolbook" w:hAnsi="Century Schoolbook"/>
+        </w:rPr>
+        <w:t>or ejemplo, acerca de la situación climatológica generando una alerta por lluvia en el caso de los sistemas de alerta. Y en el caso de los sistemas de análisis de sentimientos, opiniones positivas o negativas dependiendo del léxico empleado, basándose en las propias experiencias de los usuarios.</w:t>
+      </w:r>
     </w:p>
     <w:p>
       <w:pPr>
@@ -16743,50 +16797,6 @@
           <w:rFonts w:ascii="Century Schoolbook" w:hAnsi="Century Schoolbook"/>
         </w:rPr>
       </w:pPr>
-      <w:r>
-        <w:rPr>
-          <w:rFonts w:ascii="Century Schoolbook" w:hAnsi="Century Schoolbook"/>
-        </w:rPr>
-        <w:t xml:space="preserve">Nuestra propuesta consiste realizar una integración de un  sistema de alerta y un sistema de análisis de sentimientos orientando en el ámbito del turismo. Para ello trabajaremos con un grupo de tecnologías y con la extracción de los datos obtenidos en las red social Twitter. En nuestra propuesta, se quiere elaborar un sistema de alerta y un sistema de análisis de sentimientos, </w:t>
-      </w:r>
-      <w:r>
-        <w:rPr>
-          <w:rFonts w:ascii="Century Schoolbook" w:hAnsi="Century Schoolbook"/>
-        </w:rPr>
-        <w:t xml:space="preserve">aplicados en el sector turístico, </w:t>
-      </w:r>
-      <w:r>
-        <w:rPr>
-          <w:rFonts w:ascii="Century Schoolbook" w:hAnsi="Century Schoolbook"/>
-        </w:rPr>
-        <w:t xml:space="preserve">que </w:t>
-      </w:r>
-      <w:r>
-        <w:rPr>
-          <w:rFonts w:ascii="Century Schoolbook" w:hAnsi="Century Schoolbook"/>
-        </w:rPr>
-        <w:t>proporcionarían un medio rápido y efectivo a la ho</w:t>
-      </w:r>
-      <w:r>
-        <w:rPr>
-          <w:rFonts w:ascii="Century Schoolbook" w:hAnsi="Century Schoolbook"/>
-        </w:rPr>
-        <w:t>ra de comunicar a las personas. P</w:t>
-      </w:r>
-      <w:r>
-        <w:rPr>
-          <w:rFonts w:ascii="Century Schoolbook" w:hAnsi="Century Schoolbook"/>
-        </w:rPr>
-        <w:t>or ejemplo, acerca de la situación climatológica generando una alerta por lluvia en el caso de los sistemas de alerta. Y en el caso de los sistemas de análisis de sentimientos, opiniones positivas o negativas dependiendo del léxico empleado, basándose en las propias experiencias de los usuarios.</w:t>
-      </w:r>
-    </w:p>
-    <w:p>
-      <w:pPr>
-        <w:ind w:firstLine="360"/>
-        <w:rPr>
-          <w:rFonts w:ascii="Century Schoolbook" w:hAnsi="Century Schoolbook"/>
-        </w:rPr>
-      </w:pPr>
     </w:p>
     <w:p>
       <w:pPr>
@@ -16808,7 +16818,6 @@
     <w:p>
       <w:pPr>
         <w:pStyle w:val="Ttulo2"/>
-        <w:jc w:val="both"/>
         <w:sectPr>
           <w:footerReference w:type="even" r:id="rId22"/>
           <w:pgSz w:w="11906" w:h="16838" w:code="9"/>
@@ -16821,7 +16830,6 @@
     <w:p>
       <w:pPr>
         <w:pStyle w:val="Ttulo2"/>
-        <w:jc w:val="both"/>
       </w:pPr>
       <w:r>
         <w:lastRenderedPageBreak/>
@@ -16836,7 +16844,6 @@
     <w:p>
       <w:pPr>
         <w:pStyle w:val="Ttulo2"/>
-        <w:jc w:val="both"/>
       </w:pPr>
       <w:bookmarkStart w:id="23" w:name="_Toc486494150"/>
       <w:r>
@@ -16849,63 +16856,6 @@
         <w:t>de análisis de sentimientos propuestos.</w:t>
       </w:r>
       <w:bookmarkEnd w:id="23"/>
-    </w:p>
-    <w:p>
-      <w:pPr>
-        <w:pStyle w:val="Ttulo3"/>
-        <w:jc w:val="both"/>
-        <w:rPr>
-          <w:rFonts w:ascii="Century Schoolbook" w:hAnsi="Century Schoolbook"/>
-        </w:rPr>
-      </w:pPr>
-      <w:bookmarkStart w:id="24" w:name="_Toc486494151"/>
-      <w:r>
-        <w:rPr>
-          <w:rFonts w:ascii="Century Schoolbook" w:hAnsi="Century Schoolbook"/>
-        </w:rPr>
-        <w:t>Primer apartado</w:t>
-      </w:r>
-      <w:r>
-        <w:rPr>
-          <w:rFonts w:ascii="Century Schoolbook" w:hAnsi="Century Schoolbook"/>
-        </w:rPr>
-        <w:t xml:space="preserve"> de este capítulo</w:t>
-      </w:r>
-      <w:bookmarkEnd w:id="24"/>
-    </w:p>
-    <w:p>
-      <w:pPr>
-        <w:pStyle w:val="Ttulo3"/>
-        <w:jc w:val="both"/>
-        <w:rPr>
-          <w:rFonts w:ascii="Century Schoolbook" w:hAnsi="Century Schoolbook"/>
-        </w:rPr>
-      </w:pPr>
-      <w:bookmarkStart w:id="25" w:name="_Toc486494152"/>
-      <w:r>
-        <w:rPr>
-          <w:rFonts w:ascii="Century Schoolbook" w:hAnsi="Century Schoolbook"/>
-        </w:rPr>
-        <w:t>Segundo apartado de este capítulo</w:t>
-      </w:r>
-      <w:bookmarkEnd w:id="25"/>
-    </w:p>
-    <w:p>
-      <w:pPr>
-        <w:pStyle w:val="Ttulo3"/>
-        <w:jc w:val="both"/>
-        <w:rPr>
-          <w:rFonts w:ascii="Century Schoolbook" w:hAnsi="Century Schoolbook"/>
-        </w:rPr>
-      </w:pPr>
-      <w:bookmarkStart w:id="26" w:name="_Toc486494153"/>
-      <w:r>
-        <w:rPr>
-          <w:rFonts w:ascii="Century Schoolbook" w:hAnsi="Century Schoolbook"/>
-        </w:rPr>
-        <w:t>Tercer apartado de este capítulo</w:t>
-      </w:r>
-      <w:bookmarkEnd w:id="26"/>
     </w:p>
     <w:p>
       <w:pPr>
@@ -16915,8 +16865,502 @@
     </w:p>
     <w:p>
       <w:pPr>
+        <w:pStyle w:val="Ttulo2"/>
+        <w:numPr>
+          <w:ilvl w:val="0"/>
+          <w:numId w:val="39"/>
+        </w:numPr>
+      </w:pPr>
+      <w:r>
+        <w:t>Extracción de datos.</w:t>
+      </w:r>
+    </w:p>
+    <w:p>
+      <w:pPr>
+        <w:pStyle w:val="Prrafo"/>
+        <w:rPr>
+          <w:b w:val="0"/>
+        </w:rPr>
+      </w:pPr>
+      <w:r>
+        <w:rPr>
+          <w:b w:val="0"/>
+        </w:rPr>
+        <w:t xml:space="preserve">Para obtener los datos de Twitter mediante el lenguaje de </w:t>
+      </w:r>
+      <w:r>
+        <w:rPr>
+          <w:b w:val="0"/>
+        </w:rPr>
+        <w:t>programación</w:t>
+      </w:r>
+      <w:r>
+        <w:rPr>
+          <w:b w:val="0"/>
+        </w:rPr>
+        <w:t xml:space="preserve"> R, se deben seguir unos pasos.</w:t>
+      </w:r>
+    </w:p>
+    <w:p>
+      <w:pPr>
         <w:pStyle w:val="Prrafo"/>
         <w:ind w:firstLine="0"/>
+      </w:pPr>
+      <w:r>
+        <w:t>Crear acceso a Twitter</w:t>
+      </w:r>
+      <w:r>
+        <w:t>.</w:t>
+      </w:r>
+    </w:p>
+    <w:p>
+      <w:pPr>
+        <w:pStyle w:val="Prrafo"/>
+        <w:numPr>
+          <w:ilvl w:val="0"/>
+          <w:numId w:val="37"/>
+        </w:numPr>
+      </w:pPr>
+      <w:r>
+        <w:t>Cuenta en Twitter.</w:t>
+      </w:r>
+    </w:p>
+    <w:p>
+      <w:pPr>
+        <w:pStyle w:val="Prrafo"/>
+        <w:ind w:firstLine="0"/>
+        <w:jc w:val="left"/>
+        <w:rPr>
+          <w:b w:val="0"/>
+        </w:rPr>
+      </w:pPr>
+      <w:r>
+        <w:rPr>
+          <w:b w:val="0"/>
+        </w:rPr>
+        <w:t>Es necesario disponer de una cuenta en Twitter</w:t>
+      </w:r>
+      <w:r>
+        <w:rPr>
+          <w:b w:val="0"/>
+        </w:rPr>
+        <w:t xml:space="preserve">, la que utilizaremos para el  </w:t>
+      </w:r>
+      <w:r>
+        <w:rPr>
+          <w:b w:val="0"/>
+        </w:rPr>
+        <w:t>desarrollo de la aplicación es</w:t>
+      </w:r>
+      <w:proofErr w:type="gramStart"/>
+      <w:r>
+        <w:rPr>
+          <w:b w:val="0"/>
+        </w:rPr>
+        <w:t xml:space="preserve">: </w:t>
+      </w:r>
+      <w:r>
+        <w:rPr>
+          <w:b w:val="0"/>
+        </w:rPr>
+        <w:t xml:space="preserve"> Sistemas</w:t>
+      </w:r>
+      <w:proofErr w:type="gramEnd"/>
+      <w:r>
+        <w:rPr>
+          <w:b w:val="0"/>
+        </w:rPr>
+        <w:t xml:space="preserve"> de Alerta y An</w:t>
+      </w:r>
+      <w:r>
+        <w:rPr>
+          <w:b w:val="0"/>
+        </w:rPr>
+        <w:t>álisis de Sentimientos “SAYAS”  (</w:t>
+      </w:r>
+      <w:hyperlink r:id="rId23" w:history="1">
+        <w:r>
+          <w:rPr>
+            <w:rStyle w:val="Hipervnculo"/>
+            <w:b w:val="0"/>
+          </w:rPr>
+          <w:t>https://twitter.com/SAYAS91995364</w:t>
+        </w:r>
+      </w:hyperlink>
+      <w:r>
+        <w:rPr>
+          <w:b w:val="0"/>
+        </w:rPr>
+        <w:t>).</w:t>
+      </w:r>
+    </w:p>
+    <w:p>
+      <w:pPr>
+        <w:pStyle w:val="Prrafo"/>
+        <w:numPr>
+          <w:ilvl w:val="0"/>
+          <w:numId w:val="37"/>
+        </w:numPr>
+      </w:pPr>
+      <w:r>
+        <w:t>Registro de una API en Twitter.</w:t>
+      </w:r>
+    </w:p>
+    <w:p>
+      <w:pPr>
+        <w:pStyle w:val="Prrafo"/>
+        <w:ind w:firstLine="0"/>
+        <w:jc w:val="left"/>
+        <w:rPr>
+          <w:b w:val="0"/>
+        </w:rPr>
+      </w:pPr>
+      <w:r>
+        <w:rPr>
+          <w:b w:val="0"/>
+        </w:rPr>
+        <w:t xml:space="preserve">Para </w:t>
+      </w:r>
+      <w:r>
+        <w:rPr>
+          <w:b w:val="0"/>
+        </w:rPr>
+        <w:t>crear la aplicación,</w:t>
+      </w:r>
+      <w:r>
+        <w:rPr>
+          <w:b w:val="0"/>
+        </w:rPr>
+        <w:t xml:space="preserve"> debemos registrarla en (</w:t>
+      </w:r>
+      <w:hyperlink r:id="rId24" w:history="1">
+        <w:r>
+          <w:rPr>
+            <w:rStyle w:val="Hipervnculo"/>
+            <w:b w:val="0"/>
+          </w:rPr>
+          <w:t>https://dev.twitter.com/apps</w:t>
+        </w:r>
+      </w:hyperlink>
+      <w:proofErr w:type="gramStart"/>
+      <w:r>
+        <w:rPr>
+          <w:b w:val="0"/>
+        </w:rPr>
+        <w:t>)</w:t>
+      </w:r>
+      <w:r>
+        <w:rPr>
+          <w:b w:val="0"/>
+        </w:rPr>
+        <w:t xml:space="preserve"> ,</w:t>
+      </w:r>
+      <w:proofErr w:type="gramEnd"/>
+      <w:r>
+        <w:rPr>
+          <w:b w:val="0"/>
+        </w:rPr>
+        <w:t xml:space="preserve"> </w:t>
+      </w:r>
+      <w:r>
+        <w:rPr>
+          <w:b w:val="0"/>
+        </w:rPr>
+        <w:t xml:space="preserve">pulsar “crear new </w:t>
+      </w:r>
+      <w:proofErr w:type="spellStart"/>
+      <w:r>
+        <w:rPr>
+          <w:b w:val="0"/>
+        </w:rPr>
+        <w:t>app</w:t>
+      </w:r>
+      <w:proofErr w:type="spellEnd"/>
+      <w:r>
+        <w:rPr>
+          <w:b w:val="0"/>
+        </w:rPr>
+        <w:t xml:space="preserve">” y cumplimentar </w:t>
+      </w:r>
+      <w:r>
+        <w:rPr>
+          <w:b w:val="0"/>
+        </w:rPr>
+        <w:t>los datos de registro. El nombre de la aplicación que hemos registrado es: SAYAS-2017.</w:t>
+      </w:r>
+    </w:p>
+    <w:p>
+      <w:pPr>
+        <w:pStyle w:val="Prrafo"/>
+        <w:ind w:firstLine="0"/>
+        <w:rPr>
+          <w:b w:val="0"/>
+        </w:rPr>
+      </w:pPr>
+    </w:p>
+    <w:p>
+      <w:pPr>
+        <w:pStyle w:val="Prrafo"/>
+        <w:ind w:firstLine="0"/>
+      </w:pPr>
+      <w:r>
+        <w:t>Autenticación de Twitter con R</w:t>
+      </w:r>
+    </w:p>
+    <w:p>
+      <w:pPr>
+        <w:pStyle w:val="Prrafo"/>
+        <w:ind w:firstLine="0"/>
+      </w:pPr>
+      <w:r>
+        <w:t>(</w:t>
+      </w:r>
+      <w:proofErr w:type="spellStart"/>
+      <w:proofErr w:type="gramStart"/>
+      <w:r>
+        <w:t>codigo</w:t>
+      </w:r>
+      <w:proofErr w:type="spellEnd"/>
+      <w:proofErr w:type="gramEnd"/>
+      <w:r>
+        <w:t>)</w:t>
+      </w:r>
+    </w:p>
+    <w:p>
+      <w:pPr>
+        <w:pStyle w:val="Prrafo"/>
+        <w:ind w:firstLine="0"/>
+      </w:pPr>
+    </w:p>
+    <w:p>
+      <w:pPr>
+        <w:pStyle w:val="Prrafo"/>
+        <w:ind w:firstLine="0"/>
+        <w:rPr>
+          <w:sz w:val="36"/>
+          <w:szCs w:val="36"/>
+        </w:rPr>
+      </w:pPr>
+      <w:r>
+        <w:rPr>
+          <w:sz w:val="36"/>
+          <w:szCs w:val="36"/>
+        </w:rPr>
+        <w:t>2. Tratamiento de los datos obtenidos</w:t>
+      </w:r>
+    </w:p>
+    <w:p>
+      <w:pPr>
+        <w:pStyle w:val="Prrafo"/>
+        <w:ind w:firstLine="0"/>
+        <w:rPr>
+          <w:sz w:val="36"/>
+          <w:szCs w:val="36"/>
+        </w:rPr>
+      </w:pPr>
+    </w:p>
+    <w:p>
+      <w:pPr>
+        <w:pStyle w:val="Prrafo"/>
+        <w:numPr>
+          <w:ilvl w:val="0"/>
+          <w:numId w:val="37"/>
+        </w:numPr>
+        <w:rPr>
+          <w:sz w:val="36"/>
+          <w:szCs w:val="36"/>
+        </w:rPr>
+      </w:pPr>
+      <w:r>
+        <w:rPr>
+          <w:sz w:val="36"/>
+          <w:szCs w:val="36"/>
+        </w:rPr>
+        <w:t>Librerías y entorno de desarrollo</w:t>
+      </w:r>
+    </w:p>
+    <w:p>
+      <w:pPr>
+        <w:pStyle w:val="Prrafo"/>
+        <w:ind w:left="360" w:firstLine="0"/>
+        <w:rPr>
+          <w:sz w:val="36"/>
+          <w:szCs w:val="36"/>
+        </w:rPr>
+      </w:pPr>
+      <w:r>
+        <w:rPr>
+          <w:sz w:val="36"/>
+          <w:szCs w:val="36"/>
+        </w:rPr>
+        <w:t>Conexión y extracción de datos</w:t>
+      </w:r>
+    </w:p>
+    <w:p>
+      <w:pPr>
+        <w:pStyle w:val="Prrafo"/>
+        <w:rPr>
+          <w:b w:val="0"/>
+          <w:szCs w:val="28"/>
+        </w:rPr>
+      </w:pPr>
+      <w:proofErr w:type="spellStart"/>
+      <w:r>
+        <w:rPr>
+          <w:b w:val="0"/>
+          <w:szCs w:val="28"/>
+        </w:rPr>
+        <w:t>ROAuth</w:t>
+      </w:r>
+      <w:proofErr w:type="spellEnd"/>
+      <w:r>
+        <w:rPr>
+          <w:b w:val="0"/>
+          <w:szCs w:val="28"/>
+        </w:rPr>
+        <w:t>:</w:t>
+      </w:r>
+    </w:p>
+    <w:p>
+      <w:pPr>
+        <w:pStyle w:val="Prrafo"/>
+        <w:rPr>
+          <w:b w:val="0"/>
+          <w:szCs w:val="28"/>
+        </w:rPr>
+      </w:pPr>
+      <w:r>
+        <w:rPr>
+          <w:b w:val="0"/>
+          <w:szCs w:val="28"/>
+        </w:rPr>
+        <w:t>base64enc:</w:t>
+      </w:r>
+    </w:p>
+    <w:p>
+      <w:pPr>
+        <w:pStyle w:val="Prrafo"/>
+        <w:rPr>
+          <w:b w:val="0"/>
+          <w:szCs w:val="28"/>
+        </w:rPr>
+      </w:pPr>
+      <w:proofErr w:type="spellStart"/>
+      <w:proofErr w:type="gramStart"/>
+      <w:r>
+        <w:rPr>
+          <w:b w:val="0"/>
+          <w:szCs w:val="28"/>
+        </w:rPr>
+        <w:lastRenderedPageBreak/>
+        <w:t>twitteR</w:t>
+      </w:r>
+      <w:proofErr w:type="spellEnd"/>
+      <w:proofErr w:type="gramEnd"/>
+      <w:r>
+        <w:rPr>
+          <w:b w:val="0"/>
+          <w:szCs w:val="28"/>
+        </w:rPr>
+        <w:t>:</w:t>
+      </w:r>
+    </w:p>
+    <w:p>
+      <w:pPr>
+        <w:pStyle w:val="Prrafo"/>
+        <w:ind w:left="360" w:firstLine="0"/>
+        <w:rPr>
+          <w:sz w:val="36"/>
+          <w:szCs w:val="36"/>
+        </w:rPr>
+      </w:pPr>
+      <w:proofErr w:type="gramStart"/>
+      <w:r>
+        <w:rPr>
+          <w:b w:val="0"/>
+          <w:szCs w:val="28"/>
+        </w:rPr>
+        <w:t>streamR</w:t>
+      </w:r>
+      <w:proofErr w:type="gramEnd"/>
+      <w:r>
+        <w:rPr>
+          <w:b w:val="0"/>
+          <w:szCs w:val="28"/>
+        </w:rPr>
+        <w:t>:</w:t>
+      </w:r>
+    </w:p>
+    <w:p>
+      <w:pPr>
+        <w:pStyle w:val="Prrafo"/>
+        <w:rPr>
+          <w:sz w:val="36"/>
+          <w:szCs w:val="36"/>
+        </w:rPr>
+      </w:pPr>
+      <w:r>
+        <w:rPr>
+          <w:sz w:val="36"/>
+          <w:szCs w:val="36"/>
+        </w:rPr>
+        <w:t>Tratamiento de datos</w:t>
+      </w:r>
+    </w:p>
+    <w:p>
+      <w:pPr>
+        <w:pStyle w:val="Prrafo"/>
+        <w:rPr>
+          <w:b w:val="0"/>
+          <w:sz w:val="36"/>
+          <w:szCs w:val="36"/>
+        </w:rPr>
+      </w:pPr>
+      <w:proofErr w:type="spellStart"/>
+      <w:r>
+        <w:rPr>
+          <w:b w:val="0"/>
+          <w:sz w:val="36"/>
+          <w:szCs w:val="36"/>
+        </w:rPr>
+        <w:t>dplyr</w:t>
+      </w:r>
+      <w:proofErr w:type="spellEnd"/>
+      <w:r>
+        <w:rPr>
+          <w:b w:val="0"/>
+          <w:sz w:val="36"/>
+          <w:szCs w:val="36"/>
+        </w:rPr>
+        <w:t>:</w:t>
+      </w:r>
+      <w:r>
+        <w:rPr>
+          <w:b w:val="0"/>
+          <w:sz w:val="36"/>
+          <w:szCs w:val="36"/>
+        </w:rPr>
+        <w:t xml:space="preserve"> manipulación dataframe</w:t>
+      </w:r>
+    </w:p>
+    <w:p>
+      <w:pPr>
+        <w:pStyle w:val="Prrafo"/>
+        <w:ind w:firstLine="0"/>
+        <w:rPr>
+          <w:b w:val="0"/>
+          <w:szCs w:val="28"/>
+        </w:rPr>
+      </w:pPr>
+    </w:p>
+    <w:p>
+      <w:pPr>
+        <w:pStyle w:val="Prrafo"/>
+        <w:ind w:firstLine="0"/>
+        <w:rPr>
+          <w:b w:val="0"/>
+          <w:szCs w:val="28"/>
+        </w:rPr>
       </w:pPr>
     </w:p>
     <w:p>
@@ -16929,22 +17373,21 @@
           <w:docGrid w:linePitch="360"/>
         </w:sectPr>
       </w:pPr>
-      <w:bookmarkStart w:id="27" w:name="_Toc486494154"/>
+      <w:bookmarkStart w:id="24" w:name="_Toc486494154"/>
       <w:r>
         <w:t>Capítulo 4. Caso de uso.</w:t>
       </w:r>
-      <w:bookmarkEnd w:id="27"/>
+      <w:bookmarkEnd w:id="24"/>
     </w:p>
     <w:p>
       <w:pPr>
         <w:pStyle w:val="Ttulo2"/>
-        <w:jc w:val="both"/>
       </w:pPr>
       <w:r>
         <w:lastRenderedPageBreak/>
         <w:br/>
       </w:r>
-      <w:bookmarkStart w:id="28" w:name="_Toc486494155"/>
+      <w:bookmarkStart w:id="25" w:name="_Toc486494155"/>
       <w:r>
         <w:t>Capítulo 5</w:t>
       </w:r>
@@ -16954,7 +17397,7 @@
       <w:r>
         <w:t>Recomendaciones o conclusiones.</w:t>
       </w:r>
-      <w:bookmarkEnd w:id="28"/>
+      <w:bookmarkEnd w:id="25"/>
     </w:p>
     <w:p>
       <w:pPr>
@@ -16997,12 +17440,8 @@
     <w:p>
       <w:pPr>
         <w:pStyle w:val="Ttulo2"/>
-        <w:jc w:val="both"/>
         <w:rPr>
           <w:rFonts w:ascii="Times New Roman" w:hAnsi="Times New Roman" w:cs="Times New Roman"/>
-          <w:b w:val="0"/>
-          <w:bCs w:val="0"/>
-          <w:iCs w:val="0"/>
           <w:noProof/>
           <w:sz w:val="20"/>
           <w:szCs w:val="20"/>
@@ -20047,16 +20486,14 @@
     <w:p>
       <w:pPr>
         <w:pStyle w:val="Ttulo2"/>
-        <w:jc w:val="both"/>
-      </w:pPr>
-      <w:r>
-        <w:lastRenderedPageBreak/>
+      </w:pPr>
+      <w:r>
         <w:fldChar w:fldCharType="end"/>
       </w:r>
       <w:r>
         <w:br/>
       </w:r>
-      <w:bookmarkStart w:id="29" w:name="_Toc486494156"/>
+      <w:bookmarkStart w:id="26" w:name="_Toc486494156"/>
       <w:r>
         <w:t>Conclusiones</w:t>
       </w:r>
@@ -20069,7 +20506,7 @@
       <w:r>
         <w:t>s</w:t>
       </w:r>
-      <w:bookmarkEnd w:id="29"/>
+      <w:bookmarkEnd w:id="26"/>
     </w:p>
     <w:p>
       <w:pPr>
@@ -20098,7 +20535,6 @@
     <w:p>
       <w:pPr>
         <w:pStyle w:val="Ttulo2"/>
-        <w:jc w:val="both"/>
         <w:rPr>
           <w:noProof/>
           <w:lang w:val="en-US"/>
@@ -20111,14 +20547,14 @@
         <w:lastRenderedPageBreak/>
         <w:br/>
       </w:r>
-      <w:bookmarkStart w:id="30" w:name="_Toc486494157"/>
+      <w:bookmarkStart w:id="27" w:name="_Toc486494157"/>
       <w:r>
         <w:rPr>
           <w:lang w:val="en-US"/>
         </w:rPr>
         <w:t>Summary and Conclusions</w:t>
       </w:r>
-      <w:bookmarkEnd w:id="30"/>
+      <w:bookmarkEnd w:id="27"/>
     </w:p>
     <w:p>
       <w:pPr>
@@ -20143,7 +20579,7 @@
           <w:lang w:val="en-US"/>
         </w:rPr>
       </w:pPr>
-      <w:bookmarkStart w:id="31" w:name="_Toc486494158"/>
+      <w:bookmarkStart w:id="28" w:name="_Toc486494158"/>
       <w:r>
         <w:rPr>
           <w:rFonts w:ascii="Century Schoolbook" w:hAnsi="Century Schoolbook"/>
@@ -20151,7 +20587,7 @@
         </w:rPr>
         <w:t>First Section</w:t>
       </w:r>
-      <w:bookmarkEnd w:id="31"/>
+      <w:bookmarkEnd w:id="28"/>
     </w:p>
     <w:p>
       <w:pPr>
@@ -20177,17 +20613,16 @@
     <w:p>
       <w:pPr>
         <w:pStyle w:val="Ttulo2"/>
-        <w:jc w:val="both"/>
       </w:pPr>
       <w:r>
         <w:lastRenderedPageBreak/>
         <w:br/>
       </w:r>
-      <w:bookmarkStart w:id="32" w:name="_Toc486494159"/>
+      <w:bookmarkStart w:id="29" w:name="_Toc486494159"/>
       <w:r>
         <w:t>Presupuesto</w:t>
       </w:r>
-      <w:bookmarkEnd w:id="32"/>
+      <w:bookmarkEnd w:id="29"/>
     </w:p>
     <w:p>
       <w:pPr>
@@ -20205,14 +20640,14 @@
           <w:rFonts w:ascii="Century Schoolbook" w:hAnsi="Century Schoolbook"/>
         </w:rPr>
       </w:pPr>
-      <w:bookmarkStart w:id="33" w:name="_Toc486494160"/>
+      <w:bookmarkStart w:id="30" w:name="_Toc486494160"/>
       <w:r>
         <w:rPr>
           <w:rFonts w:ascii="Century Schoolbook" w:hAnsi="Century Schoolbook"/>
         </w:rPr>
         <w:t>Sección Uno</w:t>
       </w:r>
-      <w:bookmarkEnd w:id="33"/>
+      <w:bookmarkEnd w:id="30"/>
     </w:p>
     <w:p>
       <w:pPr>
@@ -20766,7 +21201,7 @@
           <w:rFonts w:ascii="Century Schoolbook" w:hAnsi="Century Schoolbook"/>
         </w:rPr>
       </w:pPr>
-      <w:bookmarkStart w:id="34" w:name="_Toc418604520"/>
+      <w:bookmarkStart w:id="31" w:name="_Toc418604520"/>
       <w:r>
         <w:rPr>
           <w:rFonts w:ascii="Century Schoolbook" w:hAnsi="Century Schoolbook"/>
@@ -20847,7 +21282,7 @@
         </w:rPr>
         <w:t>. Tabla resumen de los Tipos.</w:t>
       </w:r>
-      <w:bookmarkEnd w:id="34"/>
+      <w:bookmarkEnd w:id="31"/>
     </w:p>
     <w:p>
       <w:pPr>
@@ -20868,12 +21303,11 @@
     <w:p>
       <w:pPr>
         <w:pStyle w:val="Ttulo2"/>
-        <w:jc w:val="both"/>
         <w:rPr>
           <w:lang w:val="es-ES"/>
         </w:rPr>
       </w:pPr>
-      <w:bookmarkStart w:id="35" w:name="_Toc486494161"/>
+      <w:bookmarkStart w:id="32" w:name="_Toc486494161"/>
       <w:r>
         <w:rPr>
           <w:lang w:val="es-ES"/>
@@ -20905,7 +21339,7 @@
         </w:rPr>
         <w:t>Título del Apéndice 1</w:t>
       </w:r>
-      <w:bookmarkEnd w:id="35"/>
+      <w:bookmarkEnd w:id="32"/>
     </w:p>
     <w:p>
       <w:pPr>
@@ -20920,7 +21354,7 @@
           <w:lang w:val="es-ES"/>
         </w:rPr>
       </w:pPr>
-      <w:bookmarkStart w:id="36" w:name="_Toc486494162"/>
+      <w:bookmarkStart w:id="33" w:name="_Toc486494162"/>
       <w:r>
         <w:rPr>
           <w:rFonts w:ascii="Century Schoolbook" w:hAnsi="Century Schoolbook"/>
@@ -20942,7 +21376,7 @@
         </w:rPr>
         <w:t>Algoritmo XXX</w:t>
       </w:r>
-      <w:bookmarkEnd w:id="36"/>
+      <w:bookmarkEnd w:id="33"/>
     </w:p>
     <w:p>
       <w:pPr>
@@ -21189,7 +21623,7 @@
           <w:lang w:val="es-ES"/>
         </w:rPr>
       </w:pPr>
-      <w:bookmarkStart w:id="37" w:name="_Toc486494163"/>
+      <w:bookmarkStart w:id="34" w:name="_Toc486494163"/>
       <w:r>
         <w:rPr>
           <w:rFonts w:ascii="Century Schoolbook" w:hAnsi="Century Schoolbook"/>
@@ -21211,7 +21645,7 @@
         </w:rPr>
         <w:t>Algoritmo YYY</w:t>
       </w:r>
-      <w:bookmarkEnd w:id="37"/>
+      <w:bookmarkEnd w:id="34"/>
     </w:p>
     <w:p>
       <w:pPr>
@@ -21252,8 +21686,36 @@
         <w:rPr>
           <w:lang w:val="es-ES"/>
         </w:rPr>
+        <w:t>* Fichero .h</w:t>
+      </w:r>
+    </w:p>
+    <w:p>
+      <w:pPr>
+        <w:pStyle w:val="Prrafo"/>
+        <w:rPr>
+          <w:lang w:val="es-ES"/>
+        </w:rPr>
+      </w:pPr>
+      <w:r>
+        <w:rPr>
+          <w:lang w:val="es-ES"/>
+        </w:rPr>
+        <w:t>*</w:t>
+      </w:r>
+    </w:p>
+    <w:p>
+      <w:pPr>
+        <w:pStyle w:val="Prrafo"/>
+        <w:rPr>
+          <w:lang w:val="es-ES"/>
+        </w:rPr>
+      </w:pPr>
+      <w:r>
+        <w:rPr>
+          <w:lang w:val="es-ES"/>
+        </w:rPr>
         <w:lastRenderedPageBreak/>
-        <w:t>* Fichero .h</w:t>
+        <w:t>***********************************************************************************</w:t>
       </w:r>
     </w:p>
     <w:p>
@@ -21281,7 +21743,7 @@
         <w:rPr>
           <w:lang w:val="es-ES"/>
         </w:rPr>
-        <w:t>***********************************************************************************</w:t>
+        <w:t>* AUTORES</w:t>
       </w:r>
     </w:p>
     <w:p>
@@ -21309,7 +21771,7 @@
         <w:rPr>
           <w:lang w:val="es-ES"/>
         </w:rPr>
-        <w:t>* AUTORES</w:t>
+        <w:t>*</w:t>
       </w:r>
     </w:p>
     <w:p>
@@ -21323,6 +21785,20 @@
         <w:rPr>
           <w:lang w:val="es-ES"/>
         </w:rPr>
+        <w:t>* FECHA</w:t>
+      </w:r>
+    </w:p>
+    <w:p>
+      <w:pPr>
+        <w:pStyle w:val="Prrafo"/>
+        <w:rPr>
+          <w:lang w:val="es-ES"/>
+        </w:rPr>
+      </w:pPr>
+      <w:r>
+        <w:rPr>
+          <w:lang w:val="es-ES"/>
+        </w:rPr>
         <w:t>*</w:t>
       </w:r>
     </w:p>
@@ -21351,7 +21827,7 @@
         <w:rPr>
           <w:lang w:val="es-ES"/>
         </w:rPr>
-        <w:t>* FECHA</w:t>
+        <w:t>* DESCRIPCION</w:t>
       </w:r>
     </w:p>
     <w:p>
@@ -21393,7 +21869,7 @@
         <w:rPr>
           <w:lang w:val="es-ES"/>
         </w:rPr>
-        <w:t>* DESCRIPCION</w:t>
+        <w:t>************************************************************************************/</w:t>
       </w:r>
     </w:p>
     <w:p>
@@ -21403,81 +21879,38 @@
           <w:lang w:val="es-ES"/>
         </w:rPr>
       </w:pPr>
-      <w:r>
+    </w:p>
+    <w:p>
+      <w:pPr>
+        <w:pStyle w:val="Prrafo"/>
         <w:rPr>
           <w:lang w:val="es-ES"/>
         </w:rPr>
-        <w:t>*</w:t>
-      </w:r>
-    </w:p>
-    <w:p>
-      <w:pPr>
-        <w:pStyle w:val="Prrafo"/>
-        <w:rPr>
+      </w:pPr>
+    </w:p>
+    <w:p>
+      <w:pPr>
+        <w:rPr>
+          <w:rFonts w:ascii="Century Schoolbook" w:hAnsi="Century Schoolbook"/>
           <w:lang w:val="es-ES"/>
         </w:rPr>
       </w:pPr>
       <w:r>
         <w:rPr>
+          <w:rFonts w:ascii="Century Schoolbook" w:hAnsi="Century Schoolbook"/>
           <w:lang w:val="es-ES"/>
         </w:rPr>
-        <w:t>*</w:t>
-      </w:r>
-    </w:p>
-    <w:p>
-      <w:pPr>
-        <w:pStyle w:val="Prrafo"/>
+        <w:br w:type="page"/>
+      </w:r>
+    </w:p>
+    <w:p>
+      <w:pPr>
+        <w:pStyle w:val="Ttulo2"/>
         <w:rPr>
           <w:lang w:val="es-ES"/>
         </w:rPr>
       </w:pPr>
-      <w:r>
-        <w:rPr>
-          <w:lang w:val="es-ES"/>
-        </w:rPr>
-        <w:t>************************************************************************************/</w:t>
-      </w:r>
-    </w:p>
-    <w:p>
-      <w:pPr>
-        <w:pStyle w:val="Prrafo"/>
-        <w:rPr>
-          <w:lang w:val="es-ES"/>
-        </w:rPr>
-      </w:pPr>
-    </w:p>
-    <w:p>
-      <w:pPr>
-        <w:pStyle w:val="Prrafo"/>
-        <w:rPr>
-          <w:lang w:val="es-ES"/>
-        </w:rPr>
-      </w:pPr>
-    </w:p>
-    <w:p>
-      <w:pPr>
-        <w:rPr>
-          <w:rFonts w:ascii="Century Schoolbook" w:hAnsi="Century Schoolbook"/>
-          <w:lang w:val="es-ES"/>
-        </w:rPr>
-      </w:pPr>
-      <w:r>
-        <w:rPr>
-          <w:rFonts w:ascii="Century Schoolbook" w:hAnsi="Century Schoolbook"/>
-          <w:lang w:val="es-ES"/>
-        </w:rPr>
-        <w:br w:type="page"/>
-      </w:r>
-    </w:p>
-    <w:p>
-      <w:pPr>
-        <w:pStyle w:val="Ttulo2"/>
-        <w:jc w:val="both"/>
-        <w:rPr>
-          <w:lang w:val="es-ES"/>
-        </w:rPr>
-      </w:pPr>
-      <w:bookmarkStart w:id="38" w:name="_Toc486494164"/>
+      <w:bookmarkStart w:id="35" w:name="_Toc486494164"/>
       <w:r>
         <w:rPr>
           <w:lang w:val="es-ES"/>
@@ -21503,7 +21936,7 @@
         </w:rPr>
         <w:t>Título del Apéndice 2</w:t>
       </w:r>
-      <w:bookmarkEnd w:id="38"/>
+      <w:bookmarkEnd w:id="35"/>
     </w:p>
     <w:p>
       <w:pPr>
@@ -21518,7 +21951,7 @@
           <w:lang w:val="es-ES"/>
         </w:rPr>
       </w:pPr>
-      <w:bookmarkStart w:id="39" w:name="_Toc486494165"/>
+      <w:bookmarkStart w:id="36" w:name="_Toc486494165"/>
       <w:r>
         <w:rPr>
           <w:rFonts w:ascii="Century Schoolbook" w:hAnsi="Century Schoolbook"/>
@@ -21562,7 +21995,7 @@
         </w:rPr>
         <w:t xml:space="preserve"> 1</w:t>
       </w:r>
-      <w:bookmarkEnd w:id="39"/>
+      <w:bookmarkEnd w:id="36"/>
     </w:p>
     <w:p>
       <w:pPr>
@@ -21594,7 +22027,7 @@
           <w:lang w:val="es-ES"/>
         </w:rPr>
       </w:pPr>
-      <w:bookmarkStart w:id="40" w:name="_Toc486494166"/>
+      <w:bookmarkStart w:id="37" w:name="_Toc486494166"/>
       <w:r>
         <w:rPr>
           <w:rFonts w:ascii="Century Schoolbook" w:hAnsi="Century Schoolbook"/>
@@ -21645,7 +22078,7 @@
         </w:rPr>
         <w:t>2</w:t>
       </w:r>
-      <w:bookmarkEnd w:id="40"/>
+      <w:bookmarkEnd w:id="37"/>
     </w:p>
     <w:p>
       <w:pPr>
@@ -21713,7 +22146,7 @@
         </w:rPr>
       </w:sdtEndPr>
       <w:sdtContent>
-        <w:bookmarkStart w:id="41" w:name="_Toc486494167" w:displacedByCustomXml="prev"/>
+        <w:bookmarkStart w:id="38" w:name="_Toc486494167" w:displacedByCustomXml="prev"/>
         <w:p>
           <w:pPr>
             <w:pStyle w:val="Ttulo1"/>
@@ -21727,7 +22160,7 @@
             </w:rPr>
             <w:t>Bibliografía</w:t>
           </w:r>
-          <w:bookmarkEnd w:id="41"/>
+          <w:bookmarkEnd w:id="38"/>
         </w:p>
         <w:sdt>
           <w:sdtPr>
@@ -25323,12 +25756,11 @@
     <w:p>
       <w:pPr>
         <w:pStyle w:val="Ttulo2"/>
-        <w:jc w:val="both"/>
         <w:rPr>
           <w:lang w:val="en-US"/>
         </w:rPr>
       </w:pPr>
-      <w:bookmarkStart w:id="42" w:name="_Toc486494168"/>
+      <w:bookmarkStart w:id="39" w:name="_Toc486494168"/>
       <w:r>
         <w:rPr>
           <w:lang w:val="en-US"/>
@@ -25336,7 +25768,7 @@
         <w:lastRenderedPageBreak/>
         <w:t>Bibliografía</w:t>
       </w:r>
-      <w:bookmarkEnd w:id="42"/>
+      <w:bookmarkEnd w:id="39"/>
     </w:p>
     <w:p>
       <w:pPr>
@@ -25442,7 +25874,7 @@
           <w:noProof/>
           <w:lang w:val="es-ES"/>
         </w:rPr>
-        <w:t>26</w:t>
+        <w:t>32</w:t>
       </w:r>
     </w:fldSimple>
   </w:p>
@@ -25807,6 +26239,95 @@
     </w:lvl>
   </w:abstractNum>
   <w:abstractNum w:abstractNumId="4">
+    <w:nsid w:val="085730C0"/>
+    <w:multiLevelType w:val="hybridMultilevel"/>
+    <w:tmpl w:val="2F6EEC3C"/>
+    <w:lvl w:ilvl="0" w:tplc="0C0A000F">
+      <w:start w:val="1"/>
+      <w:numFmt w:val="decimal"/>
+      <w:lvlText w:val="%1."/>
+      <w:lvlJc w:val="left"/>
+      <w:pPr>
+        <w:ind w:left="720" w:hanging="360"/>
+      </w:pPr>
+      <w:rPr>
+        <w:rFonts w:hint="default"/>
+      </w:rPr>
+    </w:lvl>
+    <w:lvl w:ilvl="1" w:tplc="0C0A0019" w:tentative="1">
+      <w:start w:val="1"/>
+      <w:numFmt w:val="lowerLetter"/>
+      <w:lvlText w:val="%2."/>
+      <w:lvlJc w:val="left"/>
+      <w:pPr>
+        <w:ind w:left="1440" w:hanging="360"/>
+      </w:pPr>
+    </w:lvl>
+    <w:lvl w:ilvl="2" w:tplc="0C0A001B" w:tentative="1">
+      <w:start w:val="1"/>
+      <w:numFmt w:val="lowerRoman"/>
+      <w:lvlText w:val="%3."/>
+      <w:lvlJc w:val="right"/>
+      <w:pPr>
+        <w:ind w:left="2160" w:hanging="180"/>
+      </w:pPr>
+    </w:lvl>
+    <w:lvl w:ilvl="3" w:tplc="0C0A000F" w:tentative="1">
+      <w:start w:val="1"/>
+      <w:numFmt w:val="decimal"/>
+      <w:lvlText w:val="%4."/>
+      <w:lvlJc w:val="left"/>
+      <w:pPr>
+        <w:ind w:left="2880" w:hanging="360"/>
+      </w:pPr>
+    </w:lvl>
+    <w:lvl w:ilvl="4" w:tplc="0C0A0019" w:tentative="1">
+      <w:start w:val="1"/>
+      <w:numFmt w:val="lowerLetter"/>
+      <w:lvlText w:val="%5."/>
+      <w:lvlJc w:val="left"/>
+      <w:pPr>
+        <w:ind w:left="3600" w:hanging="360"/>
+      </w:pPr>
+    </w:lvl>
+    <w:lvl w:ilvl="5" w:tplc="0C0A001B" w:tentative="1">
+      <w:start w:val="1"/>
+      <w:numFmt w:val="lowerRoman"/>
+      <w:lvlText w:val="%6."/>
+      <w:lvlJc w:val="right"/>
+      <w:pPr>
+        <w:ind w:left="4320" w:hanging="180"/>
+      </w:pPr>
+    </w:lvl>
+    <w:lvl w:ilvl="6" w:tplc="0C0A000F" w:tentative="1">
+      <w:start w:val="1"/>
+      <w:numFmt w:val="decimal"/>
+      <w:lvlText w:val="%7."/>
+      <w:lvlJc w:val="left"/>
+      <w:pPr>
+        <w:ind w:left="5040" w:hanging="360"/>
+      </w:pPr>
+    </w:lvl>
+    <w:lvl w:ilvl="7" w:tplc="0C0A0019" w:tentative="1">
+      <w:start w:val="1"/>
+      <w:numFmt w:val="lowerLetter"/>
+      <w:lvlText w:val="%8."/>
+      <w:lvlJc w:val="left"/>
+      <w:pPr>
+        <w:ind w:left="5760" w:hanging="360"/>
+      </w:pPr>
+    </w:lvl>
+    <w:lvl w:ilvl="8" w:tplc="0C0A001B" w:tentative="1">
+      <w:start w:val="1"/>
+      <w:numFmt w:val="lowerRoman"/>
+      <w:lvlText w:val="%9."/>
+      <w:lvlJc w:val="right"/>
+      <w:pPr>
+        <w:ind w:left="6480" w:hanging="180"/>
+      </w:pPr>
+    </w:lvl>
+  </w:abstractNum>
+  <w:abstractNum w:abstractNumId="5">
     <w:nsid w:val="0C96164B"/>
     <w:multiLevelType w:val="hybridMultilevel"/>
     <w:tmpl w:val="B0F2E498"/>
@@ -25919,7 +26440,7 @@
       </w:rPr>
     </w:lvl>
   </w:abstractNum>
-  <w:abstractNum w:abstractNumId="5">
+  <w:abstractNum w:abstractNumId="6">
     <w:nsid w:val="0F9737BD"/>
     <w:multiLevelType w:val="hybridMultilevel"/>
     <w:tmpl w:val="2B969180"/>
@@ -26032,7 +26553,7 @@
       </w:rPr>
     </w:lvl>
   </w:abstractNum>
-  <w:abstractNum w:abstractNumId="6">
+  <w:abstractNum w:abstractNumId="7">
     <w:nsid w:val="1329332E"/>
     <w:multiLevelType w:val="hybridMultilevel"/>
     <w:tmpl w:val="2E40917C"/>
@@ -26149,7 +26670,7 @@
       </w:pPr>
     </w:lvl>
   </w:abstractNum>
-  <w:abstractNum w:abstractNumId="7">
+  <w:abstractNum w:abstractNumId="8">
     <w:nsid w:val="14AB0960"/>
     <w:multiLevelType w:val="hybridMultilevel"/>
     <w:tmpl w:val="CA4C845C"/>
@@ -26262,7 +26783,7 @@
       </w:rPr>
     </w:lvl>
   </w:abstractNum>
-  <w:abstractNum w:abstractNumId="8">
+  <w:abstractNum w:abstractNumId="9">
     <w:nsid w:val="15064ED3"/>
     <w:multiLevelType w:val="hybridMultilevel"/>
     <w:tmpl w:val="FDD45DF6"/>
@@ -26348,7 +26869,7 @@
       </w:pPr>
     </w:lvl>
   </w:abstractNum>
-  <w:abstractNum w:abstractNumId="9">
+  <w:abstractNum w:abstractNumId="10">
     <w:nsid w:val="15D5343D"/>
     <w:multiLevelType w:val="hybridMultilevel"/>
     <w:tmpl w:val="C5222582"/>
@@ -26437,7 +26958,7 @@
       </w:pPr>
     </w:lvl>
   </w:abstractNum>
-  <w:abstractNum w:abstractNumId="10">
+  <w:abstractNum w:abstractNumId="11">
     <w:nsid w:val="16D634BE"/>
     <w:multiLevelType w:val="hybridMultilevel"/>
     <w:tmpl w:val="95B61270"/>
@@ -26550,7 +27071,7 @@
       </w:rPr>
     </w:lvl>
   </w:abstractNum>
-  <w:abstractNum w:abstractNumId="11">
+  <w:abstractNum w:abstractNumId="12">
     <w:nsid w:val="18FE0096"/>
     <w:multiLevelType w:val="hybridMultilevel"/>
     <w:tmpl w:val="7B84107E"/>
@@ -26667,7 +27188,7 @@
       </w:pPr>
     </w:lvl>
   </w:abstractNum>
-  <w:abstractNum w:abstractNumId="12">
+  <w:abstractNum w:abstractNumId="13">
     <w:nsid w:val="21DC3685"/>
     <w:multiLevelType w:val="hybridMultilevel"/>
     <w:tmpl w:val="B0BCC844"/>
@@ -26780,7 +27301,7 @@
       </w:rPr>
     </w:lvl>
   </w:abstractNum>
-  <w:abstractNum w:abstractNumId="13">
+  <w:abstractNum w:abstractNumId="14">
     <w:nsid w:val="273A26F8"/>
     <w:multiLevelType w:val="hybridMultilevel"/>
     <w:tmpl w:val="7666C566"/>
@@ -26893,7 +27414,7 @@
       </w:rPr>
     </w:lvl>
   </w:abstractNum>
-  <w:abstractNum w:abstractNumId="14">
+  <w:abstractNum w:abstractNumId="15">
     <w:nsid w:val="282678B6"/>
     <w:multiLevelType w:val="hybridMultilevel"/>
     <w:tmpl w:val="D7C6525C"/>
@@ -27006,7 +27527,96 @@
       </w:rPr>
     </w:lvl>
   </w:abstractNum>
-  <w:abstractNum w:abstractNumId="15">
+  <w:abstractNum w:abstractNumId="16">
+    <w:nsid w:val="28410ADD"/>
+    <w:multiLevelType w:val="hybridMultilevel"/>
+    <w:tmpl w:val="273210E2"/>
+    <w:lvl w:ilvl="0" w:tplc="0C0A000F">
+      <w:start w:val="1"/>
+      <w:numFmt w:val="decimal"/>
+      <w:lvlText w:val="%1."/>
+      <w:lvlJc w:val="left"/>
+      <w:pPr>
+        <w:ind w:left="720" w:hanging="360"/>
+      </w:pPr>
+      <w:rPr>
+        <w:rFonts w:hint="default"/>
+      </w:rPr>
+    </w:lvl>
+    <w:lvl w:ilvl="1" w:tplc="0C0A0019" w:tentative="1">
+      <w:start w:val="1"/>
+      <w:numFmt w:val="lowerLetter"/>
+      <w:lvlText w:val="%2."/>
+      <w:lvlJc w:val="left"/>
+      <w:pPr>
+        <w:ind w:left="1440" w:hanging="360"/>
+      </w:pPr>
+    </w:lvl>
+    <w:lvl w:ilvl="2" w:tplc="0C0A001B" w:tentative="1">
+      <w:start w:val="1"/>
+      <w:numFmt w:val="lowerRoman"/>
+      <w:lvlText w:val="%3."/>
+      <w:lvlJc w:val="right"/>
+      <w:pPr>
+        <w:ind w:left="2160" w:hanging="180"/>
+      </w:pPr>
+    </w:lvl>
+    <w:lvl w:ilvl="3" w:tplc="0C0A000F" w:tentative="1">
+      <w:start w:val="1"/>
+      <w:numFmt w:val="decimal"/>
+      <w:lvlText w:val="%4."/>
+      <w:lvlJc w:val="left"/>
+      <w:pPr>
+        <w:ind w:left="2880" w:hanging="360"/>
+      </w:pPr>
+    </w:lvl>
+    <w:lvl w:ilvl="4" w:tplc="0C0A0019" w:tentative="1">
+      <w:start w:val="1"/>
+      <w:numFmt w:val="lowerLetter"/>
+      <w:lvlText w:val="%5."/>
+      <w:lvlJc w:val="left"/>
+      <w:pPr>
+        <w:ind w:left="3600" w:hanging="360"/>
+      </w:pPr>
+    </w:lvl>
+    <w:lvl w:ilvl="5" w:tplc="0C0A001B" w:tentative="1">
+      <w:start w:val="1"/>
+      <w:numFmt w:val="lowerRoman"/>
+      <w:lvlText w:val="%6."/>
+      <w:lvlJc w:val="right"/>
+      <w:pPr>
+        <w:ind w:left="4320" w:hanging="180"/>
+      </w:pPr>
+    </w:lvl>
+    <w:lvl w:ilvl="6" w:tplc="0C0A000F" w:tentative="1">
+      <w:start w:val="1"/>
+      <w:numFmt w:val="decimal"/>
+      <w:lvlText w:val="%7."/>
+      <w:lvlJc w:val="left"/>
+      <w:pPr>
+        <w:ind w:left="5040" w:hanging="360"/>
+      </w:pPr>
+    </w:lvl>
+    <w:lvl w:ilvl="7" w:tplc="0C0A0019" w:tentative="1">
+      <w:start w:val="1"/>
+      <w:numFmt w:val="lowerLetter"/>
+      <w:lvlText w:val="%8."/>
+      <w:lvlJc w:val="left"/>
+      <w:pPr>
+        <w:ind w:left="5760" w:hanging="360"/>
+      </w:pPr>
+    </w:lvl>
+    <w:lvl w:ilvl="8" w:tplc="0C0A001B" w:tentative="1">
+      <w:start w:val="1"/>
+      <w:numFmt w:val="lowerRoman"/>
+      <w:lvlText w:val="%9."/>
+      <w:lvlJc w:val="right"/>
+      <w:pPr>
+        <w:ind w:left="6480" w:hanging="180"/>
+      </w:pPr>
+    </w:lvl>
+  </w:abstractNum>
+  <w:abstractNum w:abstractNumId="17">
     <w:nsid w:val="33F04EF4"/>
     <w:multiLevelType w:val="hybridMultilevel"/>
     <w:tmpl w:val="5FD04452"/>
@@ -27119,7 +27729,7 @@
       </w:rPr>
     </w:lvl>
   </w:abstractNum>
-  <w:abstractNum w:abstractNumId="16">
+  <w:abstractNum w:abstractNumId="18">
     <w:nsid w:val="342E7F6D"/>
     <w:multiLevelType w:val="hybridMultilevel"/>
     <w:tmpl w:val="B504D796"/>
@@ -27205,7 +27815,7 @@
       </w:pPr>
     </w:lvl>
   </w:abstractNum>
-  <w:abstractNum w:abstractNumId="17">
+  <w:abstractNum w:abstractNumId="19">
     <w:nsid w:val="3931392B"/>
     <w:multiLevelType w:val="hybridMultilevel"/>
     <w:tmpl w:val="ED72F568"/>
@@ -27318,7 +27928,7 @@
       </w:rPr>
     </w:lvl>
   </w:abstractNum>
-  <w:abstractNum w:abstractNumId="18">
+  <w:abstractNum w:abstractNumId="20">
     <w:nsid w:val="39E134DB"/>
     <w:multiLevelType w:val="hybridMultilevel"/>
     <w:tmpl w:val="E3EA355C"/>
@@ -27431,7 +28041,7 @@
       </w:rPr>
     </w:lvl>
   </w:abstractNum>
-  <w:abstractNum w:abstractNumId="19">
+  <w:abstractNum w:abstractNumId="21">
     <w:nsid w:val="40345D6B"/>
     <w:multiLevelType w:val="hybridMultilevel"/>
     <w:tmpl w:val="3BCED64C"/>
@@ -27544,7 +28154,7 @@
       </w:rPr>
     </w:lvl>
   </w:abstractNum>
-  <w:abstractNum w:abstractNumId="20">
+  <w:abstractNum w:abstractNumId="22">
     <w:nsid w:val="440B1A7A"/>
     <w:multiLevelType w:val="hybridMultilevel"/>
     <w:tmpl w:val="00A4E21A"/>
@@ -27657,7 +28267,7 @@
       </w:rPr>
     </w:lvl>
   </w:abstractNum>
-  <w:abstractNum w:abstractNumId="21">
+  <w:abstractNum w:abstractNumId="23">
     <w:nsid w:val="46015A9D"/>
     <w:multiLevelType w:val="hybridMultilevel"/>
     <w:tmpl w:val="C51C5D0C"/>
@@ -27770,7 +28380,7 @@
       </w:rPr>
     </w:lvl>
   </w:abstractNum>
-  <w:abstractNum w:abstractNumId="22">
+  <w:abstractNum w:abstractNumId="24">
     <w:nsid w:val="47931B1A"/>
     <w:multiLevelType w:val="hybridMultilevel"/>
     <w:tmpl w:val="C1CA098C"/>
@@ -27859,7 +28469,7 @@
       </w:pPr>
     </w:lvl>
   </w:abstractNum>
-  <w:abstractNum w:abstractNumId="23">
+  <w:abstractNum w:abstractNumId="25">
     <w:nsid w:val="4DCD01BB"/>
     <w:multiLevelType w:val="hybridMultilevel"/>
     <w:tmpl w:val="DFCC594A"/>
@@ -27945,7 +28555,7 @@
       </w:pPr>
     </w:lvl>
   </w:abstractNum>
-  <w:abstractNum w:abstractNumId="24">
+  <w:abstractNum w:abstractNumId="26">
     <w:nsid w:val="50FF062C"/>
     <w:multiLevelType w:val="hybridMultilevel"/>
     <w:tmpl w:val="BF329612"/>
@@ -28058,7 +28668,7 @@
       </w:rPr>
     </w:lvl>
   </w:abstractNum>
-  <w:abstractNum w:abstractNumId="25">
+  <w:abstractNum w:abstractNumId="27">
     <w:nsid w:val="51352180"/>
     <w:multiLevelType w:val="multilevel"/>
     <w:tmpl w:val="2EA85BB6"/>
@@ -28203,7 +28813,96 @@
       </w:rPr>
     </w:lvl>
   </w:abstractNum>
-  <w:abstractNum w:abstractNumId="26">
+  <w:abstractNum w:abstractNumId="28">
+    <w:nsid w:val="6EAB64F2"/>
+    <w:multiLevelType w:val="hybridMultilevel"/>
+    <w:tmpl w:val="60F4F266"/>
+    <w:lvl w:ilvl="0" w:tplc="0C0A000F">
+      <w:start w:val="1"/>
+      <w:numFmt w:val="decimal"/>
+      <w:lvlText w:val="%1."/>
+      <w:lvlJc w:val="left"/>
+      <w:pPr>
+        <w:ind w:left="720" w:hanging="360"/>
+      </w:pPr>
+      <w:rPr>
+        <w:rFonts w:hint="default"/>
+      </w:rPr>
+    </w:lvl>
+    <w:lvl w:ilvl="1" w:tplc="0C0A0019" w:tentative="1">
+      <w:start w:val="1"/>
+      <w:numFmt w:val="lowerLetter"/>
+      <w:lvlText w:val="%2."/>
+      <w:lvlJc w:val="left"/>
+      <w:pPr>
+        <w:ind w:left="1440" w:hanging="360"/>
+      </w:pPr>
+    </w:lvl>
+    <w:lvl w:ilvl="2" w:tplc="0C0A001B" w:tentative="1">
+      <w:start w:val="1"/>
+      <w:numFmt w:val="lowerRoman"/>
+      <w:lvlText w:val="%3."/>
+      <w:lvlJc w:val="right"/>
+      <w:pPr>
+        <w:ind w:left="2160" w:hanging="180"/>
+      </w:pPr>
+    </w:lvl>
+    <w:lvl w:ilvl="3" w:tplc="0C0A000F" w:tentative="1">
+      <w:start w:val="1"/>
+      <w:numFmt w:val="decimal"/>
+      <w:lvlText w:val="%4."/>
+      <w:lvlJc w:val="left"/>
+      <w:pPr>
+        <w:ind w:left="2880" w:hanging="360"/>
+      </w:pPr>
+    </w:lvl>
+    <w:lvl w:ilvl="4" w:tplc="0C0A0019" w:tentative="1">
+      <w:start w:val="1"/>
+      <w:numFmt w:val="lowerLetter"/>
+      <w:lvlText w:val="%5."/>
+      <w:lvlJc w:val="left"/>
+      <w:pPr>
+        <w:ind w:left="3600" w:hanging="360"/>
+      </w:pPr>
+    </w:lvl>
+    <w:lvl w:ilvl="5" w:tplc="0C0A001B" w:tentative="1">
+      <w:start w:val="1"/>
+      <w:numFmt w:val="lowerRoman"/>
+      <w:lvlText w:val="%6."/>
+      <w:lvlJc w:val="right"/>
+      <w:pPr>
+        <w:ind w:left="4320" w:hanging="180"/>
+      </w:pPr>
+    </w:lvl>
+    <w:lvl w:ilvl="6" w:tplc="0C0A000F" w:tentative="1">
+      <w:start w:val="1"/>
+      <w:numFmt w:val="decimal"/>
+      <w:lvlText w:val="%7."/>
+      <w:lvlJc w:val="left"/>
+      <w:pPr>
+        <w:ind w:left="5040" w:hanging="360"/>
+      </w:pPr>
+    </w:lvl>
+    <w:lvl w:ilvl="7" w:tplc="0C0A0019" w:tentative="1">
+      <w:start w:val="1"/>
+      <w:numFmt w:val="lowerLetter"/>
+      <w:lvlText w:val="%8."/>
+      <w:lvlJc w:val="left"/>
+      <w:pPr>
+        <w:ind w:left="5760" w:hanging="360"/>
+      </w:pPr>
+    </w:lvl>
+    <w:lvl w:ilvl="8" w:tplc="0C0A001B" w:tentative="1">
+      <w:start w:val="1"/>
+      <w:numFmt w:val="lowerRoman"/>
+      <w:lvlText w:val="%9."/>
+      <w:lvlJc w:val="right"/>
+      <w:pPr>
+        <w:ind w:left="6480" w:hanging="180"/>
+      </w:pPr>
+    </w:lvl>
+  </w:abstractNum>
+  <w:abstractNum w:abstractNumId="29">
     <w:nsid w:val="7A0C7808"/>
     <w:multiLevelType w:val="hybridMultilevel"/>
     <w:tmpl w:val="5D944BF8"/>
@@ -28316,7 +29015,7 @@
       </w:rPr>
     </w:lvl>
   </w:abstractNum>
-  <w:abstractNum w:abstractNumId="27">
+  <w:abstractNum w:abstractNumId="30">
     <w:nsid w:val="7BA258E6"/>
     <w:multiLevelType w:val="hybridMultilevel"/>
     <w:tmpl w:val="7C2ABB98"/>
@@ -28430,10 +29129,10 @@
     </w:lvl>
   </w:abstractNum>
   <w:num w:numId="1">
-    <w:abstractNumId w:val="11"/>
+    <w:abstractNumId w:val="12"/>
   </w:num>
   <w:num w:numId="2">
-    <w:abstractNumId w:val="6"/>
+    <w:abstractNumId w:val="7"/>
   </w:num>
   <w:num w:numId="3">
     <w:abstractNumId w:val="0"/>
@@ -28442,52 +29141,52 @@
     <w:abstractNumId w:val="1"/>
   </w:num>
   <w:num w:numId="5">
-    <w:abstractNumId w:val="25"/>
+    <w:abstractNumId w:val="27"/>
   </w:num>
   <w:num w:numId="6">
-    <w:abstractNumId w:val="21"/>
+    <w:abstractNumId w:val="23"/>
   </w:num>
   <w:num w:numId="7">
-    <w:abstractNumId w:val="24"/>
+    <w:abstractNumId w:val="26"/>
   </w:num>
   <w:num w:numId="8">
-    <w:abstractNumId w:val="8"/>
+    <w:abstractNumId w:val="9"/>
   </w:num>
   <w:num w:numId="9">
-    <w:abstractNumId w:val="14"/>
+    <w:abstractNumId w:val="15"/>
   </w:num>
   <w:num w:numId="10">
-    <w:abstractNumId w:val="9"/>
+    <w:abstractNumId w:val="10"/>
   </w:num>
   <w:num w:numId="11">
-    <w:abstractNumId w:val="17"/>
+    <w:abstractNumId w:val="19"/>
   </w:num>
   <w:num w:numId="12">
-    <w:abstractNumId w:val="27"/>
+    <w:abstractNumId w:val="30"/>
   </w:num>
   <w:num w:numId="13">
-    <w:abstractNumId w:val="16"/>
+    <w:abstractNumId w:val="18"/>
   </w:num>
   <w:num w:numId="14">
-    <w:abstractNumId w:val="23"/>
+    <w:abstractNumId w:val="25"/>
   </w:num>
   <w:num w:numId="15">
     <w:abstractNumId w:val="3"/>
   </w:num>
   <w:num w:numId="16">
-    <w:abstractNumId w:val="19"/>
+    <w:abstractNumId w:val="21"/>
   </w:num>
   <w:num w:numId="17">
-    <w:abstractNumId w:val="18"/>
+    <w:abstractNumId w:val="20"/>
   </w:num>
   <w:num w:numId="18">
-    <w:abstractNumId w:val="10"/>
+    <w:abstractNumId w:val="11"/>
   </w:num>
   <w:num w:numId="19">
-    <w:abstractNumId w:val="4"/>
+    <w:abstractNumId w:val="5"/>
   </w:num>
   <w:num w:numId="20">
-    <w:abstractNumId w:val="25"/>
+    <w:abstractNumId w:val="27"/>
     <w:lvlOverride w:ilvl="0">
       <w:startOverride w:val="1"/>
     </w:lvlOverride>
@@ -28499,10 +29198,10 @@
     </w:lvlOverride>
   </w:num>
   <w:num w:numId="21">
-    <w:abstractNumId w:val="25"/>
+    <w:abstractNumId w:val="27"/>
   </w:num>
   <w:num w:numId="22">
-    <w:abstractNumId w:val="25"/>
+    <w:abstractNumId w:val="27"/>
     <w:lvlOverride w:ilvl="0">
       <w:startOverride w:val="1"/>
     </w:lvlOverride>
@@ -28532,7 +29231,7 @@
     </w:lvlOverride>
   </w:num>
   <w:num w:numId="23">
-    <w:abstractNumId w:val="25"/>
+    <w:abstractNumId w:val="27"/>
     <w:lvlOverride w:ilvl="0">
       <w:startOverride w:val="1"/>
     </w:lvlOverride>
@@ -28562,7 +29261,7 @@
     </w:lvlOverride>
   </w:num>
   <w:num w:numId="24">
-    <w:abstractNumId w:val="25"/>
+    <w:abstractNumId w:val="27"/>
     <w:lvlOverride w:ilvl="0">
       <w:startOverride w:val="1"/>
     </w:lvlOverride>
@@ -28592,7 +29291,7 @@
     </w:lvlOverride>
   </w:num>
   <w:num w:numId="25">
-    <w:abstractNumId w:val="25"/>
+    <w:abstractNumId w:val="27"/>
     <w:lvlOverride w:ilvl="0">
       <w:startOverride w:val="1"/>
     </w:lvlOverride>
@@ -28604,31 +29303,100 @@
     </w:lvlOverride>
   </w:num>
   <w:num w:numId="26">
-    <w:abstractNumId w:val="5"/>
+    <w:abstractNumId w:val="6"/>
   </w:num>
   <w:num w:numId="27">
-    <w:abstractNumId w:val="13"/>
+    <w:abstractNumId w:val="14"/>
   </w:num>
   <w:num w:numId="28">
-    <w:abstractNumId w:val="7"/>
+    <w:abstractNumId w:val="8"/>
   </w:num>
   <w:num w:numId="29">
-    <w:abstractNumId w:val="15"/>
+    <w:abstractNumId w:val="17"/>
   </w:num>
   <w:num w:numId="30">
-    <w:abstractNumId w:val="26"/>
+    <w:abstractNumId w:val="29"/>
   </w:num>
   <w:num w:numId="31">
+    <w:abstractNumId w:val="24"/>
+  </w:num>
+  <w:num w:numId="32">
     <w:abstractNumId w:val="22"/>
   </w:num>
-  <w:num w:numId="32">
-    <w:abstractNumId w:val="20"/>
-  </w:num>
   <w:num w:numId="33">
-    <w:abstractNumId w:val="12"/>
+    <w:abstractNumId w:val="13"/>
   </w:num>
   <w:num w:numId="34">
     <w:abstractNumId w:val="2"/>
+  </w:num>
+  <w:num w:numId="35">
+    <w:abstractNumId w:val="27"/>
+    <w:lvlOverride w:ilvl="0">
+      <w:startOverride w:val="1"/>
+    </w:lvlOverride>
+    <w:lvlOverride w:ilvl="1">
+      <w:startOverride w:val="1"/>
+    </w:lvlOverride>
+    <w:lvlOverride w:ilvl="2">
+      <w:startOverride w:val="1"/>
+    </w:lvlOverride>
+    <w:lvlOverride w:ilvl="3">
+      <w:startOverride w:val="1"/>
+    </w:lvlOverride>
+    <w:lvlOverride w:ilvl="4">
+      <w:startOverride w:val="1"/>
+    </w:lvlOverride>
+    <w:lvlOverride w:ilvl="5">
+      <w:startOverride w:val="1"/>
+    </w:lvlOverride>
+    <w:lvlOverride w:ilvl="6">
+      <w:startOverride w:val="1"/>
+    </w:lvlOverride>
+    <w:lvlOverride w:ilvl="7">
+      <w:startOverride w:val="1"/>
+    </w:lvlOverride>
+    <w:lvlOverride w:ilvl="8">
+      <w:startOverride w:val="1"/>
+    </w:lvlOverride>
+  </w:num>
+  <w:num w:numId="36">
+    <w:abstractNumId w:val="16"/>
+  </w:num>
+  <w:num w:numId="37">
+    <w:abstractNumId w:val="4"/>
+  </w:num>
+  <w:num w:numId="38">
+    <w:abstractNumId w:val="27"/>
+    <w:lvlOverride w:ilvl="0">
+      <w:startOverride w:val="1"/>
+    </w:lvlOverride>
+    <w:lvlOverride w:ilvl="1">
+      <w:startOverride w:val="1"/>
+    </w:lvlOverride>
+    <w:lvlOverride w:ilvl="2">
+      <w:startOverride w:val="1"/>
+    </w:lvlOverride>
+    <w:lvlOverride w:ilvl="3">
+      <w:startOverride w:val="1"/>
+    </w:lvlOverride>
+    <w:lvlOverride w:ilvl="4">
+      <w:startOverride w:val="1"/>
+    </w:lvlOverride>
+    <w:lvlOverride w:ilvl="5">
+      <w:startOverride w:val="1"/>
+    </w:lvlOverride>
+    <w:lvlOverride w:ilvl="6">
+      <w:startOverride w:val="1"/>
+    </w:lvlOverride>
+    <w:lvlOverride w:ilvl="7">
+      <w:startOverride w:val="1"/>
+    </w:lvlOverride>
+    <w:lvlOverride w:ilvl="8">
+      <w:startOverride w:val="1"/>
+    </w:lvlOverride>
+  </w:num>
+  <w:num w:numId="39">
+    <w:abstractNumId w:val="28"/>
   </w:num>
   <w:numIdMacAtCleanup w:val="11"/>
 </w:numbering>
@@ -28878,7 +29646,7 @@
     <w:link w:val="Ttulo2Car"/>
     <w:autoRedefine/>
     <w:qFormat/>
-    <w:rsid w:val="00BF6E46"/>
+    <w:rsid w:val="009E2F4C"/>
     <w:pPr>
       <w:keepNext/>
       <w:spacing w:before="600" w:after="360"/>
@@ -28890,8 +29658,8 @@
       <w:b/>
       <w:bCs/>
       <w:iCs/>
-      <w:sz w:val="64"/>
-      <w:szCs w:val="64"/>
+      <w:sz w:val="36"/>
+      <w:szCs w:val="36"/>
     </w:rPr>
   </w:style>
   <w:style w:type="paragraph" w:styleId="Ttulo3">
@@ -29051,7 +29819,6 @@
   <w:style w:type="character" w:default="1" w:styleId="Fuentedeprrafopredeter">
     <w:name w:val="Default Paragraph Font"/>
     <w:uiPriority w:val="1"/>
-    <w:semiHidden/>
     <w:unhideWhenUsed/>
   </w:style>
   <w:style w:type="table" w:default="1" w:styleId="Tablanormal">
@@ -30166,14 +30933,14 @@
     <w:name w:val="Título 2 Car"/>
     <w:basedOn w:val="Fuentedeprrafopredeter"/>
     <w:link w:val="Ttulo2"/>
-    <w:rsid w:val="00BF6E46"/>
+    <w:rsid w:val="009E2F4C"/>
     <w:rPr>
       <w:rFonts w:ascii="Century Schoolbook" w:hAnsi="Century Schoolbook" w:cs="Arial"/>
       <w:b/>
       <w:bCs/>
       <w:iCs/>
-      <w:sz w:val="64"/>
-      <w:szCs w:val="64"/>
+      <w:sz w:val="36"/>
+      <w:szCs w:val="36"/>
       <w:lang w:val="es-ES_tradnl"/>
     </w:rPr>
   </w:style>
@@ -31835,7 +32602,7 @@
 </file>
 
 <file path=customXml/itemProps2.xml><?xml version="1.0" encoding="utf-8"?>
-<ds:datastoreItem xmlns:ds="http://schemas.openxmlformats.org/officeDocument/2006/customXml" ds:itemID="{660CDC51-4921-45C0-82E9-673E257C1D47}">
+<ds:datastoreItem xmlns:ds="http://schemas.openxmlformats.org/officeDocument/2006/customXml" ds:itemID="{4C24A9CA-5E44-4787-B8CD-5A10DB2CC179}">
   <ds:schemaRefs>
     <ds:schemaRef ds:uri="http://schemas.openxmlformats.org/officeDocument/2006/bibliography"/>
   </ds:schemaRefs>

</xml_diff>

<commit_message>
Capítulo 3. Sección 1. Selección de los datos
</commit_message>
<xml_diff>
--- a/Memoria_TFG.docx
+++ b/Memoria_TFG.docx
@@ -43,7 +43,7 @@
             <v:path o:extrusionok="f" gradientshapeok="t" o:connecttype="rect"/>
             <o:lock v:ext="edit" aspectratio="t"/>
           </v:shapetype>
-          <v:shape id="_x0000_i1025" type="#_x0000_t75" style="width:175.5pt;height:165pt;mso-position-vertical:absolute">
+          <v:shape id="_x0000_i1025" type="#_x0000_t75" style="width:175.3pt;height:165.3pt;mso-position-vertical:absolute">
             <v:imagedata r:id="rId9" o:title="logo_vertical"/>
           </v:shape>
         </w:pict>
@@ -289,7 +289,7 @@
           <w:szCs w:val="40"/>
           <w:lang w:val="es-ES" w:eastAsia="en-US"/>
         </w:rPr>
-        <w:t>29</w:t>
+        <w:t>30</w:t>
       </w:r>
       <w:r>
         <w:rPr>
@@ -639,7 +639,13 @@
         <w:rPr>
           <w:lang w:val="es-EC" w:eastAsia="en-US"/>
         </w:rPr>
-        <w:t>29 de Junio de 2017</w:t>
+        <w:t>30</w:t>
+      </w:r>
+      <w:r>
+        <w:rPr>
+          <w:lang w:val="es-EC" w:eastAsia="en-US"/>
+        </w:rPr>
+        <w:t xml:space="preserve"> de Junio de 2017</w:t>
       </w:r>
       <w:r>
         <w:rPr>
@@ -694,13 +700,21 @@
         <w:rPr>
           <w:lang w:val="es-EC" w:eastAsia="en-US"/>
         </w:rPr>
-        <w:t>XXX</w:t>
-      </w:r>
-      <w:r>
+        <w:t>A mis padres Sandra y Sandro por el apoyo,</w:t>
+      </w:r>
+    </w:p>
+    <w:p>
+      <w:pPr>
+        <w:pStyle w:val="Prrafo"/>
         <w:rPr>
           <w:lang w:val="es-EC" w:eastAsia="en-US"/>
         </w:rPr>
-        <w:t>cgghhh</w:t>
+      </w:pPr>
+      <w:r>
+        <w:rPr>
+          <w:lang w:val="es-EC" w:eastAsia="en-US"/>
+        </w:rPr>
+        <w:t>Mi director de proyecto Dagoberto, por darme la orientación y motivación,</w:t>
       </w:r>
     </w:p>
     <w:p>
@@ -710,40 +724,6 @@
           <w:lang w:val="es-EC" w:eastAsia="en-US"/>
         </w:rPr>
       </w:pPr>
-      <w:r>
-        <w:rPr>
-          <w:lang w:val="es-EC" w:eastAsia="en-US"/>
-        </w:rPr>
-        <w:t>XXX</w:t>
-      </w:r>
-    </w:p>
-    <w:p>
-      <w:pPr>
-        <w:pStyle w:val="Prrafo"/>
-        <w:rPr>
-          <w:lang w:val="es-EC" w:eastAsia="en-US"/>
-        </w:rPr>
-      </w:pPr>
-      <w:r>
-        <w:rPr>
-          <w:lang w:val="es-EC" w:eastAsia="en-US"/>
-        </w:rPr>
-        <w:t>XXX</w:t>
-      </w:r>
-    </w:p>
-    <w:p>
-      <w:pPr>
-        <w:pStyle w:val="Prrafo"/>
-        <w:rPr>
-          <w:lang w:val="es-EC" w:eastAsia="en-US"/>
-        </w:rPr>
-      </w:pPr>
-      <w:r>
-        <w:rPr>
-          <w:lang w:val="es-EC" w:eastAsia="en-US"/>
-        </w:rPr>
-        <w:t>XXX</w:t>
-      </w:r>
     </w:p>
     <w:p>
       <w:pPr>
@@ -844,7 +824,7 @@
                     <a:blip r:embed="rId10" cstate="print">
                       <a:extLst>
                         <a:ext uri="{28A0092B-C50C-407E-A947-70E740481C1C}">
-                          <a14:useLocalDpi xmlns="" xmlns:wpc="http://schemas.microsoft.com/office/word/2010/wordprocessingCanvas" xmlns:mc="http://schemas.openxmlformats.org/markup-compatibility/2006" xmlns:o="urn:schemas-microsoft-com:office:office" xmlns:v="urn:schemas-microsoft-com:vml" xmlns:wp14="http://schemas.microsoft.com/office/word/2010/wordprocessingDrawing" xmlns:w10="urn:schemas-microsoft-com:office:word" xmlns:w="http://schemas.openxmlformats.org/wordprocessingml/2006/main" xmlns:w14="http://schemas.microsoft.com/office/word/2010/wordml" xmlns:w15="http://schemas.microsoft.com/office/word/2012/wordml" xmlns:wpg="http://schemas.microsoft.com/office/word/2010/wordprocessingGroup" xmlns:wpi="http://schemas.microsoft.com/office/word/2010/wordprocessingInk" xmlns:wps="http://schemas.microsoft.com/office/word/2010/wordprocessingShape" xmlns:a14="http://schemas.microsoft.com/office/drawing/2010/main" val="0"/>
+                          <a14:useLocalDpi xmlns:a14="http://schemas.microsoft.com/office/drawing/2010/main" xmlns:wps="http://schemas.microsoft.com/office/word/2010/wordprocessingShape" xmlns:wpi="http://schemas.microsoft.com/office/word/2010/wordprocessingInk" xmlns:wpg="http://schemas.microsoft.com/office/word/2010/wordprocessingGroup" xmlns:w15="http://schemas.microsoft.com/office/word/2012/wordml" xmlns:w14="http://schemas.microsoft.com/office/word/2010/wordml" xmlns:w="http://schemas.openxmlformats.org/wordprocessingml/2006/main" xmlns:w10="urn:schemas-microsoft-com:office:word" xmlns:wp14="http://schemas.microsoft.com/office/word/2010/wordprocessingDrawing" xmlns:v="urn:schemas-microsoft-com:vml" xmlns:o="urn:schemas-microsoft-com:office:office" xmlns:mc="http://schemas.openxmlformats.org/markup-compatibility/2006" xmlns:wpc="http://schemas.microsoft.com/office/word/2010/wordprocessingCanvas" xmlns="" val="0"/>
                         </a:ext>
                       </a:extLst>
                     </a:blip>
@@ -1477,12 +1457,20 @@
           <w:rFonts w:ascii="Century Schoolbook" w:hAnsi="Century Schoolbook"/>
         </w:rPr>
       </w:pPr>
+      <w:proofErr w:type="spellStart"/>
       <w:r>
         <w:rPr>
           <w:rFonts w:ascii="Century Schoolbook" w:hAnsi="Century Schoolbook"/>
         </w:rPr>
         <w:lastRenderedPageBreak/>
-        <w:t>Índice General</w:t>
+        <w:t>Índice</w:t>
+      </w:r>
+      <w:proofErr w:type="spellEnd"/>
+      <w:r>
+        <w:rPr>
+          <w:rFonts w:ascii="Century Schoolbook" w:hAnsi="Century Schoolbook"/>
+        </w:rPr>
+        <w:t xml:space="preserve"> General</w:t>
       </w:r>
     </w:p>
     <w:p>
@@ -5505,14 +5493,7 @@
         <w:rPr>
           <w:b w:val="0"/>
         </w:rPr>
-        <w:t xml:space="preserve">Recomendaciones y conclusiones, con este capítulo se recogen las posibles mejoras que se podrían implementar para tener una </w:t>
-      </w:r>
-      <w:r>
-        <w:rPr>
-          <w:b w:val="0"/>
-        </w:rPr>
-        <w:lastRenderedPageBreak/>
-        <w:t>herramienta más optima, así como las conclusiones obtenidas después de la realización del proyecto.</w:t>
+        <w:t>Recomendaciones y conclusiones, con este capítulo se recogen las posibles mejoras que se podrían implementar para tener una herramienta más optima, así como las conclusiones obtenidas después de la realización del proyecto.</w:t>
       </w:r>
     </w:p>
     <w:p>
@@ -5528,6 +5509,7 @@
         <w:rPr>
           <w:rFonts w:ascii="Century Schoolbook" w:hAnsi="Century Schoolbook"/>
         </w:rPr>
+        <w:lastRenderedPageBreak/>
         <w:t>Internet</w:t>
       </w:r>
       <w:bookmarkEnd w:id="1"/>
@@ -6398,6 +6380,13 @@
           <w:rFonts w:ascii="Century Schoolbook" w:hAnsi="Century Schoolbook"/>
           <w:szCs w:val="28"/>
         </w:rPr>
+        <w:t xml:space="preserve"> “Web 2.0” representa la evolución de las aplicaciones tradicionales hacia aplicaciones web enfocadas en el usuario final.</w:t>
+      </w:r>
+      <w:r>
+        <w:rPr>
+          <w:rFonts w:ascii="Century Schoolbook" w:hAnsi="Century Schoolbook"/>
+          <w:szCs w:val="28"/>
+        </w:rPr>
         <w:t xml:space="preserve"> </w:t>
       </w:r>
       <w:r>
@@ -6405,29 +6394,22 @@
           <w:rFonts w:ascii="Century Schoolbook" w:hAnsi="Century Schoolbook"/>
           <w:szCs w:val="28"/>
         </w:rPr>
+        <w:t>No se trata de una nueva tecnología sino de una actitud de colaboración y participación de las personas para proporcionar mejores datos, nuevos ser</w:t>
+      </w:r>
+      <w:r>
+        <w:rPr>
+          <w:rFonts w:ascii="Century Schoolbook" w:hAnsi="Century Schoolbook"/>
+          <w:szCs w:val="28"/>
+        </w:rPr>
+        <w:t xml:space="preserve">vicios y aplicaciones </w:t>
+      </w:r>
+      <w:r>
+        <w:rPr>
+          <w:rFonts w:ascii="Century Schoolbook" w:hAnsi="Century Schoolbook"/>
+          <w:szCs w:val="28"/>
+        </w:rPr>
         <w:lastRenderedPageBreak/>
-        <w:t>“Web 2.0” representa la evolución de las aplicaciones tradicionales hacia aplicaciones web enfocadas en el usuario final.</w:t>
-      </w:r>
-      <w:r>
-        <w:rPr>
-          <w:rFonts w:ascii="Century Schoolbook" w:hAnsi="Century Schoolbook"/>
-          <w:szCs w:val="28"/>
-        </w:rPr>
-        <w:t xml:space="preserve"> </w:t>
-      </w:r>
-      <w:r>
-        <w:rPr>
-          <w:rFonts w:ascii="Century Schoolbook" w:hAnsi="Century Schoolbook"/>
-          <w:szCs w:val="28"/>
-        </w:rPr>
-        <w:t>No se trata de una nueva tecnología sino de una actitud de colaboración y participación de las personas para proporcionar mejores datos, nuevos ser</w:t>
-      </w:r>
-      <w:r>
-        <w:rPr>
-          <w:rFonts w:ascii="Century Schoolbook" w:hAnsi="Century Schoolbook"/>
-          <w:szCs w:val="28"/>
-        </w:rPr>
-        <w:t xml:space="preserve">vicios y aplicaciones on-line </w:t>
+        <w:t xml:space="preserve">on-line </w:t>
       </w:r>
       <w:sdt>
         <w:sdtPr>
@@ -7215,7 +7197,14 @@
           <w:rFonts w:ascii="Century Schoolbook" w:hAnsi="Century Schoolbook"/>
           <w:szCs w:val="28"/>
         </w:rPr>
-        <w:t>el capítulo anterior</w:t>
+        <w:t>la sección</w:t>
+      </w:r>
+      <w:r>
+        <w:rPr>
+          <w:rFonts w:ascii="Century Schoolbook" w:hAnsi="Century Schoolbook"/>
+          <w:szCs w:val="28"/>
+        </w:rPr>
+        <w:t xml:space="preserve"> anterior</w:t>
       </w:r>
       <w:r>
         <w:rPr>
@@ -7476,7 +7465,6 @@
         <w:rPr>
           <w:rFonts w:ascii="Century Schoolbook" w:hAnsi="Century Schoolbook"/>
         </w:rPr>
-        <w:lastRenderedPageBreak/>
         <w:t>pudiendo así,</w:t>
       </w:r>
       <w:r>
@@ -7557,7 +7545,14 @@
         <w:rPr>
           <w:rFonts w:ascii="Century Schoolbook" w:hAnsi="Century Schoolbook"/>
         </w:rPr>
-        <w:t xml:space="preserve"> una estructura social que se puede representar como nodos conectados por aristas, en donde los nodos representan a los individuos y las aristas las relaciones existentes entre ellos. Para el autor </w:t>
+        <w:t xml:space="preserve"> una estructura social que se puede representar como nodos conectados por aristas, en </w:t>
+      </w:r>
+      <w:r>
+        <w:rPr>
+          <w:rFonts w:ascii="Century Schoolbook" w:hAnsi="Century Schoolbook"/>
+        </w:rPr>
+        <w:lastRenderedPageBreak/>
+        <w:t xml:space="preserve">donde los nodos representan a los individuos y las aristas las relaciones existentes entre ellos. Para el autor </w:t>
       </w:r>
       <w:sdt>
         <w:sdtPr>
@@ -8178,7 +8173,6 @@
           <w:rFonts w:ascii="Century Schoolbook" w:hAnsi="Century Schoolbook"/>
           <w:szCs w:val="28"/>
         </w:rPr>
-        <w:lastRenderedPageBreak/>
         <w:t>Uno de los objetivos de la creación de estas redes, es crear un sitio de interacción virtual en donde miles de personas de todo el mundo puedan compartir, comunicarse y cooperar entre sí.</w:t>
       </w:r>
     </w:p>
@@ -8806,6 +8800,7 @@
           <w:sz w:val="28"/>
           <w:szCs w:val="28"/>
         </w:rPr>
+        <w:lastRenderedPageBreak/>
         <w:t>Microblogging</w:t>
       </w:r>
       <w:r>
@@ -15156,6 +15151,34 @@
     <w:p>
       <w:pPr>
         <w:pStyle w:val="Prrafo"/>
+        <w:rPr>
+          <w:b w:val="0"/>
+        </w:rPr>
+      </w:pPr>
+      <w:r>
+        <w:rPr>
+          <w:b w:val="0"/>
+        </w:rPr>
+        <w:t xml:space="preserve">En este capítulo, definiremos en </w:t>
+      </w:r>
+      <w:proofErr w:type="spellStart"/>
+      <w:r>
+        <w:rPr>
+          <w:b w:val="0"/>
+        </w:rPr>
+        <w:t>que</w:t>
+      </w:r>
+      <w:proofErr w:type="spellEnd"/>
+      <w:r>
+        <w:rPr>
+          <w:b w:val="0"/>
+        </w:rPr>
+        <w:t xml:space="preserve"> consiste un sistema de alerta y un sistema de análisis de sentimientos, mostrando ejemplos de cada uno de ellos. Y por ultimo detallaremos el sistema que queremos proponer en nuestro proyecto.</w:t>
+      </w:r>
+    </w:p>
+    <w:p>
+      <w:pPr>
+        <w:pStyle w:val="Prrafo"/>
       </w:pPr>
     </w:p>
     <w:p>
@@ -15174,6 +15197,7 @@
         <w:rPr>
           <w:rFonts w:ascii="Century Schoolbook" w:hAnsi="Century Schoolbook"/>
         </w:rPr>
+        <w:lastRenderedPageBreak/>
         <w:t>Sistemas de alerta.</w:t>
       </w:r>
       <w:bookmarkEnd w:id="17"/>
@@ -15251,7 +15275,6 @@
         <w:rPr>
           <w:b w:val="0"/>
         </w:rPr>
-        <w:lastRenderedPageBreak/>
         <w:t xml:space="preserve">Los sistemas de alerta han sido implementados en diversos </w:t>
       </w:r>
       <w:r>
@@ -15680,6 +15703,7 @@
         </w:rPr>
       </w:pPr>
       <w:r>
+        <w:lastRenderedPageBreak/>
         <w:t xml:space="preserve">Rastreo automático. </w:t>
       </w:r>
       <w:r>
@@ -15692,14 +15716,7 @@
         <w:rPr>
           <w:b w:val="0"/>
         </w:rPr>
-        <w:t xml:space="preserve">la </w:t>
-      </w:r>
-      <w:r>
-        <w:rPr>
-          <w:b w:val="0"/>
-        </w:rPr>
-        <w:lastRenderedPageBreak/>
-        <w:t>plataforma virtual y accesible</w:t>
+        <w:t>la plataforma virtual y accesible</w:t>
       </w:r>
       <w:r>
         <w:rPr>
@@ -16101,6 +16118,7 @@
         <w:rPr>
           <w:rFonts w:ascii="Century Schoolbook" w:hAnsi="Century Schoolbook"/>
         </w:rPr>
+        <w:lastRenderedPageBreak/>
         <w:t>Sistemas de análisis de sentimientos</w:t>
       </w:r>
       <w:bookmarkEnd w:id="20"/>
@@ -16148,7 +16166,6 @@
         <w:rPr>
           <w:b w:val="0"/>
         </w:rPr>
-        <w:lastRenderedPageBreak/>
         <w:t>La minería de opiniones es una reciente sub-disciplina entre la recuperación de información y la lingüística computacional. Esta sub-disciplina no trata de detectar el tema abordado en un texto sino las opiniones y sentimientos expresados en el mismo</w:t>
       </w:r>
       <w:sdt>
@@ -16735,6 +16752,7 @@
           <w:rFonts w:ascii="Century Schoolbook" w:hAnsi="Century Schoolbook"/>
           <w:color w:val="FF0000"/>
         </w:rPr>
+        <w:lastRenderedPageBreak/>
         <w:t>Nuestra propuesta</w:t>
       </w:r>
       <w:bookmarkEnd w:id="21"/>
@@ -16774,14 +16792,7 @@
         <w:rPr>
           <w:rFonts w:ascii="Century Schoolbook" w:hAnsi="Century Schoolbook"/>
         </w:rPr>
-        <w:t xml:space="preserve">ra de comunicar a las </w:t>
-      </w:r>
-      <w:r>
-        <w:rPr>
-          <w:rFonts w:ascii="Century Schoolbook" w:hAnsi="Century Schoolbook"/>
-        </w:rPr>
-        <w:lastRenderedPageBreak/>
-        <w:t>personas. P</w:t>
+        <w:t>ra de comunicar a las personas. P</w:t>
       </w:r>
       <w:r>
         <w:rPr>
@@ -16839,13 +16850,11 @@
       <w:r>
         <w:t>Capítulo 3.</w:t>
       </w:r>
+      <w:bookmarkStart w:id="23" w:name="_Toc486494150"/>
       <w:bookmarkEnd w:id="22"/>
-    </w:p>
-    <w:p>
-      <w:pPr>
-        <w:pStyle w:val="Ttulo2"/>
-      </w:pPr>
-      <w:bookmarkStart w:id="23" w:name="_Toc486494150"/>
+      <w:r>
+        <w:t xml:space="preserve"> </w:t>
+      </w:r>
       <w:r>
         <w:t>Integrac</w:t>
       </w:r>
@@ -16856,6 +16865,26 @@
         <w:t>de análisis de sentimientos propuestos.</w:t>
       </w:r>
       <w:bookmarkEnd w:id="23"/>
+    </w:p>
+    <w:p>
+      <w:pPr>
+        <w:pStyle w:val="Prrafo"/>
+        <w:rPr>
+          <w:b w:val="0"/>
+        </w:rPr>
+      </w:pPr>
+      <w:r>
+        <w:rPr>
+          <w:b w:val="0"/>
+        </w:rPr>
+        <w:t xml:space="preserve">En el capítulo anterior, </w:t>
+      </w:r>
+      <w:r>
+        <w:rPr>
+          <w:b w:val="0"/>
+        </w:rPr>
+        <w:t xml:space="preserve">definíamos en qué consistían los sistemas de alerta y de análisis de sentimiento, así como la propuesta de sistema para el proyecto. En este capítulo, explicaremos detalladamente cómo hacer una integración de estos dos sistemas. Empezando en  como seleccionamos y extraemos  los datos, para su posterior procesamiento y formato de salida. </w:t>
+      </w:r>
     </w:p>
     <w:p>
       <w:pPr>
@@ -16868,10 +16897,116 @@
         <w:pStyle w:val="Ttulo2"/>
         <w:numPr>
           <w:ilvl w:val="0"/>
-          <w:numId w:val="39"/>
+          <w:numId w:val="40"/>
         </w:numPr>
       </w:pPr>
       <w:r>
+        <w:t>Selección de datos.</w:t>
+      </w:r>
+    </w:p>
+    <w:p>
+      <w:pPr>
+        <w:pStyle w:val="Prrafo"/>
+        <w:rPr>
+          <w:b w:val="0"/>
+        </w:rPr>
+      </w:pPr>
+      <w:r>
+        <w:rPr>
+          <w:b w:val="0"/>
+        </w:rPr>
+        <w:t xml:space="preserve">La fuente de donde obtendremos los datos es la red social Twitter, ya que, abarca mucha información de miles de usuarios. Esta información </w:t>
+      </w:r>
+      <w:r>
+        <w:rPr>
+          <w:b w:val="0"/>
+        </w:rPr>
+        <w:t>está</w:t>
+      </w:r>
+      <w:r>
+        <w:rPr>
+          <w:b w:val="0"/>
+        </w:rPr>
+        <w:t xml:space="preserve"> representada en distintos formatos, texto, imágenes, videos, etc. Nosotros utilizaremos la información en formato texto,</w:t>
+      </w:r>
+      <w:r>
+        <w:rPr>
+          <w:b w:val="0"/>
+        </w:rPr>
+        <w:t xml:space="preserve"> porque a la hora de procesar estos datos, al estar en formato plano y digitalizado, el </w:t>
+      </w:r>
+      <w:r>
+        <w:rPr>
+          <w:b w:val="0"/>
+        </w:rPr>
+        <w:t>procesamiento del lenguaje natural, será más provechoso.</w:t>
+      </w:r>
+      <w:r>
+        <w:rPr>
+          <w:b w:val="0"/>
+        </w:rPr>
+        <w:t xml:space="preserve"> </w:t>
+      </w:r>
+      <w:r>
+        <w:rPr>
+          <w:b w:val="0"/>
+        </w:rPr>
+        <w:t>Por este motivo, e</w:t>
+      </w:r>
+      <w:r>
+        <w:rPr>
+          <w:b w:val="0"/>
+        </w:rPr>
+        <w:t>l contenido que recogeremos</w:t>
+      </w:r>
+      <w:r>
+        <w:rPr>
+          <w:b w:val="0"/>
+        </w:rPr>
+        <w:t xml:space="preserve"> de la red social</w:t>
+      </w:r>
+      <w:r>
+        <w:rPr>
+          <w:b w:val="0"/>
+        </w:rPr>
+        <w:t>, serán: has</w:t>
+      </w:r>
+      <w:r>
+        <w:rPr>
+          <w:b w:val="0"/>
+        </w:rPr>
+        <w:t xml:space="preserve">htags, tweets, </w:t>
+      </w:r>
+      <w:proofErr w:type="spellStart"/>
+      <w:r>
+        <w:rPr>
+          <w:b w:val="0"/>
+        </w:rPr>
+        <w:t>retweets</w:t>
+      </w:r>
+      <w:proofErr w:type="spellEnd"/>
+      <w:r>
+        <w:rPr>
+          <w:b w:val="0"/>
+        </w:rPr>
+        <w:t xml:space="preserve"> y menciones</w:t>
+      </w:r>
+      <w:r>
+        <w:rPr>
+          <w:b w:val="0"/>
+        </w:rPr>
+        <w:t xml:space="preserve">. </w:t>
+      </w:r>
+    </w:p>
+    <w:p>
+      <w:pPr>
+        <w:pStyle w:val="Ttulo2"/>
+        <w:numPr>
+          <w:ilvl w:val="0"/>
+          <w:numId w:val="40"/>
+        </w:numPr>
+      </w:pPr>
+      <w:r>
         <w:t>Extracción de datos.</w:t>
       </w:r>
     </w:p>
@@ -16886,7 +17021,19 @@
         <w:rPr>
           <w:b w:val="0"/>
         </w:rPr>
-        <w:t xml:space="preserve">Para obtener los datos de Twitter mediante el lenguaje de </w:t>
+        <w:t>Para obtener los datos de Twitter</w:t>
+      </w:r>
+      <w:r>
+        <w:rPr>
+          <w:b w:val="0"/>
+        </w:rPr>
+        <w:t xml:space="preserve"> lo haremos,</w:t>
+      </w:r>
+      <w:r>
+        <w:rPr>
+          <w:b w:val="0"/>
+        </w:rPr>
+        <w:t xml:space="preserve"> mediante el lenguaje de </w:t>
       </w:r>
       <w:r>
         <w:rPr>
@@ -16898,7 +17045,45 @@
         <w:rPr>
           <w:b w:val="0"/>
         </w:rPr>
-        <w:t xml:space="preserve"> R, se deben seguir unos pasos.</w:t>
+        <w:t xml:space="preserve"> R</w:t>
+      </w:r>
+      <w:r>
+        <w:rPr>
+          <w:b w:val="0"/>
+        </w:rPr>
+        <w:t xml:space="preserve"> bajo el entorno de trabajo </w:t>
+      </w:r>
+      <w:proofErr w:type="spellStart"/>
+      <w:r>
+        <w:rPr>
+          <w:b w:val="0"/>
+        </w:rPr>
+        <w:t>Rstudio.Para</w:t>
+      </w:r>
+      <w:proofErr w:type="spellEnd"/>
+      <w:r>
+        <w:rPr>
+          <w:b w:val="0"/>
+        </w:rPr>
+        <w:t xml:space="preserve"> extraer estos datos,</w:t>
+      </w:r>
+      <w:r>
+        <w:rPr>
+          <w:b w:val="0"/>
+        </w:rPr>
+        <w:t xml:space="preserve"> se deben seguir unos pasos</w:t>
+      </w:r>
+      <w:r>
+        <w:rPr>
+          <w:b w:val="0"/>
+        </w:rPr>
+        <w:t>, que se detallarán a continuación</w:t>
+      </w:r>
+      <w:r>
+        <w:rPr>
+          <w:b w:val="0"/>
+        </w:rPr>
+        <w:t>.</w:t>
       </w:r>
     </w:p>
     <w:p>
@@ -17086,7 +17271,14 @@
         <w:rPr>
           <w:b w:val="0"/>
         </w:rPr>
-        <w:t>los datos de registro. El nombre de la aplicación que hemos registrado es: SAYAS-2017.</w:t>
+        <w:t xml:space="preserve">los </w:t>
+      </w:r>
+      <w:r>
+        <w:rPr>
+          <w:b w:val="0"/>
+        </w:rPr>
+        <w:lastRenderedPageBreak/>
+        <w:t>datos de registro. El nombre de la aplicación que hemos registrado es: SAYAS-2017.</w:t>
       </w:r>
     </w:p>
     <w:p>
@@ -17252,7 +17444,6 @@
           <w:b w:val="0"/>
           <w:szCs w:val="28"/>
         </w:rPr>
-        <w:lastRenderedPageBreak/>
         <w:t>twitteR</w:t>
       </w:r>
       <w:proofErr w:type="spellEnd"/>
@@ -17340,8 +17531,18 @@
           <w:sz w:val="36"/>
           <w:szCs w:val="36"/>
         </w:rPr>
-        <w:t xml:space="preserve"> manipulación dataframe</w:t>
-      </w:r>
+        <w:t xml:space="preserve"> manipulación </w:t>
+      </w:r>
+      <w:proofErr w:type="spellStart"/>
+      <w:r>
+        <w:rPr>
+          <w:b w:val="0"/>
+          <w:sz w:val="36"/>
+          <w:szCs w:val="36"/>
+        </w:rPr>
+        <w:t>dataframe</w:t>
+      </w:r>
+      <w:proofErr w:type="spellEnd"/>
     </w:p>
     <w:p>
       <w:pPr>
@@ -17480,7 +17681,6 @@
       </w:tblGrid>
       <w:tr>
         <w:trPr>
-          <w:divId w:val="127207942"/>
           <w:tblCellSpacing w:w="15" w:type="dxa"/>
         </w:trPr>
         <w:tc>
@@ -17528,7 +17728,6 @@
       </w:tr>
       <w:tr>
         <w:trPr>
-          <w:divId w:val="127207942"/>
           <w:tblCellSpacing w:w="15" w:type="dxa"/>
         </w:trPr>
         <w:tc>
@@ -17590,7 +17789,6 @@
       </w:tr>
       <w:tr>
         <w:trPr>
-          <w:divId w:val="127207942"/>
           <w:tblCellSpacing w:w="15" w:type="dxa"/>
         </w:trPr>
         <w:tc>
@@ -17652,7 +17850,6 @@
       </w:tr>
       <w:tr>
         <w:trPr>
-          <w:divId w:val="127207942"/>
           <w:tblCellSpacing w:w="15" w:type="dxa"/>
         </w:trPr>
         <w:tc>
@@ -17714,7 +17911,6 @@
       </w:tr>
       <w:tr>
         <w:trPr>
-          <w:divId w:val="127207942"/>
           <w:tblCellSpacing w:w="15" w:type="dxa"/>
         </w:trPr>
         <w:tc>
@@ -17776,7 +17972,6 @@
       </w:tr>
       <w:tr>
         <w:trPr>
-          <w:divId w:val="127207942"/>
           <w:tblCellSpacing w:w="15" w:type="dxa"/>
         </w:trPr>
         <w:tc>
@@ -17824,7 +18019,6 @@
       </w:tr>
       <w:tr>
         <w:trPr>
-          <w:divId w:val="127207942"/>
           <w:tblCellSpacing w:w="15" w:type="dxa"/>
         </w:trPr>
         <w:tc>
@@ -17886,7 +18080,6 @@
       </w:tr>
       <w:tr>
         <w:trPr>
-          <w:divId w:val="127207942"/>
           <w:tblCellSpacing w:w="15" w:type="dxa"/>
         </w:trPr>
         <w:tc>
@@ -17948,7 +18141,6 @@
       </w:tr>
       <w:tr>
         <w:trPr>
-          <w:divId w:val="127207942"/>
           <w:tblCellSpacing w:w="15" w:type="dxa"/>
         </w:trPr>
         <w:tc>
@@ -17996,7 +18188,6 @@
       </w:tr>
       <w:tr>
         <w:trPr>
-          <w:divId w:val="127207942"/>
           <w:tblCellSpacing w:w="15" w:type="dxa"/>
         </w:trPr>
         <w:tc>
@@ -18044,7 +18235,6 @@
       </w:tr>
       <w:tr>
         <w:trPr>
-          <w:divId w:val="127207942"/>
           <w:tblCellSpacing w:w="15" w:type="dxa"/>
         </w:trPr>
         <w:tc>
@@ -18121,7 +18311,6 @@
       </w:tr>
       <w:tr>
         <w:trPr>
-          <w:divId w:val="127207942"/>
           <w:tblCellSpacing w:w="15" w:type="dxa"/>
         </w:trPr>
         <w:tc>
@@ -18170,7 +18359,6 @@
       </w:tr>
       <w:tr>
         <w:trPr>
-          <w:divId w:val="127207942"/>
           <w:tblCellSpacing w:w="15" w:type="dxa"/>
         </w:trPr>
         <w:tc>
@@ -18232,7 +18420,6 @@
       </w:tr>
       <w:tr>
         <w:trPr>
-          <w:divId w:val="127207942"/>
           <w:tblCellSpacing w:w="15" w:type="dxa"/>
         </w:trPr>
         <w:tc>
@@ -18294,7 +18481,6 @@
       </w:tr>
       <w:tr>
         <w:trPr>
-          <w:divId w:val="127207942"/>
           <w:tblCellSpacing w:w="15" w:type="dxa"/>
         </w:trPr>
         <w:tc>
@@ -18356,7 +18542,6 @@
       </w:tr>
       <w:tr>
         <w:trPr>
-          <w:divId w:val="127207942"/>
           <w:tblCellSpacing w:w="15" w:type="dxa"/>
         </w:trPr>
         <w:tc>
@@ -18418,7 +18603,6 @@
       </w:tr>
       <w:tr>
         <w:trPr>
-          <w:divId w:val="127207942"/>
           <w:tblCellSpacing w:w="15" w:type="dxa"/>
         </w:trPr>
         <w:tc>
@@ -18480,7 +18664,6 @@
       </w:tr>
       <w:tr>
         <w:trPr>
-          <w:divId w:val="127207942"/>
           <w:tblCellSpacing w:w="15" w:type="dxa"/>
         </w:trPr>
         <w:tc>
@@ -18528,7 +18711,6 @@
       </w:tr>
       <w:tr>
         <w:trPr>
-          <w:divId w:val="127207942"/>
           <w:tblCellSpacing w:w="15" w:type="dxa"/>
         </w:trPr>
         <w:tc>
@@ -18590,7 +18772,6 @@
       </w:tr>
       <w:tr>
         <w:trPr>
-          <w:divId w:val="127207942"/>
           <w:tblCellSpacing w:w="15" w:type="dxa"/>
         </w:trPr>
         <w:tc>
@@ -18659,7 +18840,6 @@
       </w:tr>
       <w:tr>
         <w:trPr>
-          <w:divId w:val="127207942"/>
           <w:tblCellSpacing w:w="15" w:type="dxa"/>
         </w:trPr>
         <w:tc>
@@ -18722,7 +18902,6 @@
       </w:tr>
       <w:tr>
         <w:trPr>
-          <w:divId w:val="127207942"/>
           <w:tblCellSpacing w:w="15" w:type="dxa"/>
         </w:trPr>
         <w:tc>
@@ -18770,7 +18949,6 @@
       </w:tr>
       <w:tr>
         <w:trPr>
-          <w:divId w:val="127207942"/>
           <w:tblCellSpacing w:w="15" w:type="dxa"/>
         </w:trPr>
         <w:tc>
@@ -18832,7 +19010,6 @@
       </w:tr>
       <w:tr>
         <w:trPr>
-          <w:divId w:val="127207942"/>
           <w:tblCellSpacing w:w="15" w:type="dxa"/>
         </w:trPr>
         <w:tc>
@@ -18880,7 +19057,6 @@
       </w:tr>
       <w:tr>
         <w:trPr>
-          <w:divId w:val="127207942"/>
           <w:tblCellSpacing w:w="15" w:type="dxa"/>
         </w:trPr>
         <w:tc>
@@ -18942,7 +19118,6 @@
       </w:tr>
       <w:tr>
         <w:trPr>
-          <w:divId w:val="127207942"/>
           <w:tblCellSpacing w:w="15" w:type="dxa"/>
         </w:trPr>
         <w:tc>
@@ -19004,7 +19179,6 @@
       </w:tr>
       <w:tr>
         <w:trPr>
-          <w:divId w:val="127207942"/>
           <w:tblCellSpacing w:w="15" w:type="dxa"/>
         </w:trPr>
         <w:tc>
@@ -19066,7 +19240,6 @@
       </w:tr>
       <w:tr>
         <w:trPr>
-          <w:divId w:val="127207942"/>
           <w:tblCellSpacing w:w="15" w:type="dxa"/>
         </w:trPr>
         <w:tc>
@@ -19114,7 +19287,6 @@
       </w:tr>
       <w:tr>
         <w:trPr>
-          <w:divId w:val="127207942"/>
           <w:tblCellSpacing w:w="15" w:type="dxa"/>
         </w:trPr>
         <w:tc>
@@ -19163,7 +19335,6 @@
       </w:tr>
       <w:tr>
         <w:trPr>
-          <w:divId w:val="127207942"/>
           <w:tblCellSpacing w:w="15" w:type="dxa"/>
         </w:trPr>
         <w:tc>
@@ -19225,7 +19396,6 @@
       </w:tr>
       <w:tr>
         <w:trPr>
-          <w:divId w:val="127207942"/>
           <w:tblCellSpacing w:w="15" w:type="dxa"/>
         </w:trPr>
         <w:tc>
@@ -19273,7 +19443,6 @@
       </w:tr>
       <w:tr>
         <w:trPr>
-          <w:divId w:val="127207942"/>
           <w:tblCellSpacing w:w="15" w:type="dxa"/>
         </w:trPr>
         <w:tc>
@@ -19335,7 +19504,6 @@
       </w:tr>
       <w:tr>
         <w:trPr>
-          <w:divId w:val="127207942"/>
           <w:tblCellSpacing w:w="15" w:type="dxa"/>
         </w:trPr>
         <w:tc>
@@ -19397,7 +19565,6 @@
       </w:tr>
       <w:tr>
         <w:trPr>
-          <w:divId w:val="127207942"/>
           <w:tblCellSpacing w:w="15" w:type="dxa"/>
         </w:trPr>
         <w:tc>
@@ -19466,7 +19633,6 @@
       </w:tr>
       <w:tr>
         <w:trPr>
-          <w:divId w:val="127207942"/>
           <w:tblCellSpacing w:w="15" w:type="dxa"/>
         </w:trPr>
         <w:tc>
@@ -19528,7 +19694,6 @@
       </w:tr>
       <w:tr>
         <w:trPr>
-          <w:divId w:val="127207942"/>
           <w:tblCellSpacing w:w="15" w:type="dxa"/>
         </w:trPr>
         <w:tc>
@@ -19599,7 +19764,6 @@
       </w:tr>
       <w:tr>
         <w:trPr>
-          <w:divId w:val="127207942"/>
           <w:tblCellSpacing w:w="15" w:type="dxa"/>
         </w:trPr>
         <w:tc>
@@ -19662,7 +19826,6 @@
       </w:tr>
       <w:tr>
         <w:trPr>
-          <w:divId w:val="127207942"/>
           <w:tblCellSpacing w:w="15" w:type="dxa"/>
         </w:trPr>
         <w:tc>
@@ -19710,7 +19873,6 @@
       </w:tr>
       <w:tr>
         <w:trPr>
-          <w:divId w:val="127207942"/>
           <w:tblCellSpacing w:w="15" w:type="dxa"/>
         </w:trPr>
         <w:tc>
@@ -19772,7 +19934,6 @@
       </w:tr>
       <w:tr>
         <w:trPr>
-          <w:divId w:val="127207942"/>
           <w:tblCellSpacing w:w="15" w:type="dxa"/>
         </w:trPr>
         <w:tc>
@@ -19820,7 +19981,6 @@
       </w:tr>
       <w:tr>
         <w:trPr>
-          <w:divId w:val="127207942"/>
           <w:tblCellSpacing w:w="15" w:type="dxa"/>
         </w:trPr>
         <w:tc>
@@ -19882,7 +20042,6 @@
       </w:tr>
       <w:tr>
         <w:trPr>
-          <w:divId w:val="127207942"/>
           <w:tblCellSpacing w:w="15" w:type="dxa"/>
         </w:trPr>
         <w:tc>
@@ -19944,7 +20103,6 @@
       </w:tr>
       <w:tr>
         <w:trPr>
-          <w:divId w:val="127207942"/>
           <w:tblCellSpacing w:w="15" w:type="dxa"/>
         </w:trPr>
         <w:tc>
@@ -20006,7 +20164,6 @@
       </w:tr>
       <w:tr>
         <w:trPr>
-          <w:divId w:val="127207942"/>
           <w:tblCellSpacing w:w="15" w:type="dxa"/>
         </w:trPr>
         <w:tc>
@@ -20068,7 +20225,6 @@
       </w:tr>
       <w:tr>
         <w:trPr>
-          <w:divId w:val="127207942"/>
           <w:tblCellSpacing w:w="15" w:type="dxa"/>
         </w:trPr>
         <w:tc>
@@ -20131,7 +20287,6 @@
       </w:tr>
       <w:tr>
         <w:trPr>
-          <w:divId w:val="127207942"/>
           <w:tblCellSpacing w:w="15" w:type="dxa"/>
         </w:trPr>
         <w:tc>
@@ -20180,7 +20335,6 @@
       </w:tr>
       <w:tr>
         <w:trPr>
-          <w:divId w:val="127207942"/>
           <w:tblCellSpacing w:w="15" w:type="dxa"/>
         </w:trPr>
         <w:tc>
@@ -20242,7 +20396,6 @@
       </w:tr>
       <w:tr>
         <w:trPr>
-          <w:divId w:val="127207942"/>
           <w:tblCellSpacing w:w="15" w:type="dxa"/>
         </w:trPr>
         <w:tc>
@@ -20304,7 +20457,6 @@
       </w:tr>
       <w:tr>
         <w:trPr>
-          <w:divId w:val="127207942"/>
           <w:tblCellSpacing w:w="15" w:type="dxa"/>
         </w:trPr>
         <w:tc>
@@ -20366,7 +20518,6 @@
       </w:tr>
       <w:tr>
         <w:trPr>
-          <w:divId w:val="127207942"/>
           <w:tblCellSpacing w:w="15" w:type="dxa"/>
         </w:trPr>
         <w:tc>
@@ -20428,7 +20579,6 @@
       </w:tr>
       <w:tr>
         <w:trPr>
-          <w:divId w:val="127207942"/>
           <w:tblCellSpacing w:w="15" w:type="dxa"/>
         </w:trPr>
         <w:tc>
@@ -20477,7 +20627,6 @@
     </w:tbl>
     <w:p>
       <w:pPr>
-        <w:divId w:val="127207942"/>
         <w:rPr>
           <w:noProof/>
         </w:rPr>
@@ -22222,7 +22371,6 @@
               </w:tblGrid>
               <w:tr>
                 <w:trPr>
-                  <w:divId w:val="1110122745"/>
                   <w:tblCellSpacing w:w="15" w:type="dxa"/>
                 </w:trPr>
                 <w:tc>
@@ -22279,7 +22427,6 @@
               </w:tr>
               <w:tr>
                 <w:trPr>
-                  <w:divId w:val="1110122745"/>
                   <w:tblCellSpacing w:w="15" w:type="dxa"/>
                 </w:trPr>
                 <w:tc>
@@ -22351,7 +22498,6 @@
               </w:tr>
               <w:tr>
                 <w:trPr>
-                  <w:divId w:val="1110122745"/>
                   <w:tblCellSpacing w:w="15" w:type="dxa"/>
                 </w:trPr>
                 <w:tc>
@@ -22423,7 +22569,6 @@
               </w:tr>
               <w:tr>
                 <w:trPr>
-                  <w:divId w:val="1110122745"/>
                   <w:tblCellSpacing w:w="15" w:type="dxa"/>
                 </w:trPr>
                 <w:tc>
@@ -22495,7 +22640,6 @@
               </w:tr>
               <w:tr>
                 <w:trPr>
-                  <w:divId w:val="1110122745"/>
                   <w:tblCellSpacing w:w="15" w:type="dxa"/>
                 </w:trPr>
                 <w:tc>
@@ -22567,7 +22711,6 @@
               </w:tr>
               <w:tr>
                 <w:trPr>
-                  <w:divId w:val="1110122745"/>
                   <w:tblCellSpacing w:w="15" w:type="dxa"/>
                 </w:trPr>
                 <w:tc>
@@ -22625,7 +22768,6 @@
               </w:tr>
               <w:tr>
                 <w:trPr>
-                  <w:divId w:val="1110122745"/>
                   <w:tblCellSpacing w:w="15" w:type="dxa"/>
                 </w:trPr>
                 <w:tc>
@@ -22697,7 +22839,6 @@
               </w:tr>
               <w:tr>
                 <w:trPr>
-                  <w:divId w:val="1110122745"/>
                   <w:tblCellSpacing w:w="15" w:type="dxa"/>
                 </w:trPr>
                 <w:tc>
@@ -22769,7 +22910,6 @@
               </w:tr>
               <w:tr>
                 <w:trPr>
-                  <w:divId w:val="1110122745"/>
                   <w:tblCellSpacing w:w="15" w:type="dxa"/>
                 </w:trPr>
                 <w:tc>
@@ -22828,7 +22968,6 @@
               </w:tr>
               <w:tr>
                 <w:trPr>
-                  <w:divId w:val="1110122745"/>
                   <w:tblCellSpacing w:w="15" w:type="dxa"/>
                 </w:trPr>
                 <w:tc>
@@ -22886,7 +23025,6 @@
               </w:tr>
               <w:tr>
                 <w:trPr>
-                  <w:divId w:val="1110122745"/>
                   <w:tblCellSpacing w:w="15" w:type="dxa"/>
                 </w:trPr>
                 <w:tc>
@@ -22958,7 +23096,6 @@
               </w:tr>
               <w:tr>
                 <w:trPr>
-                  <w:divId w:val="1110122745"/>
                   <w:tblCellSpacing w:w="15" w:type="dxa"/>
                 </w:trPr>
                 <w:tc>
@@ -23016,7 +23153,6 @@
               </w:tr>
               <w:tr>
                 <w:trPr>
-                  <w:divId w:val="1110122745"/>
                   <w:tblCellSpacing w:w="15" w:type="dxa"/>
                 </w:trPr>
                 <w:tc>
@@ -23088,7 +23224,6 @@
               </w:tr>
               <w:tr>
                 <w:trPr>
-                  <w:divId w:val="1110122745"/>
                   <w:tblCellSpacing w:w="15" w:type="dxa"/>
                 </w:trPr>
                 <w:tc>
@@ -23160,7 +23295,6 @@
               </w:tr>
               <w:tr>
                 <w:trPr>
-                  <w:divId w:val="1110122745"/>
                   <w:tblCellSpacing w:w="15" w:type="dxa"/>
                 </w:trPr>
                 <w:tc>
@@ -23232,7 +23366,6 @@
               </w:tr>
               <w:tr>
                 <w:trPr>
-                  <w:divId w:val="1110122745"/>
                   <w:tblCellSpacing w:w="15" w:type="dxa"/>
                 </w:trPr>
                 <w:tc>
@@ -23304,7 +23437,6 @@
               </w:tr>
               <w:tr>
                 <w:trPr>
-                  <w:divId w:val="1110122745"/>
                   <w:tblCellSpacing w:w="15" w:type="dxa"/>
                 </w:trPr>
                 <w:tc>
@@ -23376,7 +23508,6 @@
               </w:tr>
               <w:tr>
                 <w:trPr>
-                  <w:divId w:val="1110122745"/>
                   <w:tblCellSpacing w:w="15" w:type="dxa"/>
                 </w:trPr>
                 <w:tc>
@@ -23434,7 +23565,6 @@
               </w:tr>
               <w:tr>
                 <w:trPr>
-                  <w:divId w:val="1110122745"/>
                   <w:tblCellSpacing w:w="15" w:type="dxa"/>
                 </w:trPr>
                 <w:tc>
@@ -23513,7 +23643,6 @@
               </w:tr>
               <w:tr>
                 <w:trPr>
-                  <w:divId w:val="1110122745"/>
                   <w:tblCellSpacing w:w="15" w:type="dxa"/>
                 </w:trPr>
                 <w:tc>
@@ -23586,7 +23715,6 @@
               </w:tr>
               <w:tr>
                 <w:trPr>
-                  <w:divId w:val="1110122745"/>
                   <w:tblCellSpacing w:w="15" w:type="dxa"/>
                 </w:trPr>
                 <w:tc>
@@ -23658,7 +23786,6 @@
               </w:tr>
               <w:tr>
                 <w:trPr>
-                  <w:divId w:val="1110122745"/>
                   <w:tblCellSpacing w:w="15" w:type="dxa"/>
                 </w:trPr>
                 <w:tc>
@@ -23716,7 +23843,6 @@
               </w:tr>
               <w:tr>
                 <w:trPr>
-                  <w:divId w:val="1110122745"/>
                   <w:tblCellSpacing w:w="15" w:type="dxa"/>
                 </w:trPr>
                 <w:tc>
@@ -23788,7 +23914,6 @@
               </w:tr>
               <w:tr>
                 <w:trPr>
-                  <w:divId w:val="1110122745"/>
                   <w:tblCellSpacing w:w="15" w:type="dxa"/>
                 </w:trPr>
                 <w:tc>
@@ -23846,7 +23971,6 @@
               </w:tr>
               <w:tr>
                 <w:trPr>
-                  <w:divId w:val="1110122745"/>
                   <w:tblCellSpacing w:w="15" w:type="dxa"/>
                 </w:trPr>
                 <w:tc>
@@ -23918,7 +24042,6 @@
               </w:tr>
               <w:tr>
                 <w:trPr>
-                  <w:divId w:val="1110122745"/>
                   <w:tblCellSpacing w:w="15" w:type="dxa"/>
                 </w:trPr>
                 <w:tc>
@@ -23990,7 +24113,6 @@
               </w:tr>
               <w:tr>
                 <w:trPr>
-                  <w:divId w:val="1110122745"/>
                   <w:tblCellSpacing w:w="15" w:type="dxa"/>
                 </w:trPr>
                 <w:tc>
@@ -24062,7 +24184,6 @@
               </w:tr>
               <w:tr>
                 <w:trPr>
-                  <w:divId w:val="1110122745"/>
                   <w:tblCellSpacing w:w="15" w:type="dxa"/>
                 </w:trPr>
                 <w:tc>
@@ -24121,7 +24242,6 @@
               </w:tr>
               <w:tr>
                 <w:trPr>
-                  <w:divId w:val="1110122745"/>
                   <w:tblCellSpacing w:w="15" w:type="dxa"/>
                 </w:trPr>
                 <w:tc>
@@ -24179,7 +24299,6 @@
               </w:tr>
               <w:tr>
                 <w:trPr>
-                  <w:divId w:val="1110122745"/>
                   <w:tblCellSpacing w:w="15" w:type="dxa"/>
                 </w:trPr>
                 <w:tc>
@@ -24251,7 +24370,6 @@
               </w:tr>
               <w:tr>
                 <w:trPr>
-                  <w:divId w:val="1110122745"/>
                   <w:tblCellSpacing w:w="15" w:type="dxa"/>
                 </w:trPr>
                 <w:tc>
@@ -24309,7 +24427,6 @@
               </w:tr>
               <w:tr>
                 <w:trPr>
-                  <w:divId w:val="1110122745"/>
                   <w:tblCellSpacing w:w="15" w:type="dxa"/>
                 </w:trPr>
                 <w:tc>
@@ -24381,7 +24498,6 @@
               </w:tr>
               <w:tr>
                 <w:trPr>
-                  <w:divId w:val="1110122745"/>
                   <w:tblCellSpacing w:w="15" w:type="dxa"/>
                 </w:trPr>
                 <w:tc>
@@ -24453,7 +24569,6 @@
               </w:tr>
               <w:tr>
                 <w:trPr>
-                  <w:divId w:val="1110122745"/>
                   <w:tblCellSpacing w:w="15" w:type="dxa"/>
                 </w:trPr>
                 <w:tc>
@@ -24532,7 +24647,6 @@
               </w:tr>
               <w:tr>
                 <w:trPr>
-                  <w:divId w:val="1110122745"/>
                   <w:tblCellSpacing w:w="15" w:type="dxa"/>
                 </w:trPr>
                 <w:tc>
@@ -24604,7 +24718,6 @@
               </w:tr>
               <w:tr>
                 <w:trPr>
-                  <w:divId w:val="1110122745"/>
                   <w:tblCellSpacing w:w="15" w:type="dxa"/>
                 </w:trPr>
                 <w:tc>
@@ -24683,7 +24796,6 @@
               </w:tr>
               <w:tr>
                 <w:trPr>
-                  <w:divId w:val="1110122745"/>
                   <w:tblCellSpacing w:w="15" w:type="dxa"/>
                 </w:trPr>
                 <w:tc>
@@ -24756,7 +24868,6 @@
               </w:tr>
               <w:tr>
                 <w:trPr>
-                  <w:divId w:val="1110122745"/>
                   <w:tblCellSpacing w:w="15" w:type="dxa"/>
                 </w:trPr>
                 <w:tc>
@@ -24814,7 +24925,6 @@
               </w:tr>
               <w:tr>
                 <w:trPr>
-                  <w:divId w:val="1110122745"/>
                   <w:tblCellSpacing w:w="15" w:type="dxa"/>
                 </w:trPr>
                 <w:tc>
@@ -24886,7 +24996,6 @@
               </w:tr>
               <w:tr>
                 <w:trPr>
-                  <w:divId w:val="1110122745"/>
                   <w:tblCellSpacing w:w="15" w:type="dxa"/>
                 </w:trPr>
                 <w:tc>
@@ -24944,7 +25053,6 @@
               </w:tr>
               <w:tr>
                 <w:trPr>
-                  <w:divId w:val="1110122745"/>
                   <w:tblCellSpacing w:w="15" w:type="dxa"/>
                 </w:trPr>
                 <w:tc>
@@ -25016,7 +25124,6 @@
               </w:tr>
               <w:tr>
                 <w:trPr>
-                  <w:divId w:val="1110122745"/>
                   <w:tblCellSpacing w:w="15" w:type="dxa"/>
                 </w:trPr>
                 <w:tc>
@@ -25088,7 +25195,6 @@
               </w:tr>
               <w:tr>
                 <w:trPr>
-                  <w:divId w:val="1110122745"/>
                   <w:tblCellSpacing w:w="15" w:type="dxa"/>
                 </w:trPr>
                 <w:tc>
@@ -25160,7 +25266,6 @@
               </w:tr>
               <w:tr>
                 <w:trPr>
-                  <w:divId w:val="1110122745"/>
                   <w:tblCellSpacing w:w="15" w:type="dxa"/>
                 </w:trPr>
                 <w:tc>
@@ -25232,7 +25337,6 @@
               </w:tr>
               <w:tr>
                 <w:trPr>
-                  <w:divId w:val="1110122745"/>
                   <w:tblCellSpacing w:w="15" w:type="dxa"/>
                 </w:trPr>
                 <w:tc>
@@ -25297,7 +25401,6 @@
               </w:tr>
               <w:tr>
                 <w:trPr>
-                  <w:divId w:val="1110122745"/>
                   <w:tblCellSpacing w:w="15" w:type="dxa"/>
                 </w:trPr>
                 <w:tc>
@@ -25356,7 +25459,6 @@
               </w:tr>
               <w:tr>
                 <w:trPr>
-                  <w:divId w:val="1110122745"/>
                   <w:tblCellSpacing w:w="15" w:type="dxa"/>
                 </w:trPr>
                 <w:tc>
@@ -25428,7 +25530,6 @@
               </w:tr>
               <w:tr>
                 <w:trPr>
-                  <w:divId w:val="1110122745"/>
                   <w:tblCellSpacing w:w="15" w:type="dxa"/>
                 </w:trPr>
                 <w:tc>
@@ -25500,7 +25601,6 @@
               </w:tr>
               <w:tr>
                 <w:trPr>
-                  <w:divId w:val="1110122745"/>
                   <w:tblCellSpacing w:w="15" w:type="dxa"/>
                 </w:trPr>
                 <w:tc>
@@ -25572,7 +25672,6 @@
               </w:tr>
               <w:tr>
                 <w:trPr>
-                  <w:divId w:val="1110122745"/>
                   <w:tblCellSpacing w:w="15" w:type="dxa"/>
                 </w:trPr>
                 <w:tc>
@@ -25644,7 +25743,6 @@
               </w:tr>
               <w:tr>
                 <w:trPr>
-                  <w:divId w:val="1110122745"/>
                   <w:tblCellSpacing w:w="15" w:type="dxa"/>
                 </w:trPr>
                 <w:tc>
@@ -25703,7 +25801,6 @@
             </w:tbl>
             <w:p>
               <w:pPr>
-                <w:divId w:val="1110122745"/>
                 <w:rPr>
                   <w:noProof/>
                 </w:rPr>
@@ -28042,6 +28139,92 @@
     </w:lvl>
   </w:abstractNum>
   <w:abstractNum w:abstractNumId="21">
+    <w:nsid w:val="3E590CE2"/>
+    <w:multiLevelType w:val="hybridMultilevel"/>
+    <w:tmpl w:val="EC86963C"/>
+    <w:lvl w:ilvl="0" w:tplc="0C0A000F">
+      <w:start w:val="1"/>
+      <w:numFmt w:val="decimal"/>
+      <w:lvlText w:val="%1."/>
+      <w:lvlJc w:val="left"/>
+      <w:pPr>
+        <w:ind w:left="720" w:hanging="360"/>
+      </w:pPr>
+    </w:lvl>
+    <w:lvl w:ilvl="1" w:tplc="0C0A0019" w:tentative="1">
+      <w:start w:val="1"/>
+      <w:numFmt w:val="lowerLetter"/>
+      <w:lvlText w:val="%2."/>
+      <w:lvlJc w:val="left"/>
+      <w:pPr>
+        <w:ind w:left="1440" w:hanging="360"/>
+      </w:pPr>
+    </w:lvl>
+    <w:lvl w:ilvl="2" w:tplc="0C0A001B" w:tentative="1">
+      <w:start w:val="1"/>
+      <w:numFmt w:val="lowerRoman"/>
+      <w:lvlText w:val="%3."/>
+      <w:lvlJc w:val="right"/>
+      <w:pPr>
+        <w:ind w:left="2160" w:hanging="180"/>
+      </w:pPr>
+    </w:lvl>
+    <w:lvl w:ilvl="3" w:tplc="0C0A000F" w:tentative="1">
+      <w:start w:val="1"/>
+      <w:numFmt w:val="decimal"/>
+      <w:lvlText w:val="%4."/>
+      <w:lvlJc w:val="left"/>
+      <w:pPr>
+        <w:ind w:left="2880" w:hanging="360"/>
+      </w:pPr>
+    </w:lvl>
+    <w:lvl w:ilvl="4" w:tplc="0C0A0019" w:tentative="1">
+      <w:start w:val="1"/>
+      <w:numFmt w:val="lowerLetter"/>
+      <w:lvlText w:val="%5."/>
+      <w:lvlJc w:val="left"/>
+      <w:pPr>
+        <w:ind w:left="3600" w:hanging="360"/>
+      </w:pPr>
+    </w:lvl>
+    <w:lvl w:ilvl="5" w:tplc="0C0A001B" w:tentative="1">
+      <w:start w:val="1"/>
+      <w:numFmt w:val="lowerRoman"/>
+      <w:lvlText w:val="%6."/>
+      <w:lvlJc w:val="right"/>
+      <w:pPr>
+        <w:ind w:left="4320" w:hanging="180"/>
+      </w:pPr>
+    </w:lvl>
+    <w:lvl w:ilvl="6" w:tplc="0C0A000F" w:tentative="1">
+      <w:start w:val="1"/>
+      <w:numFmt w:val="decimal"/>
+      <w:lvlText w:val="%7."/>
+      <w:lvlJc w:val="left"/>
+      <w:pPr>
+        <w:ind w:left="5040" w:hanging="360"/>
+      </w:pPr>
+    </w:lvl>
+    <w:lvl w:ilvl="7" w:tplc="0C0A0019" w:tentative="1">
+      <w:start w:val="1"/>
+      <w:numFmt w:val="lowerLetter"/>
+      <w:lvlText w:val="%8."/>
+      <w:lvlJc w:val="left"/>
+      <w:pPr>
+        <w:ind w:left="5760" w:hanging="360"/>
+      </w:pPr>
+    </w:lvl>
+    <w:lvl w:ilvl="8" w:tplc="0C0A001B" w:tentative="1">
+      <w:start w:val="1"/>
+      <w:numFmt w:val="lowerRoman"/>
+      <w:lvlText w:val="%9."/>
+      <w:lvlJc w:val="right"/>
+      <w:pPr>
+        <w:ind w:left="6480" w:hanging="180"/>
+      </w:pPr>
+    </w:lvl>
+  </w:abstractNum>
+  <w:abstractNum w:abstractNumId="22">
     <w:nsid w:val="40345D6B"/>
     <w:multiLevelType w:val="hybridMultilevel"/>
     <w:tmpl w:val="3BCED64C"/>
@@ -28154,7 +28337,7 @@
       </w:rPr>
     </w:lvl>
   </w:abstractNum>
-  <w:abstractNum w:abstractNumId="22">
+  <w:abstractNum w:abstractNumId="23">
     <w:nsid w:val="440B1A7A"/>
     <w:multiLevelType w:val="hybridMultilevel"/>
     <w:tmpl w:val="00A4E21A"/>
@@ -28267,7 +28450,7 @@
       </w:rPr>
     </w:lvl>
   </w:abstractNum>
-  <w:abstractNum w:abstractNumId="23">
+  <w:abstractNum w:abstractNumId="24">
     <w:nsid w:val="46015A9D"/>
     <w:multiLevelType w:val="hybridMultilevel"/>
     <w:tmpl w:val="C51C5D0C"/>
@@ -28380,7 +28563,7 @@
       </w:rPr>
     </w:lvl>
   </w:abstractNum>
-  <w:abstractNum w:abstractNumId="24">
+  <w:abstractNum w:abstractNumId="25">
     <w:nsid w:val="47931B1A"/>
     <w:multiLevelType w:val="hybridMultilevel"/>
     <w:tmpl w:val="C1CA098C"/>
@@ -28469,7 +28652,7 @@
       </w:pPr>
     </w:lvl>
   </w:abstractNum>
-  <w:abstractNum w:abstractNumId="25">
+  <w:abstractNum w:abstractNumId="26">
     <w:nsid w:val="4DCD01BB"/>
     <w:multiLevelType w:val="hybridMultilevel"/>
     <w:tmpl w:val="DFCC594A"/>
@@ -28555,7 +28738,7 @@
       </w:pPr>
     </w:lvl>
   </w:abstractNum>
-  <w:abstractNum w:abstractNumId="26">
+  <w:abstractNum w:abstractNumId="27">
     <w:nsid w:val="50FF062C"/>
     <w:multiLevelType w:val="hybridMultilevel"/>
     <w:tmpl w:val="BF329612"/>
@@ -28668,7 +28851,7 @@
       </w:rPr>
     </w:lvl>
   </w:abstractNum>
-  <w:abstractNum w:abstractNumId="27">
+  <w:abstractNum w:abstractNumId="28">
     <w:nsid w:val="51352180"/>
     <w:multiLevelType w:val="multilevel"/>
     <w:tmpl w:val="2EA85BB6"/>
@@ -28813,7 +28996,7 @@
       </w:rPr>
     </w:lvl>
   </w:abstractNum>
-  <w:abstractNum w:abstractNumId="28">
+  <w:abstractNum w:abstractNumId="29">
     <w:nsid w:val="6EAB64F2"/>
     <w:multiLevelType w:val="hybridMultilevel"/>
     <w:tmpl w:val="60F4F266"/>
@@ -28902,7 +29085,7 @@
       </w:pPr>
     </w:lvl>
   </w:abstractNum>
-  <w:abstractNum w:abstractNumId="29">
+  <w:abstractNum w:abstractNumId="30">
     <w:nsid w:val="7A0C7808"/>
     <w:multiLevelType w:val="hybridMultilevel"/>
     <w:tmpl w:val="5D944BF8"/>
@@ -29015,7 +29198,7 @@
       </w:rPr>
     </w:lvl>
   </w:abstractNum>
-  <w:abstractNum w:abstractNumId="30">
+  <w:abstractNum w:abstractNumId="31">
     <w:nsid w:val="7BA258E6"/>
     <w:multiLevelType w:val="hybridMultilevel"/>
     <w:tmpl w:val="7C2ABB98"/>
@@ -29141,13 +29324,13 @@
     <w:abstractNumId w:val="1"/>
   </w:num>
   <w:num w:numId="5">
-    <w:abstractNumId w:val="27"/>
+    <w:abstractNumId w:val="28"/>
   </w:num>
   <w:num w:numId="6">
-    <w:abstractNumId w:val="23"/>
+    <w:abstractNumId w:val="24"/>
   </w:num>
   <w:num w:numId="7">
-    <w:abstractNumId w:val="26"/>
+    <w:abstractNumId w:val="27"/>
   </w:num>
   <w:num w:numId="8">
     <w:abstractNumId w:val="9"/>
@@ -29162,19 +29345,19 @@
     <w:abstractNumId w:val="19"/>
   </w:num>
   <w:num w:numId="12">
-    <w:abstractNumId w:val="30"/>
+    <w:abstractNumId w:val="31"/>
   </w:num>
   <w:num w:numId="13">
     <w:abstractNumId w:val="18"/>
   </w:num>
   <w:num w:numId="14">
-    <w:abstractNumId w:val="25"/>
+    <w:abstractNumId w:val="26"/>
   </w:num>
   <w:num w:numId="15">
     <w:abstractNumId w:val="3"/>
   </w:num>
   <w:num w:numId="16">
-    <w:abstractNumId w:val="21"/>
+    <w:abstractNumId w:val="22"/>
   </w:num>
   <w:num w:numId="17">
     <w:abstractNumId w:val="20"/>
@@ -29186,7 +29369,7 @@
     <w:abstractNumId w:val="5"/>
   </w:num>
   <w:num w:numId="20">
-    <w:abstractNumId w:val="27"/>
+    <w:abstractNumId w:val="28"/>
     <w:lvlOverride w:ilvl="0">
       <w:startOverride w:val="1"/>
     </w:lvlOverride>
@@ -29198,10 +29381,10 @@
     </w:lvlOverride>
   </w:num>
   <w:num w:numId="21">
-    <w:abstractNumId w:val="27"/>
+    <w:abstractNumId w:val="28"/>
   </w:num>
   <w:num w:numId="22">
-    <w:abstractNumId w:val="27"/>
+    <w:abstractNumId w:val="28"/>
     <w:lvlOverride w:ilvl="0">
       <w:startOverride w:val="1"/>
     </w:lvlOverride>
@@ -29231,7 +29414,7 @@
     </w:lvlOverride>
   </w:num>
   <w:num w:numId="23">
-    <w:abstractNumId w:val="27"/>
+    <w:abstractNumId w:val="28"/>
     <w:lvlOverride w:ilvl="0">
       <w:startOverride w:val="1"/>
     </w:lvlOverride>
@@ -29261,7 +29444,7 @@
     </w:lvlOverride>
   </w:num>
   <w:num w:numId="24">
-    <w:abstractNumId w:val="27"/>
+    <w:abstractNumId w:val="28"/>
     <w:lvlOverride w:ilvl="0">
       <w:startOverride w:val="1"/>
     </w:lvlOverride>
@@ -29291,7 +29474,7 @@
     </w:lvlOverride>
   </w:num>
   <w:num w:numId="25">
-    <w:abstractNumId w:val="27"/>
+    <w:abstractNumId w:val="28"/>
     <w:lvlOverride w:ilvl="0">
       <w:startOverride w:val="1"/>
     </w:lvlOverride>
@@ -29315,13 +29498,13 @@
     <w:abstractNumId w:val="17"/>
   </w:num>
   <w:num w:numId="30">
-    <w:abstractNumId w:val="29"/>
+    <w:abstractNumId w:val="30"/>
   </w:num>
   <w:num w:numId="31">
-    <w:abstractNumId w:val="24"/>
+    <w:abstractNumId w:val="25"/>
   </w:num>
   <w:num w:numId="32">
-    <w:abstractNumId w:val="22"/>
+    <w:abstractNumId w:val="23"/>
   </w:num>
   <w:num w:numId="33">
     <w:abstractNumId w:val="13"/>
@@ -29330,7 +29513,7 @@
     <w:abstractNumId w:val="2"/>
   </w:num>
   <w:num w:numId="35">
-    <w:abstractNumId w:val="27"/>
+    <w:abstractNumId w:val="28"/>
     <w:lvlOverride w:ilvl="0">
       <w:startOverride w:val="1"/>
     </w:lvlOverride>
@@ -29366,7 +29549,7 @@
     <w:abstractNumId w:val="4"/>
   </w:num>
   <w:num w:numId="38">
-    <w:abstractNumId w:val="27"/>
+    <w:abstractNumId w:val="28"/>
     <w:lvlOverride w:ilvl="0">
       <w:startOverride w:val="1"/>
     </w:lvlOverride>
@@ -29396,7 +29579,10 @@
     </w:lvlOverride>
   </w:num>
   <w:num w:numId="39">
-    <w:abstractNumId w:val="28"/>
+    <w:abstractNumId w:val="29"/>
+  </w:num>
+  <w:num w:numId="40">
+    <w:abstractNumId w:val="21"/>
   </w:num>
   <w:numIdMacAtCleanup w:val="11"/>
 </w:numbering>
@@ -29424,9 +29610,9 @@
     <w:lsdException w:name="heading 7" w:uiPriority="99"/>
     <w:lsdException w:name="heading 8" w:uiPriority="99"/>
     <w:lsdException w:name="heading 9" w:uiPriority="99"/>
-    <w:lsdException w:name="toc 1" w:uiPriority="39"/>
-    <w:lsdException w:name="toc 2" w:uiPriority="39"/>
-    <w:lsdException w:name="toc 3" w:uiPriority="39"/>
+    <w:lsdException w:name="toc 1" w:uiPriority="39" w:qFormat="1"/>
+    <w:lsdException w:name="toc 2" w:uiPriority="39" w:qFormat="1"/>
+    <w:lsdException w:name="toc 3" w:uiPriority="39" w:qFormat="1"/>
     <w:lsdException w:name="toc 4" w:uiPriority="39" w:qFormat="1"/>
     <w:lsdException w:name="Normal Indent" w:uiPriority="99"/>
     <w:lsdException w:name="footer" w:uiPriority="99"/>
@@ -29819,6 +30005,7 @@
   <w:style w:type="character" w:default="1" w:styleId="Fuentedeprrafopredeter">
     <w:name w:val="Default Paragraph Font"/>
     <w:uiPriority w:val="1"/>
+    <w:semiHidden/>
     <w:unhideWhenUsed/>
   </w:style>
   <w:style w:type="table" w:default="1" w:styleId="Tablanormal">
@@ -30378,6 +30565,7 @@
     <w:basedOn w:val="Normal"/>
     <w:next w:val="Normal"/>
     <w:uiPriority w:val="39"/>
+    <w:qFormat/>
     <w:rsid w:val="00B17B87"/>
     <w:pPr>
       <w:tabs>
@@ -30399,6 +30587,7 @@
     <w:link w:val="TDC2Car"/>
     <w:autoRedefine/>
     <w:uiPriority w:val="39"/>
+    <w:qFormat/>
     <w:rsid w:val="00121B5E"/>
     <w:pPr>
       <w:tabs>
@@ -30420,6 +30609,7 @@
     <w:link w:val="TDC3Car"/>
     <w:autoRedefine/>
     <w:uiPriority w:val="39"/>
+    <w:qFormat/>
     <w:rsid w:val="00121B5E"/>
     <w:pPr>
       <w:tabs>
@@ -31064,7 +31254,385 @@
       <w:lang w:val="es-ES_tradnl"/>
     </w:rPr>
   </w:style>
+  <w:style w:type="paragraph" w:styleId="TtulodeTDC">
+    <w:name w:val="TOC Heading"/>
+    <w:basedOn w:val="Ttulo1"/>
+    <w:next w:val="Normal"/>
+    <w:uiPriority w:val="39"/>
+    <w:semiHidden/>
+    <w:unhideWhenUsed/>
+    <w:qFormat/>
+    <w:rsid w:val="00893010"/>
+    <w:pPr>
+      <w:keepLines/>
+      <w:pageBreakBefore w:val="0"/>
+      <w:numPr>
+        <w:numId w:val="0"/>
+      </w:numPr>
+      <w:spacing w:before="480" w:after="0" w:line="276" w:lineRule="auto"/>
+      <w:jc w:val="left"/>
+      <w:outlineLvl w:val="9"/>
+    </w:pPr>
+    <w:rPr>
+      <w:rFonts w:asciiTheme="majorHAnsi" w:eastAsiaTheme="majorEastAsia" w:hAnsiTheme="majorHAnsi" w:cstheme="majorBidi"/>
+      <w:color w:val="365F91" w:themeColor="accent1" w:themeShade="BF"/>
+      <w:sz w:val="28"/>
+      <w:szCs w:val="28"/>
+      <w:lang w:val="es-ES" w:eastAsia="en-US"/>
+    </w:rPr>
+  </w:style>
 </w:styles>
+</file>
+
+<file path=word/glossary/document.xml><?xml version="1.0" encoding="utf-8"?>
+<w:glossaryDocument xmlns:ve="http://schemas.openxmlformats.org/markup-compatibility/2006" xmlns:o="urn:schemas-microsoft-com:office:office" xmlns:r="http://schemas.openxmlformats.org/officeDocument/2006/relationships" xmlns:m="http://schemas.openxmlformats.org/officeDocument/2006/math" xmlns:v="urn:schemas-microsoft-com:vml" xmlns:wp="http://schemas.openxmlformats.org/drawingml/2006/wordprocessingDrawing" xmlns:w10="urn:schemas-microsoft-com:office:word" xmlns:w="http://schemas.openxmlformats.org/wordprocessingml/2006/main" xmlns:wne="http://schemas.microsoft.com/office/word/2006/wordml">
+  <w:docParts/>
+</w:glossaryDocument>
+</file>
+
+<file path=word/glossary/fontTable.xml><?xml version="1.0" encoding="utf-8"?>
+<w:fonts xmlns:r="http://schemas.openxmlformats.org/officeDocument/2006/relationships" xmlns:w="http://schemas.openxmlformats.org/wordprocessingml/2006/main">
+  <w:font w:name="Times New Roman">
+    <w:panose1 w:val="02020603050405020304"/>
+    <w:charset w:val="00"/>
+    <w:family w:val="roman"/>
+    <w:pitch w:val="variable"/>
+    <w:sig w:usb0="E0002EFF" w:usb1="C000785B" w:usb2="00000009" w:usb3="00000000" w:csb0="000001FF" w:csb1="00000000"/>
+  </w:font>
+  <w:font w:name="Wingdings">
+    <w:panose1 w:val="05000000000000000000"/>
+    <w:charset w:val="02"/>
+    <w:family w:val="auto"/>
+    <w:pitch w:val="variable"/>
+    <w:sig w:usb0="00000000" w:usb1="10000000" w:usb2="00000000" w:usb3="00000000" w:csb0="80000000" w:csb1="00000000"/>
+  </w:font>
+  <w:font w:name="Symbol">
+    <w:panose1 w:val="05050102010706020507"/>
+    <w:charset w:val="02"/>
+    <w:family w:val="roman"/>
+    <w:pitch w:val="variable"/>
+    <w:sig w:usb0="00000000" w:usb1="10000000" w:usb2="00000000" w:usb3="00000000" w:csb0="80000000" w:csb1="00000000"/>
+  </w:font>
+  <w:font w:name="Courier New">
+    <w:panose1 w:val="02070309020205020404"/>
+    <w:charset w:val="00"/>
+    <w:family w:val="modern"/>
+    <w:pitch w:val="fixed"/>
+    <w:sig w:usb0="E0002EFF" w:usb1="C0007843" w:usb2="00000009" w:usb3="00000000" w:csb0="000001FF" w:csb1="00000000"/>
+  </w:font>
+  <w:font w:name="Century Schoolbook">
+    <w:panose1 w:val="02040604050505020304"/>
+    <w:charset w:val="00"/>
+    <w:family w:val="roman"/>
+    <w:pitch w:val="variable"/>
+    <w:sig w:usb0="00000287" w:usb1="00000000" w:usb2="00000000" w:usb3="00000000" w:csb0="0000009F" w:csb1="00000000"/>
+  </w:font>
+  <w:font w:name="Calibri">
+    <w:panose1 w:val="020F0502020204030204"/>
+    <w:charset w:val="00"/>
+    <w:family w:val="swiss"/>
+    <w:pitch w:val="variable"/>
+    <w:sig w:usb0="E0002AFF" w:usb1="C000247B" w:usb2="00000009" w:usb3="00000000" w:csb0="000001FF" w:csb1="00000000"/>
+  </w:font>
+  <w:font w:name="LM Roman 10">
+    <w:altName w:val="Courier New"/>
+    <w:panose1 w:val="00000000000000000000"/>
+    <w:charset w:val="00"/>
+    <w:family w:val="modern"/>
+    <w:notTrueType/>
+    <w:pitch w:val="variable"/>
+    <w:sig w:usb0="00000001" w:usb1="00000000" w:usb2="00000000" w:usb3="00000000" w:csb0="00000193" w:csb1="00000000"/>
+  </w:font>
+  <w:font w:name="Arial">
+    <w:panose1 w:val="020B0604020202020204"/>
+    <w:charset w:val="00"/>
+    <w:family w:val="swiss"/>
+    <w:pitch w:val="variable"/>
+    <w:sig w:usb0="E0002EFF" w:usb1="C0007843" w:usb2="00000009" w:usb3="00000000" w:csb0="000001FF" w:csb1="00000000"/>
+  </w:font>
+  <w:font w:name="Arial Narrow">
+    <w:panose1 w:val="020B0606020202030204"/>
+    <w:charset w:val="00"/>
+    <w:family w:val="swiss"/>
+    <w:pitch w:val="variable"/>
+    <w:sig w:usb0="00000287" w:usb1="00000800" w:usb2="00000000" w:usb3="00000000" w:csb0="0000009F" w:csb1="00000000"/>
+  </w:font>
+  <w:font w:name="Tahoma">
+    <w:panose1 w:val="020B0604030504040204"/>
+    <w:charset w:val="00"/>
+    <w:family w:val="swiss"/>
+    <w:pitch w:val="variable"/>
+    <w:sig w:usb0="E1002EFF" w:usb1="C000605B" w:usb2="00000029" w:usb3="00000000" w:csb0="000101FF" w:csb1="00000000"/>
+  </w:font>
+  <w:font w:name="Cambria">
+    <w:panose1 w:val="02040503050406030204"/>
+    <w:charset w:val="00"/>
+    <w:family w:val="roman"/>
+    <w:pitch w:val="variable"/>
+    <w:sig w:usb0="E00002FF" w:usb1="400004FF" w:usb2="00000000" w:usb3="00000000" w:csb0="0000019F" w:csb1="00000000"/>
+  </w:font>
+  <w:font w:name="Consolas">
+    <w:panose1 w:val="020B0609020204030204"/>
+    <w:charset w:val="00"/>
+    <w:family w:val="modern"/>
+    <w:pitch w:val="fixed"/>
+    <w:sig w:usb0="E00006FF" w:usb1="0000FCFF" w:usb2="00000001" w:usb3="00000000" w:csb0="0000019F" w:csb1="00000000"/>
+  </w:font>
+</w:fonts>
+</file>
+
+<file path=word/glossary/settings.xml><?xml version="1.0" encoding="utf-8"?>
+<w:settings xmlns:o="urn:schemas-microsoft-com:office:office" xmlns:r="http://schemas.openxmlformats.org/officeDocument/2006/relationships" xmlns:m="http://schemas.openxmlformats.org/officeDocument/2006/math" xmlns:v="urn:schemas-microsoft-com:vml" xmlns:w10="urn:schemas-microsoft-com:office:word" xmlns:w="http://schemas.openxmlformats.org/wordprocessingml/2006/main" xmlns:sl="http://schemas.openxmlformats.org/schemaLibrary/2006/main">
+  <w:view w:val="normal"/>
+  <w:defaultTabStop w:val="708"/>
+  <w:hyphenationZone w:val="425"/>
+  <w:characterSpacingControl w:val="doNotCompress"/>
+  <w:compat>
+    <w:useFELayout/>
+  </w:compat>
+  <w:rsids>
+    <w:rsidRoot w:val="00F005F2"/>
+    <w:rsid w:val="00F005F2"/>
+  </w:rsids>
+  <m:mathPr>
+    <m:mathFont m:val="Cambria Math"/>
+    <m:brkBin m:val="before"/>
+    <m:brkBinSub m:val="--"/>
+    <m:smallFrac m:val="off"/>
+    <m:dispDef/>
+    <m:lMargin m:val="0"/>
+    <m:rMargin m:val="0"/>
+    <m:defJc m:val="centerGroup"/>
+    <m:wrapIndent m:val="1440"/>
+    <m:intLim m:val="subSup"/>
+    <m:naryLim m:val="undOvr"/>
+  </m:mathPr>
+  <w:themeFontLang w:val="es-ES"/>
+  <w:clrSchemeMapping w:bg1="light1" w:t1="dark1" w:bg2="light2" w:t2="dark2" w:accent1="accent1" w:accent2="accent2" w:accent3="accent3" w:accent4="accent4" w:accent5="accent5" w:accent6="accent6" w:hyperlink="hyperlink" w:followedHyperlink="followedHyperlink"/>
+  <w:decimalSymbol w:val=","/>
+  <w:listSeparator w:val=";"/>
+</w:settings>
+</file>
+
+<file path=word/glossary/styles.xml><?xml version="1.0" encoding="utf-8"?>
+<w:styles xmlns:r="http://schemas.openxmlformats.org/officeDocument/2006/relationships" xmlns:w="http://schemas.openxmlformats.org/wordprocessingml/2006/main">
+  <w:docDefaults>
+    <w:rPrDefault>
+      <w:rPr>
+        <w:rFonts w:asciiTheme="minorHAnsi" w:eastAsiaTheme="minorEastAsia" w:hAnsiTheme="minorHAnsi" w:cstheme="minorBidi"/>
+        <w:sz w:val="22"/>
+        <w:szCs w:val="22"/>
+        <w:lang w:val="es-ES" w:eastAsia="es-ES" w:bidi="ar-SA"/>
+      </w:rPr>
+    </w:rPrDefault>
+    <w:pPrDefault>
+      <w:pPr>
+        <w:spacing w:after="200" w:line="276" w:lineRule="auto"/>
+      </w:pPr>
+    </w:pPrDefault>
+  </w:docDefaults>
+  <w:latentStyles w:defLockedState="0" w:defUIPriority="99" w:defSemiHidden="1" w:defUnhideWhenUsed="1" w:defQFormat="0" w:count="267">
+    <w:lsdException w:name="Normal" w:semiHidden="0" w:uiPriority="0" w:unhideWhenUsed="0" w:qFormat="1"/>
+    <w:lsdException w:name="heading 1" w:semiHidden="0" w:uiPriority="9" w:unhideWhenUsed="0" w:qFormat="1"/>
+    <w:lsdException w:name="heading 2" w:uiPriority="9" w:qFormat="1"/>
+    <w:lsdException w:name="heading 3" w:uiPriority="9" w:qFormat="1"/>
+    <w:lsdException w:name="heading 4" w:uiPriority="9" w:qFormat="1"/>
+    <w:lsdException w:name="heading 5" w:uiPriority="9" w:qFormat="1"/>
+    <w:lsdException w:name="heading 6" w:uiPriority="9" w:qFormat="1"/>
+    <w:lsdException w:name="heading 7" w:uiPriority="9" w:qFormat="1"/>
+    <w:lsdException w:name="heading 8" w:uiPriority="9" w:qFormat="1"/>
+    <w:lsdException w:name="heading 9" w:uiPriority="9" w:qFormat="1"/>
+    <w:lsdException w:name="toc 1" w:uiPriority="39"/>
+    <w:lsdException w:name="toc 2" w:uiPriority="39"/>
+    <w:lsdException w:name="toc 3" w:uiPriority="39"/>
+    <w:lsdException w:name="toc 4" w:uiPriority="39"/>
+    <w:lsdException w:name="toc 5" w:uiPriority="39"/>
+    <w:lsdException w:name="toc 6" w:uiPriority="39"/>
+    <w:lsdException w:name="toc 7" w:uiPriority="39"/>
+    <w:lsdException w:name="toc 8" w:uiPriority="39"/>
+    <w:lsdException w:name="toc 9" w:uiPriority="39"/>
+    <w:lsdException w:name="caption" w:uiPriority="35" w:qFormat="1"/>
+    <w:lsdException w:name="Title" w:semiHidden="0" w:uiPriority="10" w:unhideWhenUsed="0" w:qFormat="1"/>
+    <w:lsdException w:name="Default Paragraph Font" w:uiPriority="1"/>
+    <w:lsdException w:name="Subtitle" w:semiHidden="0" w:uiPriority="11" w:unhideWhenUsed="0" w:qFormat="1"/>
+    <w:lsdException w:name="Strong" w:semiHidden="0" w:uiPriority="22" w:unhideWhenUsed="0" w:qFormat="1"/>
+    <w:lsdException w:name="Emphasis" w:semiHidden="0" w:uiPriority="20" w:unhideWhenUsed="0" w:qFormat="1"/>
+    <w:lsdException w:name="Table Grid" w:semiHidden="0" w:uiPriority="59" w:unhideWhenUsed="0"/>
+    <w:lsdException w:name="Placeholder Text" w:unhideWhenUsed="0"/>
+    <w:lsdException w:name="No Spacing" w:semiHidden="0" w:uiPriority="1" w:unhideWhenUsed="0" w:qFormat="1"/>
+    <w:lsdException w:name="Light Shading" w:semiHidden="0" w:uiPriority="60" w:unhideWhenUsed="0"/>
+    <w:lsdException w:name="Light List" w:semiHidden="0" w:uiPriority="61" w:unhideWhenUsed="0"/>
+    <w:lsdException w:name="Light Grid" w:semiHidden="0" w:uiPriority="62" w:unhideWhenUsed="0"/>
+    <w:lsdException w:name="Medium Shading 1" w:semiHidden="0" w:uiPriority="63" w:unhideWhenUsed="0"/>
+    <w:lsdException w:name="Medium Shading 2" w:semiHidden="0" w:uiPriority="64" w:unhideWhenUsed="0"/>
+    <w:lsdException w:name="Medium List 1" w:semiHidden="0" w:uiPriority="65" w:unhideWhenUsed="0"/>
+    <w:lsdException w:name="Medium List 2" w:semiHidden="0" w:uiPriority="66" w:unhideWhenUsed="0"/>
+    <w:lsdException w:name="Medium Grid 1" w:semiHidden="0" w:uiPriority="67" w:unhideWhenUsed="0"/>
+    <w:lsdException w:name="Medium Grid 2" w:semiHidden="0" w:uiPriority="68" w:unhideWhenUsed="0"/>
+    <w:lsdException w:name="Medium Grid 3" w:semiHidden="0" w:uiPriority="69" w:unhideWhenUsed="0"/>
+    <w:lsdException w:name="Dark List" w:semiHidden="0" w:uiPriority="70" w:unhideWhenUsed="0"/>
+    <w:lsdException w:name="Colorful Shading" w:semiHidden="0" w:uiPriority="71" w:unhideWhenUsed="0"/>
+    <w:lsdException w:name="Colorful List" w:semiHidden="0" w:uiPriority="72" w:unhideWhenUsed="0"/>
+    <w:lsdException w:name="Colorful Grid" w:semiHidden="0" w:uiPriority="73" w:unhideWhenUsed="0"/>
+    <w:lsdException w:name="Light Shading Accent 1" w:semiHidden="0" w:uiPriority="60" w:unhideWhenUsed="0"/>
+    <w:lsdException w:name="Light List Accent 1" w:semiHidden="0" w:uiPriority="61" w:unhideWhenUsed="0"/>
+    <w:lsdException w:name="Light Grid Accent 1" w:semiHidden="0" w:uiPriority="62" w:unhideWhenUsed="0"/>
+    <w:lsdException w:name="Medium Shading 1 Accent 1" w:semiHidden="0" w:uiPriority="63" w:unhideWhenUsed="0"/>
+    <w:lsdException w:name="Medium Shading 2 Accent 1" w:semiHidden="0" w:uiPriority="64" w:unhideWhenUsed="0"/>
+    <w:lsdException w:name="Medium List 1 Accent 1" w:semiHidden="0" w:uiPriority="65" w:unhideWhenUsed="0"/>
+    <w:lsdException w:name="Revision" w:unhideWhenUsed="0"/>
+    <w:lsdException w:name="List Paragraph" w:semiHidden="0" w:uiPriority="34" w:unhideWhenUsed="0" w:qFormat="1"/>
+    <w:lsdException w:name="Quote" w:semiHidden="0" w:uiPriority="29" w:unhideWhenUsed="0" w:qFormat="1"/>
+    <w:lsdException w:name="Intense Quote" w:semiHidden="0" w:uiPriority="30" w:unhideWhenUsed="0" w:qFormat="1"/>
+    <w:lsdException w:name="Medium List 2 Accent 1" w:semiHidden="0" w:uiPriority="66" w:unhideWhenUsed="0"/>
+    <w:lsdException w:name="Medium Grid 1 Accent 1" w:semiHidden="0" w:uiPriority="67" w:unhideWhenUsed="0"/>
+    <w:lsdException w:name="Medium Grid 2 Accent 1" w:semiHidden="0" w:uiPriority="68" w:unhideWhenUsed="0"/>
+    <w:lsdException w:name="Medium Grid 3 Accent 1" w:semiHidden="0" w:uiPriority="69" w:unhideWhenUsed="0"/>
+    <w:lsdException w:name="Dark List Accent 1" w:semiHidden="0" w:uiPriority="70" w:unhideWhenUsed="0"/>
+    <w:lsdException w:name="Colorful Shading Accent 1" w:semiHidden="0" w:uiPriority="71" w:unhideWhenUsed="0"/>
+    <w:lsdException w:name="Colorful List Accent 1" w:semiHidden="0" w:uiPriority="72" w:unhideWhenUsed="0"/>
+    <w:lsdException w:name="Colorful Grid Accent 1" w:semiHidden="0" w:uiPriority="73" w:unhideWhenUsed="0"/>
+    <w:lsdException w:name="Light Shading Accent 2" w:semiHidden="0" w:uiPriority="60" w:unhideWhenUsed="0"/>
+    <w:lsdException w:name="Light List Accent 2" w:semiHidden="0" w:uiPriority="61" w:unhideWhenUsed="0"/>
+    <w:lsdException w:name="Light Grid Accent 2" w:semiHidden="0" w:uiPriority="62" w:unhideWhenUsed="0"/>
+    <w:lsdException w:name="Medium Shading 1 Accent 2" w:semiHidden="0" w:uiPriority="63" w:unhideWhenUsed="0"/>
+    <w:lsdException w:name="Medium Shading 2 Accent 2" w:semiHidden="0" w:uiPriority="64" w:unhideWhenUsed="0"/>
+    <w:lsdException w:name="Medium List 1 Accent 2" w:semiHidden="0" w:uiPriority="65" w:unhideWhenUsed="0"/>
+    <w:lsdException w:name="Medium List 2 Accent 2" w:semiHidden="0" w:uiPriority="66" w:unhideWhenUsed="0"/>
+    <w:lsdException w:name="Medium Grid 1 Accent 2" w:semiHidden="0" w:uiPriority="67" w:unhideWhenUsed="0"/>
+    <w:lsdException w:name="Medium Grid 2 Accent 2" w:semiHidden="0" w:uiPriority="68" w:unhideWhenUsed="0"/>
+    <w:lsdException w:name="Medium Grid 3 Accent 2" w:semiHidden="0" w:uiPriority="69" w:unhideWhenUsed="0"/>
+    <w:lsdException w:name="Dark List Accent 2" w:semiHidden="0" w:uiPriority="70" w:unhideWhenUsed="0"/>
+    <w:lsdException w:name="Colorful Shading Accent 2" w:semiHidden="0" w:uiPriority="71" w:unhideWhenUsed="0"/>
+    <w:lsdException w:name="Colorful List Accent 2" w:semiHidden="0" w:uiPriority="72" w:unhideWhenUsed="0"/>
+    <w:lsdException w:name="Colorful Grid Accent 2" w:semiHidden="0" w:uiPriority="73" w:unhideWhenUsed="0"/>
+    <w:lsdException w:name="Light Shading Accent 3" w:semiHidden="0" w:uiPriority="60" w:unhideWhenUsed="0"/>
+    <w:lsdException w:name="Light List Accent 3" w:semiHidden="0" w:uiPriority="61" w:unhideWhenUsed="0"/>
+    <w:lsdException w:name="Light Grid Accent 3" w:semiHidden="0" w:uiPriority="62" w:unhideWhenUsed="0"/>
+    <w:lsdException w:name="Medium Shading 1 Accent 3" w:semiHidden="0" w:uiPriority="63" w:unhideWhenUsed="0"/>
+    <w:lsdException w:name="Medium Shading 2 Accent 3" w:semiHidden="0" w:uiPriority="64" w:unhideWhenUsed="0"/>
+    <w:lsdException w:name="Medium List 1 Accent 3" w:semiHidden="0" w:uiPriority="65" w:unhideWhenUsed="0"/>
+    <w:lsdException w:name="Medium List 2 Accent 3" w:semiHidden="0" w:uiPriority="66" w:unhideWhenUsed="0"/>
+    <w:lsdException w:name="Medium Grid 1 Accent 3" w:semiHidden="0" w:uiPriority="67" w:unhideWhenUsed="0"/>
+    <w:lsdException w:name="Medium Grid 2 Accent 3" w:semiHidden="0" w:uiPriority="68" w:unhideWhenUsed="0"/>
+    <w:lsdException w:name="Medium Grid 3 Accent 3" w:semiHidden="0" w:uiPriority="69" w:unhideWhenUsed="0"/>
+    <w:lsdException w:name="Dark List Accent 3" w:semiHidden="0" w:uiPriority="70" w:unhideWhenUsed="0"/>
+    <w:lsdException w:name="Colorful Shading Accent 3" w:semiHidden="0" w:uiPriority="71" w:unhideWhenUsed="0"/>
+    <w:lsdException w:name="Colorful List Accent 3" w:semiHidden="0" w:uiPriority="72" w:unhideWhenUsed="0"/>
+    <w:lsdException w:name="Colorful Grid Accent 3" w:semiHidden="0" w:uiPriority="73" w:unhideWhenUsed="0"/>
+    <w:lsdException w:name="Light Shading Accent 4" w:semiHidden="0" w:uiPriority="60" w:unhideWhenUsed="0"/>
+    <w:lsdException w:name="Light List Accent 4" w:semiHidden="0" w:uiPriority="61" w:unhideWhenUsed="0"/>
+    <w:lsdException w:name="Light Grid Accent 4" w:semiHidden="0" w:uiPriority="62" w:unhideWhenUsed="0"/>
+    <w:lsdException w:name="Medium Shading 1 Accent 4" w:semiHidden="0" w:uiPriority="63" w:unhideWhenUsed="0"/>
+    <w:lsdException w:name="Medium Shading 2 Accent 4" w:semiHidden="0" w:uiPriority="64" w:unhideWhenUsed="0"/>
+    <w:lsdException w:name="Medium List 1 Accent 4" w:semiHidden="0" w:uiPriority="65" w:unhideWhenUsed="0"/>
+    <w:lsdException w:name="Medium List 2 Accent 4" w:semiHidden="0" w:uiPriority="66" w:unhideWhenUsed="0"/>
+    <w:lsdException w:name="Medium Grid 1 Accent 4" w:semiHidden="0" w:uiPriority="67" w:unhideWhenUsed="0"/>
+    <w:lsdException w:name="Medium Grid 2 Accent 4" w:semiHidden="0" w:uiPriority="68" w:unhideWhenUsed="0"/>
+    <w:lsdException w:name="Medium Grid 3 Accent 4" w:semiHidden="0" w:uiPriority="69" w:unhideWhenUsed="0"/>
+    <w:lsdException w:name="Dark List Accent 4" w:semiHidden="0" w:uiPriority="70" w:unhideWhenUsed="0"/>
+    <w:lsdException w:name="Colorful Shading Accent 4" w:semiHidden="0" w:uiPriority="71" w:unhideWhenUsed="0"/>
+    <w:lsdException w:name="Colorful List Accent 4" w:semiHidden="0" w:uiPriority="72" w:unhideWhenUsed="0"/>
+    <w:lsdException w:name="Colorful Grid Accent 4" w:semiHidden="0" w:uiPriority="73" w:unhideWhenUsed="0"/>
+    <w:lsdException w:name="Light Shading Accent 5" w:semiHidden="0" w:uiPriority="60" w:unhideWhenUsed="0"/>
+    <w:lsdException w:name="Light List Accent 5" w:semiHidden="0" w:uiPriority="61" w:unhideWhenUsed="0"/>
+    <w:lsdException w:name="Light Grid Accent 5" w:semiHidden="0" w:uiPriority="62" w:unhideWhenUsed="0"/>
+    <w:lsdException w:name="Medium Shading 1 Accent 5" w:semiHidden="0" w:uiPriority="63" w:unhideWhenUsed="0"/>
+    <w:lsdException w:name="Medium Shading 2 Accent 5" w:semiHidden="0" w:uiPriority="64" w:unhideWhenUsed="0"/>
+    <w:lsdException w:name="Medium List 1 Accent 5" w:semiHidden="0" w:uiPriority="65" w:unhideWhenUsed="0"/>
+    <w:lsdException w:name="Medium List 2 Accent 5" w:semiHidden="0" w:uiPriority="66" w:unhideWhenUsed="0"/>
+    <w:lsdException w:name="Medium Grid 1 Accent 5" w:semiHidden="0" w:uiPriority="67" w:unhideWhenUsed="0"/>
+    <w:lsdException w:name="Medium Grid 2 Accent 5" w:semiHidden="0" w:uiPriority="68" w:unhideWhenUsed="0"/>
+    <w:lsdException w:name="Medium Grid 3 Accent 5" w:semiHidden="0" w:uiPriority="69" w:unhideWhenUsed="0"/>
+    <w:lsdException w:name="Dark List Accent 5" w:semiHidden="0" w:uiPriority="70" w:unhideWhenUsed="0"/>
+    <w:lsdException w:name="Colorful Shading Accent 5" w:semiHidden="0" w:uiPriority="71" w:unhideWhenUsed="0"/>
+    <w:lsdException w:name="Colorful List Accent 5" w:semiHidden="0" w:uiPriority="72" w:unhideWhenUsed="0"/>
+    <w:lsdException w:name="Colorful Grid Accent 5" w:semiHidden="0" w:uiPriority="73" w:unhideWhenUsed="0"/>
+    <w:lsdException w:name="Light Shading Accent 6" w:semiHidden="0" w:uiPriority="60" w:unhideWhenUsed="0"/>
+    <w:lsdException w:name="Light List Accent 6" w:semiHidden="0" w:uiPriority="61" w:unhideWhenUsed="0"/>
+    <w:lsdException w:name="Light Grid Accent 6" w:semiHidden="0" w:uiPriority="62" w:unhideWhenUsed="0"/>
+    <w:lsdException w:name="Medium Shading 1 Accent 6" w:semiHidden="0" w:uiPriority="63" w:unhideWhenUsed="0"/>
+    <w:lsdException w:name="Medium Shading 2 Accent 6" w:semiHidden="0" w:uiPriority="64" w:unhideWhenUsed="0"/>
+    <w:lsdException w:name="Medium List 1 Accent 6" w:semiHidden="0" w:uiPriority="65" w:unhideWhenUsed="0"/>
+    <w:lsdException w:name="Medium List 2 Accent 6" w:semiHidden="0" w:uiPriority="66" w:unhideWhenUsed="0"/>
+    <w:lsdException w:name="Medium Grid 1 Accent 6" w:semiHidden="0" w:uiPriority="67" w:unhideWhenUsed="0"/>
+    <w:lsdException w:name="Medium Grid 2 Accent 6" w:semiHidden="0" w:uiPriority="68" w:unhideWhenUsed="0"/>
+    <w:lsdException w:name="Medium Grid 3 Accent 6" w:semiHidden="0" w:uiPriority="69" w:unhideWhenUsed="0"/>
+    <w:lsdException w:name="Dark List Accent 6" w:semiHidden="0" w:uiPriority="70" w:unhideWhenUsed="0"/>
+    <w:lsdException w:name="Colorful Shading Accent 6" w:semiHidden="0" w:uiPriority="71" w:unhideWhenUsed="0"/>
+    <w:lsdException w:name="Colorful List Accent 6" w:semiHidden="0" w:uiPriority="72" w:unhideWhenUsed="0"/>
+    <w:lsdException w:name="Colorful Grid Accent 6" w:semiHidden="0" w:uiPriority="73" w:unhideWhenUsed="0"/>
+    <w:lsdException w:name="Subtle Emphasis" w:semiHidden="0" w:uiPriority="19" w:unhideWhenUsed="0" w:qFormat="1"/>
+    <w:lsdException w:name="Intense Emphasis" w:semiHidden="0" w:uiPriority="21" w:unhideWhenUsed="0" w:qFormat="1"/>
+    <w:lsdException w:name="Subtle Reference" w:semiHidden="0" w:uiPriority="31" w:unhideWhenUsed="0" w:qFormat="1"/>
+    <w:lsdException w:name="Intense Reference" w:semiHidden="0" w:uiPriority="32" w:unhideWhenUsed="0" w:qFormat="1"/>
+    <w:lsdException w:name="Book Title" w:semiHidden="0" w:uiPriority="33" w:unhideWhenUsed="0" w:qFormat="1"/>
+    <w:lsdException w:name="Bibliography" w:uiPriority="37"/>
+    <w:lsdException w:name="TOC Heading" w:uiPriority="39" w:qFormat="1"/>
+  </w:latentStyles>
+  <w:style w:type="paragraph" w:default="1" w:styleId="Normal">
+    <w:name w:val="Normal"/>
+    <w:qFormat/>
+  </w:style>
+  <w:style w:type="character" w:default="1" w:styleId="Fuentedeprrafopredeter">
+    <w:name w:val="Default Paragraph Font"/>
+    <w:uiPriority w:val="1"/>
+    <w:semiHidden/>
+    <w:unhideWhenUsed/>
+  </w:style>
+  <w:style w:type="table" w:default="1" w:styleId="Tablanormal">
+    <w:name w:val="Normal Table"/>
+    <w:uiPriority w:val="99"/>
+    <w:semiHidden/>
+    <w:unhideWhenUsed/>
+    <w:qFormat/>
+    <w:tblPr>
+      <w:tblInd w:w="0" w:type="dxa"/>
+      <w:tblCellMar>
+        <w:top w:w="0" w:type="dxa"/>
+        <w:left w:w="108" w:type="dxa"/>
+        <w:bottom w:w="0" w:type="dxa"/>
+        <w:right w:w="108" w:type="dxa"/>
+      </w:tblCellMar>
+    </w:tblPr>
+  </w:style>
+  <w:style w:type="numbering" w:default="1" w:styleId="Sinlista">
+    <w:name w:val="No List"/>
+    <w:uiPriority w:val="99"/>
+    <w:semiHidden/>
+    <w:unhideWhenUsed/>
+  </w:style>
+  <w:style w:type="paragraph" w:customStyle="1" w:styleId="8CD0DCF214C24D28ADAE40B3F460DDD0">
+    <w:name w:val="8CD0DCF214C24D28ADAE40B3F460DDD0"/>
+    <w:rsid w:val="00F005F2"/>
+  </w:style>
+  <w:style w:type="paragraph" w:customStyle="1" w:styleId="8EE20D2B9D1B454A81A8721B089C7985">
+    <w:name w:val="8EE20D2B9D1B454A81A8721B089C7985"/>
+    <w:rsid w:val="00F005F2"/>
+  </w:style>
+  <w:style w:type="paragraph" w:customStyle="1" w:styleId="36DE436578FB4C538A8A8FB60AB72DCF">
+    <w:name w:val="36DE436578FB4C538A8A8FB60AB72DCF"/>
+    <w:rsid w:val="00F005F2"/>
+  </w:style>
+  <w:style w:type="paragraph" w:customStyle="1" w:styleId="81B9B687A1FE4437AF4468FB3E0E245C">
+    <w:name w:val="81B9B687A1FE4437AF4468FB3E0E245C"/>
+    <w:rsid w:val="00F005F2"/>
+  </w:style>
+  <w:style w:type="paragraph" w:customStyle="1" w:styleId="FFFA8A5CE2E8469DBAF243C17A93581B">
+    <w:name w:val="FFFA8A5CE2E8469DBAF243C17A93581B"/>
+    <w:rsid w:val="00F005F2"/>
+  </w:style>
+  <w:style w:type="paragraph" w:customStyle="1" w:styleId="B91E001D7A5140D396F4DBF71ECC5B27">
+    <w:name w:val="B91E001D7A5140D396F4DBF71ECC5B27"/>
+    <w:rsid w:val="00F005F2"/>
+  </w:style>
+</w:styles>
+</file>
+
+<file path=word/glossary/webSettings.xml><?xml version="1.0" encoding="utf-8"?>
+<w:webSettings xmlns:r="http://schemas.openxmlformats.org/officeDocument/2006/relationships" xmlns:w="http://schemas.openxmlformats.org/wordprocessingml/2006/main">
+  <w:optimizeForBrowser/>
+</w:webSettings>
 </file>
 
 <file path=word/theme/theme1.xml><?xml version="1.0" encoding="utf-8"?>
@@ -32602,7 +33170,7 @@
 </file>
 
 <file path=customXml/itemProps2.xml><?xml version="1.0" encoding="utf-8"?>
-<ds:datastoreItem xmlns:ds="http://schemas.openxmlformats.org/officeDocument/2006/customXml" ds:itemID="{4C24A9CA-5E44-4787-B8CD-5A10DB2CC179}">
+<ds:datastoreItem xmlns:ds="http://schemas.openxmlformats.org/officeDocument/2006/customXml" ds:itemID="{7C68A245-F073-4AAF-AD45-BAE2C478EDCC}">
   <ds:schemaRefs>
     <ds:schemaRef ds:uri="http://schemas.openxmlformats.org/officeDocument/2006/bibliography"/>
   </ds:schemaRefs>

</xml_diff>

<commit_message>
Tratamiento de los datos, fases
</commit_message>
<xml_diff>
--- a/Memoria_TFG.docx
+++ b/Memoria_TFG.docx
@@ -289,7 +289,7 @@
           <w:szCs w:val="40"/>
           <w:lang w:val="es-ES" w:eastAsia="en-US"/>
         </w:rPr>
-        <w:t>30</w:t>
+        <w:t>03</w:t>
       </w:r>
       <w:r>
         <w:rPr>
@@ -316,7 +316,7 @@
           <w:szCs w:val="40"/>
           <w:lang w:val="es-ES" w:eastAsia="en-US"/>
         </w:rPr>
-        <w:t>Junio</w:t>
+        <w:t>Juli</w:t>
       </w:r>
       <w:r>
         <w:rPr>
@@ -325,7 +325,7 @@
           <w:szCs w:val="40"/>
           <w:lang w:val="es-ES" w:eastAsia="en-US"/>
         </w:rPr>
-        <w:t xml:space="preserve"> de </w:t>
+        <w:t>o</w:t>
       </w:r>
       <w:r>
         <w:rPr>
@@ -334,7 +334,7 @@
           <w:szCs w:val="40"/>
           <w:lang w:val="es-ES" w:eastAsia="en-US"/>
         </w:rPr>
-        <w:t>201</w:t>
+        <w:t xml:space="preserve"> de </w:t>
       </w:r>
       <w:r>
         <w:rPr>
@@ -343,6 +343,15 @@
           <w:szCs w:val="40"/>
           <w:lang w:val="es-ES" w:eastAsia="en-US"/>
         </w:rPr>
+        <w:t>201</w:t>
+      </w:r>
+      <w:r>
+        <w:rPr>
+          <w:rFonts w:ascii="Century Schoolbook" w:hAnsi="Century Schoolbook"/>
+          <w:sz w:val="40"/>
+          <w:szCs w:val="40"/>
+          <w:lang w:val="es-ES" w:eastAsia="en-US"/>
+        </w:rPr>
         <w:t>7</w:t>
       </w:r>
       <w:r>
@@ -557,12 +566,24 @@
         <w:rPr>
           <w:lang w:val="es-EC" w:eastAsia="en-US"/>
         </w:rPr>
-        <w:t xml:space="preserve">ha sido realizada bajo su dirección por D. </w:t>
+        <w:t>ha sido realizada bajo su dirección por D</w:t>
       </w:r>
       <w:r>
         <w:rPr>
           <w:lang w:val="es-EC" w:eastAsia="en-US"/>
         </w:rPr>
+        <w:t>ña</w:t>
+      </w:r>
+      <w:r>
+        <w:rPr>
+          <w:lang w:val="es-EC" w:eastAsia="en-US"/>
+        </w:rPr>
+        <w:t xml:space="preserve">. </w:t>
+      </w:r>
+      <w:r>
+        <w:rPr>
+          <w:lang w:val="es-EC" w:eastAsia="en-US"/>
+        </w:rPr>
         <w:t>Constanza Polette</w:t>
       </w:r>
       <w:r>
@@ -639,13 +660,13 @@
         <w:rPr>
           <w:lang w:val="es-EC" w:eastAsia="en-US"/>
         </w:rPr>
-        <w:t>30</w:t>
+        <w:t>03 de Jul</w:t>
       </w:r>
       <w:r>
         <w:rPr>
           <w:lang w:val="es-EC" w:eastAsia="en-US"/>
         </w:rPr>
-        <w:t xml:space="preserve"> de Junio de 2017</w:t>
+        <w:t>io de 2017</w:t>
       </w:r>
       <w:r>
         <w:rPr>
@@ -824,7 +845,7 @@
                     <a:blip r:embed="rId10" cstate="print">
                       <a:extLst>
                         <a:ext uri="{28A0092B-C50C-407E-A947-70E740481C1C}">
-                          <a14:useLocalDpi xmlns="" xmlns:wpc="http://schemas.microsoft.com/office/word/2010/wordprocessingCanvas" xmlns:mc="http://schemas.openxmlformats.org/markup-compatibility/2006" xmlns:o="urn:schemas-microsoft-com:office:office" xmlns:v="urn:schemas-microsoft-com:vml" xmlns:wp14="http://schemas.microsoft.com/office/word/2010/wordprocessingDrawing" xmlns:w10="urn:schemas-microsoft-com:office:word" xmlns:w="http://schemas.openxmlformats.org/wordprocessingml/2006/main" xmlns:w14="http://schemas.microsoft.com/office/word/2010/wordml" xmlns:w15="http://schemas.microsoft.com/office/word/2012/wordml" xmlns:wpg="http://schemas.microsoft.com/office/word/2010/wordprocessingGroup" xmlns:wpi="http://schemas.microsoft.com/office/word/2010/wordprocessingInk" xmlns:wps="http://schemas.microsoft.com/office/word/2010/wordprocessingShape" xmlns:a14="http://schemas.microsoft.com/office/drawing/2010/main" val="0"/>
+                          <a14:useLocalDpi xmlns:a14="http://schemas.microsoft.com/office/drawing/2010/main" xmlns:wps="http://schemas.microsoft.com/office/word/2010/wordprocessingShape" xmlns:wpi="http://schemas.microsoft.com/office/word/2010/wordprocessingInk" xmlns:wpg="http://schemas.microsoft.com/office/word/2010/wordprocessingGroup" xmlns:w15="http://schemas.microsoft.com/office/word/2012/wordml" xmlns:w14="http://schemas.microsoft.com/office/word/2010/wordml" xmlns:w="http://schemas.openxmlformats.org/wordprocessingml/2006/main" xmlns:w10="urn:schemas-microsoft-com:office:word" xmlns:wp14="http://schemas.microsoft.com/office/word/2010/wordprocessingDrawing" xmlns:v="urn:schemas-microsoft-com:vml" xmlns:o="urn:schemas-microsoft-com:office:office" xmlns:mc="http://schemas.openxmlformats.org/markup-compatibility/2006" xmlns:wpc="http://schemas.microsoft.com/office/word/2010/wordprocessingCanvas" xmlns="" val="0"/>
                         </a:ext>
                       </a:extLst>
                     </a:blip>
@@ -17396,6 +17417,99 @@
           <w:szCs w:val="28"/>
         </w:rPr>
       </w:pPr>
+      <w:r>
+        <w:rPr>
+          <w:b w:val="0"/>
+          <w:szCs w:val="28"/>
+        </w:rPr>
+        <w:t xml:space="preserve">     Como los datos obtenidos en la fase extracción son de diferentes tipos, recibirán un procesamiento para que </w:t>
+      </w:r>
+      <w:proofErr w:type="spellStart"/>
+      <w:r>
+        <w:rPr>
+          <w:b w:val="0"/>
+          <w:szCs w:val="28"/>
+        </w:rPr>
+        <w:t>asi</w:t>
+      </w:r>
+      <w:proofErr w:type="spellEnd"/>
+      <w:r>
+        <w:rPr>
+          <w:b w:val="0"/>
+          <w:szCs w:val="28"/>
+        </w:rPr>
+        <w:t>, la información pueda man</w:t>
+      </w:r>
+      <w:r>
+        <w:rPr>
+          <w:b w:val="0"/>
+          <w:szCs w:val="28"/>
+        </w:rPr>
+        <w:t xml:space="preserve">ipularse </w:t>
+      </w:r>
+      <w:r>
+        <w:rPr>
+          <w:b w:val="0"/>
+          <w:szCs w:val="28"/>
+        </w:rPr>
+        <w:t>de</w:t>
+      </w:r>
+      <w:r>
+        <w:rPr>
+          <w:b w:val="0"/>
+          <w:szCs w:val="28"/>
+        </w:rPr>
+        <w:t xml:space="preserve"> manera más sencilla</w:t>
+      </w:r>
+      <w:r>
+        <w:rPr>
+          <w:b w:val="0"/>
+          <w:szCs w:val="28"/>
+        </w:rPr>
+        <w:t xml:space="preserve">. Para ello, realizaremos una serie de pasos: 1. Volcar datos obtenidos en un </w:t>
+      </w:r>
+      <w:proofErr w:type="spellStart"/>
+      <w:r>
+        <w:rPr>
+          <w:b w:val="0"/>
+          <w:szCs w:val="28"/>
+        </w:rPr>
+        <w:t>dataframe</w:t>
+      </w:r>
+      <w:proofErr w:type="spellEnd"/>
+      <w:r>
+        <w:rPr>
+          <w:b w:val="0"/>
+          <w:szCs w:val="28"/>
+        </w:rPr>
+        <w:t>,</w:t>
+      </w:r>
+      <w:r>
+        <w:rPr>
+          <w:b w:val="0"/>
+          <w:szCs w:val="28"/>
+        </w:rPr>
+        <w:t xml:space="preserve"> 2. Limpiar los datos obtenidos en la extracción, 3. Construir un corpus, 4. Tratamiento sintáctico. 5 Crear una matriz de términos</w:t>
+      </w:r>
+      <w:proofErr w:type="gramStart"/>
+      <w:r>
+        <w:rPr>
+          <w:b w:val="0"/>
+          <w:szCs w:val="28"/>
+        </w:rPr>
+        <w:t>, …</w:t>
+      </w:r>
+      <w:proofErr w:type="gramEnd"/>
+    </w:p>
+    <w:p>
+      <w:pPr>
+        <w:pStyle w:val="Prrafo"/>
+        <w:ind w:firstLine="0"/>
+        <w:rPr>
+          <w:b w:val="0"/>
+          <w:szCs w:val="28"/>
+        </w:rPr>
+      </w:pPr>
     </w:p>
     <w:p>
       <w:pPr>
@@ -17579,6 +17693,60 @@
         <w:t>dataframe</w:t>
       </w:r>
       <w:proofErr w:type="spellEnd"/>
+    </w:p>
+    <w:p>
+      <w:pPr>
+        <w:pStyle w:val="Prrafo"/>
+        <w:rPr>
+          <w:b w:val="0"/>
+          <w:szCs w:val="28"/>
+        </w:rPr>
+      </w:pPr>
+      <w:proofErr w:type="spellStart"/>
+      <w:proofErr w:type="gramStart"/>
+      <w:r>
+        <w:rPr>
+          <w:b w:val="0"/>
+          <w:szCs w:val="28"/>
+        </w:rPr>
+        <w:t>tm</w:t>
+      </w:r>
+      <w:proofErr w:type="spellEnd"/>
+      <w:proofErr w:type="gramEnd"/>
+      <w:r>
+        <w:rPr>
+          <w:b w:val="0"/>
+          <w:szCs w:val="28"/>
+        </w:rPr>
+        <w:t>:</w:t>
+      </w:r>
+    </w:p>
+    <w:p>
+      <w:pPr>
+        <w:pStyle w:val="Prrafo"/>
+        <w:rPr>
+          <w:b w:val="0"/>
+          <w:szCs w:val="28"/>
+        </w:rPr>
+      </w:pPr>
+      <w:proofErr w:type="spellStart"/>
+      <w:proofErr w:type="gramStart"/>
+      <w:r>
+        <w:rPr>
+          <w:b w:val="0"/>
+          <w:szCs w:val="28"/>
+        </w:rPr>
+        <w:t>plyr</w:t>
+      </w:r>
+      <w:proofErr w:type="spellEnd"/>
+      <w:proofErr w:type="gramEnd"/>
+      <w:r>
+        <w:rPr>
+          <w:b w:val="0"/>
+          <w:szCs w:val="28"/>
+        </w:rPr>
+        <w:t>: permite hacer operaciones en los subgrupos de un gran conjunto de datos.</w:t>
+      </w:r>
     </w:p>
     <w:p>
       <w:pPr>
@@ -17612,6 +17780,7 @@
       </w:pPr>
       <w:bookmarkStart w:id="24" w:name="_Toc486494154"/>
       <w:r>
+        <w:lastRenderedPageBreak/>
         <w:t>Capítulo 4. Caso de uso.</w:t>
       </w:r>
       <w:bookmarkEnd w:id="24"/>
@@ -18319,14 +18488,7 @@
                 <w:noProof/>
               </w:rPr>
               <w:lastRenderedPageBreak/>
-              <w:t xml:space="preserve">J. Cabero, J. Barroso, M. Llorente y V. </w:t>
-            </w:r>
-            <w:r>
-              <w:rPr>
-                <w:noProof/>
-              </w:rPr>
-              <w:lastRenderedPageBreak/>
-              <w:t xml:space="preserve">Mar{\'\i}n, </w:t>
+              <w:t xml:space="preserve">J. Cabero, J. Barroso, M. Llorente y V. Mar{\'\i}n, </w:t>
             </w:r>
             <w:r>
               <w:rPr>
@@ -18334,7 +18496,16 @@
                 <w:iCs/>
                 <w:noProof/>
               </w:rPr>
-              <w:t xml:space="preserve">Las redes sociales como instrumentos para la formaci{\'o}n. Percepciones de los alumnos universitarios hacia el trabajo en grupo, </w:t>
+              <w:t xml:space="preserve">Las redes sociales como </w:t>
+            </w:r>
+            <w:r>
+              <w:rPr>
+                <w:i/>
+                <w:iCs/>
+                <w:noProof/>
+              </w:rPr>
+              <w:lastRenderedPageBreak/>
+              <w:t xml:space="preserve">instrumentos para la formaci{\'o}n. Percepciones de los alumnos universitarios hacia el trabajo en grupo, </w:t>
             </w:r>
             <w:r>
               <w:rPr>
@@ -18848,14 +19019,14 @@
               <w:rPr>
                 <w:noProof/>
               </w:rPr>
-              <w:t xml:space="preserve">Y. C. Betancourt y R. C. M{\'e}ndez, «Sistemas de Alerta Temprana Escolar en caso de </w:t>
+              <w:t xml:space="preserve">Y. C. Betancourt y R. C. M{\'e}ndez, «Sistemas de Alerta Temprana Escolar en caso de inundaciones en la parroquia Panaquire, estado </w:t>
             </w:r>
             <w:r>
               <w:rPr>
                 <w:noProof/>
               </w:rPr>
               <w:lastRenderedPageBreak/>
-              <w:t xml:space="preserve">inundaciones en la parroquia Panaquire, estado Miranda. Una propuesta educativa ambiental en gesti{\'o}n de riesgo,» </w:t>
+              <w:t xml:space="preserve">Miranda. Una propuesta educativa ambiental en gesti{\'o}n de riesgo,» </w:t>
             </w:r>
             <w:r>
               <w:rPr>
@@ -19342,8 +19513,14 @@
               <w:rPr>
                 <w:noProof/>
               </w:rPr>
+              <w:t>[29</w:t>
+            </w:r>
+            <w:r>
+              <w:rPr>
+                <w:noProof/>
+              </w:rPr>
               <w:lastRenderedPageBreak/>
-              <w:t xml:space="preserve">[29] </w:t>
+              <w:t xml:space="preserve">] </w:t>
             </w:r>
           </w:p>
         </w:tc>
@@ -19364,7 +19541,15 @@
               <w:rPr>
                 <w:noProof/>
               </w:rPr>
-              <w:t>A. G. y Silvia González, «R Development Core Team,» The address of the publisher, 2000.</w:t>
+              <w:lastRenderedPageBreak/>
+              <w:t xml:space="preserve">A. G. y Silvia González, «R Development Core </w:t>
+            </w:r>
+            <w:r>
+              <w:rPr>
+                <w:noProof/>
+              </w:rPr>
+              <w:lastRenderedPageBreak/>
+              <w:t>Team,» The address of the publisher, 2000.</w:t>
             </w:r>
           </w:p>
         </w:tc>
@@ -19390,6 +19575,7 @@
               <w:rPr>
                 <w:noProof/>
               </w:rPr>
+              <w:lastRenderedPageBreak/>
               <w:t xml:space="preserve">[30] </w:t>
             </w:r>
           </w:p>
@@ -19778,22 +19964,20 @@
                 <w:iCs/>
                 <w:noProof/>
               </w:rPr>
-              <w:t xml:space="preserve">Expert Systems with </w:t>
-            </w:r>
-            <w:r>
-              <w:rPr>
-                <w:i/>
-                <w:iCs/>
-                <w:noProof/>
-              </w:rPr>
-              <w:lastRenderedPageBreak/>
-              <w:t xml:space="preserve">Applications, </w:t>
+              <w:t xml:space="preserve">Expert Systems with Applications, </w:t>
             </w:r>
             <w:r>
               <w:rPr>
                 <w:noProof/>
               </w:rPr>
-              <w:t xml:space="preserve">vol. 38, nº 12, pp. 14799-14804, 2011. </w:t>
+              <w:t xml:space="preserve">vol. 38, nº 12, pp. 14799-14804, </w:t>
+            </w:r>
+            <w:r>
+              <w:rPr>
+                <w:noProof/>
+              </w:rPr>
+              <w:lastRenderedPageBreak/>
+              <w:t xml:space="preserve">2011. </w:t>
             </w:r>
           </w:p>
         </w:tc>
@@ -20280,14 +20464,7 @@
               <w:rPr>
                 <w:noProof/>
               </w:rPr>
-              <w:t>[45</w:t>
-            </w:r>
-            <w:r>
-              <w:rPr>
-                <w:noProof/>
-              </w:rPr>
-              <w:lastRenderedPageBreak/>
-              <w:t xml:space="preserve">] </w:t>
+              <w:t xml:space="preserve">[45] </w:t>
             </w:r>
           </w:p>
         </w:tc>
@@ -20308,15 +20485,14 @@
               <w:rPr>
                 <w:noProof/>
               </w:rPr>
-              <w:lastRenderedPageBreak/>
-              <w:t xml:space="preserve">J. M.-M. K. L.-O. H. L.-A. M. Á. R.-G. María del </w:t>
+              <w:t xml:space="preserve">J. M.-M. K. L.-O. H. L.-A. M. Á. R.-G. María del Pilar Salas-Zárate y R. Valencia-García, «Sentiment Analysis on Tweets about Diabetes: </w:t>
             </w:r>
             <w:r>
               <w:rPr>
                 <w:noProof/>
               </w:rPr>
               <w:lastRenderedPageBreak/>
-              <w:t xml:space="preserve">Pilar Salas-Zárate y R. Valencia-García, «Sentiment Analysis on Tweets about Diabetes: An Aspect-Level Approach, Computational and Mathematical Methods in Medicine,» 2017. </w:t>
+              <w:t xml:space="preserve">An Aspect-Level Approach, Computational and Mathematical Methods in Medicine,» 2017. </w:t>
             </w:r>
           </w:p>
         </w:tc>
@@ -26007,7 +26183,7 @@
           <w:noProof/>
           <w:lang w:val="es-ES"/>
         </w:rPr>
-        <w:t>32</w:t>
+        <w:t>40</w:t>
       </w:r>
     </w:fldSimple>
   </w:p>
@@ -28600,6 +28776,95 @@
     </w:lvl>
   </w:abstractNum>
   <w:abstractNum w:abstractNumId="25">
+    <w:nsid w:val="47443F3E"/>
+    <w:multiLevelType w:val="hybridMultilevel"/>
+    <w:tmpl w:val="F2E28CDC"/>
+    <w:lvl w:ilvl="0" w:tplc="6E16BE8E">
+      <w:start w:val="1"/>
+      <w:numFmt w:val="decimal"/>
+      <w:lvlText w:val="%1."/>
+      <w:lvlJc w:val="left"/>
+      <w:pPr>
+        <w:ind w:left="1065" w:hanging="360"/>
+      </w:pPr>
+      <w:rPr>
+        <w:rFonts w:hint="default"/>
+      </w:rPr>
+    </w:lvl>
+    <w:lvl w:ilvl="1" w:tplc="0C0A0019" w:tentative="1">
+      <w:start w:val="1"/>
+      <w:numFmt w:val="lowerLetter"/>
+      <w:lvlText w:val="%2."/>
+      <w:lvlJc w:val="left"/>
+      <w:pPr>
+        <w:ind w:left="1785" w:hanging="360"/>
+      </w:pPr>
+    </w:lvl>
+    <w:lvl w:ilvl="2" w:tplc="0C0A001B" w:tentative="1">
+      <w:start w:val="1"/>
+      <w:numFmt w:val="lowerRoman"/>
+      <w:lvlText w:val="%3."/>
+      <w:lvlJc w:val="right"/>
+      <w:pPr>
+        <w:ind w:left="2505" w:hanging="180"/>
+      </w:pPr>
+    </w:lvl>
+    <w:lvl w:ilvl="3" w:tplc="0C0A000F" w:tentative="1">
+      <w:start w:val="1"/>
+      <w:numFmt w:val="decimal"/>
+      <w:lvlText w:val="%4."/>
+      <w:lvlJc w:val="left"/>
+      <w:pPr>
+        <w:ind w:left="3225" w:hanging="360"/>
+      </w:pPr>
+    </w:lvl>
+    <w:lvl w:ilvl="4" w:tplc="0C0A0019" w:tentative="1">
+      <w:start w:val="1"/>
+      <w:numFmt w:val="lowerLetter"/>
+      <w:lvlText w:val="%5."/>
+      <w:lvlJc w:val="left"/>
+      <w:pPr>
+        <w:ind w:left="3945" w:hanging="360"/>
+      </w:pPr>
+    </w:lvl>
+    <w:lvl w:ilvl="5" w:tplc="0C0A001B" w:tentative="1">
+      <w:start w:val="1"/>
+      <w:numFmt w:val="lowerRoman"/>
+      <w:lvlText w:val="%6."/>
+      <w:lvlJc w:val="right"/>
+      <w:pPr>
+        <w:ind w:left="4665" w:hanging="180"/>
+      </w:pPr>
+    </w:lvl>
+    <w:lvl w:ilvl="6" w:tplc="0C0A000F" w:tentative="1">
+      <w:start w:val="1"/>
+      <w:numFmt w:val="decimal"/>
+      <w:lvlText w:val="%7."/>
+      <w:lvlJc w:val="left"/>
+      <w:pPr>
+        <w:ind w:left="5385" w:hanging="360"/>
+      </w:pPr>
+    </w:lvl>
+    <w:lvl w:ilvl="7" w:tplc="0C0A0019" w:tentative="1">
+      <w:start w:val="1"/>
+      <w:numFmt w:val="lowerLetter"/>
+      <w:lvlText w:val="%8."/>
+      <w:lvlJc w:val="left"/>
+      <w:pPr>
+        <w:ind w:left="6105" w:hanging="360"/>
+      </w:pPr>
+    </w:lvl>
+    <w:lvl w:ilvl="8" w:tplc="0C0A001B" w:tentative="1">
+      <w:start w:val="1"/>
+      <w:numFmt w:val="lowerRoman"/>
+      <w:lvlText w:val="%9."/>
+      <w:lvlJc w:val="right"/>
+      <w:pPr>
+        <w:ind w:left="6825" w:hanging="180"/>
+      </w:pPr>
+    </w:lvl>
+  </w:abstractNum>
+  <w:abstractNum w:abstractNumId="26">
     <w:nsid w:val="47931B1A"/>
     <w:multiLevelType w:val="hybridMultilevel"/>
     <w:tmpl w:val="C1CA098C"/>
@@ -28688,7 +28953,7 @@
       </w:pPr>
     </w:lvl>
   </w:abstractNum>
-  <w:abstractNum w:abstractNumId="26">
+  <w:abstractNum w:abstractNumId="27">
     <w:nsid w:val="4DCD01BB"/>
     <w:multiLevelType w:val="hybridMultilevel"/>
     <w:tmpl w:val="DFCC594A"/>
@@ -28774,7 +29039,7 @@
       </w:pPr>
     </w:lvl>
   </w:abstractNum>
-  <w:abstractNum w:abstractNumId="27">
+  <w:abstractNum w:abstractNumId="28">
     <w:nsid w:val="50FF062C"/>
     <w:multiLevelType w:val="hybridMultilevel"/>
     <w:tmpl w:val="BF329612"/>
@@ -28887,7 +29152,7 @@
       </w:rPr>
     </w:lvl>
   </w:abstractNum>
-  <w:abstractNum w:abstractNumId="28">
+  <w:abstractNum w:abstractNumId="29">
     <w:nsid w:val="51352180"/>
     <w:multiLevelType w:val="multilevel"/>
     <w:tmpl w:val="2EA85BB6"/>
@@ -29032,7 +29297,7 @@
       </w:rPr>
     </w:lvl>
   </w:abstractNum>
-  <w:abstractNum w:abstractNumId="29">
+  <w:abstractNum w:abstractNumId="30">
     <w:nsid w:val="6EAB64F2"/>
     <w:multiLevelType w:val="hybridMultilevel"/>
     <w:tmpl w:val="60F4F266"/>
@@ -29121,7 +29386,7 @@
       </w:pPr>
     </w:lvl>
   </w:abstractNum>
-  <w:abstractNum w:abstractNumId="30">
+  <w:abstractNum w:abstractNumId="31">
     <w:nsid w:val="7A0C7808"/>
     <w:multiLevelType w:val="hybridMultilevel"/>
     <w:tmpl w:val="5D944BF8"/>
@@ -29234,7 +29499,7 @@
       </w:rPr>
     </w:lvl>
   </w:abstractNum>
-  <w:abstractNum w:abstractNumId="31">
+  <w:abstractNum w:abstractNumId="32">
     <w:nsid w:val="7BA258E6"/>
     <w:multiLevelType w:val="hybridMultilevel"/>
     <w:tmpl w:val="7C2ABB98"/>
@@ -29360,13 +29625,13 @@
     <w:abstractNumId w:val="1"/>
   </w:num>
   <w:num w:numId="5">
-    <w:abstractNumId w:val="28"/>
+    <w:abstractNumId w:val="29"/>
   </w:num>
   <w:num w:numId="6">
     <w:abstractNumId w:val="24"/>
   </w:num>
   <w:num w:numId="7">
-    <w:abstractNumId w:val="27"/>
+    <w:abstractNumId w:val="28"/>
   </w:num>
   <w:num w:numId="8">
     <w:abstractNumId w:val="9"/>
@@ -29381,13 +29646,13 @@
     <w:abstractNumId w:val="19"/>
   </w:num>
   <w:num w:numId="12">
-    <w:abstractNumId w:val="31"/>
+    <w:abstractNumId w:val="32"/>
   </w:num>
   <w:num w:numId="13">
     <w:abstractNumId w:val="18"/>
   </w:num>
   <w:num w:numId="14">
-    <w:abstractNumId w:val="26"/>
+    <w:abstractNumId w:val="27"/>
   </w:num>
   <w:num w:numId="15">
     <w:abstractNumId w:val="3"/>
@@ -29405,7 +29670,7 @@
     <w:abstractNumId w:val="5"/>
   </w:num>
   <w:num w:numId="20">
-    <w:abstractNumId w:val="28"/>
+    <w:abstractNumId w:val="29"/>
     <w:lvlOverride w:ilvl="0">
       <w:startOverride w:val="1"/>
     </w:lvlOverride>
@@ -29417,10 +29682,10 @@
     </w:lvlOverride>
   </w:num>
   <w:num w:numId="21">
-    <w:abstractNumId w:val="28"/>
+    <w:abstractNumId w:val="29"/>
   </w:num>
   <w:num w:numId="22">
-    <w:abstractNumId w:val="28"/>
+    <w:abstractNumId w:val="29"/>
     <w:lvlOverride w:ilvl="0">
       <w:startOverride w:val="1"/>
     </w:lvlOverride>
@@ -29450,7 +29715,7 @@
     </w:lvlOverride>
   </w:num>
   <w:num w:numId="23">
-    <w:abstractNumId w:val="28"/>
+    <w:abstractNumId w:val="29"/>
     <w:lvlOverride w:ilvl="0">
       <w:startOverride w:val="1"/>
     </w:lvlOverride>
@@ -29480,7 +29745,7 @@
     </w:lvlOverride>
   </w:num>
   <w:num w:numId="24">
-    <w:abstractNumId w:val="28"/>
+    <w:abstractNumId w:val="29"/>
     <w:lvlOverride w:ilvl="0">
       <w:startOverride w:val="1"/>
     </w:lvlOverride>
@@ -29510,7 +29775,7 @@
     </w:lvlOverride>
   </w:num>
   <w:num w:numId="25">
-    <w:abstractNumId w:val="28"/>
+    <w:abstractNumId w:val="29"/>
     <w:lvlOverride w:ilvl="0">
       <w:startOverride w:val="1"/>
     </w:lvlOverride>
@@ -29534,10 +29799,10 @@
     <w:abstractNumId w:val="17"/>
   </w:num>
   <w:num w:numId="30">
-    <w:abstractNumId w:val="30"/>
+    <w:abstractNumId w:val="31"/>
   </w:num>
   <w:num w:numId="31">
-    <w:abstractNumId w:val="25"/>
+    <w:abstractNumId w:val="26"/>
   </w:num>
   <w:num w:numId="32">
     <w:abstractNumId w:val="23"/>
@@ -29549,7 +29814,7 @@
     <w:abstractNumId w:val="2"/>
   </w:num>
   <w:num w:numId="35">
-    <w:abstractNumId w:val="28"/>
+    <w:abstractNumId w:val="29"/>
     <w:lvlOverride w:ilvl="0">
       <w:startOverride w:val="1"/>
     </w:lvlOverride>
@@ -29585,7 +29850,7 @@
     <w:abstractNumId w:val="4"/>
   </w:num>
   <w:num w:numId="38">
-    <w:abstractNumId w:val="28"/>
+    <w:abstractNumId w:val="29"/>
     <w:lvlOverride w:ilvl="0">
       <w:startOverride w:val="1"/>
     </w:lvlOverride>
@@ -29615,10 +29880,13 @@
     </w:lvlOverride>
   </w:num>
   <w:num w:numId="39">
-    <w:abstractNumId w:val="29"/>
+    <w:abstractNumId w:val="30"/>
   </w:num>
   <w:num w:numId="40">
     <w:abstractNumId w:val="21"/>
+  </w:num>
+  <w:num w:numId="41">
+    <w:abstractNumId w:val="25"/>
   </w:num>
   <w:numIdMacAtCleanup w:val="11"/>
 </w:numbering>
@@ -31315,6 +31583,18 @@
       <w:sz w:val="28"/>
       <w:szCs w:val="28"/>
       <w:lang w:val="es-ES" w:eastAsia="en-US"/>
+    </w:rPr>
+  </w:style>
+  <w:style w:type="character" w:styleId="Hipervnculovisitado">
+    <w:name w:val="FollowedHyperlink"/>
+    <w:basedOn w:val="Fuentedeprrafopredeter"/>
+    <w:uiPriority w:val="99"/>
+    <w:semiHidden/>
+    <w:unhideWhenUsed/>
+    <w:rsid w:val="001F2B36"/>
+    <w:rPr>
+      <w:color w:val="800080" w:themeColor="followedHyperlink"/>
+      <w:u w:val="single"/>
     </w:rPr>
   </w:style>
 </w:styles>
@@ -32855,7 +33135,7 @@
 </file>
 
 <file path=customXml/itemProps2.xml><?xml version="1.0" encoding="utf-8"?>
-<ds:datastoreItem xmlns:ds="http://schemas.openxmlformats.org/officeDocument/2006/customXml" ds:itemID="{92C64A3F-B355-4C1E-9C79-AC536CD37BF8}">
+<ds:datastoreItem xmlns:ds="http://schemas.openxmlformats.org/officeDocument/2006/customXml" ds:itemID="{CB27BB80-649F-4752-9CFD-139D84E485BE}">
   <ds:schemaRefs>
     <ds:schemaRef ds:uri="http://schemas.openxmlformats.org/officeDocument/2006/bibliography"/>
   </ds:schemaRefs>

</xml_diff>

<commit_message>
Recalculando presupuesto y añadiendo coste hardware y software
</commit_message>
<xml_diff>
--- a/Memoria_TFG.docx
+++ b/Memoria_TFG.docx
@@ -885,7 +885,7 @@
                     <a:blip r:embed="rId10" cstate="print">
                       <a:extLst>
                         <a:ext uri="{28A0092B-C50C-407E-A947-70E740481C1C}">
-                          <a14:useLocalDpi xmlns:a14="http://schemas.microsoft.com/office/drawing/2010/main" xmlns:wps="http://schemas.microsoft.com/office/word/2010/wordprocessingShape" xmlns:wpi="http://schemas.microsoft.com/office/word/2010/wordprocessingInk" xmlns:wpg="http://schemas.microsoft.com/office/word/2010/wordprocessingGroup" xmlns:w15="http://schemas.microsoft.com/office/word/2012/wordml" xmlns:w14="http://schemas.microsoft.com/office/word/2010/wordml" xmlns:w="http://schemas.openxmlformats.org/wordprocessingml/2006/main" xmlns:w10="urn:schemas-microsoft-com:office:word" xmlns:wp14="http://schemas.microsoft.com/office/word/2010/wordprocessingDrawing" xmlns:v="urn:schemas-microsoft-com:vml" xmlns:o="urn:schemas-microsoft-com:office:office" xmlns:mc="http://schemas.openxmlformats.org/markup-compatibility/2006" xmlns:wpc="http://schemas.microsoft.com/office/word/2010/wordprocessingCanvas" xmlns="" val="0"/>
+                          <a14:useLocalDpi xmlns="" xmlns:wpc="http://schemas.microsoft.com/office/word/2010/wordprocessingCanvas" xmlns:mc="http://schemas.openxmlformats.org/markup-compatibility/2006" xmlns:o="urn:schemas-microsoft-com:office:office" xmlns:v="urn:schemas-microsoft-com:vml" xmlns:wp14="http://schemas.microsoft.com/office/word/2010/wordprocessingDrawing" xmlns:w10="urn:schemas-microsoft-com:office:word" xmlns:w="http://schemas.openxmlformats.org/wordprocessingml/2006/main" xmlns:w14="http://schemas.microsoft.com/office/word/2010/wordml" xmlns:w15="http://schemas.microsoft.com/office/word/2012/wordml" xmlns:wpg="http://schemas.microsoft.com/office/word/2010/wordprocessingGroup" xmlns:wpi="http://schemas.microsoft.com/office/word/2010/wordprocessingInk" xmlns:wps="http://schemas.microsoft.com/office/word/2010/wordprocessingShape" xmlns:a14="http://schemas.microsoft.com/office/drawing/2010/main" val="0"/>
                         </a:ext>
                       </a:extLst>
                     </a:blip>
@@ -19496,38 +19496,89 @@
         <w:pStyle w:val="Prrafo"/>
         <w:rPr>
           <w:b w:val="0"/>
+        </w:rPr>
+      </w:pPr>
+      <w:r>
+        <w:rPr>
+          <w:b w:val="0"/>
+        </w:rPr>
+        <w:t xml:space="preserve">En este </w:t>
+      </w:r>
+      <w:proofErr w:type="spellStart"/>
+      <w:r>
+        <w:rPr>
+          <w:b w:val="0"/>
+        </w:rPr>
+        <w:t>capitulo</w:t>
+      </w:r>
+      <w:proofErr w:type="spellEnd"/>
+      <w:r>
+        <w:rPr>
+          <w:b w:val="0"/>
+        </w:rPr>
+        <w:t xml:space="preserve"> se realiza una estimación aproximada del proyecto, en función de las horas dedicadas y de los recursos utilizados para su elaboración. </w:t>
+      </w:r>
+      <w:r>
+        <w:rPr>
+          <w:b w:val="0"/>
+        </w:rPr>
+        <w:t>El presupuesto estimado para la realización de este proyecto se basa en la duración de horas de este, junto a su implementación</w:t>
+      </w:r>
+      <w:r>
+        <w:t>.</w:t>
+      </w:r>
+      <w:r>
+        <w:t xml:space="preserve"> </w:t>
+      </w:r>
+      <w:r>
+        <w:rPr>
+          <w:b w:val="0"/>
+        </w:rPr>
+        <w:t>Cada hora es estimada en un total de 10</w:t>
+      </w:r>
+      <w:r>
+        <w:rPr>
+          <w:b w:val="0"/>
+        </w:rPr>
+        <w:t>,5</w:t>
+      </w:r>
+      <w:r>
+        <w:rPr>
+          <w:b w:val="0"/>
+        </w:rPr>
+        <w:t xml:space="preserve"> euros.</w:t>
+      </w:r>
+    </w:p>
+    <w:p>
+      <w:pPr>
+        <w:pStyle w:val="Prrafo"/>
+        <w:ind w:firstLine="0"/>
+        <w:rPr>
+          <w:b w:val="0"/>
           <w:u w:val="single"/>
         </w:rPr>
       </w:pPr>
-      <w:r>
-        <w:rPr>
-          <w:b w:val="0"/>
-        </w:rPr>
-        <w:t>El presupuesto estimado para la realización de este proyecto se basa en la duración de horas de este, junto a su implementación</w:t>
-      </w:r>
-      <w:r>
-        <w:t>.</w:t>
-      </w:r>
-      <w:r>
-        <w:t xml:space="preserve"> </w:t>
-      </w:r>
-      <w:r>
-        <w:rPr>
-          <w:b w:val="0"/>
-        </w:rPr>
-        <w:t>Cada hora es estimada en un total de 10</w:t>
-      </w:r>
-      <w:r>
-        <w:rPr>
-          <w:b w:val="0"/>
-        </w:rPr>
-        <w:t>,5</w:t>
-      </w:r>
-      <w:r>
-        <w:rPr>
-          <w:b w:val="0"/>
-        </w:rPr>
-        <w:t xml:space="preserve"> euros.</w:t>
+    </w:p>
+    <w:p>
+      <w:pPr>
+        <w:pStyle w:val="Ttulo3"/>
+        <w:numPr>
+          <w:ilvl w:val="0"/>
+          <w:numId w:val="0"/>
+        </w:numPr>
+        <w:ind w:left="851" w:hanging="851"/>
+      </w:pPr>
+      <w:r>
+        <w:t>6.1 Presupuesto del trabajo realizado</w:t>
+      </w:r>
+    </w:p>
+    <w:p>
+      <w:pPr>
+        <w:pStyle w:val="Prrafo"/>
+        <w:ind w:firstLine="0"/>
+      </w:pPr>
+      <w:r>
+        <w:t>Tiempo empleado</w:t>
       </w:r>
     </w:p>
     <w:p>
@@ -19574,15 +19625,15 @@
               <w:pStyle w:val="Encabezadodetabla"/>
               <w:rPr>
                 <w:rFonts w:ascii="Century Schoolbook" w:hAnsi="Century Schoolbook"/>
-                <w:sz w:val="28"/>
-                <w:szCs w:val="28"/>
+                <w:sz w:val="22"/>
+                <w:szCs w:val="22"/>
               </w:rPr>
             </w:pPr>
             <w:r>
               <w:rPr>
                 <w:rFonts w:ascii="Century Schoolbook" w:hAnsi="Century Schoolbook"/>
-                <w:sz w:val="28"/>
-                <w:szCs w:val="28"/>
+                <w:sz w:val="22"/>
+                <w:szCs w:val="22"/>
               </w:rPr>
               <w:t>Objetivos</w:t>
             </w:r>
@@ -19597,15 +19648,15 @@
               <w:pStyle w:val="Encabezadodetabla"/>
               <w:rPr>
                 <w:rFonts w:ascii="Century Schoolbook" w:hAnsi="Century Schoolbook"/>
-                <w:sz w:val="28"/>
-                <w:szCs w:val="28"/>
+                <w:sz w:val="22"/>
+                <w:szCs w:val="22"/>
               </w:rPr>
             </w:pPr>
             <w:r>
               <w:rPr>
                 <w:rFonts w:ascii="Century Schoolbook" w:hAnsi="Century Schoolbook"/>
-                <w:sz w:val="28"/>
-                <w:szCs w:val="28"/>
+                <w:sz w:val="22"/>
+                <w:szCs w:val="22"/>
               </w:rPr>
               <w:t>Descripción</w:t>
             </w:r>
@@ -19621,15 +19672,15 @@
               <w:pStyle w:val="Encabezadodetabla"/>
               <w:rPr>
                 <w:rFonts w:ascii="Century Schoolbook" w:hAnsi="Century Schoolbook"/>
-                <w:sz w:val="28"/>
-                <w:szCs w:val="28"/>
+                <w:sz w:val="22"/>
+                <w:szCs w:val="22"/>
               </w:rPr>
             </w:pPr>
             <w:r>
               <w:rPr>
                 <w:rFonts w:ascii="Century Schoolbook" w:hAnsi="Century Schoolbook"/>
-                <w:sz w:val="28"/>
-                <w:szCs w:val="28"/>
+                <w:sz w:val="22"/>
+                <w:szCs w:val="22"/>
               </w:rPr>
               <w:t>Horas totales</w:t>
             </w:r>
@@ -19644,15 +19695,15 @@
               <w:pStyle w:val="Encabezadodetabla"/>
               <w:rPr>
                 <w:rFonts w:ascii="Century Schoolbook" w:hAnsi="Century Schoolbook"/>
-                <w:sz w:val="28"/>
-                <w:szCs w:val="28"/>
+                <w:sz w:val="22"/>
+                <w:szCs w:val="22"/>
               </w:rPr>
             </w:pPr>
             <w:r>
               <w:rPr>
                 <w:rFonts w:ascii="Century Schoolbook" w:hAnsi="Century Schoolbook"/>
-                <w:sz w:val="28"/>
-                <w:szCs w:val="28"/>
+                <w:sz w:val="22"/>
+                <w:szCs w:val="22"/>
               </w:rPr>
               <w:t>Coste</w:t>
             </w:r>
@@ -19673,15 +19724,15 @@
               <w:jc w:val="center"/>
               <w:rPr>
                 <w:rFonts w:ascii="Century Schoolbook" w:hAnsi="Century Schoolbook"/>
-                <w:sz w:val="28"/>
-                <w:szCs w:val="28"/>
+                <w:sz w:val="22"/>
+                <w:szCs w:val="22"/>
               </w:rPr>
             </w:pPr>
             <w:r>
               <w:rPr>
                 <w:rFonts w:ascii="Century Schoolbook" w:hAnsi="Century Schoolbook"/>
-                <w:sz w:val="28"/>
-                <w:szCs w:val="28"/>
+                <w:sz w:val="22"/>
+                <w:szCs w:val="22"/>
               </w:rPr>
               <w:t>Estudio del estado del arte</w:t>
             </w:r>
@@ -19697,15 +19748,15 @@
               <w:jc w:val="center"/>
               <w:rPr>
                 <w:rFonts w:ascii="Century Schoolbook" w:hAnsi="Century Schoolbook"/>
-                <w:sz w:val="28"/>
-                <w:szCs w:val="28"/>
+                <w:sz w:val="22"/>
+                <w:szCs w:val="22"/>
               </w:rPr>
             </w:pPr>
             <w:r>
               <w:rPr>
                 <w:rFonts w:ascii="Century Schoolbook" w:hAnsi="Century Schoolbook"/>
-                <w:sz w:val="28"/>
-                <w:szCs w:val="28"/>
+                <w:sz w:val="22"/>
+                <w:szCs w:val="22"/>
               </w:rPr>
               <w:t>Estudio del estado del arte relacionado con las redes sociales, así como los distintos sistemas de alerta y de análisis de sentimientos en la red social twitteR.</w:t>
             </w:r>
@@ -19722,17 +19773,25 @@
               <w:jc w:val="center"/>
               <w:rPr>
                 <w:rFonts w:ascii="Century Schoolbook" w:hAnsi="Century Schoolbook"/>
-                <w:sz w:val="28"/>
-                <w:szCs w:val="28"/>
+                <w:sz w:val="22"/>
+                <w:szCs w:val="22"/>
               </w:rPr>
             </w:pPr>
             <w:r>
               <w:rPr>
                 <w:rFonts w:ascii="Century Schoolbook" w:hAnsi="Century Schoolbook"/>
-                <w:sz w:val="28"/>
-                <w:szCs w:val="28"/>
+                <w:sz w:val="22"/>
+                <w:szCs w:val="22"/>
               </w:rPr>
-              <w:t>125</w:t>
+              <w:t>12</w:t>
+            </w:r>
+            <w:r>
+              <w:rPr>
+                <w:rFonts w:ascii="Century Schoolbook" w:hAnsi="Century Schoolbook"/>
+                <w:sz w:val="22"/>
+                <w:szCs w:val="22"/>
+              </w:rPr>
+              <w:t>0</w:t>
             </w:r>
           </w:p>
         </w:tc>
@@ -19746,17 +19805,25 @@
               <w:jc w:val="center"/>
               <w:rPr>
                 <w:rFonts w:ascii="Century Schoolbook" w:hAnsi="Century Schoolbook"/>
-                <w:sz w:val="28"/>
-                <w:szCs w:val="28"/>
+                <w:sz w:val="22"/>
+                <w:szCs w:val="22"/>
               </w:rPr>
             </w:pPr>
             <w:r>
               <w:rPr>
                 <w:rFonts w:ascii="Century Schoolbook" w:hAnsi="Century Schoolbook"/>
-                <w:sz w:val="28"/>
-                <w:szCs w:val="28"/>
+                <w:sz w:val="22"/>
+                <w:szCs w:val="22"/>
               </w:rPr>
-              <w:t>1.312,5</w:t>
+              <w:t>1.</w:t>
+            </w:r>
+            <w:r>
+              <w:rPr>
+                <w:rFonts w:ascii="Century Schoolbook" w:hAnsi="Century Schoolbook"/>
+                <w:sz w:val="22"/>
+                <w:szCs w:val="22"/>
+              </w:rPr>
+              <w:t>260</w:t>
             </w:r>
           </w:p>
         </w:tc>
@@ -19775,17 +19842,17 @@
               <w:jc w:val="center"/>
               <w:rPr>
                 <w:rFonts w:ascii="Century Schoolbook" w:hAnsi="Century Schoolbook"/>
-                <w:sz w:val="28"/>
-                <w:szCs w:val="28"/>
+                <w:sz w:val="22"/>
+                <w:szCs w:val="22"/>
               </w:rPr>
             </w:pPr>
             <w:r>
               <w:rPr>
                 <w:rFonts w:ascii="Century Schoolbook" w:hAnsi="Century Schoolbook"/>
-                <w:sz w:val="28"/>
-                <w:szCs w:val="28"/>
+                <w:sz w:val="22"/>
+                <w:szCs w:val="22"/>
               </w:rPr>
-              <w:t>Análisis de metodologías para sistemas de alerta y de análisis de sentimientos</w:t>
+              <w:t xml:space="preserve">Análisis de metodologías </w:t>
             </w:r>
           </w:p>
         </w:tc>
@@ -19799,15 +19866,15 @@
               <w:jc w:val="center"/>
               <w:rPr>
                 <w:rFonts w:ascii="Century Schoolbook" w:hAnsi="Century Schoolbook"/>
-                <w:sz w:val="28"/>
-                <w:szCs w:val="28"/>
+                <w:sz w:val="22"/>
+                <w:szCs w:val="22"/>
               </w:rPr>
             </w:pPr>
             <w:r>
               <w:rPr>
                 <w:rFonts w:ascii="Century Schoolbook" w:hAnsi="Century Schoolbook"/>
-                <w:sz w:val="28"/>
-                <w:szCs w:val="28"/>
+                <w:sz w:val="22"/>
+                <w:szCs w:val="22"/>
               </w:rPr>
               <w:t>Análisis de métodos para sistemas de alerta y sistemas de análisis de sentimientos utilizando a la red social Twitter como fuente de información.</w:t>
             </w:r>
@@ -19824,17 +19891,17 @@
               <w:jc w:val="center"/>
               <w:rPr>
                 <w:rFonts w:ascii="Century Schoolbook" w:hAnsi="Century Schoolbook"/>
-                <w:sz w:val="28"/>
-                <w:szCs w:val="28"/>
+                <w:sz w:val="22"/>
+                <w:szCs w:val="22"/>
               </w:rPr>
             </w:pPr>
             <w:r>
               <w:rPr>
                 <w:rFonts w:ascii="Century Schoolbook" w:hAnsi="Century Schoolbook"/>
-                <w:sz w:val="28"/>
-                <w:szCs w:val="28"/>
+                <w:sz w:val="22"/>
+                <w:szCs w:val="22"/>
               </w:rPr>
-              <w:t>243</w:t>
+              <w:t>80</w:t>
             </w:r>
           </w:p>
         </w:tc>
@@ -19848,17 +19915,17 @@
               <w:jc w:val="center"/>
               <w:rPr>
                 <w:rFonts w:ascii="Century Schoolbook" w:hAnsi="Century Schoolbook"/>
-                <w:sz w:val="28"/>
-                <w:szCs w:val="28"/>
+                <w:sz w:val="22"/>
+                <w:szCs w:val="22"/>
               </w:rPr>
             </w:pPr>
             <w:r>
               <w:rPr>
                 <w:rFonts w:ascii="Century Schoolbook" w:hAnsi="Century Schoolbook"/>
-                <w:sz w:val="28"/>
-                <w:szCs w:val="28"/>
+                <w:sz w:val="22"/>
+                <w:szCs w:val="22"/>
               </w:rPr>
-              <w:t>2.551,5</w:t>
+              <w:t>840</w:t>
             </w:r>
           </w:p>
         </w:tc>
@@ -19877,17 +19944,17 @@
               <w:jc w:val="center"/>
               <w:rPr>
                 <w:rFonts w:ascii="Century Schoolbook" w:hAnsi="Century Schoolbook"/>
-                <w:sz w:val="28"/>
-                <w:szCs w:val="28"/>
+                <w:sz w:val="22"/>
+                <w:szCs w:val="22"/>
               </w:rPr>
             </w:pPr>
             <w:r>
               <w:rPr>
                 <w:rFonts w:ascii="Century Schoolbook" w:hAnsi="Century Schoolbook"/>
-                <w:sz w:val="28"/>
-                <w:szCs w:val="28"/>
+                <w:sz w:val="22"/>
+                <w:szCs w:val="22"/>
               </w:rPr>
-              <w:t>Diseño e implementación de un sistema de alerta y de análisis de sentimientos</w:t>
+              <w:t xml:space="preserve">Diseño e implementación </w:t>
             </w:r>
           </w:p>
         </w:tc>
@@ -19901,15 +19968,15 @@
               <w:jc w:val="center"/>
               <w:rPr>
                 <w:rFonts w:ascii="Century Schoolbook" w:hAnsi="Century Schoolbook"/>
-                <w:sz w:val="28"/>
-                <w:szCs w:val="28"/>
+                <w:sz w:val="22"/>
+                <w:szCs w:val="22"/>
               </w:rPr>
             </w:pPr>
             <w:r>
               <w:rPr>
                 <w:rFonts w:ascii="Century Schoolbook" w:hAnsi="Century Schoolbook"/>
-                <w:sz w:val="28"/>
-                <w:szCs w:val="28"/>
+                <w:sz w:val="22"/>
+                <w:szCs w:val="22"/>
               </w:rPr>
               <w:t>Diseñar e implementar un  sistema de alerta y un sistema de análisis  sentimientos con los datos propuestos</w:t>
             </w:r>
@@ -19926,17 +19993,17 @@
               <w:jc w:val="center"/>
               <w:rPr>
                 <w:rFonts w:ascii="Century Schoolbook" w:hAnsi="Century Schoolbook"/>
-                <w:sz w:val="28"/>
-                <w:szCs w:val="28"/>
+                <w:sz w:val="22"/>
+                <w:szCs w:val="22"/>
               </w:rPr>
             </w:pPr>
             <w:r>
               <w:rPr>
                 <w:rFonts w:ascii="Century Schoolbook" w:hAnsi="Century Schoolbook"/>
-                <w:sz w:val="28"/>
-                <w:szCs w:val="28"/>
+                <w:sz w:val="22"/>
+                <w:szCs w:val="22"/>
               </w:rPr>
-              <w:t>81</w:t>
+              <w:t>150</w:t>
             </w:r>
           </w:p>
         </w:tc>
@@ -19950,17 +20017,17 @@
               <w:jc w:val="center"/>
               <w:rPr>
                 <w:rFonts w:ascii="Century Schoolbook" w:hAnsi="Century Schoolbook"/>
-                <w:sz w:val="28"/>
-                <w:szCs w:val="28"/>
+                <w:sz w:val="22"/>
+                <w:szCs w:val="22"/>
               </w:rPr>
             </w:pPr>
             <w:r>
               <w:rPr>
                 <w:rFonts w:ascii="Century Schoolbook" w:hAnsi="Century Schoolbook"/>
-                <w:sz w:val="28"/>
-                <w:szCs w:val="28"/>
+                <w:sz w:val="22"/>
+                <w:szCs w:val="22"/>
               </w:rPr>
-              <w:t>850,5</w:t>
+              <w:t>1575</w:t>
             </w:r>
           </w:p>
         </w:tc>
@@ -19979,26 +20046,17 @@
               <w:jc w:val="center"/>
               <w:rPr>
                 <w:rFonts w:ascii="Century Schoolbook" w:hAnsi="Century Schoolbook"/>
-                <w:sz w:val="28"/>
-                <w:szCs w:val="28"/>
+                <w:sz w:val="22"/>
+                <w:szCs w:val="22"/>
               </w:rPr>
             </w:pPr>
             <w:r>
               <w:rPr>
                 <w:rFonts w:ascii="Century Schoolbook" w:hAnsi="Century Schoolbook"/>
-                <w:sz w:val="28"/>
-                <w:szCs w:val="28"/>
+                <w:sz w:val="22"/>
+                <w:szCs w:val="22"/>
               </w:rPr>
-              <w:t xml:space="preserve">Testeo, validación e integración en una </w:t>
-            </w:r>
-            <w:r>
-              <w:rPr>
-                <w:rFonts w:ascii="Century Schoolbook" w:hAnsi="Century Schoolbook"/>
-                <w:sz w:val="28"/>
-                <w:szCs w:val="28"/>
-              </w:rPr>
-              <w:lastRenderedPageBreak/>
-              <w:t>herramienta</w:t>
+              <w:t xml:space="preserve">Testeo, validación e integración </w:t>
             </w:r>
           </w:p>
         </w:tc>
@@ -20012,27 +20070,26 @@
               <w:jc w:val="center"/>
               <w:rPr>
                 <w:rFonts w:ascii="Century Schoolbook" w:hAnsi="Century Schoolbook"/>
-                <w:sz w:val="28"/>
-                <w:szCs w:val="28"/>
+                <w:sz w:val="22"/>
+                <w:szCs w:val="22"/>
               </w:rPr>
             </w:pPr>
             <w:r>
               <w:rPr>
                 <w:rFonts w:ascii="Century Schoolbook" w:hAnsi="Century Schoolbook"/>
-                <w:sz w:val="28"/>
-                <w:szCs w:val="28"/>
+                <w:sz w:val="22"/>
+                <w:szCs w:val="22"/>
               </w:rPr>
-              <w:lastRenderedPageBreak/>
-              <w:t xml:space="preserve">Testear, validar e integrar en una sola herramienta, un </w:t>
+              <w:t xml:space="preserve">Testear, validar e integrar en una sola herramienta, un sistema de </w:t>
             </w:r>
             <w:r>
               <w:rPr>
                 <w:rFonts w:ascii="Century Schoolbook" w:hAnsi="Century Schoolbook"/>
-                <w:sz w:val="28"/>
-                <w:szCs w:val="28"/>
+                <w:sz w:val="22"/>
+                <w:szCs w:val="22"/>
               </w:rPr>
               <w:lastRenderedPageBreak/>
-              <w:t>sistema de alerta y un sistema de análisis de sentimientos.</w:t>
+              <w:t>alerta y un sistema de análisis de sentimientos.</w:t>
             </w:r>
           </w:p>
         </w:tc>
@@ -20047,18 +20104,18 @@
               <w:jc w:val="center"/>
               <w:rPr>
                 <w:rFonts w:ascii="Century Schoolbook" w:hAnsi="Century Schoolbook"/>
-                <w:sz w:val="28"/>
-                <w:szCs w:val="28"/>
+                <w:sz w:val="22"/>
+                <w:szCs w:val="22"/>
               </w:rPr>
             </w:pPr>
             <w:r>
               <w:rPr>
                 <w:rFonts w:ascii="Century Schoolbook" w:hAnsi="Century Schoolbook"/>
-                <w:sz w:val="28"/>
-                <w:szCs w:val="28"/>
+                <w:sz w:val="22"/>
+                <w:szCs w:val="22"/>
               </w:rPr>
               <w:lastRenderedPageBreak/>
-              <w:t>300</w:t>
+              <w:t>70</w:t>
             </w:r>
           </w:p>
         </w:tc>
@@ -20072,17 +20129,17 @@
               <w:jc w:val="center"/>
               <w:rPr>
                 <w:rFonts w:ascii="Century Schoolbook" w:hAnsi="Century Schoolbook"/>
-                <w:sz w:val="28"/>
-                <w:szCs w:val="28"/>
+                <w:sz w:val="22"/>
+                <w:szCs w:val="22"/>
               </w:rPr>
             </w:pPr>
             <w:r>
               <w:rPr>
                 <w:rFonts w:ascii="Century Schoolbook" w:hAnsi="Century Schoolbook"/>
-                <w:sz w:val="28"/>
-                <w:szCs w:val="28"/>
+                <w:sz w:val="22"/>
+                <w:szCs w:val="22"/>
               </w:rPr>
-              <w:t>3.150</w:t>
+              <w:t>735</w:t>
             </w:r>
           </w:p>
         </w:tc>
@@ -20101,18 +20158,18 @@
               <w:jc w:val="center"/>
               <w:rPr>
                 <w:rFonts w:ascii="Century Schoolbook" w:hAnsi="Century Schoolbook"/>
-                <w:sz w:val="28"/>
-                <w:szCs w:val="28"/>
+                <w:sz w:val="22"/>
+                <w:szCs w:val="22"/>
               </w:rPr>
             </w:pPr>
             <w:r>
               <w:rPr>
                 <w:rFonts w:ascii="Century Schoolbook" w:hAnsi="Century Schoolbook"/>
-                <w:sz w:val="28"/>
-                <w:szCs w:val="28"/>
+                <w:sz w:val="22"/>
+                <w:szCs w:val="22"/>
               </w:rPr>
               <w:lastRenderedPageBreak/>
-              <w:t>Propuesta de un caso de uso para la herramienta que contendrá los sistemas integrados</w:t>
+              <w:t>Caso de uso</w:t>
             </w:r>
           </w:p>
         </w:tc>
@@ -20126,15 +20183,15 @@
               <w:jc w:val="center"/>
               <w:rPr>
                 <w:rFonts w:ascii="Century Schoolbook" w:hAnsi="Century Schoolbook"/>
-                <w:sz w:val="28"/>
-                <w:szCs w:val="28"/>
+                <w:sz w:val="22"/>
+                <w:szCs w:val="22"/>
               </w:rPr>
             </w:pPr>
             <w:r>
               <w:rPr>
                 <w:rFonts w:ascii="Century Schoolbook" w:hAnsi="Century Schoolbook"/>
-                <w:sz w:val="28"/>
-                <w:szCs w:val="28"/>
+                <w:sz w:val="22"/>
+                <w:szCs w:val="22"/>
               </w:rPr>
               <w:t>Proponer un caso de uso para la herramienta que tendrá integrada un  sistema de alerta y un sistema de análisis de sentimientos</w:t>
             </w:r>
@@ -20151,15 +20208,15 @@
               <w:jc w:val="center"/>
               <w:rPr>
                 <w:rFonts w:ascii="Century Schoolbook" w:hAnsi="Century Schoolbook"/>
-                <w:sz w:val="28"/>
-                <w:szCs w:val="28"/>
+                <w:sz w:val="22"/>
+                <w:szCs w:val="22"/>
               </w:rPr>
             </w:pPr>
             <w:r>
               <w:rPr>
                 <w:rFonts w:ascii="Century Schoolbook" w:hAnsi="Century Schoolbook"/>
-                <w:sz w:val="28"/>
-                <w:szCs w:val="28"/>
+                <w:sz w:val="22"/>
+                <w:szCs w:val="22"/>
               </w:rPr>
               <w:t>50</w:t>
             </w:r>
@@ -20175,15 +20232,15 @@
               <w:jc w:val="center"/>
               <w:rPr>
                 <w:rFonts w:ascii="Century Schoolbook" w:hAnsi="Century Schoolbook"/>
-                <w:sz w:val="28"/>
-                <w:szCs w:val="28"/>
+                <w:sz w:val="22"/>
+                <w:szCs w:val="22"/>
               </w:rPr>
             </w:pPr>
             <w:r>
               <w:rPr>
                 <w:rFonts w:ascii="Century Schoolbook" w:hAnsi="Century Schoolbook"/>
-                <w:sz w:val="28"/>
-                <w:szCs w:val="28"/>
+                <w:sz w:val="22"/>
+                <w:szCs w:val="22"/>
               </w:rPr>
               <w:t>525</w:t>
             </w:r>
@@ -20204,15 +20261,15 @@
               <w:jc w:val="center"/>
               <w:rPr>
                 <w:rFonts w:ascii="Century Schoolbook" w:hAnsi="Century Schoolbook"/>
-                <w:sz w:val="28"/>
-                <w:szCs w:val="28"/>
+                <w:sz w:val="22"/>
+                <w:szCs w:val="22"/>
               </w:rPr>
             </w:pPr>
             <w:r>
               <w:rPr>
                 <w:rFonts w:ascii="Century Schoolbook" w:hAnsi="Century Schoolbook"/>
-                <w:sz w:val="28"/>
-                <w:szCs w:val="28"/>
+                <w:sz w:val="22"/>
+                <w:szCs w:val="22"/>
               </w:rPr>
               <w:t>Documentación</w:t>
             </w:r>
@@ -20228,15 +20285,15 @@
               <w:jc w:val="center"/>
               <w:rPr>
                 <w:rFonts w:ascii="Century Schoolbook" w:hAnsi="Century Schoolbook"/>
-                <w:sz w:val="28"/>
-                <w:szCs w:val="28"/>
+                <w:sz w:val="22"/>
+                <w:szCs w:val="22"/>
               </w:rPr>
             </w:pPr>
             <w:r>
               <w:rPr>
                 <w:rFonts w:ascii="Century Schoolbook" w:hAnsi="Century Schoolbook"/>
-                <w:sz w:val="28"/>
-                <w:szCs w:val="28"/>
+                <w:sz w:val="22"/>
+                <w:szCs w:val="22"/>
               </w:rPr>
               <w:t>Elaboración de documentación técnica, entregables y memoria del proyecto.</w:t>
             </w:r>
@@ -20253,15 +20310,15 @@
               <w:jc w:val="center"/>
               <w:rPr>
                 <w:rFonts w:ascii="Century Schoolbook" w:hAnsi="Century Schoolbook"/>
-                <w:sz w:val="28"/>
-                <w:szCs w:val="28"/>
+                <w:sz w:val="22"/>
+                <w:szCs w:val="22"/>
               </w:rPr>
             </w:pPr>
             <w:r>
               <w:rPr>
                 <w:rFonts w:ascii="Century Schoolbook" w:hAnsi="Century Schoolbook"/>
-                <w:sz w:val="28"/>
-                <w:szCs w:val="28"/>
+                <w:sz w:val="22"/>
+                <w:szCs w:val="22"/>
               </w:rPr>
               <w:t>140</w:t>
             </w:r>
@@ -20277,15 +20334,15 @@
               <w:jc w:val="center"/>
               <w:rPr>
                 <w:rFonts w:ascii="Century Schoolbook" w:hAnsi="Century Schoolbook"/>
-                <w:sz w:val="28"/>
-                <w:szCs w:val="28"/>
+                <w:sz w:val="22"/>
+                <w:szCs w:val="22"/>
               </w:rPr>
             </w:pPr>
             <w:r>
               <w:rPr>
                 <w:rFonts w:ascii="Century Schoolbook" w:hAnsi="Century Schoolbook"/>
-                <w:sz w:val="28"/>
-                <w:szCs w:val="28"/>
+                <w:sz w:val="22"/>
+                <w:szCs w:val="22"/>
               </w:rPr>
               <w:t>1.470</w:t>
             </w:r>
@@ -20308,12 +20365,14 @@
               <w:ind w:firstLine="0"/>
               <w:jc w:val="center"/>
               <w:rPr>
-                <w:szCs w:val="28"/>
+                <w:sz w:val="22"/>
+                <w:szCs w:val="22"/>
               </w:rPr>
             </w:pPr>
             <w:r>
               <w:rPr>
-                <w:szCs w:val="28"/>
+                <w:sz w:val="22"/>
+                <w:szCs w:val="22"/>
               </w:rPr>
               <w:t>Total</w:t>
             </w:r>
@@ -20329,14 +20388,16 @@
               <w:ind w:firstLine="0"/>
               <w:jc w:val="center"/>
               <w:rPr>
-                <w:szCs w:val="28"/>
+                <w:sz w:val="22"/>
+                <w:szCs w:val="22"/>
               </w:rPr>
             </w:pPr>
             <w:r>
               <w:rPr>
-                <w:szCs w:val="28"/>
+                <w:sz w:val="22"/>
+                <w:szCs w:val="22"/>
               </w:rPr>
-              <w:t>939</w:t>
+              <w:t>610</w:t>
             </w:r>
           </w:p>
         </w:tc>
@@ -20350,14 +20411,16 @@
               <w:ind w:firstLine="0"/>
               <w:jc w:val="center"/>
               <w:rPr>
-                <w:szCs w:val="28"/>
+                <w:sz w:val="22"/>
+                <w:szCs w:val="22"/>
               </w:rPr>
             </w:pPr>
             <w:r>
               <w:rPr>
-                <w:szCs w:val="28"/>
+                <w:sz w:val="22"/>
+                <w:szCs w:val="22"/>
               </w:rPr>
-              <w:t>9859.5</w:t>
+              <w:t>6405</w:t>
             </w:r>
           </w:p>
         </w:tc>
@@ -20366,6 +20429,10 @@
     <w:p>
       <w:pPr>
         <w:pStyle w:val="Prrafo"/>
+        <w:rPr>
+          <w:sz w:val="22"/>
+          <w:szCs w:val="22"/>
+        </w:rPr>
       </w:pPr>
     </w:p>
     <w:p>
@@ -20463,11 +20530,577 @@
     <w:p>
       <w:pPr>
         <w:pStyle w:val="Prrafo"/>
-      </w:pPr>
-    </w:p>
-    <w:p>
-      <w:pPr>
-        <w:pStyle w:val="Prrafo"/>
+        <w:ind w:firstLine="0"/>
+      </w:pPr>
+    </w:p>
+    <w:p>
+      <w:pPr>
+        <w:jc w:val="left"/>
+        <w:rPr>
+          <w:rFonts w:ascii="Century Schoolbook" w:hAnsi="Century Schoolbook"/>
+          <w:b/>
+        </w:rPr>
+      </w:pPr>
+      <w:r>
+        <w:rPr>
+          <w:rFonts w:ascii="Century Schoolbook" w:hAnsi="Century Schoolbook"/>
+          <w:b/>
+        </w:rPr>
+        <w:t>Hardware utilizado</w:t>
+      </w:r>
+    </w:p>
+    <w:p>
+      <w:pPr>
+        <w:jc w:val="left"/>
+        <w:rPr>
+          <w:rFonts w:ascii="Century Schoolbook" w:hAnsi="Century Schoolbook"/>
+          <w:b/>
+        </w:rPr>
+      </w:pPr>
+    </w:p>
+    <w:p>
+      <w:pPr>
+        <w:jc w:val="left"/>
+        <w:rPr>
+          <w:rFonts w:ascii="Century Schoolbook" w:hAnsi="Century Schoolbook"/>
+          <w:b/>
+        </w:rPr>
+      </w:pPr>
+    </w:p>
+    <w:tbl>
+      <w:tblPr>
+        <w:tblStyle w:val="Tablaconcuadrcula"/>
+        <w:tblW w:w="0" w:type="auto"/>
+        <w:tblLook w:val="04A0"/>
+      </w:tblPr>
+      <w:tblGrid>
+        <w:gridCol w:w="3259"/>
+        <w:gridCol w:w="3259"/>
+        <w:gridCol w:w="3260"/>
+      </w:tblGrid>
+      <w:tr>
+        <w:tc>
+          <w:tcPr>
+            <w:tcW w:w="3259" w:type="dxa"/>
+          </w:tcPr>
+          <w:p>
+            <w:pPr>
+              <w:jc w:val="left"/>
+              <w:rPr>
+                <w:rFonts w:ascii="Century Schoolbook" w:hAnsi="Century Schoolbook"/>
+                <w:b/>
+              </w:rPr>
+            </w:pPr>
+            <w:r>
+              <w:rPr>
+                <w:rFonts w:ascii="Century Schoolbook" w:hAnsi="Century Schoolbook"/>
+                <w:b/>
+              </w:rPr>
+              <w:t>Dispositivo</w:t>
+            </w:r>
+          </w:p>
+        </w:tc>
+        <w:tc>
+          <w:tcPr>
+            <w:tcW w:w="3259" w:type="dxa"/>
+          </w:tcPr>
+          <w:p>
+            <w:pPr>
+              <w:jc w:val="left"/>
+              <w:rPr>
+                <w:rFonts w:ascii="Century Schoolbook" w:hAnsi="Century Schoolbook"/>
+                <w:b/>
+              </w:rPr>
+            </w:pPr>
+            <w:r>
+              <w:rPr>
+                <w:rFonts w:ascii="Century Schoolbook" w:hAnsi="Century Schoolbook"/>
+                <w:b/>
+              </w:rPr>
+              <w:t>Descripción</w:t>
+            </w:r>
+          </w:p>
+        </w:tc>
+        <w:tc>
+          <w:tcPr>
+            <w:tcW w:w="3260" w:type="dxa"/>
+          </w:tcPr>
+          <w:p>
+            <w:pPr>
+              <w:jc w:val="left"/>
+              <w:rPr>
+                <w:rFonts w:ascii="Century Schoolbook" w:hAnsi="Century Schoolbook"/>
+                <w:b/>
+              </w:rPr>
+            </w:pPr>
+            <w:r>
+              <w:rPr>
+                <w:rFonts w:ascii="Century Schoolbook" w:hAnsi="Century Schoolbook"/>
+                <w:b/>
+              </w:rPr>
+              <w:t>Coste(€)</w:t>
+            </w:r>
+          </w:p>
+          <w:p>
+            <w:pPr>
+              <w:jc w:val="left"/>
+              <w:rPr>
+                <w:rFonts w:ascii="Century Schoolbook" w:hAnsi="Century Schoolbook"/>
+                <w:b/>
+              </w:rPr>
+            </w:pPr>
+          </w:p>
+        </w:tc>
+      </w:tr>
+      <w:tr>
+        <w:tc>
+          <w:tcPr>
+            <w:tcW w:w="3259" w:type="dxa"/>
+          </w:tcPr>
+          <w:p>
+            <w:pPr>
+              <w:jc w:val="left"/>
+              <w:rPr>
+                <w:rFonts w:ascii="Century Schoolbook" w:hAnsi="Century Schoolbook"/>
+              </w:rPr>
+            </w:pPr>
+            <w:r>
+              <w:rPr>
+                <w:rFonts w:ascii="Century Schoolbook" w:hAnsi="Century Schoolbook"/>
+              </w:rPr>
+              <w:t>ASUS A53S</w:t>
+            </w:r>
+          </w:p>
+        </w:tc>
+        <w:tc>
+          <w:tcPr>
+            <w:tcW w:w="3259" w:type="dxa"/>
+          </w:tcPr>
+          <w:p>
+            <w:pPr>
+              <w:jc w:val="left"/>
+              <w:rPr>
+                <w:rFonts w:ascii="Century Schoolbook" w:hAnsi="Century Schoolbook"/>
+              </w:rPr>
+            </w:pPr>
+            <w:r>
+              <w:rPr>
+                <w:rFonts w:ascii="Century Schoolbook" w:hAnsi="Century Schoolbook"/>
+              </w:rPr>
+              <w:t>Ordenador portátil</w:t>
+            </w:r>
+          </w:p>
+        </w:tc>
+        <w:tc>
+          <w:tcPr>
+            <w:tcW w:w="3260" w:type="dxa"/>
+          </w:tcPr>
+          <w:p>
+            <w:pPr>
+              <w:jc w:val="left"/>
+              <w:rPr>
+                <w:rFonts w:ascii="Century Schoolbook" w:hAnsi="Century Schoolbook"/>
+              </w:rPr>
+            </w:pPr>
+            <w:r>
+              <w:rPr>
+                <w:rFonts w:ascii="Century Schoolbook" w:hAnsi="Century Schoolbook"/>
+              </w:rPr>
+              <w:t>425</w:t>
+            </w:r>
+          </w:p>
+        </w:tc>
+      </w:tr>
+    </w:tbl>
+    <w:p>
+      <w:pPr>
+        <w:jc w:val="left"/>
+        <w:rPr>
+          <w:rFonts w:ascii="Century Schoolbook" w:hAnsi="Century Schoolbook"/>
+        </w:rPr>
+      </w:pPr>
+      <w:r>
+        <w:rPr>
+          <w:rFonts w:ascii="Century Schoolbook" w:hAnsi="Century Schoolbook"/>
+        </w:rPr>
+        <w:tab/>
+      </w:r>
+      <w:r>
+        <w:rPr>
+          <w:rFonts w:ascii="Century Schoolbook" w:hAnsi="Century Schoolbook"/>
+        </w:rPr>
+        <w:tab/>
+      </w:r>
+      <w:r>
+        <w:rPr>
+          <w:rFonts w:ascii="Century Schoolbook" w:hAnsi="Century Schoolbook"/>
+        </w:rPr>
+        <w:tab/>
+      </w:r>
+    </w:p>
+    <w:p>
+      <w:pPr>
+        <w:ind w:left="1418" w:firstLine="709"/>
+        <w:jc w:val="left"/>
+        <w:rPr>
+          <w:rFonts w:ascii="Century Schoolbook" w:hAnsi="Century Schoolbook"/>
+        </w:rPr>
+      </w:pPr>
+      <w:r>
+        <w:rPr>
+          <w:rFonts w:ascii="Century Schoolbook" w:hAnsi="Century Schoolbook"/>
+        </w:rPr>
+        <w:t>Tabla 7.2 Presupuesto hardware utilizado</w:t>
+      </w:r>
+    </w:p>
+    <w:p>
+      <w:pPr>
+        <w:jc w:val="left"/>
+        <w:rPr>
+          <w:rFonts w:ascii="Century Schoolbook" w:hAnsi="Century Schoolbook"/>
+        </w:rPr>
+      </w:pPr>
+    </w:p>
+    <w:p>
+      <w:pPr>
+        <w:jc w:val="left"/>
+        <w:rPr>
+          <w:rFonts w:ascii="Century Schoolbook" w:hAnsi="Century Schoolbook"/>
+        </w:rPr>
+      </w:pPr>
+      <w:r>
+        <w:rPr>
+          <w:rFonts w:ascii="Century Schoolbook" w:hAnsi="Century Schoolbook"/>
+        </w:rPr>
+        <w:t xml:space="preserve">El coste estimado del </w:t>
+      </w:r>
+      <w:r>
+        <w:rPr>
+          <w:rFonts w:ascii="Century Schoolbook" w:hAnsi="Century Schoolbook"/>
+        </w:rPr>
+        <w:t>ordenador</w:t>
+      </w:r>
+      <w:r>
+        <w:rPr>
+          <w:rFonts w:ascii="Century Schoolbook" w:hAnsi="Century Schoolbook"/>
+        </w:rPr>
+        <w:t xml:space="preserve"> portátil, no se suma al presupuesto de tiempo invertido, ya que, ya se disponía de este antes de la realización del proyecto.</w:t>
+      </w:r>
+    </w:p>
+    <w:p>
+      <w:pPr>
+        <w:jc w:val="left"/>
+        <w:rPr>
+          <w:rFonts w:ascii="Century Schoolbook" w:hAnsi="Century Schoolbook"/>
+        </w:rPr>
+      </w:pPr>
+    </w:p>
+    <w:p>
+      <w:pPr>
+        <w:jc w:val="left"/>
+        <w:rPr>
+          <w:rFonts w:ascii="Century Schoolbook" w:hAnsi="Century Schoolbook"/>
+        </w:rPr>
+      </w:pPr>
+    </w:p>
+    <w:p>
+      <w:pPr>
+        <w:jc w:val="left"/>
+        <w:rPr>
+          <w:rFonts w:ascii="Century Schoolbook" w:hAnsi="Century Schoolbook"/>
+          <w:b/>
+        </w:rPr>
+      </w:pPr>
+      <w:r>
+        <w:rPr>
+          <w:rFonts w:ascii="Century Schoolbook" w:hAnsi="Century Schoolbook"/>
+          <w:b/>
+        </w:rPr>
+        <w:t>Software utilizado</w:t>
+      </w:r>
+    </w:p>
+    <w:p>
+      <w:pPr>
+        <w:jc w:val="left"/>
+        <w:rPr>
+          <w:rFonts w:ascii="Century Schoolbook" w:hAnsi="Century Schoolbook"/>
+        </w:rPr>
+      </w:pPr>
+    </w:p>
+    <w:tbl>
+      <w:tblPr>
+        <w:tblStyle w:val="Tablaconcuadrcula"/>
+        <w:tblW w:w="0" w:type="auto"/>
+        <w:tblLook w:val="04A0"/>
+      </w:tblPr>
+      <w:tblGrid>
+        <w:gridCol w:w="4889"/>
+        <w:gridCol w:w="4889"/>
+      </w:tblGrid>
+      <w:tr>
+        <w:tc>
+          <w:tcPr>
+            <w:tcW w:w="4889" w:type="dxa"/>
+          </w:tcPr>
+          <w:p>
+            <w:pPr>
+              <w:jc w:val="left"/>
+              <w:rPr>
+                <w:rFonts w:ascii="Century Schoolbook" w:hAnsi="Century Schoolbook"/>
+              </w:rPr>
+            </w:pPr>
+            <w:r>
+              <w:rPr>
+                <w:rFonts w:ascii="Century Schoolbook" w:hAnsi="Century Schoolbook"/>
+              </w:rPr>
+              <w:t>Software</w:t>
+            </w:r>
+          </w:p>
+        </w:tc>
+        <w:tc>
+          <w:tcPr>
+            <w:tcW w:w="4889" w:type="dxa"/>
+          </w:tcPr>
+          <w:p>
+            <w:pPr>
+              <w:jc w:val="left"/>
+              <w:rPr>
+                <w:rFonts w:ascii="Century Schoolbook" w:hAnsi="Century Schoolbook"/>
+              </w:rPr>
+            </w:pPr>
+            <w:r>
+              <w:rPr>
+                <w:rFonts w:ascii="Century Schoolbook" w:hAnsi="Century Schoolbook"/>
+              </w:rPr>
+              <w:t>Coste(€)</w:t>
+            </w:r>
+          </w:p>
+        </w:tc>
+      </w:tr>
+      <w:tr>
+        <w:tc>
+          <w:tcPr>
+            <w:tcW w:w="4889" w:type="dxa"/>
+          </w:tcPr>
+          <w:p>
+            <w:pPr>
+              <w:jc w:val="left"/>
+              <w:rPr>
+                <w:rFonts w:ascii="Century Schoolbook" w:hAnsi="Century Schoolbook"/>
+              </w:rPr>
+            </w:pPr>
+            <w:proofErr w:type="spellStart"/>
+            <w:r>
+              <w:rPr>
+                <w:rFonts w:ascii="Century Schoolbook" w:hAnsi="Century Schoolbook"/>
+              </w:rPr>
+              <w:t>GitHub</w:t>
+            </w:r>
+            <w:proofErr w:type="spellEnd"/>
+          </w:p>
+        </w:tc>
+        <w:tc>
+          <w:tcPr>
+            <w:tcW w:w="4889" w:type="dxa"/>
+          </w:tcPr>
+          <w:p>
+            <w:pPr>
+              <w:jc w:val="left"/>
+              <w:rPr>
+                <w:rFonts w:ascii="Century Schoolbook" w:hAnsi="Century Schoolbook"/>
+              </w:rPr>
+            </w:pPr>
+            <w:r>
+              <w:rPr>
+                <w:rFonts w:ascii="Century Schoolbook" w:hAnsi="Century Schoolbook"/>
+              </w:rPr>
+              <w:t>0</w:t>
+            </w:r>
+          </w:p>
+        </w:tc>
+      </w:tr>
+      <w:tr>
+        <w:tc>
+          <w:tcPr>
+            <w:tcW w:w="4889" w:type="dxa"/>
+          </w:tcPr>
+          <w:p>
+            <w:pPr>
+              <w:jc w:val="left"/>
+              <w:rPr>
+                <w:rFonts w:ascii="Century Schoolbook" w:hAnsi="Century Schoolbook"/>
+              </w:rPr>
+            </w:pPr>
+            <w:r>
+              <w:rPr>
+                <w:rFonts w:ascii="Century Schoolbook" w:hAnsi="Century Schoolbook"/>
+              </w:rPr>
+              <w:t>Windows 10</w:t>
+            </w:r>
+          </w:p>
+        </w:tc>
+        <w:tc>
+          <w:tcPr>
+            <w:tcW w:w="4889" w:type="dxa"/>
+          </w:tcPr>
+          <w:p>
+            <w:pPr>
+              <w:jc w:val="left"/>
+              <w:rPr>
+                <w:rFonts w:ascii="Century Schoolbook" w:hAnsi="Century Schoolbook"/>
+              </w:rPr>
+            </w:pPr>
+            <w:r>
+              <w:rPr>
+                <w:rFonts w:ascii="Century Schoolbook" w:hAnsi="Century Schoolbook"/>
+              </w:rPr>
+              <w:t>135</w:t>
+            </w:r>
+          </w:p>
+        </w:tc>
+      </w:tr>
+      <w:tr>
+        <w:tc>
+          <w:tcPr>
+            <w:tcW w:w="4889" w:type="dxa"/>
+          </w:tcPr>
+          <w:p>
+            <w:pPr>
+              <w:jc w:val="left"/>
+              <w:rPr>
+                <w:rFonts w:ascii="Century Schoolbook" w:hAnsi="Century Schoolbook"/>
+              </w:rPr>
+            </w:pPr>
+            <w:r>
+              <w:rPr>
+                <w:rFonts w:ascii="Century Schoolbook" w:hAnsi="Century Schoolbook"/>
+              </w:rPr>
+              <w:t xml:space="preserve">Google </w:t>
+            </w:r>
+            <w:proofErr w:type="spellStart"/>
+            <w:r>
+              <w:rPr>
+                <w:rFonts w:ascii="Century Schoolbook" w:hAnsi="Century Schoolbook"/>
+              </w:rPr>
+              <w:t>Chrome</w:t>
+            </w:r>
+            <w:proofErr w:type="spellEnd"/>
+            <w:r>
+              <w:rPr>
+                <w:rFonts w:ascii="Century Schoolbook" w:hAnsi="Century Schoolbook"/>
+              </w:rPr>
+              <w:t xml:space="preserve">, </w:t>
+            </w:r>
+            <w:proofErr w:type="spellStart"/>
+            <w:r>
+              <w:rPr>
+                <w:rFonts w:ascii="Century Schoolbook" w:hAnsi="Century Schoolbook"/>
+              </w:rPr>
+              <w:t>Mozilla</w:t>
+            </w:r>
+            <w:proofErr w:type="spellEnd"/>
+            <w:r>
+              <w:rPr>
+                <w:rFonts w:ascii="Century Schoolbook" w:hAnsi="Century Schoolbook"/>
+              </w:rPr>
+              <w:t xml:space="preserve"> </w:t>
+            </w:r>
+            <w:proofErr w:type="spellStart"/>
+            <w:r>
+              <w:rPr>
+                <w:rFonts w:ascii="Century Schoolbook" w:hAnsi="Century Schoolbook"/>
+              </w:rPr>
+              <w:t>Firefox</w:t>
+            </w:r>
+            <w:proofErr w:type="spellEnd"/>
+            <w:r>
+              <w:rPr>
+                <w:rFonts w:ascii="Century Schoolbook" w:hAnsi="Century Schoolbook"/>
+              </w:rPr>
+              <w:t xml:space="preserve">, Microsoft </w:t>
+            </w:r>
+            <w:proofErr w:type="spellStart"/>
+            <w:r>
+              <w:rPr>
+                <w:rFonts w:ascii="Century Schoolbook" w:hAnsi="Century Schoolbook"/>
+              </w:rPr>
+              <w:t>Edge</w:t>
+            </w:r>
+            <w:proofErr w:type="spellEnd"/>
+          </w:p>
+        </w:tc>
+        <w:tc>
+          <w:tcPr>
+            <w:tcW w:w="4889" w:type="dxa"/>
+          </w:tcPr>
+          <w:p>
+            <w:pPr>
+              <w:jc w:val="left"/>
+              <w:rPr>
+                <w:rFonts w:ascii="Century Schoolbook" w:hAnsi="Century Schoolbook"/>
+              </w:rPr>
+            </w:pPr>
+            <w:r>
+              <w:rPr>
+                <w:rFonts w:ascii="Century Schoolbook" w:hAnsi="Century Schoolbook"/>
+              </w:rPr>
+              <w:t>0</w:t>
+            </w:r>
+          </w:p>
+        </w:tc>
+      </w:tr>
+    </w:tbl>
+    <w:p>
+      <w:pPr>
+        <w:jc w:val="left"/>
+        <w:rPr>
+          <w:rFonts w:ascii="Century Schoolbook" w:hAnsi="Century Schoolbook"/>
+        </w:rPr>
+      </w:pPr>
+      <w:r>
+        <w:rPr>
+          <w:rFonts w:ascii="Century Schoolbook" w:hAnsi="Century Schoolbook"/>
+        </w:rPr>
+        <w:tab/>
+      </w:r>
+    </w:p>
+    <w:p>
+      <w:pPr>
+        <w:ind w:left="1418" w:firstLine="709"/>
+        <w:jc w:val="left"/>
+        <w:rPr>
+          <w:rFonts w:ascii="Century Schoolbook" w:hAnsi="Century Schoolbook"/>
+        </w:rPr>
+      </w:pPr>
+      <w:r>
+        <w:rPr>
+          <w:rFonts w:ascii="Century Schoolbook" w:hAnsi="Century Schoolbook"/>
+        </w:rPr>
+        <w:t>Tabla 7.3: Presupuesto del software utilizado</w:t>
+      </w:r>
+    </w:p>
+    <w:p>
+      <w:pPr>
+        <w:jc w:val="left"/>
+        <w:rPr>
+          <w:rFonts w:ascii="Century Schoolbook" w:hAnsi="Century Schoolbook"/>
+        </w:rPr>
+      </w:pPr>
+    </w:p>
+    <w:p>
+      <w:pPr>
+        <w:jc w:val="left"/>
+        <w:rPr>
+          <w:rFonts w:ascii="Century Schoolbook" w:hAnsi="Century Schoolbook"/>
+        </w:rPr>
+      </w:pPr>
+    </w:p>
+    <w:p>
+      <w:pPr>
+        <w:jc w:val="left"/>
+        <w:rPr>
+          <w:rFonts w:ascii="Century Schoolbook" w:hAnsi="Century Schoolbook"/>
+        </w:rPr>
         <w:sectPr>
           <w:pgSz w:w="11906" w:h="16838" w:code="9"/>
           <w:pgMar w:top="1134" w:right="1134" w:bottom="1134" w:left="1134" w:header="720" w:footer="709" w:gutter="0"/>
@@ -20475,6 +21108,12 @@
           <w:docGrid w:linePitch="360"/>
         </w:sectPr>
       </w:pPr>
+      <w:r>
+        <w:rPr>
+          <w:rFonts w:ascii="Century Schoolbook" w:hAnsi="Century Schoolbook"/>
+        </w:rPr>
+        <w:t>El sistema operativo Windows 10, está incluido en el ordenador utilizado para la realización del Trabajo de Fin de Grado, por lo que su coste no afecta al presupuesto real de tiempo invertido.</w:t>
+      </w:r>
     </w:p>
     <w:p>
       <w:pPr>
@@ -25153,7 +25792,7 @@
           <w:noProof/>
           <w:lang w:val="es-ES"/>
         </w:rPr>
-        <w:t>44</w:t>
+        <w:t>36</w:t>
       </w:r>
     </w:fldSimple>
   </w:p>
@@ -29603,7 +30242,6 @@
   <w:style w:type="character" w:default="1" w:styleId="Fuentedeprrafopredeter">
     <w:name w:val="Default Paragraph Font"/>
     <w:uiPriority w:val="1"/>
-    <w:semiHidden/>
     <w:unhideWhenUsed/>
   </w:style>
   <w:style w:type="table" w:default="1" w:styleId="Tablanormal">
@@ -32429,7 +33067,7 @@
 </file>
 
 <file path=customXml/itemProps2.xml><?xml version="1.0" encoding="utf-8"?>
-<ds:datastoreItem xmlns:ds="http://schemas.openxmlformats.org/officeDocument/2006/customXml" ds:itemID="{576177C3-D2AA-43BA-8D9F-3CE9BC697828}">
+<ds:datastoreItem xmlns:ds="http://schemas.openxmlformats.org/officeDocument/2006/customXml" ds:itemID="{ADA397AE-DCD1-40E2-A7E4-576CB5F4B789}">
   <ds:schemaRefs>
     <ds:schemaRef ds:uri="http://schemas.openxmlformats.org/officeDocument/2006/bibliography"/>
   </ds:schemaRefs>

</xml_diff>

<commit_message>
Aniadiendo tabla con el presupuesto total del proyecto
</commit_message>
<xml_diff>
--- a/Memoria_TFG.docx
+++ b/Memoria_TFG.docx
@@ -885,7 +885,7 @@
                     <a:blip r:embed="rId10" cstate="print">
                       <a:extLst>
                         <a:ext uri="{28A0092B-C50C-407E-A947-70E740481C1C}">
-                          <a14:useLocalDpi xmlns="" xmlns:wpc="http://schemas.microsoft.com/office/word/2010/wordprocessingCanvas" xmlns:mc="http://schemas.openxmlformats.org/markup-compatibility/2006" xmlns:o="urn:schemas-microsoft-com:office:office" xmlns:v="urn:schemas-microsoft-com:vml" xmlns:wp14="http://schemas.microsoft.com/office/word/2010/wordprocessingDrawing" xmlns:w10="urn:schemas-microsoft-com:office:word" xmlns:w="http://schemas.openxmlformats.org/wordprocessingml/2006/main" xmlns:w14="http://schemas.microsoft.com/office/word/2010/wordml" xmlns:w15="http://schemas.microsoft.com/office/word/2012/wordml" xmlns:wpg="http://schemas.microsoft.com/office/word/2010/wordprocessingGroup" xmlns:wpi="http://schemas.microsoft.com/office/word/2010/wordprocessingInk" xmlns:wps="http://schemas.microsoft.com/office/word/2010/wordprocessingShape" xmlns:a14="http://schemas.microsoft.com/office/drawing/2010/main" val="0"/>
+                          <a14:useLocalDpi xmlns:a14="http://schemas.microsoft.com/office/drawing/2010/main" xmlns:wps="http://schemas.microsoft.com/office/word/2010/wordprocessingShape" xmlns:wpi="http://schemas.microsoft.com/office/word/2010/wordprocessingInk" xmlns:wpg="http://schemas.microsoft.com/office/word/2010/wordprocessingGroup" xmlns:w15="http://schemas.microsoft.com/office/word/2012/wordml" xmlns:w14="http://schemas.microsoft.com/office/word/2010/wordml" xmlns:w="http://schemas.openxmlformats.org/wordprocessingml/2006/main" xmlns:w10="urn:schemas-microsoft-com:office:word" xmlns:wp14="http://schemas.microsoft.com/office/word/2010/wordprocessingDrawing" xmlns:v="urn:schemas-microsoft-com:vml" xmlns:o="urn:schemas-microsoft-com:office:office" xmlns:mc="http://schemas.openxmlformats.org/markup-compatibility/2006" xmlns:wpc="http://schemas.microsoft.com/office/word/2010/wordprocessingCanvas" xmlns="" val="0"/>
                         </a:ext>
                       </a:extLst>
                     </a:blip>
@@ -21101,6 +21101,417 @@
         <w:rPr>
           <w:rFonts w:ascii="Century Schoolbook" w:hAnsi="Century Schoolbook"/>
         </w:rPr>
+      </w:pPr>
+      <w:r>
+        <w:rPr>
+          <w:rFonts w:ascii="Century Schoolbook" w:hAnsi="Century Schoolbook"/>
+        </w:rPr>
+        <w:t xml:space="preserve">El sistema operativo Windows 10, está incluido en el ordenador utilizado para la realización del Trabajo de Fin de Grado, por lo que su coste no </w:t>
+      </w:r>
+      <w:proofErr w:type="gramStart"/>
+      <w:r>
+        <w:rPr>
+          <w:rFonts w:ascii="Century Schoolbook" w:hAnsi="Century Schoolbook"/>
+        </w:rPr>
+        <w:t>afecta</w:t>
+      </w:r>
+      <w:proofErr w:type="gramEnd"/>
+      <w:r>
+        <w:rPr>
+          <w:rFonts w:ascii="Century Schoolbook" w:hAnsi="Century Schoolbook"/>
+        </w:rPr>
+        <w:t xml:space="preserve"> al presupuesto real de tiempo invertido.</w:t>
+      </w:r>
+    </w:p>
+    <w:p>
+      <w:pPr>
+        <w:jc w:val="left"/>
+        <w:rPr>
+          <w:rFonts w:ascii="Century Schoolbook" w:hAnsi="Century Schoolbook"/>
+        </w:rPr>
+      </w:pPr>
+    </w:p>
+    <w:p>
+      <w:pPr>
+        <w:jc w:val="left"/>
+        <w:rPr>
+          <w:rFonts w:ascii="Century Schoolbook" w:hAnsi="Century Schoolbook"/>
+        </w:rPr>
+      </w:pPr>
+    </w:p>
+    <w:p>
+      <w:pPr>
+        <w:jc w:val="left"/>
+        <w:rPr>
+          <w:rFonts w:ascii="Century Schoolbook" w:hAnsi="Century Schoolbook"/>
+          <w:b/>
+        </w:rPr>
+      </w:pPr>
+      <w:r>
+        <w:rPr>
+          <w:rFonts w:ascii="Century Schoolbook" w:hAnsi="Century Schoolbook"/>
+          <w:b/>
+        </w:rPr>
+        <w:t>Presupuesto total del proyecto</w:t>
+      </w:r>
+    </w:p>
+    <w:p>
+      <w:pPr>
+        <w:jc w:val="left"/>
+        <w:rPr>
+          <w:rFonts w:ascii="Century Schoolbook" w:hAnsi="Century Schoolbook"/>
+        </w:rPr>
+      </w:pPr>
+    </w:p>
+    <w:tbl>
+      <w:tblPr>
+        <w:tblStyle w:val="Tablaconcuadrcula"/>
+        <w:tblpPr w:leftFromText="141" w:rightFromText="141" w:vertAnchor="text" w:horzAnchor="page" w:tblpX="2360" w:tblpY="269"/>
+        <w:tblW w:w="0" w:type="auto"/>
+        <w:tblLook w:val="04A0"/>
+      </w:tblPr>
+      <w:tblGrid>
+        <w:gridCol w:w="2802"/>
+        <w:gridCol w:w="2087"/>
+      </w:tblGrid>
+      <w:tr>
+        <w:tc>
+          <w:tcPr>
+            <w:tcW w:w="2802" w:type="dxa"/>
+          </w:tcPr>
+          <w:p>
+            <w:pPr>
+              <w:jc w:val="left"/>
+              <w:rPr>
+                <w:rFonts w:ascii="Century Schoolbook" w:hAnsi="Century Schoolbook"/>
+                <w:b/>
+              </w:rPr>
+            </w:pPr>
+            <w:r>
+              <w:rPr>
+                <w:rFonts w:ascii="Century Schoolbook" w:hAnsi="Century Schoolbook"/>
+                <w:b/>
+              </w:rPr>
+              <w:t>Recursos</w:t>
+            </w:r>
+          </w:p>
+        </w:tc>
+        <w:tc>
+          <w:tcPr>
+            <w:tcW w:w="2087" w:type="dxa"/>
+          </w:tcPr>
+          <w:p>
+            <w:pPr>
+              <w:jc w:val="left"/>
+              <w:rPr>
+                <w:rFonts w:ascii="Century Schoolbook" w:hAnsi="Century Schoolbook"/>
+                <w:b/>
+              </w:rPr>
+            </w:pPr>
+            <w:r>
+              <w:rPr>
+                <w:rFonts w:ascii="Century Schoolbook" w:hAnsi="Century Schoolbook"/>
+                <w:b/>
+              </w:rPr>
+              <w:t>Coste (€)</w:t>
+            </w:r>
+          </w:p>
+        </w:tc>
+      </w:tr>
+      <w:tr>
+        <w:tc>
+          <w:tcPr>
+            <w:tcW w:w="2802" w:type="dxa"/>
+          </w:tcPr>
+          <w:p>
+            <w:pPr>
+              <w:jc w:val="left"/>
+              <w:rPr>
+                <w:rFonts w:ascii="Century Schoolbook" w:hAnsi="Century Schoolbook"/>
+              </w:rPr>
+            </w:pPr>
+            <w:r>
+              <w:rPr>
+                <w:rFonts w:ascii="Century Schoolbook" w:hAnsi="Century Schoolbook"/>
+              </w:rPr>
+              <w:t>Tiempo empleado</w:t>
+            </w:r>
+          </w:p>
+        </w:tc>
+        <w:tc>
+          <w:tcPr>
+            <w:tcW w:w="2087" w:type="dxa"/>
+          </w:tcPr>
+          <w:p>
+            <w:pPr>
+              <w:jc w:val="left"/>
+              <w:rPr>
+                <w:rFonts w:ascii="Century Schoolbook" w:hAnsi="Century Schoolbook"/>
+              </w:rPr>
+            </w:pPr>
+            <w:r>
+              <w:rPr>
+                <w:rFonts w:ascii="Century Schoolbook" w:hAnsi="Century Schoolbook"/>
+              </w:rPr>
+              <w:t>6.406</w:t>
+            </w:r>
+          </w:p>
+        </w:tc>
+      </w:tr>
+      <w:tr>
+        <w:tc>
+          <w:tcPr>
+            <w:tcW w:w="2802" w:type="dxa"/>
+          </w:tcPr>
+          <w:p>
+            <w:pPr>
+              <w:jc w:val="left"/>
+              <w:rPr>
+                <w:rFonts w:ascii="Century Schoolbook" w:hAnsi="Century Schoolbook"/>
+              </w:rPr>
+            </w:pPr>
+            <w:r>
+              <w:rPr>
+                <w:rFonts w:ascii="Century Schoolbook" w:hAnsi="Century Schoolbook"/>
+              </w:rPr>
+              <w:t>Software</w:t>
+            </w:r>
+          </w:p>
+        </w:tc>
+        <w:tc>
+          <w:tcPr>
+            <w:tcW w:w="2087" w:type="dxa"/>
+          </w:tcPr>
+          <w:p>
+            <w:pPr>
+              <w:jc w:val="left"/>
+              <w:rPr>
+                <w:rFonts w:ascii="Century Schoolbook" w:hAnsi="Century Schoolbook"/>
+              </w:rPr>
+            </w:pPr>
+            <w:r>
+              <w:rPr>
+                <w:rFonts w:ascii="Century Schoolbook" w:hAnsi="Century Schoolbook"/>
+              </w:rPr>
+              <w:t>0</w:t>
+            </w:r>
+          </w:p>
+        </w:tc>
+      </w:tr>
+      <w:tr>
+        <w:tc>
+          <w:tcPr>
+            <w:tcW w:w="2802" w:type="dxa"/>
+          </w:tcPr>
+          <w:p>
+            <w:pPr>
+              <w:jc w:val="left"/>
+              <w:rPr>
+                <w:rFonts w:ascii="Century Schoolbook" w:hAnsi="Century Schoolbook"/>
+              </w:rPr>
+            </w:pPr>
+            <w:r>
+              <w:rPr>
+                <w:rFonts w:ascii="Century Schoolbook" w:hAnsi="Century Schoolbook"/>
+              </w:rPr>
+              <w:t>Hardware</w:t>
+            </w:r>
+          </w:p>
+        </w:tc>
+        <w:tc>
+          <w:tcPr>
+            <w:tcW w:w="2087" w:type="dxa"/>
+          </w:tcPr>
+          <w:p>
+            <w:pPr>
+              <w:jc w:val="left"/>
+              <w:rPr>
+                <w:rFonts w:ascii="Century Schoolbook" w:hAnsi="Century Schoolbook"/>
+              </w:rPr>
+            </w:pPr>
+            <w:r>
+              <w:rPr>
+                <w:rFonts w:ascii="Century Schoolbook" w:hAnsi="Century Schoolbook"/>
+              </w:rPr>
+              <w:t>0</w:t>
+            </w:r>
+          </w:p>
+        </w:tc>
+      </w:tr>
+      <w:tr>
+        <w:tc>
+          <w:tcPr>
+            <w:tcW w:w="2802" w:type="dxa"/>
+          </w:tcPr>
+          <w:p>
+            <w:pPr>
+              <w:jc w:val="left"/>
+              <w:rPr>
+                <w:rFonts w:ascii="Century Schoolbook" w:hAnsi="Century Schoolbook"/>
+              </w:rPr>
+            </w:pPr>
+            <w:r>
+              <w:rPr>
+                <w:rFonts w:ascii="Century Schoolbook" w:hAnsi="Century Schoolbook"/>
+              </w:rPr>
+              <w:t>Total</w:t>
+            </w:r>
+          </w:p>
+        </w:tc>
+        <w:tc>
+          <w:tcPr>
+            <w:tcW w:w="2087" w:type="dxa"/>
+          </w:tcPr>
+          <w:p>
+            <w:pPr>
+              <w:ind w:left="68"/>
+              <w:jc w:val="left"/>
+              <w:rPr>
+                <w:rFonts w:ascii="Century Schoolbook" w:hAnsi="Century Schoolbook"/>
+              </w:rPr>
+            </w:pPr>
+            <w:r>
+              <w:rPr>
+                <w:rFonts w:ascii="Century Schoolbook" w:hAnsi="Century Schoolbook"/>
+              </w:rPr>
+              <w:t>6406</w:t>
+            </w:r>
+          </w:p>
+        </w:tc>
+      </w:tr>
+    </w:tbl>
+    <w:p>
+      <w:pPr>
+        <w:jc w:val="left"/>
+        <w:rPr>
+          <w:rFonts w:ascii="Century Schoolbook" w:hAnsi="Century Schoolbook"/>
+        </w:rPr>
+      </w:pPr>
+    </w:p>
+    <w:p>
+      <w:pPr>
+        <w:jc w:val="left"/>
+        <w:rPr>
+          <w:rFonts w:ascii="Century Schoolbook" w:hAnsi="Century Schoolbook"/>
+        </w:rPr>
+      </w:pPr>
+    </w:p>
+    <w:p>
+      <w:pPr>
+        <w:jc w:val="left"/>
+        <w:rPr>
+          <w:rFonts w:ascii="Century Schoolbook" w:hAnsi="Century Schoolbook"/>
+        </w:rPr>
+      </w:pPr>
+    </w:p>
+    <w:p>
+      <w:pPr>
+        <w:jc w:val="left"/>
+        <w:rPr>
+          <w:rFonts w:ascii="Century Schoolbook" w:hAnsi="Century Schoolbook"/>
+        </w:rPr>
+      </w:pPr>
+    </w:p>
+    <w:p>
+      <w:pPr>
+        <w:jc w:val="left"/>
+        <w:rPr>
+          <w:rFonts w:ascii="Century Schoolbook" w:hAnsi="Century Schoolbook"/>
+        </w:rPr>
+      </w:pPr>
+    </w:p>
+    <w:p>
+      <w:pPr>
+        <w:pStyle w:val="Leyenda"/>
+        <w:jc w:val="both"/>
+        <w:rPr>
+          <w:rFonts w:ascii="Century Schoolbook" w:hAnsi="Century Schoolbook"/>
+        </w:rPr>
+      </w:pPr>
+    </w:p>
+    <w:p>
+      <w:pPr>
+        <w:pStyle w:val="Leyenda"/>
+        <w:ind w:left="709" w:firstLine="709"/>
+        <w:jc w:val="both"/>
+        <w:rPr>
+          <w:rFonts w:ascii="Century Schoolbook" w:hAnsi="Century Schoolbook"/>
+        </w:rPr>
+      </w:pPr>
+      <w:r>
+        <w:rPr>
+          <w:rFonts w:ascii="Century Schoolbook" w:hAnsi="Century Schoolbook"/>
+        </w:rPr>
+        <w:t xml:space="preserve">Tabla </w:t>
+      </w:r>
+      <w:r>
+        <w:rPr>
+          <w:rFonts w:ascii="Century Schoolbook" w:hAnsi="Century Schoolbook"/>
+        </w:rPr>
+        <w:fldChar w:fldCharType="begin"/>
+      </w:r>
+      <w:r>
+        <w:rPr>
+          <w:rFonts w:ascii="Century Schoolbook" w:hAnsi="Century Schoolbook"/>
+        </w:rPr>
+        <w:instrText xml:space="preserve"> STYLEREF 2 \s </w:instrText>
+      </w:r>
+      <w:r>
+        <w:rPr>
+          <w:rFonts w:ascii="Century Schoolbook" w:hAnsi="Century Schoolbook"/>
+        </w:rPr>
+        <w:fldChar w:fldCharType="separate"/>
+      </w:r>
+      <w:r>
+        <w:rPr>
+          <w:rFonts w:ascii="Century Schoolbook" w:hAnsi="Century Schoolbook"/>
+          <w:noProof/>
+        </w:rPr>
+        <w:t>7</w:t>
+      </w:r>
+      <w:r>
+        <w:rPr>
+          <w:rFonts w:ascii="Century Schoolbook" w:hAnsi="Century Schoolbook"/>
+        </w:rPr>
+        <w:fldChar w:fldCharType="end"/>
+      </w:r>
+      <w:r>
+        <w:rPr>
+          <w:rFonts w:ascii="Century Schoolbook" w:hAnsi="Century Schoolbook"/>
+        </w:rPr>
+        <w:t>.</w:t>
+      </w:r>
+      <w:r>
+        <w:rPr>
+          <w:rFonts w:ascii="Century Schoolbook" w:hAnsi="Century Schoolbook"/>
+        </w:rPr>
+        <w:t>4</w:t>
+      </w:r>
+      <w:r>
+        <w:rPr>
+          <w:rFonts w:ascii="Century Schoolbook" w:hAnsi="Century Schoolbook"/>
+        </w:rPr>
+        <w:t xml:space="preserve">. Tabla resumen </w:t>
+      </w:r>
+      <w:r>
+        <w:rPr>
+          <w:rFonts w:ascii="Century Schoolbook" w:hAnsi="Century Schoolbook"/>
+        </w:rPr>
+        <w:t>del presupuesto</w:t>
+      </w:r>
+      <w:r>
+        <w:rPr>
+          <w:rFonts w:ascii="Century Schoolbook" w:hAnsi="Century Schoolbook"/>
+        </w:rPr>
+        <w:t>.</w:t>
+      </w:r>
+    </w:p>
+    <w:p>
+      <w:pPr>
+        <w:jc w:val="left"/>
+        <w:rPr>
+          <w:rFonts w:ascii="Century Schoolbook" w:hAnsi="Century Schoolbook"/>
+        </w:rPr>
         <w:sectPr>
           <w:pgSz w:w="11906" w:h="16838" w:code="9"/>
           <w:pgMar w:top="1134" w:right="1134" w:bottom="1134" w:left="1134" w:header="720" w:footer="709" w:gutter="0"/>
@@ -21108,12 +21519,6 @@
           <w:docGrid w:linePitch="360"/>
         </w:sectPr>
       </w:pPr>
-      <w:r>
-        <w:rPr>
-          <w:rFonts w:ascii="Century Schoolbook" w:hAnsi="Century Schoolbook"/>
-        </w:rPr>
-        <w:t>El sistema operativo Windows 10, está incluido en el ordenador utilizado para la realización del Trabajo de Fin de Grado, por lo que su coste no afecta al presupuesto real de tiempo invertido.</w:t>
-      </w:r>
     </w:p>
     <w:p>
       <w:pPr>
@@ -30242,6 +30647,7 @@
   <w:style w:type="character" w:default="1" w:styleId="Fuentedeprrafopredeter">
     <w:name w:val="Default Paragraph Font"/>
     <w:uiPriority w:val="1"/>
+    <w:semiHidden/>
     <w:unhideWhenUsed/>
   </w:style>
   <w:style w:type="table" w:default="1" w:styleId="Tablanormal">
@@ -33067,7 +33473,7 @@
 </file>
 
 <file path=customXml/itemProps2.xml><?xml version="1.0" encoding="utf-8"?>
-<ds:datastoreItem xmlns:ds="http://schemas.openxmlformats.org/officeDocument/2006/customXml" ds:itemID="{ADA397AE-DCD1-40E2-A7E4-576CB5F4B789}">
+<ds:datastoreItem xmlns:ds="http://schemas.openxmlformats.org/officeDocument/2006/customXml" ds:itemID="{5AA23DD2-D39B-4E1F-AD60-C1BC0F04A06F}">
   <ds:schemaRefs>
     <ds:schemaRef ds:uri="http://schemas.openxmlformats.org/officeDocument/2006/bibliography"/>
   </ds:schemaRefs>

</xml_diff>

<commit_message>
añadiendo codigo de app
</commit_message>
<xml_diff>
--- a/Memoria_TFG.docx
+++ b/Memoria_TFG.docx
@@ -12600,7 +12600,15 @@
         <w:rPr>
           <w:rFonts w:ascii="Century Schoolbook" w:hAnsi="Century Schoolbook"/>
         </w:rPr>
-        <w:t xml:space="preserve">Para entender el procesamiento del lenguaje natural, primero definiremos en que consiste el lenguaje natural (LN). Un lenguaje natural es aquel que ha evolucionado con el tiempo para fines de comunicación humana, como el español o alemán </w:t>
+        <w:t>Para entender el procesamiento del lenguaje natural, primero definiremos en que consiste el lenguaje natural (LN). Un lenguaje natural es aquel que ha evolucionad</w:t>
+      </w:r>
+      <w:bookmarkStart w:id="13" w:name="_GoBack"/>
+      <w:bookmarkEnd w:id="13"/>
+      <w:r>
+        <w:rPr>
+          <w:rFonts w:ascii="Century Schoolbook" w:hAnsi="Century Schoolbook"/>
+        </w:rPr>
+        <w:t xml:space="preserve">o con el tiempo para fines de comunicación humana, como el español o alemán </w:t>
       </w:r>
       <w:sdt>
         <w:sdtPr>
@@ -13857,7 +13865,7 @@
           <w:rFonts w:ascii="Century Schoolbook" w:hAnsi="Century Schoolbook"/>
         </w:rPr>
       </w:pPr>
-      <w:bookmarkStart w:id="13" w:name="_Toc486494140"/>
+      <w:bookmarkStart w:id="14" w:name="_Toc486494140"/>
       <w:r>
         <w:rPr>
           <w:rFonts w:ascii="Century Schoolbook" w:hAnsi="Century Schoolbook"/>
@@ -13870,7 +13878,7 @@
         </w:rPr>
         <w:t>.</w:t>
       </w:r>
-      <w:bookmarkEnd w:id="13"/>
+      <w:bookmarkEnd w:id="14"/>
     </w:p>
     <w:p>
       <w:pPr>
@@ -14294,7 +14302,7 @@
           <w:rFonts w:ascii="Century Schoolbook" w:hAnsi="Century Schoolbook"/>
         </w:rPr>
       </w:pPr>
-      <w:bookmarkStart w:id="14" w:name="_Toc486494141"/>
+      <w:bookmarkStart w:id="15" w:name="_Toc486494141"/>
       <w:r>
         <w:rPr>
           <w:rFonts w:ascii="Century Schoolbook" w:hAnsi="Century Schoolbook"/>
@@ -14307,7 +14315,7 @@
         </w:rPr>
         <w:t xml:space="preserve"> R</w:t>
       </w:r>
-      <w:bookmarkEnd w:id="14"/>
+      <w:bookmarkEnd w:id="15"/>
     </w:p>
     <w:p>
       <w:pPr>
@@ -15987,7 +15995,7 @@
           <w:rFonts w:ascii="Century Schoolbook" w:hAnsi="Century Schoolbook"/>
         </w:rPr>
       </w:pPr>
-      <w:bookmarkStart w:id="15" w:name="_Toc486494142"/>
+      <w:bookmarkStart w:id="16" w:name="_Toc486494142"/>
       <w:r>
         <w:rPr>
           <w:rFonts w:ascii="Century Schoolbook" w:hAnsi="Century Schoolbook"/>
@@ -16000,7 +16008,7 @@
         </w:rPr>
         <w:t>Red social del proyecto.</w:t>
       </w:r>
-      <w:bookmarkEnd w:id="15"/>
+      <w:bookmarkEnd w:id="16"/>
     </w:p>
     <w:p>
       <w:pPr>
@@ -16251,7 +16259,7 @@
       <w:pPr>
         <w:pStyle w:val="Ttulo2"/>
       </w:pPr>
-      <w:bookmarkStart w:id="16" w:name="_Toc486494143"/>
+      <w:bookmarkStart w:id="17" w:name="_Toc486494143"/>
       <w:r>
         <w:t>Capí</w:t>
       </w:r>
@@ -16264,7 +16272,7 @@
       <w:r>
         <w:t>.</w:t>
       </w:r>
-      <w:bookmarkEnd w:id="16"/>
+      <w:bookmarkEnd w:id="17"/>
     </w:p>
     <w:p>
       <w:pPr>
@@ -16308,14 +16316,14 @@
           <w:rFonts w:ascii="Century Schoolbook" w:hAnsi="Century Schoolbook"/>
         </w:rPr>
       </w:pPr>
-      <w:bookmarkStart w:id="17" w:name="_Toc486494144"/>
+      <w:bookmarkStart w:id="18" w:name="_Toc486494144"/>
       <w:r>
         <w:rPr>
           <w:rFonts w:ascii="Century Schoolbook" w:hAnsi="Century Schoolbook"/>
         </w:rPr>
         <w:t>Sistemas de alerta.</w:t>
       </w:r>
-      <w:bookmarkEnd w:id="17"/>
+      <w:bookmarkEnd w:id="18"/>
     </w:p>
     <w:p>
       <w:pPr>
@@ -16442,7 +16450,7 @@
           <w:rFonts w:ascii="Century Schoolbook" w:hAnsi="Century Schoolbook"/>
         </w:rPr>
       </w:pPr>
-      <w:bookmarkStart w:id="18" w:name="_Toc486494145"/>
+      <w:bookmarkStart w:id="19" w:name="_Toc486494145"/>
       <w:r>
         <w:rPr>
           <w:rFonts w:ascii="Century Schoolbook" w:hAnsi="Century Schoolbook"/>
@@ -16455,7 +16463,7 @@
         </w:rPr>
         <w:t>tecnológica</w:t>
       </w:r>
-      <w:bookmarkEnd w:id="18"/>
+      <w:bookmarkEnd w:id="19"/>
     </w:p>
     <w:p>
       <w:pPr>
@@ -16888,7 +16896,7 @@
           <w:rFonts w:ascii="Century Schoolbook" w:hAnsi="Century Schoolbook"/>
         </w:rPr>
       </w:pPr>
-      <w:bookmarkStart w:id="19" w:name="_Toc486494146"/>
+      <w:bookmarkStart w:id="20" w:name="_Toc486494146"/>
       <w:r>
         <w:rPr>
           <w:rFonts w:ascii="Century Schoolbook" w:hAnsi="Century Schoolbook"/>
@@ -16901,7 +16909,7 @@
         </w:rPr>
         <w:t>istemas de Alerta Temprana</w:t>
       </w:r>
-      <w:bookmarkEnd w:id="19"/>
+      <w:bookmarkEnd w:id="20"/>
     </w:p>
     <w:p>
       <w:pPr>
@@ -17255,14 +17263,14 @@
           <w:rFonts w:ascii="Century Schoolbook" w:hAnsi="Century Schoolbook"/>
         </w:rPr>
       </w:pPr>
-      <w:bookmarkStart w:id="20" w:name="_Toc486494147"/>
+      <w:bookmarkStart w:id="21" w:name="_Toc486494147"/>
       <w:r>
         <w:rPr>
           <w:rFonts w:ascii="Century Schoolbook" w:hAnsi="Century Schoolbook"/>
         </w:rPr>
         <w:t>Sistemas de análisis de sentimientos</w:t>
       </w:r>
-      <w:bookmarkEnd w:id="20"/>
+      <w:bookmarkEnd w:id="21"/>
     </w:p>
     <w:p>
       <w:pPr>
@@ -17920,7 +17928,7 @@
           <w:color w:val="FF0000"/>
         </w:rPr>
       </w:pPr>
-      <w:bookmarkStart w:id="21" w:name="_Toc486494148"/>
+      <w:bookmarkStart w:id="22" w:name="_Toc486494148"/>
       <w:r>
         <w:rPr>
           <w:rFonts w:ascii="Century Schoolbook" w:hAnsi="Century Schoolbook"/>
@@ -17928,7 +17936,7 @@
         </w:rPr>
         <w:t>Nuestra propuesta</w:t>
       </w:r>
-      <w:bookmarkEnd w:id="21"/>
+      <w:bookmarkEnd w:id="22"/>
     </w:p>
     <w:p>
       <w:pPr>
@@ -17953,15 +17961,7 @@
         <w:rPr>
           <w:rFonts w:ascii="Century Schoolbook" w:hAnsi="Century Schoolbook"/>
         </w:rPr>
-        <w:t xml:space="preserve"> social Twitter.</w:t>
-      </w:r>
-      <w:bookmarkStart w:id="22" w:name="_GoBack"/>
-      <w:bookmarkEnd w:id="22"/>
-      <w:r>
-        <w:rPr>
-          <w:rFonts w:ascii="Century Schoolbook" w:hAnsi="Century Schoolbook"/>
-        </w:rPr>
-        <w:t xml:space="preserve"> En nuestra propuesta, se quiere elaborar un sistema de alerta y un sistema de análisis de sentimientos, </w:t>
+        <w:t xml:space="preserve"> social Twitter. En nuestra propuesta, se quiere elaborar un sistema de alerta y un sistema de análisis de sentimientos, </w:t>
       </w:r>
       <w:r>
         <w:rPr>
@@ -18968,15 +18968,13 @@
         </w:rPr>
         <w:t xml:space="preserve">able en donde se hará esa </w:t>
       </w:r>
-      <w:proofErr w:type="spellStart"/>
-      <w:r>
-        <w:rPr>
-          <w:b w:val="0"/>
-          <w:szCs w:val="28"/>
-        </w:rPr>
-        <w:t>busqueda</w:t>
-      </w:r>
-      <w:proofErr w:type="spellEnd"/>
+      <w:r>
+        <w:rPr>
+          <w:b w:val="0"/>
+          <w:szCs w:val="28"/>
+        </w:rPr>
+        <w:t>búsqueda</w:t>
+      </w:r>
       <w:r>
         <w:rPr>
           <w:b w:val="0"/>
@@ -26304,7 +26302,7 @@
         <w:noProof/>
         <w:lang w:val="es-ES"/>
       </w:rPr>
-      <w:t>32</w:t>
+      <w:t>24</w:t>
     </w:r>
     <w:r>
       <w:rPr>
@@ -33837,7 +33835,7 @@
 </file>
 
 <file path=customXml/itemProps2.xml><?xml version="1.0" encoding="utf-8"?>
-<ds:datastoreItem xmlns:ds="http://schemas.openxmlformats.org/officeDocument/2006/customXml" ds:itemID="{FA4FD98C-8B52-4500-B9F4-D0C80098CE2F}">
+<ds:datastoreItem xmlns:ds="http://schemas.openxmlformats.org/officeDocument/2006/customXml" ds:itemID="{F0071255-423C-4A00-BECA-5E38CA888AA2}">
   <ds:schemaRefs>
     <ds:schemaRef ds:uri="http://schemas.openxmlformats.org/officeDocument/2006/bibliography"/>
   </ds:schemaRefs>

</xml_diff>

<commit_message>
Añadiendo codigo para la autenticacion con oauth
</commit_message>
<xml_diff>
--- a/Memoria_TFG.docx
+++ b/Memoria_TFG.docx
@@ -9,7 +9,6 @@
           <w:rFonts w:ascii="Book Antiqua" w:hAnsi="Book Antiqua"/>
         </w:rPr>
       </w:pPr>
-      <w:bookmarkStart w:id="0" w:name="_GoBack"/>
     </w:p>
     <w:p>
       <w:pPr>
@@ -6528,7 +6527,7 @@
           <w:rFonts w:ascii="Book Antiqua" w:hAnsi="Book Antiqua"/>
         </w:rPr>
       </w:pPr>
-      <w:bookmarkStart w:id="1" w:name="_Toc508028302"/>
+      <w:bookmarkStart w:id="0" w:name="_Toc508028302"/>
       <w:r>
         <w:rPr>
           <w:rFonts w:ascii="Book Antiqua" w:hAnsi="Book Antiqua"/>
@@ -6548,7 +6547,7 @@
         </w:rPr>
         <w:t>ón</w:t>
       </w:r>
-      <w:bookmarkEnd w:id="1"/>
+      <w:bookmarkEnd w:id="0"/>
     </w:p>
     <w:p>
       <w:pPr>
@@ -7126,14 +7125,14 @@
           <w:rFonts w:ascii="Book Antiqua" w:hAnsi="Book Antiqua"/>
         </w:rPr>
       </w:pPr>
-      <w:bookmarkStart w:id="2" w:name="_Toc508028303"/>
+      <w:bookmarkStart w:id="1" w:name="_Toc508028303"/>
       <w:r>
         <w:rPr>
           <w:rFonts w:ascii="Book Antiqua" w:hAnsi="Book Antiqua"/>
         </w:rPr>
         <w:t>Internet</w:t>
       </w:r>
-      <w:bookmarkEnd w:id="2"/>
+      <w:bookmarkEnd w:id="1"/>
     </w:p>
     <w:p>
       <w:pPr>
@@ -7804,14 +7803,14 @@
           <w:rFonts w:ascii="Book Antiqua" w:hAnsi="Book Antiqua"/>
         </w:rPr>
       </w:pPr>
-      <w:bookmarkStart w:id="3" w:name="_Toc508028304"/>
+      <w:bookmarkStart w:id="2" w:name="_Toc508028304"/>
       <w:r>
         <w:rPr>
           <w:rFonts w:ascii="Book Antiqua" w:hAnsi="Book Antiqua"/>
         </w:rPr>
         <w:t>Web 2.0</w:t>
       </w:r>
-      <w:bookmarkEnd w:id="3"/>
+      <w:bookmarkEnd w:id="2"/>
     </w:p>
     <w:p>
       <w:pPr>
@@ -8823,14 +8822,14 @@
           <w:rFonts w:ascii="Book Antiqua" w:hAnsi="Book Antiqua"/>
         </w:rPr>
       </w:pPr>
-      <w:bookmarkStart w:id="4" w:name="_Toc508028305"/>
+      <w:bookmarkStart w:id="3" w:name="_Toc508028305"/>
       <w:r>
         <w:rPr>
           <w:rFonts w:ascii="Book Antiqua" w:hAnsi="Book Antiqua"/>
         </w:rPr>
         <w:t>Redes Sociales</w:t>
       </w:r>
-      <w:bookmarkEnd w:id="4"/>
+      <w:bookmarkEnd w:id="3"/>
     </w:p>
     <w:p>
       <w:pPr>
@@ -11240,19 +11239,13 @@
         <w:rPr>
           <w:rFonts w:ascii="Book Antiqua" w:hAnsi="Book Antiqua"/>
         </w:rPr>
-        <w:t xml:space="preserve">Internet y </w:t>
+        <w:t xml:space="preserve">Internet y telecomunicaciones, </w:t>
       </w:r>
       <w:r>
         <w:rPr>
           <w:rFonts w:ascii="Book Antiqua" w:hAnsi="Book Antiqua"/>
         </w:rPr>
         <w:lastRenderedPageBreak/>
-        <w:t xml:space="preserve">telecomunicaciones, </w:t>
-      </w:r>
-      <w:r>
-        <w:rPr>
-          <w:rFonts w:ascii="Book Antiqua" w:hAnsi="Book Antiqua"/>
-        </w:rPr>
         <w:t xml:space="preserve">destinos turísticos, noticias en general, deportes y así una infinidad de </w:t>
       </w:r>
       <w:r>
@@ -11466,7 +11459,7 @@
           <w:rFonts w:ascii="Book Antiqua" w:hAnsi="Book Antiqua"/>
         </w:rPr>
       </w:pPr>
-      <w:bookmarkStart w:id="5" w:name="_Toc479412315"/>
+      <w:bookmarkStart w:id="4" w:name="_Toc479412315"/>
       <w:r>
         <w:rPr>
           <w:rFonts w:ascii="Book Antiqua" w:hAnsi="Book Antiqua"/>
@@ -11510,7 +11503,7 @@
         </w:rPr>
         <w:t>. Comparativa Deportes</w:t>
       </w:r>
-      <w:bookmarkEnd w:id="5"/>
+      <w:bookmarkEnd w:id="4"/>
       <w:r>
         <w:rPr>
           <w:rFonts w:ascii="Book Antiqua" w:hAnsi="Book Antiqua"/>
@@ -11741,7 +11734,7 @@
           <w:rFonts w:ascii="Book Antiqua" w:hAnsi="Book Antiqua"/>
         </w:rPr>
       </w:pPr>
-      <w:bookmarkStart w:id="6" w:name="_Toc479412316"/>
+      <w:bookmarkStart w:id="5" w:name="_Toc479412316"/>
       <w:r>
         <w:rPr>
           <w:rFonts w:ascii="Book Antiqua" w:hAnsi="Book Antiqua"/>
@@ -11785,7 +11778,7 @@
         </w:rPr>
         <w:t>. Comparativa Universidades</w:t>
       </w:r>
-      <w:bookmarkEnd w:id="6"/>
+      <w:bookmarkEnd w:id="5"/>
       <w:r>
         <w:rPr>
           <w:rFonts w:ascii="Book Antiqua" w:hAnsi="Book Antiqua"/>
@@ -11986,7 +11979,7 @@
           <w:rFonts w:ascii="Book Antiqua" w:hAnsi="Book Antiqua"/>
         </w:rPr>
       </w:pPr>
-      <w:bookmarkStart w:id="7" w:name="_Toc479412317"/>
+      <w:bookmarkStart w:id="6" w:name="_Toc479412317"/>
       <w:r>
         <w:rPr>
           <w:rFonts w:ascii="Book Antiqua" w:hAnsi="Book Antiqua"/>
@@ -12036,7 +12029,7 @@
         </w:rPr>
         <w:t>.Comparativa Gobierno</w:t>
       </w:r>
-      <w:bookmarkEnd w:id="7"/>
+      <w:bookmarkEnd w:id="6"/>
       <w:r>
         <w:rPr>
           <w:rFonts w:ascii="Book Antiqua" w:hAnsi="Book Antiqua"/>
@@ -12092,30 +12085,30 @@
           <w:rFonts w:ascii="Book Antiqua" w:hAnsi="Book Antiqua"/>
         </w:rPr>
       </w:pPr>
-      <w:bookmarkStart w:id="8" w:name="_Toc508028306"/>
+      <w:bookmarkStart w:id="7" w:name="_Toc508028306"/>
       <w:r>
         <w:rPr>
           <w:rFonts w:ascii="Book Antiqua" w:hAnsi="Book Antiqua"/>
         </w:rPr>
         <w:t>Redes Colaborativas</w:t>
       </w:r>
+      <w:bookmarkEnd w:id="7"/>
+    </w:p>
+    <w:p>
+      <w:pPr>
+        <w:pStyle w:val="Ttulo4"/>
+        <w:rPr>
+          <w:rFonts w:ascii="Book Antiqua" w:hAnsi="Book Antiqua"/>
+        </w:rPr>
+      </w:pPr>
+      <w:bookmarkStart w:id="8" w:name="_Toc508028307"/>
+      <w:r>
+        <w:rPr>
+          <w:rFonts w:ascii="Book Antiqua" w:hAnsi="Book Antiqua"/>
+        </w:rPr>
+        <w:t>Introducción y definición</w:t>
+      </w:r>
       <w:bookmarkEnd w:id="8"/>
-    </w:p>
-    <w:p>
-      <w:pPr>
-        <w:pStyle w:val="Ttulo4"/>
-        <w:rPr>
-          <w:rFonts w:ascii="Book Antiqua" w:hAnsi="Book Antiqua"/>
-        </w:rPr>
-      </w:pPr>
-      <w:bookmarkStart w:id="9" w:name="_Toc508028307"/>
-      <w:r>
-        <w:rPr>
-          <w:rFonts w:ascii="Book Antiqua" w:hAnsi="Book Antiqua"/>
-        </w:rPr>
-        <w:t>Introducción y definición</w:t>
-      </w:r>
-      <w:bookmarkEnd w:id="9"/>
     </w:p>
     <w:p>
       <w:pPr>
@@ -12418,14 +12411,14 @@
         <w:rPr>
           <w:rFonts w:ascii="Book Antiqua" w:hAnsi="Book Antiqua"/>
         </w:rPr>
-        <w:t xml:space="preserve">os nodos pueden ser actores, unidades organizativas y organizaciones. El objeto de intercambio </w:t>
+        <w:t xml:space="preserve">os nodos pueden ser actores, unidades </w:t>
       </w:r>
       <w:r>
         <w:rPr>
           <w:rFonts w:ascii="Book Antiqua" w:hAnsi="Book Antiqua"/>
         </w:rPr>
         <w:lastRenderedPageBreak/>
-        <w:t xml:space="preserve">define el tipo de red a </w:t>
+        <w:t xml:space="preserve">organizativas y organizaciones. El objeto de intercambio define el tipo de red a </w:t>
       </w:r>
       <w:r>
         <w:rPr>
@@ -12510,14 +12503,14 @@
           <w:rFonts w:ascii="Book Antiqua" w:hAnsi="Book Antiqua"/>
         </w:rPr>
       </w:pPr>
-      <w:bookmarkStart w:id="10" w:name="_Toc508028308"/>
+      <w:bookmarkStart w:id="9" w:name="_Toc508028308"/>
       <w:r>
         <w:rPr>
           <w:rFonts w:ascii="Book Antiqua" w:hAnsi="Book Antiqua"/>
         </w:rPr>
         <w:t>Tipologías de redes organizacionales</w:t>
       </w:r>
-      <w:bookmarkEnd w:id="10"/>
+      <w:bookmarkEnd w:id="9"/>
     </w:p>
     <w:p>
       <w:pPr>
@@ -13272,6 +13265,7 @@
           <w:sz w:val="28"/>
           <w:szCs w:val="28"/>
         </w:rPr>
+        <w:lastRenderedPageBreak/>
         <w:t xml:space="preserve">El </w:t>
       </w:r>
       <w:r>
@@ -13311,7 +13305,6 @@
           <w:sz w:val="28"/>
           <w:szCs w:val="28"/>
         </w:rPr>
-        <w:lastRenderedPageBreak/>
         <w:t>El ámbito de poder al que accede la organización escogida como líder</w:t>
       </w:r>
       <w:r>
@@ -13586,7 +13579,7 @@
           <w:rFonts w:ascii="Book Antiqua" w:hAnsi="Book Antiqua"/>
         </w:rPr>
       </w:pPr>
-      <w:bookmarkStart w:id="11" w:name="_Toc508028309"/>
+      <w:bookmarkStart w:id="10" w:name="_Toc508028309"/>
       <w:r>
         <w:rPr>
           <w:rFonts w:ascii="Book Antiqua" w:hAnsi="Book Antiqua"/>
@@ -13605,7 +13598,7 @@
         </w:rPr>
         <w:t>las redes sociales</w:t>
       </w:r>
-      <w:bookmarkEnd w:id="11"/>
+      <w:bookmarkEnd w:id="10"/>
     </w:p>
     <w:p>
       <w:pPr>
@@ -13781,7 +13774,7 @@
           <w:rFonts w:ascii="Book Antiqua" w:hAnsi="Book Antiqua"/>
         </w:rPr>
       </w:pPr>
-      <w:bookmarkStart w:id="12" w:name="_Toc508028310"/>
+      <w:bookmarkStart w:id="11" w:name="_Toc508028310"/>
       <w:r>
         <w:rPr>
           <w:rFonts w:ascii="Book Antiqua" w:hAnsi="Book Antiqua"/>
@@ -13789,7 +13782,7 @@
         <w:lastRenderedPageBreak/>
         <w:t>Tecnologías</w:t>
       </w:r>
-      <w:bookmarkEnd w:id="12"/>
+      <w:bookmarkEnd w:id="11"/>
     </w:p>
     <w:p>
       <w:pPr>
@@ -13875,14 +13868,56 @@
           <w:rFonts w:ascii="Book Antiqua" w:hAnsi="Book Antiqua"/>
           <w:b w:val="0"/>
         </w:rPr>
-        <w:t xml:space="preserve"> y sus respectivas diferencias. Además, en como las redes sociales </w:t>
-      </w:r>
-      <w:r>
-        <w:rPr>
-          <w:rFonts w:ascii="Book Antiqua" w:hAnsi="Book Antiqua"/>
-          <w:b w:val="0"/>
-        </w:rPr>
-        <w:t xml:space="preserve">están compuestas por miles de usuarios. Estas al tener un gran número de usuarios, están constantemente compartiendo y difundiendo información a través de imágenes, texto o audio. Por lo que se generan grandes volúmenes de datos. Para poder analizar esa gran cantidad de datos, es necesario la utilización de tecnologías como: el procesamiento del lenguaje natural (PLN), </w:t>
+        <w:t xml:space="preserve"> y sus respectivas diferencias. Además, en </w:t>
+      </w:r>
+      <w:r>
+        <w:rPr>
+          <w:rFonts w:ascii="Book Antiqua" w:hAnsi="Book Antiqua"/>
+          <w:b w:val="0"/>
+        </w:rPr>
+        <w:t>cómo</w:t>
+      </w:r>
+      <w:r>
+        <w:rPr>
+          <w:rFonts w:ascii="Book Antiqua" w:hAnsi="Book Antiqua"/>
+          <w:b w:val="0"/>
+        </w:rPr>
+        <w:t xml:space="preserve"> </w:t>
+      </w:r>
+      <w:r>
+        <w:rPr>
+          <w:rFonts w:ascii="Book Antiqua" w:hAnsi="Book Antiqua"/>
+          <w:b w:val="0"/>
+        </w:rPr>
+        <w:t>estás</w:t>
+      </w:r>
+      <w:r>
+        <w:rPr>
+          <w:rFonts w:ascii="Book Antiqua" w:hAnsi="Book Antiqua"/>
+          <w:b w:val="0"/>
+        </w:rPr>
+        <w:t xml:space="preserve"> </w:t>
+      </w:r>
+      <w:r>
+        <w:rPr>
+          <w:rFonts w:ascii="Book Antiqua" w:hAnsi="Book Antiqua"/>
+          <w:b w:val="0"/>
+        </w:rPr>
+        <w:t xml:space="preserve">están compuestas por miles de usuarios. </w:t>
+      </w:r>
+      <w:r>
+        <w:rPr>
+          <w:rFonts w:ascii="Book Antiqua" w:hAnsi="Book Antiqua"/>
+          <w:b w:val="0"/>
+        </w:rPr>
+        <w:t>Las redes sociales, a</w:t>
+      </w:r>
+      <w:r>
+        <w:rPr>
+          <w:rFonts w:ascii="Book Antiqua" w:hAnsi="Book Antiqua"/>
+          <w:b w:val="0"/>
+        </w:rPr>
+        <w:t xml:space="preserve">l tener un gran número de usuarios, están constantemente compartiendo y difundiendo información a través de imágenes, texto o audio. Por lo que se generan grandes volúmenes de datos. Para poder analizar esa gran cantidad de datos, es necesario la utilización de tecnologías como: el procesamiento del lenguaje natural (PLN), </w:t>
       </w:r>
       <w:r>
         <w:rPr>
@@ -13937,14 +13972,14 @@
           <w:rFonts w:ascii="Book Antiqua" w:hAnsi="Book Antiqua"/>
         </w:rPr>
       </w:pPr>
-      <w:bookmarkStart w:id="13" w:name="_Toc508028311"/>
+      <w:bookmarkStart w:id="12" w:name="_Toc508028311"/>
       <w:r>
         <w:rPr>
           <w:rFonts w:ascii="Book Antiqua" w:hAnsi="Book Antiqua"/>
         </w:rPr>
         <w:t>Procesamiento del lenguaje natural (PLN)</w:t>
       </w:r>
-      <w:bookmarkEnd w:id="13"/>
+      <w:bookmarkEnd w:id="12"/>
     </w:p>
     <w:p>
       <w:pPr>
@@ -14411,6 +14446,7 @@
           <w:sz w:val="28"/>
           <w:szCs w:val="28"/>
         </w:rPr>
+        <w:lastRenderedPageBreak/>
         <w:t>Nivel Fonológico</w:t>
       </w:r>
       <w:r>
@@ -14442,7 +14478,6 @@
           <w:sz w:val="28"/>
           <w:szCs w:val="28"/>
         </w:rPr>
-        <w:lastRenderedPageBreak/>
         <w:t>Nivel Morfológico</w:t>
       </w:r>
       <w:r>
@@ -14931,7 +14966,7 @@
           <w:sz w:val="28"/>
           <w:szCs w:val="28"/>
         </w:rPr>
-        <w:t xml:space="preserve"> el usuario expresa su interés con la frase “la derrota del Madrid” y el documento relevante para tal petición es “la victoria del Barcelona”. Los dos textos no tienen ninguna palabra en común, pero un humano, usando su experiencia lingüística (derrota—victoria) y su conocimiento del mundo </w:t>
+        <w:t xml:space="preserve"> el usuario expresa su interés con la frase “la derrota del Madrid” y el documento relevante para tal petición es “la victoria del </w:t>
       </w:r>
       <w:r>
         <w:rPr>
@@ -14940,7 +14975,7 @@
           <w:szCs w:val="28"/>
         </w:rPr>
         <w:lastRenderedPageBreak/>
-        <w:t>(Madrid—Barcelona) fácilmente detectaría la relevancia del documento para la petición. Se han alcanzado avances significativos para que los programas puedan usar este tipo de razonamiento para así, satisface</w:t>
+        <w:t>Barcelona”. Los dos textos no tienen ninguna palabra en común, pero un humano, usando su experiencia lingüística (derrota—victoria) y su conocimiento del mundo (Madrid—Barcelona) fácilmente detectaría la relevancia del documento para la petición. Se han alcanzado avances significativos para que los programas puedan usar este tipo de razonamiento para así, satisface</w:t>
       </w:r>
       <w:r>
         <w:rPr>
@@ -15223,7 +15258,7 @@
           <w:rFonts w:ascii="Book Antiqua" w:hAnsi="Book Antiqua"/>
         </w:rPr>
       </w:pPr>
-      <w:bookmarkStart w:id="14" w:name="_Toc508028312"/>
+      <w:bookmarkStart w:id="13" w:name="_Toc508028312"/>
       <w:r>
         <w:rPr>
           <w:rFonts w:ascii="Book Antiqua" w:hAnsi="Book Antiqua"/>
@@ -15236,7 +15271,7 @@
         </w:rPr>
         <w:t>.</w:t>
       </w:r>
-      <w:bookmarkEnd w:id="14"/>
+      <w:bookmarkEnd w:id="13"/>
     </w:p>
     <w:p>
       <w:pPr>
@@ -15368,7 +15403,14 @@
         <w:rPr>
           <w:rFonts w:ascii="Book Antiqua" w:hAnsi="Book Antiqua"/>
         </w:rPr>
-        <w:t>o en un navegador conectado a rstudio Server o rstudio Server Pro (Debian / Ubuntu, Re</w:t>
+        <w:t xml:space="preserve">o en un navegador conectado a rstudio </w:t>
+      </w:r>
+      <w:r>
+        <w:rPr>
+          <w:rFonts w:ascii="Book Antiqua" w:hAnsi="Book Antiqua"/>
+        </w:rPr>
+        <w:lastRenderedPageBreak/>
+        <w:t>Server o rstudio Server Pro (Debian / Ubuntu, Re</w:t>
       </w:r>
       <w:r>
         <w:rPr>
@@ -15436,7 +15478,6 @@
         <w:rPr>
           <w:rFonts w:ascii="Book Antiqua" w:hAnsi="Book Antiqua"/>
         </w:rPr>
-        <w:lastRenderedPageBreak/>
         <w:t>RS</w:t>
       </w:r>
       <w:r>
@@ -15647,7 +15688,7 @@
           <w:rFonts w:ascii="Book Antiqua" w:hAnsi="Book Antiqua"/>
         </w:rPr>
       </w:pPr>
-      <w:bookmarkStart w:id="15" w:name="_Toc508028313"/>
+      <w:bookmarkStart w:id="14" w:name="_Toc508028313"/>
       <w:r>
         <w:rPr>
           <w:rFonts w:ascii="Book Antiqua" w:hAnsi="Book Antiqua"/>
@@ -15660,7 +15701,7 @@
         </w:rPr>
         <w:t xml:space="preserve"> R</w:t>
       </w:r>
-      <w:bookmarkEnd w:id="15"/>
+      <w:bookmarkEnd w:id="14"/>
     </w:p>
     <w:p>
       <w:pPr>
@@ -15983,6 +16024,7 @@
           <w:rFonts w:ascii="Book Antiqua" w:hAnsi="Book Antiqua"/>
           <w:b w:val="0"/>
         </w:rPr>
+        <w:lastRenderedPageBreak/>
         <w:t>distintas</w:t>
       </w:r>
       <w:r>
@@ -15990,15 +16032,7 @@
           <w:rFonts w:ascii="Book Antiqua" w:hAnsi="Book Antiqua"/>
           <w:b w:val="0"/>
         </w:rPr>
-        <w:t xml:space="preserve"> </w:t>
-      </w:r>
-      <w:r>
-        <w:rPr>
-          <w:rFonts w:ascii="Book Antiqua" w:hAnsi="Book Antiqua"/>
-          <w:b w:val="0"/>
-        </w:rPr>
-        <w:lastRenderedPageBreak/>
-        <w:t>bibliotecas o librerías que ofrecen funciones para analizar los datos que se le provee</w:t>
+        <w:t xml:space="preserve"> bibliotecas o librerías que ofrecen funciones para analizar los datos que se le provee</w:t>
       </w:r>
       <w:r>
         <w:rPr>
@@ -17148,14 +17182,14 @@
           <w:rFonts w:ascii="Book Antiqua" w:hAnsi="Book Antiqua"/>
         </w:rPr>
       </w:pPr>
-      <w:bookmarkStart w:id="16" w:name="_Toc508028314"/>
+      <w:bookmarkStart w:id="15" w:name="_Toc508028314"/>
       <w:r>
         <w:rPr>
           <w:rFonts w:ascii="Book Antiqua" w:hAnsi="Book Antiqua"/>
         </w:rPr>
         <w:t>Despliegue de la aplicación.</w:t>
       </w:r>
-      <w:bookmarkEnd w:id="16"/>
+      <w:bookmarkEnd w:id="15"/>
     </w:p>
     <w:p>
       <w:pPr>
@@ -17467,229 +17501,230 @@
           <w:rFonts w:ascii="Book Antiqua" w:hAnsi="Book Antiqua"/>
         </w:rPr>
       </w:pPr>
-      <w:bookmarkStart w:id="17" w:name="_Toc508028315"/>
+      <w:bookmarkStart w:id="16" w:name="_Toc508028315"/>
       <w:r>
         <w:rPr>
           <w:rFonts w:ascii="Book Antiqua" w:hAnsi="Book Antiqua"/>
         </w:rPr>
         <w:t>Propuesta del proyecto</w:t>
       </w:r>
+      <w:bookmarkEnd w:id="16"/>
+    </w:p>
+    <w:p>
+      <w:pPr>
+        <w:ind w:firstLine="360"/>
+        <w:rPr>
+          <w:rFonts w:ascii="Book Antiqua" w:hAnsi="Book Antiqua"/>
+        </w:rPr>
+      </w:pPr>
+      <w:r>
+        <w:rPr>
+          <w:rFonts w:ascii="Book Antiqua" w:hAnsi="Book Antiqua"/>
+        </w:rPr>
+        <w:t xml:space="preserve">Para abarcar el procesamiento de  todos los datos generados en las redes sociales por los usuarios, nace la necesidad de utilizar mecanismos como los sistemas de alerta y  sistemas de análisis de sentimientos. Los sistemas de alerta, son sistemas que ante uno o varios eventos, son capaces de generar una notificación o alerta, para indicar a un usuario o grupo  de usuarios sobre un suceso, acontecimiento. Los sistemas de análisis de sentimientos o también conocidos como “minería de opinión”, utilizan el procesamiento del </w:t>
+      </w:r>
+      <w:r>
+        <w:rPr>
+          <w:rFonts w:ascii="Book Antiqua" w:hAnsi="Book Antiqua"/>
+        </w:rPr>
+        <w:lastRenderedPageBreak/>
+        <w:t>lenguaje natural y la similitud semántica, para  proporcionar información del estado de ánimo o grado de satisfacción de un determinado usuario. Estos sistemas, aplicados en el sector turístico, proporcionarían un medio rápido y efectivo a la hora de comunicar a las personas, por ejemplo, acerca de la situación climatológica generando una alerta por lluvia en el caso de los sistemas de alerta. Y en el caso de los sistemas de análisis de sentimientos, opiniones positivas o negativas dependiendo del léxico empleado, basándose en las propias experiencias de los usuarios.</w:t>
+      </w:r>
+    </w:p>
+    <w:p>
+      <w:pPr>
+        <w:ind w:firstLine="360"/>
+        <w:rPr>
+          <w:rFonts w:ascii="Book Antiqua" w:hAnsi="Book Antiqua"/>
+        </w:rPr>
+      </w:pPr>
+      <w:r>
+        <w:rPr>
+          <w:rFonts w:ascii="Book Antiqua" w:hAnsi="Book Antiqua"/>
+        </w:rPr>
+        <w:t xml:space="preserve">El objetivo de nuestra propuesta consiste realizar una integración de un  sistema de alerta y un sistema de análisis de sentimientos orientando en el ámbito del turismo. Para ello trabajaremos con un grupo de tecnologías y con la extracción de los datos obtenidos en las redes sociales. </w:t>
+      </w:r>
+    </w:p>
+    <w:p>
+      <w:pPr>
+        <w:pStyle w:val="Ttulo4"/>
+        <w:rPr>
+          <w:rFonts w:ascii="Book Antiqua" w:hAnsi="Book Antiqua"/>
+        </w:rPr>
+      </w:pPr>
+      <w:r>
+        <w:rPr>
+          <w:rFonts w:ascii="Book Antiqua" w:hAnsi="Book Antiqua"/>
+        </w:rPr>
+        <w:t xml:space="preserve"> </w:t>
+      </w:r>
+      <w:bookmarkStart w:id="17" w:name="_Toc508028316"/>
+      <w:r>
+        <w:rPr>
+          <w:rFonts w:ascii="Book Antiqua" w:hAnsi="Book Antiqua"/>
+        </w:rPr>
+        <w:t>Red social del proyecto.</w:t>
+      </w:r>
       <w:bookmarkEnd w:id="17"/>
     </w:p>
     <w:p>
       <w:pPr>
-        <w:ind w:firstLine="360"/>
-        <w:rPr>
-          <w:rFonts w:ascii="Book Antiqua" w:hAnsi="Book Antiqua"/>
-        </w:rPr>
-      </w:pPr>
-      <w:r>
-        <w:rPr>
-          <w:rFonts w:ascii="Book Antiqua" w:hAnsi="Book Antiqua"/>
-        </w:rPr>
-        <w:t xml:space="preserve">Para abarcar el procesamiento de  todos los datos generados en las redes sociales por los usuarios, nace la necesidad de utilizar mecanismos como los sistemas de alerta y  sistemas de análisis de sentimientos. Los sistemas de alerta, son sistemas que ante uno o varios eventos, son capaces de generar una notificación o alerta, para indicar a un usuario o grupo  de usuarios sobre un suceso, acontecimiento. Los sistemas de análisis de sentimientos o también conocidos como “minería de opinión”, </w:t>
-      </w:r>
+        <w:rPr>
+          <w:rFonts w:ascii="Book Antiqua" w:hAnsi="Book Antiqua"/>
+        </w:rPr>
+      </w:pPr>
+      <w:r>
+        <w:rPr>
+          <w:rFonts w:ascii="Book Antiqua" w:hAnsi="Book Antiqua"/>
+        </w:rPr>
+        <w:t>En nuestro proyecto tras analizar las distintas redes sociales, nos hemos decantado por trabajar con la red social Twitter. Al tener miles de usuarios compartiendo información diariamente a través de los tweets, hashtags, entre otros, se manejan grandes volúmenes de datos con diversidad de ámbitos como: la política, el turismo, opiniones digitales, etcétera. Para abarcar el procesamiento de todos los datos generados en la redo social Twitter utilizaremos el lenguaje R, ya que, es un lenguaje muy potente a la hora de tratar con la minería de datos. También trabajaremos con procesamiento del lenguaje natural (PLN), para poder analizar los datos extraídos de la red social. Utilizando mecanismos como los sistemas de alerta y  sistemas de análisis de sentimientos para el tratamiento de los datos.</w:t>
+      </w:r>
+    </w:p>
+    <w:p>
+      <w:pPr>
+        <w:pStyle w:val="Ttulo4"/>
+        <w:rPr>
+          <w:rFonts w:ascii="Book Antiqua" w:hAnsi="Book Antiqua"/>
+        </w:rPr>
+      </w:pPr>
+      <w:r>
+        <w:rPr>
+          <w:rFonts w:ascii="Book Antiqua" w:hAnsi="Book Antiqua"/>
+        </w:rPr>
+        <w:t xml:space="preserve"> </w:t>
+      </w:r>
+      <w:bookmarkStart w:id="18" w:name="_Toc508028317"/>
+      <w:r>
+        <w:rPr>
+          <w:rFonts w:ascii="Book Antiqua" w:hAnsi="Book Antiqua"/>
+        </w:rPr>
+        <w:t>Objetivos del proyecto</w:t>
+      </w:r>
+      <w:bookmarkEnd w:id="18"/>
+      <w:r>
+        <w:rPr>
+          <w:rFonts w:ascii="Book Antiqua" w:hAnsi="Book Antiqua"/>
+        </w:rPr>
+        <w:t xml:space="preserve"> </w:t>
+      </w:r>
+    </w:p>
+    <w:p>
+      <w:pPr>
+        <w:rPr>
+          <w:rFonts w:ascii="Book Antiqua" w:hAnsi="Book Antiqua"/>
+        </w:rPr>
+      </w:pPr>
+      <w:r>
+        <w:rPr>
+          <w:rFonts w:ascii="Book Antiqua" w:hAnsi="Book Antiqua"/>
+        </w:rPr>
+        <w:t>Los objetivos que se persiguen con este proyecto son los siguientes:</w:t>
+      </w:r>
+    </w:p>
+    <w:p>
+      <w:pPr>
+        <w:rPr>
+          <w:rFonts w:ascii="Book Antiqua" w:hAnsi="Book Antiqua"/>
+        </w:rPr>
+      </w:pPr>
+    </w:p>
+    <w:p>
+      <w:pPr>
+        <w:rPr>
+          <w:rFonts w:ascii="Book Antiqua" w:hAnsi="Book Antiqua"/>
+        </w:rPr>
+      </w:pPr>
+      <w:r>
+        <w:rPr>
+          <w:rFonts w:ascii="Book Antiqua" w:hAnsi="Book Antiqua"/>
+        </w:rPr>
+        <w:t>(OB1).  Estudiar del estado del arte de las redes sociales.</w:t>
+      </w:r>
+    </w:p>
+    <w:p>
+      <w:pPr>
+        <w:rPr>
+          <w:rFonts w:ascii="Book Antiqua" w:hAnsi="Book Antiqua"/>
+        </w:rPr>
+      </w:pPr>
+    </w:p>
+    <w:p>
+      <w:pPr>
+        <w:jc w:val="left"/>
+        <w:rPr>
+          <w:rFonts w:ascii="Book Antiqua" w:hAnsi="Book Antiqua"/>
+        </w:rPr>
+      </w:pPr>
+      <w:r>
+        <w:rPr>
+          <w:rFonts w:ascii="Book Antiqua" w:hAnsi="Book Antiqua"/>
+        </w:rPr>
+        <w:t>(OB2).  Analizar  distintas metodologías para sistemas de alerta y sistemas de análisis de sentimientos.</w:t>
+      </w:r>
+    </w:p>
+    <w:p>
+      <w:pPr>
+        <w:jc w:val="left"/>
+        <w:rPr>
+          <w:rFonts w:ascii="Book Antiqua" w:hAnsi="Book Antiqua"/>
+        </w:rPr>
+      </w:pPr>
+    </w:p>
+    <w:p>
+      <w:pPr>
+        <w:rPr>
+          <w:rFonts w:ascii="Book Antiqua" w:hAnsi="Book Antiqua"/>
+          <w:u w:val="single"/>
+        </w:rPr>
+      </w:pPr>
+      <w:r>
+        <w:rPr>
+          <w:rFonts w:ascii="Book Antiqua" w:hAnsi="Book Antiqua"/>
+        </w:rPr>
+        <w:t>(OB3). Diseñar e implementar un  sistema de alerta y un sistema de análisis  sentimientos con los datos propuestos.</w:t>
+      </w:r>
+    </w:p>
+    <w:p>
+      <w:pPr>
+        <w:rPr>
+          <w:rFonts w:ascii="Book Antiqua" w:hAnsi="Book Antiqua"/>
+        </w:rPr>
+      </w:pPr>
+    </w:p>
+    <w:p>
+      <w:pPr>
+        <w:jc w:val="left"/>
+        <w:rPr>
+          <w:rFonts w:ascii="Book Antiqua" w:hAnsi="Book Antiqua"/>
+        </w:rPr>
+      </w:pPr>
+      <w:r>
+        <w:rPr>
+          <w:rFonts w:ascii="Book Antiqua" w:hAnsi="Book Antiqua"/>
+        </w:rPr>
+        <w:t>(OB4).  Testear, validar e integrar en una  sola herramienta, un sistema de alerta y un sistema de análisis de sentimientos.</w:t>
+      </w:r>
+    </w:p>
+    <w:p>
+      <w:pPr>
+        <w:jc w:val="left"/>
+        <w:rPr>
+          <w:rFonts w:ascii="Book Antiqua" w:hAnsi="Book Antiqua"/>
+        </w:rPr>
+      </w:pPr>
+    </w:p>
+    <w:p>
+      <w:pPr>
+        <w:jc w:val="left"/>
+        <w:rPr>
+          <w:rFonts w:ascii="Book Antiqua" w:hAnsi="Book Antiqua"/>
+        </w:rPr>
+      </w:pPr>
       <w:r>
         <w:rPr>
           <w:rFonts w:ascii="Book Antiqua" w:hAnsi="Book Antiqua"/>
         </w:rPr>
         <w:lastRenderedPageBreak/>
-        <w:t>utilizan el procesamiento del lenguaje natural y la similitud semántica, para  proporcionar información del estado de ánimo o grado de satisfacción de un determinado usuario. Estos sistemas, aplicados en el sector turístico, proporcionarían un medio rápido y efectivo a la hora de comunicar a las personas, por ejemplo, acerca de la situación climatológica generando una alerta por lluvia en el caso de los sistemas de alerta. Y en el caso de los sistemas de análisis de sentimientos, opiniones positivas o negativas dependiendo del léxico empleado, basándose en las propias experiencias de los usuarios.</w:t>
-      </w:r>
-    </w:p>
-    <w:p>
-      <w:pPr>
-        <w:ind w:firstLine="360"/>
-        <w:rPr>
-          <w:rFonts w:ascii="Book Antiqua" w:hAnsi="Book Antiqua"/>
-        </w:rPr>
-      </w:pPr>
-      <w:r>
-        <w:rPr>
-          <w:rFonts w:ascii="Book Antiqua" w:hAnsi="Book Antiqua"/>
-        </w:rPr>
-        <w:t xml:space="preserve">El objetivo de nuestra propuesta consiste realizar una integración de un  sistema de alerta y un sistema de análisis de sentimientos orientando en el ámbito del turismo. Para ello trabajaremos con un grupo de tecnologías y con la extracción de los datos obtenidos en las redes sociales. </w:t>
-      </w:r>
-    </w:p>
-    <w:p>
-      <w:pPr>
-        <w:pStyle w:val="Ttulo4"/>
-        <w:rPr>
-          <w:rFonts w:ascii="Book Antiqua" w:hAnsi="Book Antiqua"/>
-        </w:rPr>
-      </w:pPr>
-      <w:r>
-        <w:rPr>
-          <w:rFonts w:ascii="Book Antiqua" w:hAnsi="Book Antiqua"/>
-        </w:rPr>
-        <w:t xml:space="preserve"> </w:t>
-      </w:r>
-      <w:bookmarkStart w:id="18" w:name="_Toc508028316"/>
-      <w:r>
-        <w:rPr>
-          <w:rFonts w:ascii="Book Antiqua" w:hAnsi="Book Antiqua"/>
-        </w:rPr>
-        <w:t>Red social del proyecto.</w:t>
-      </w:r>
-      <w:bookmarkEnd w:id="18"/>
-    </w:p>
-    <w:p>
-      <w:pPr>
-        <w:rPr>
-          <w:rFonts w:ascii="Book Antiqua" w:hAnsi="Book Antiqua"/>
-        </w:rPr>
-      </w:pPr>
-      <w:r>
-        <w:rPr>
-          <w:rFonts w:ascii="Book Antiqua" w:hAnsi="Book Antiqua"/>
-        </w:rPr>
-        <w:t>En nuestro proyecto tras analizar las distintas redes sociales, nos hemos decantado por trabajar con la red social Twitter. Al tener miles de usuarios compartiendo información diariamente a través de los tweets, hashtags, entre otros, se manejan grandes volúmenes de datos con diversidad de ámbitos como: la política, el turismo, opiniones digitales, etcétera. Para abarcar el procesamiento de todos los datos generados en la redo social Twitter utilizaremos el lenguaje R, ya que, es un lenguaje muy potente a la hora de tratar con la minería de datos. También trabajaremos con procesamiento del lenguaje natural (PLN), para poder analizar los datos extraídos de la red social. Utilizando mecanismos como los sistemas de alerta y  sistemas de análisis de sentimientos para el tratamiento de los datos.</w:t>
-      </w:r>
-    </w:p>
-    <w:p>
-      <w:pPr>
-        <w:pStyle w:val="Ttulo4"/>
-        <w:rPr>
-          <w:rFonts w:ascii="Book Antiqua" w:hAnsi="Book Antiqua"/>
-        </w:rPr>
-      </w:pPr>
-      <w:r>
-        <w:rPr>
-          <w:rFonts w:ascii="Book Antiqua" w:hAnsi="Book Antiqua"/>
-        </w:rPr>
-        <w:t xml:space="preserve"> </w:t>
-      </w:r>
-      <w:bookmarkStart w:id="19" w:name="_Toc508028317"/>
-      <w:r>
-        <w:rPr>
-          <w:rFonts w:ascii="Book Antiqua" w:hAnsi="Book Antiqua"/>
-        </w:rPr>
-        <w:t>Objetivos del proyecto</w:t>
-      </w:r>
-      <w:bookmarkEnd w:id="19"/>
-      <w:r>
-        <w:rPr>
-          <w:rFonts w:ascii="Book Antiqua" w:hAnsi="Book Antiqua"/>
-        </w:rPr>
-        <w:t xml:space="preserve"> </w:t>
-      </w:r>
-    </w:p>
-    <w:p>
-      <w:pPr>
-        <w:rPr>
-          <w:rFonts w:ascii="Book Antiqua" w:hAnsi="Book Antiqua"/>
-        </w:rPr>
-      </w:pPr>
-      <w:r>
-        <w:rPr>
-          <w:rFonts w:ascii="Book Antiqua" w:hAnsi="Book Antiqua"/>
-        </w:rPr>
-        <w:t>Los objetivos que se persiguen con este proyecto son los siguientes:</w:t>
-      </w:r>
-    </w:p>
-    <w:p>
-      <w:pPr>
-        <w:rPr>
-          <w:rFonts w:ascii="Book Antiqua" w:hAnsi="Book Antiqua"/>
-        </w:rPr>
-      </w:pPr>
-    </w:p>
-    <w:p>
-      <w:pPr>
-        <w:rPr>
-          <w:rFonts w:ascii="Book Antiqua" w:hAnsi="Book Antiqua"/>
-        </w:rPr>
-      </w:pPr>
-      <w:r>
-        <w:rPr>
-          <w:rFonts w:ascii="Book Antiqua" w:hAnsi="Book Antiqua"/>
-        </w:rPr>
-        <w:t>(OB1).  Estudiar del estado del arte de las redes sociales.</w:t>
-      </w:r>
-    </w:p>
-    <w:p>
-      <w:pPr>
-        <w:rPr>
-          <w:rFonts w:ascii="Book Antiqua" w:hAnsi="Book Antiqua"/>
-        </w:rPr>
-      </w:pPr>
-    </w:p>
-    <w:p>
-      <w:pPr>
-        <w:jc w:val="left"/>
-        <w:rPr>
-          <w:rFonts w:ascii="Book Antiqua" w:hAnsi="Book Antiqua"/>
-        </w:rPr>
-      </w:pPr>
-      <w:r>
-        <w:rPr>
-          <w:rFonts w:ascii="Book Antiqua" w:hAnsi="Book Antiqua"/>
-        </w:rPr>
-        <w:t>(OB2).  Analizar  distintas metodologías para sistemas de alerta y sistemas de análisis de sentimientos.</w:t>
-      </w:r>
-    </w:p>
-    <w:p>
-      <w:pPr>
-        <w:jc w:val="left"/>
-        <w:rPr>
-          <w:rFonts w:ascii="Book Antiqua" w:hAnsi="Book Antiqua"/>
-        </w:rPr>
-      </w:pPr>
-    </w:p>
-    <w:p>
-      <w:pPr>
-        <w:rPr>
-          <w:rFonts w:ascii="Book Antiqua" w:hAnsi="Book Antiqua"/>
-          <w:u w:val="single"/>
-        </w:rPr>
-      </w:pPr>
-      <w:r>
-        <w:rPr>
-          <w:rFonts w:ascii="Book Antiqua" w:hAnsi="Book Antiqua"/>
-        </w:rPr>
-        <w:t>(OB3). Diseñar e implementar un  sistema de alerta y un sistema de análisis  sentimientos con los datos propuestos.</w:t>
-      </w:r>
-    </w:p>
-    <w:p>
-      <w:pPr>
-        <w:rPr>
-          <w:rFonts w:ascii="Book Antiqua" w:hAnsi="Book Antiqua"/>
-        </w:rPr>
-      </w:pPr>
-    </w:p>
-    <w:p>
-      <w:pPr>
-        <w:jc w:val="left"/>
-        <w:rPr>
-          <w:rFonts w:ascii="Book Antiqua" w:hAnsi="Book Antiqua"/>
-        </w:rPr>
-      </w:pPr>
-      <w:r>
-        <w:rPr>
-          <w:rFonts w:ascii="Book Antiqua" w:hAnsi="Book Antiqua"/>
-        </w:rPr>
-        <w:t>(OB4).  Testear, validar e integrar en una  sola herramienta, un sistema de alerta y un sistema de análisis de sentimientos.</w:t>
-      </w:r>
-    </w:p>
-    <w:p>
-      <w:pPr>
-        <w:jc w:val="left"/>
-        <w:rPr>
-          <w:rFonts w:ascii="Book Antiqua" w:hAnsi="Book Antiqua"/>
-        </w:rPr>
-      </w:pPr>
-    </w:p>
-    <w:p>
-      <w:pPr>
-        <w:jc w:val="left"/>
-        <w:rPr>
-          <w:rFonts w:ascii="Book Antiqua" w:hAnsi="Book Antiqua"/>
-        </w:rPr>
-      </w:pPr>
-      <w:r>
-        <w:rPr>
-          <w:rFonts w:ascii="Book Antiqua" w:hAnsi="Book Antiqua"/>
-        </w:rPr>
         <w:t>(OB5).  Proponer un caso de uso para la herramienta que tendrá integrada un  sistema de alerta y un sistema de análisis de sentimientos.</w:t>
       </w:r>
     </w:p>
@@ -17726,7 +17761,7 @@
           <w:rFonts w:ascii="Book Antiqua" w:hAnsi="Book Antiqua"/>
         </w:rPr>
       </w:pPr>
-      <w:bookmarkStart w:id="20" w:name="_Toc508028318"/>
+      <w:bookmarkStart w:id="19" w:name="_Toc508028318"/>
       <w:r>
         <w:rPr>
           <w:rFonts w:ascii="Book Antiqua" w:hAnsi="Book Antiqua"/>
@@ -17751,7 +17786,7 @@
         </w:rPr>
         <w:t>.</w:t>
       </w:r>
-      <w:bookmarkEnd w:id="20"/>
+      <w:bookmarkEnd w:id="19"/>
     </w:p>
     <w:p>
       <w:pPr>
@@ -17816,173 +17851,173 @@
           <w:rFonts w:ascii="Book Antiqua" w:hAnsi="Book Antiqua"/>
         </w:rPr>
       </w:pPr>
-      <w:bookmarkStart w:id="21" w:name="_Toc508028319"/>
+      <w:bookmarkStart w:id="20" w:name="_Toc508028319"/>
       <w:r>
         <w:rPr>
           <w:rFonts w:ascii="Book Antiqua" w:hAnsi="Book Antiqua"/>
         </w:rPr>
         <w:t>Sistemas de alerta.</w:t>
       </w:r>
+      <w:bookmarkEnd w:id="20"/>
+    </w:p>
+    <w:p>
+      <w:pPr>
+        <w:pStyle w:val="Prrafo"/>
+        <w:rPr>
+          <w:rFonts w:ascii="Book Antiqua" w:hAnsi="Book Antiqua"/>
+          <w:b w:val="0"/>
+        </w:rPr>
+      </w:pPr>
+      <w:r>
+        <w:rPr>
+          <w:rFonts w:ascii="Book Antiqua" w:hAnsi="Book Antiqua"/>
+          <w:b w:val="0"/>
+        </w:rPr>
+        <w:t>Un</w:t>
+      </w:r>
+      <w:r>
+        <w:rPr>
+          <w:rFonts w:ascii="Book Antiqua" w:hAnsi="Book Antiqua"/>
+          <w:b w:val="0"/>
+        </w:rPr>
+        <w:t xml:space="preserve"> sistema de alerta, </w:t>
+      </w:r>
+      <w:r>
+        <w:rPr>
+          <w:rFonts w:ascii="Book Antiqua" w:hAnsi="Book Antiqua"/>
+          <w:b w:val="0"/>
+        </w:rPr>
+        <w:t>se podría definir como: sistema</w:t>
+      </w:r>
+      <w:r>
+        <w:rPr>
+          <w:rFonts w:ascii="Book Antiqua" w:hAnsi="Book Antiqua"/>
+          <w:b w:val="0"/>
+        </w:rPr>
+        <w:t xml:space="preserve"> que ante uno o varios eventos, </w:t>
+      </w:r>
+      <w:r>
+        <w:rPr>
+          <w:rFonts w:ascii="Book Antiqua" w:hAnsi="Book Antiqua"/>
+          <w:b w:val="0"/>
+        </w:rPr>
+        <w:t>es capaz</w:t>
+      </w:r>
+      <w:r>
+        <w:rPr>
+          <w:rFonts w:ascii="Book Antiqua" w:hAnsi="Book Antiqua"/>
+          <w:b w:val="0"/>
+        </w:rPr>
+        <w:t xml:space="preserve"> de generar una notificación o alerta, para indicar a un usuario o grupo  de usuarios sobre un suceso, acontecimiento</w:t>
+      </w:r>
+      <w:r>
+        <w:rPr>
+          <w:rFonts w:ascii="Book Antiqua" w:hAnsi="Book Antiqua"/>
+          <w:b w:val="0"/>
+        </w:rPr>
+        <w:t xml:space="preserve"> que está ocurriendo en ese momento</w:t>
+      </w:r>
+      <w:r>
+        <w:rPr>
+          <w:rFonts w:ascii="Book Antiqua" w:hAnsi="Book Antiqua"/>
+          <w:b w:val="0"/>
+        </w:rPr>
+        <w:t xml:space="preserve"> o simplemente retornar una información</w:t>
+      </w:r>
+      <w:r>
+        <w:rPr>
+          <w:rFonts w:ascii="Book Antiqua" w:hAnsi="Book Antiqua"/>
+          <w:b w:val="0"/>
+        </w:rPr>
+        <w:t>.</w:t>
+      </w:r>
+    </w:p>
+    <w:p>
+      <w:pPr>
+        <w:pStyle w:val="Prrafo"/>
+        <w:rPr>
+          <w:rFonts w:ascii="Book Antiqua" w:hAnsi="Book Antiqua"/>
+          <w:b w:val="0"/>
+        </w:rPr>
+      </w:pPr>
+      <w:r>
+        <w:rPr>
+          <w:rFonts w:ascii="Book Antiqua" w:hAnsi="Book Antiqua"/>
+          <w:b w:val="0"/>
+        </w:rPr>
+        <w:t xml:space="preserve">Los sistemas de alerta han sido implementados en diversos </w:t>
+      </w:r>
+      <w:r>
+        <w:rPr>
+          <w:rFonts w:ascii="Book Antiqua" w:hAnsi="Book Antiqua"/>
+          <w:b w:val="0"/>
+        </w:rPr>
+        <w:t>campos como: la vigilancia tecnológica,  la climatología</w:t>
+      </w:r>
+      <w:r>
+        <w:rPr>
+          <w:rFonts w:ascii="Book Antiqua" w:hAnsi="Book Antiqua"/>
+          <w:b w:val="0"/>
+        </w:rPr>
+        <w:t xml:space="preserve"> (SAT)</w:t>
+      </w:r>
+      <w:r>
+        <w:rPr>
+          <w:rFonts w:ascii="Book Antiqua" w:hAnsi="Book Antiqua"/>
+          <w:b w:val="0"/>
+        </w:rPr>
+        <w:t>,</w:t>
+      </w:r>
+      <w:r>
+        <w:rPr>
+          <w:rFonts w:ascii="Book Antiqua" w:hAnsi="Book Antiqua"/>
+          <w:b w:val="0"/>
+        </w:rPr>
+        <w:t xml:space="preserve"> educación, sanidad,</w:t>
+      </w:r>
+      <w:r>
+        <w:rPr>
+          <w:rFonts w:ascii="Book Antiqua" w:hAnsi="Book Antiqua"/>
+          <w:b w:val="0"/>
+        </w:rPr>
+        <w:t xml:space="preserve"> entre otros</w:t>
+      </w:r>
+      <w:r>
+        <w:rPr>
+          <w:rFonts w:ascii="Book Antiqua" w:hAnsi="Book Antiqua"/>
+          <w:b w:val="0"/>
+        </w:rPr>
+        <w:t>.</w:t>
+      </w:r>
+      <w:r>
+        <w:rPr>
+          <w:rFonts w:ascii="Book Antiqua" w:hAnsi="Book Antiqua"/>
+          <w:b w:val="0"/>
+        </w:rPr>
+        <w:t xml:space="preserve"> </w:t>
+      </w:r>
+    </w:p>
+    <w:p>
+      <w:pPr>
+        <w:pStyle w:val="Ttulo4"/>
+        <w:rPr>
+          <w:rFonts w:ascii="Book Antiqua" w:hAnsi="Book Antiqua"/>
+        </w:rPr>
+      </w:pPr>
+      <w:bookmarkStart w:id="21" w:name="_Toc508028320"/>
+      <w:r>
+        <w:rPr>
+          <w:rFonts w:ascii="Book Antiqua" w:hAnsi="Book Antiqua"/>
+        </w:rPr>
+        <w:t xml:space="preserve">Sistemas de alertas de vigilancia </w:t>
+      </w:r>
+      <w:r>
+        <w:rPr>
+          <w:rFonts w:ascii="Book Antiqua" w:hAnsi="Book Antiqua"/>
+        </w:rPr>
+        <w:t>tecnológica</w:t>
+      </w:r>
       <w:bookmarkEnd w:id="21"/>
-    </w:p>
-    <w:p>
-      <w:pPr>
-        <w:pStyle w:val="Prrafo"/>
-        <w:rPr>
-          <w:rFonts w:ascii="Book Antiqua" w:hAnsi="Book Antiqua"/>
-          <w:b w:val="0"/>
-        </w:rPr>
-      </w:pPr>
-      <w:r>
-        <w:rPr>
-          <w:rFonts w:ascii="Book Antiqua" w:hAnsi="Book Antiqua"/>
-          <w:b w:val="0"/>
-        </w:rPr>
-        <w:t>Un</w:t>
-      </w:r>
-      <w:r>
-        <w:rPr>
-          <w:rFonts w:ascii="Book Antiqua" w:hAnsi="Book Antiqua"/>
-          <w:b w:val="0"/>
-        </w:rPr>
-        <w:t xml:space="preserve"> sistema de alerta, </w:t>
-      </w:r>
-      <w:r>
-        <w:rPr>
-          <w:rFonts w:ascii="Book Antiqua" w:hAnsi="Book Antiqua"/>
-          <w:b w:val="0"/>
-        </w:rPr>
-        <w:t>se podría definir como: sistema</w:t>
-      </w:r>
-      <w:r>
-        <w:rPr>
-          <w:rFonts w:ascii="Book Antiqua" w:hAnsi="Book Antiqua"/>
-          <w:b w:val="0"/>
-        </w:rPr>
-        <w:t xml:space="preserve"> que ante uno o varios eventos, </w:t>
-      </w:r>
-      <w:r>
-        <w:rPr>
-          <w:rFonts w:ascii="Book Antiqua" w:hAnsi="Book Antiqua"/>
-          <w:b w:val="0"/>
-        </w:rPr>
-        <w:t>es capaz</w:t>
-      </w:r>
-      <w:r>
-        <w:rPr>
-          <w:rFonts w:ascii="Book Antiqua" w:hAnsi="Book Antiqua"/>
-          <w:b w:val="0"/>
-        </w:rPr>
-        <w:t xml:space="preserve"> de generar una notificación o alerta, para indicar a un usuario o grupo  de usuarios sobre un suceso, acontecimiento</w:t>
-      </w:r>
-      <w:r>
-        <w:rPr>
-          <w:rFonts w:ascii="Book Antiqua" w:hAnsi="Book Antiqua"/>
-          <w:b w:val="0"/>
-        </w:rPr>
-        <w:t xml:space="preserve"> que está ocurriendo en ese momento</w:t>
-      </w:r>
-      <w:r>
-        <w:rPr>
-          <w:rFonts w:ascii="Book Antiqua" w:hAnsi="Book Antiqua"/>
-          <w:b w:val="0"/>
-        </w:rPr>
-        <w:t xml:space="preserve"> o simplemente retornar una información</w:t>
-      </w:r>
-      <w:r>
-        <w:rPr>
-          <w:rFonts w:ascii="Book Antiqua" w:hAnsi="Book Antiqua"/>
-          <w:b w:val="0"/>
-        </w:rPr>
-        <w:t>.</w:t>
-      </w:r>
-    </w:p>
-    <w:p>
-      <w:pPr>
-        <w:pStyle w:val="Prrafo"/>
-        <w:rPr>
-          <w:rFonts w:ascii="Book Antiqua" w:hAnsi="Book Antiqua"/>
-          <w:b w:val="0"/>
-        </w:rPr>
-      </w:pPr>
-      <w:r>
-        <w:rPr>
-          <w:rFonts w:ascii="Book Antiqua" w:hAnsi="Book Antiqua"/>
-          <w:b w:val="0"/>
-        </w:rPr>
-        <w:t xml:space="preserve">Los sistemas de alerta han sido implementados en diversos </w:t>
-      </w:r>
-      <w:r>
-        <w:rPr>
-          <w:rFonts w:ascii="Book Antiqua" w:hAnsi="Book Antiqua"/>
-          <w:b w:val="0"/>
-        </w:rPr>
-        <w:t>campos como: la vigilancia tecnológica,  la climatología</w:t>
-      </w:r>
-      <w:r>
-        <w:rPr>
-          <w:rFonts w:ascii="Book Antiqua" w:hAnsi="Book Antiqua"/>
-          <w:b w:val="0"/>
-        </w:rPr>
-        <w:t xml:space="preserve"> (SAT)</w:t>
-      </w:r>
-      <w:r>
-        <w:rPr>
-          <w:rFonts w:ascii="Book Antiqua" w:hAnsi="Book Antiqua"/>
-          <w:b w:val="0"/>
-        </w:rPr>
-        <w:t>,</w:t>
-      </w:r>
-      <w:r>
-        <w:rPr>
-          <w:rFonts w:ascii="Book Antiqua" w:hAnsi="Book Antiqua"/>
-          <w:b w:val="0"/>
-        </w:rPr>
-        <w:t xml:space="preserve"> educación, sanidad,</w:t>
-      </w:r>
-      <w:r>
-        <w:rPr>
-          <w:rFonts w:ascii="Book Antiqua" w:hAnsi="Book Antiqua"/>
-          <w:b w:val="0"/>
-        </w:rPr>
-        <w:t xml:space="preserve"> entre otros</w:t>
-      </w:r>
-      <w:r>
-        <w:rPr>
-          <w:rFonts w:ascii="Book Antiqua" w:hAnsi="Book Antiqua"/>
-          <w:b w:val="0"/>
-        </w:rPr>
-        <w:t>.</w:t>
-      </w:r>
-      <w:r>
-        <w:rPr>
-          <w:rFonts w:ascii="Book Antiqua" w:hAnsi="Book Antiqua"/>
-          <w:b w:val="0"/>
-        </w:rPr>
-        <w:t xml:space="preserve"> </w:t>
-      </w:r>
-    </w:p>
-    <w:p>
-      <w:pPr>
-        <w:pStyle w:val="Ttulo4"/>
-        <w:rPr>
-          <w:rFonts w:ascii="Book Antiqua" w:hAnsi="Book Antiqua"/>
-        </w:rPr>
-      </w:pPr>
-      <w:bookmarkStart w:id="22" w:name="_Toc508028320"/>
-      <w:r>
-        <w:rPr>
-          <w:rFonts w:ascii="Book Antiqua" w:hAnsi="Book Antiqua"/>
-        </w:rPr>
-        <w:t xml:space="preserve">Sistemas de alertas de vigilancia </w:t>
-      </w:r>
-      <w:r>
-        <w:rPr>
-          <w:rFonts w:ascii="Book Antiqua" w:hAnsi="Book Antiqua"/>
-        </w:rPr>
-        <w:t>tecnológica</w:t>
-      </w:r>
-      <w:bookmarkEnd w:id="22"/>
     </w:p>
     <w:p>
       <w:pPr>
@@ -18490,7 +18525,7 @@
           <w:rFonts w:ascii="Book Antiqua" w:hAnsi="Book Antiqua"/>
         </w:rPr>
       </w:pPr>
-      <w:bookmarkStart w:id="23" w:name="_Toc508028321"/>
+      <w:bookmarkStart w:id="22" w:name="_Toc508028321"/>
       <w:r>
         <w:rPr>
           <w:rFonts w:ascii="Book Antiqua" w:hAnsi="Book Antiqua"/>
@@ -18503,7 +18538,7 @@
         </w:rPr>
         <w:t>istemas de Alerta Temprana</w:t>
       </w:r>
-      <w:bookmarkEnd w:id="23"/>
+      <w:bookmarkEnd w:id="22"/>
     </w:p>
     <w:p>
       <w:pPr>
@@ -18534,15 +18569,7 @@
           <w:rFonts w:ascii="Book Antiqua" w:hAnsi="Book Antiqua"/>
           <w:b w:val="0"/>
         </w:rPr>
-        <w:t xml:space="preserve">Un Sistema de Alerta Temprana (SAT), se puede definir como un sistema de colección de información variada que, mediante monitoreo </w:t>
-      </w:r>
-      <w:r>
-        <w:rPr>
-          <w:rFonts w:ascii="Book Antiqua" w:hAnsi="Book Antiqua"/>
-          <w:b w:val="0"/>
-        </w:rPr>
-        <w:lastRenderedPageBreak/>
-        <w:t>constante, permite advertir sobre situaciones amenazantes a la seguridad alimentaria y a la seguridad civil</w:t>
+        <w:t>Un Sistema de Alerta Temprana (SAT), se puede definir como un sistema de colección de información variada que, mediante monitoreo constante, permite advertir sobre situaciones amenazantes a la seguridad alimentaria y a la seguridad civil</w:t>
       </w:r>
       <w:r>
         <w:rPr>
@@ -18621,6 +18648,7 @@
           <w:rFonts w:ascii="Book Antiqua" w:hAnsi="Book Antiqua"/>
           <w:b w:val="0"/>
         </w:rPr>
+        <w:lastRenderedPageBreak/>
         <w:t xml:space="preserve">El objetivo principal de un sistema de alerta temprana (SAT), es permitir alertar y dirigir en caso de desastres naturales o </w:t>
       </w:r>
       <w:r>
@@ -18908,14 +18936,14 @@
           <w:rFonts w:ascii="Book Antiqua" w:hAnsi="Book Antiqua"/>
         </w:rPr>
       </w:pPr>
-      <w:bookmarkStart w:id="24" w:name="_Toc508028322"/>
+      <w:bookmarkStart w:id="23" w:name="_Toc508028322"/>
       <w:r>
         <w:rPr>
           <w:rFonts w:ascii="Book Antiqua" w:hAnsi="Book Antiqua"/>
         </w:rPr>
         <w:t>Sistemas de análisis de sentimientos</w:t>
       </w:r>
-      <w:bookmarkEnd w:id="24"/>
+      <w:bookmarkEnd w:id="23"/>
     </w:p>
     <w:p>
       <w:pPr>
@@ -19250,7 +19278,7 @@
           <w:rFonts w:ascii="Book Antiqua" w:hAnsi="Book Antiqua"/>
           <w:b w:val="0"/>
         </w:rPr>
-        <w:t xml:space="preserve">. Con este tipo de tecnologías es posible extraer un valor tangible y directo a partir de un </w:t>
+        <w:t xml:space="preserve">. Con este tipo de tecnologías es posible extraer un valor tangible y directo a partir de un comentario en lenguaje natural. Se podrían monitorizar y gestionar las </w:t>
       </w:r>
       <w:r>
         <w:rPr>
@@ -19258,7 +19286,7 @@
           <w:b w:val="0"/>
         </w:rPr>
         <w:lastRenderedPageBreak/>
-        <w:t xml:space="preserve">comentario en lenguaje natural. Se podrían monitorizar y gestionar las opiniones sobre personas o entidades en foros y redes sociales concretas. Así como abordar temas como las tendencias </w:t>
+        <w:t xml:space="preserve">opiniones sobre personas o entidades en foros y redes sociales concretas. Así como abordar temas como las tendencias </w:t>
       </w:r>
       <w:sdt>
         <w:sdtPr>
@@ -19615,7 +19643,7 @@
           <w:color w:val="FF0000"/>
         </w:rPr>
       </w:pPr>
-      <w:bookmarkStart w:id="25" w:name="_Toc508028323"/>
+      <w:bookmarkStart w:id="24" w:name="_Toc508028323"/>
       <w:r>
         <w:rPr>
           <w:rFonts w:ascii="Book Antiqua" w:hAnsi="Book Antiqua"/>
@@ -19623,7 +19651,7 @@
         </w:rPr>
         <w:t>Nuestra propuesta</w:t>
       </w:r>
-      <w:bookmarkEnd w:id="25"/>
+      <w:bookmarkEnd w:id="24"/>
     </w:p>
     <w:p>
       <w:pPr>
@@ -19708,7 +19736,7 @@
           <w:rFonts w:ascii="Book Antiqua" w:hAnsi="Book Antiqua"/>
         </w:rPr>
       </w:pPr>
-      <w:bookmarkStart w:id="26" w:name="_Toc508028324"/>
+      <w:bookmarkStart w:id="25" w:name="_Toc508028324"/>
       <w:r>
         <w:rPr>
           <w:rFonts w:ascii="Book Antiqua" w:hAnsi="Book Antiqua"/>
@@ -19740,7 +19768,7 @@
         </w:rPr>
         <w:t>de análisis de sentimientos propuestos.</w:t>
       </w:r>
-      <w:bookmarkEnd w:id="26"/>
+      <w:bookmarkEnd w:id="25"/>
     </w:p>
     <w:p>
       <w:pPr>
@@ -19781,139 +19809,139 @@
           <w:rFonts w:ascii="Book Antiqua" w:hAnsi="Book Antiqua"/>
         </w:rPr>
       </w:pPr>
-      <w:bookmarkStart w:id="27" w:name="_Toc508028325"/>
+      <w:bookmarkStart w:id="26" w:name="_Toc508028325"/>
       <w:r>
         <w:rPr>
           <w:rFonts w:ascii="Book Antiqua" w:hAnsi="Book Antiqua"/>
         </w:rPr>
         <w:t>Selección de datos.</w:t>
       </w:r>
+      <w:bookmarkEnd w:id="26"/>
+    </w:p>
+    <w:p>
+      <w:pPr>
+        <w:pStyle w:val="Prrafo"/>
+        <w:rPr>
+          <w:rFonts w:ascii="Book Antiqua" w:hAnsi="Book Antiqua"/>
+          <w:b w:val="0"/>
+        </w:rPr>
+      </w:pPr>
+      <w:r>
+        <w:rPr>
+          <w:rFonts w:ascii="Book Antiqua" w:hAnsi="Book Antiqua"/>
+          <w:b w:val="0"/>
+        </w:rPr>
+        <w:t xml:space="preserve">La fuente de donde obtendremos los datos es la red social Twitter, ya que, abarca mucha información de miles de usuarios. Esta información </w:t>
+      </w:r>
+      <w:r>
+        <w:rPr>
+          <w:rFonts w:ascii="Book Antiqua" w:hAnsi="Book Antiqua"/>
+          <w:b w:val="0"/>
+        </w:rPr>
+        <w:t>está</w:t>
+      </w:r>
+      <w:r>
+        <w:rPr>
+          <w:rFonts w:ascii="Book Antiqua" w:hAnsi="Book Antiqua"/>
+          <w:b w:val="0"/>
+        </w:rPr>
+        <w:t xml:space="preserve"> representada en distintos formatos, texto, imágenes, videos, etc. Nosotros utilizaremos la información en formato texto,</w:t>
+      </w:r>
+      <w:r>
+        <w:rPr>
+          <w:rFonts w:ascii="Book Antiqua" w:hAnsi="Book Antiqua"/>
+          <w:b w:val="0"/>
+        </w:rPr>
+        <w:t xml:space="preserve"> porque a la hora de procesar estos datos, al estar en formato plano y digitalizado, el </w:t>
+      </w:r>
+      <w:r>
+        <w:rPr>
+          <w:rFonts w:ascii="Book Antiqua" w:hAnsi="Book Antiqua"/>
+          <w:b w:val="0"/>
+        </w:rPr>
+        <w:t>procesamiento del lenguaje natural, será más provechoso.</w:t>
+      </w:r>
+      <w:r>
+        <w:rPr>
+          <w:rFonts w:ascii="Book Antiqua" w:hAnsi="Book Antiqua"/>
+          <w:b w:val="0"/>
+        </w:rPr>
+        <w:t xml:space="preserve"> </w:t>
+      </w:r>
+      <w:r>
+        <w:rPr>
+          <w:rFonts w:ascii="Book Antiqua" w:hAnsi="Book Antiqua"/>
+          <w:b w:val="0"/>
+        </w:rPr>
+        <w:t>Por este motivo, e</w:t>
+      </w:r>
+      <w:r>
+        <w:rPr>
+          <w:rFonts w:ascii="Book Antiqua" w:hAnsi="Book Antiqua"/>
+          <w:b w:val="0"/>
+        </w:rPr>
+        <w:t>l contenido que recogeremos</w:t>
+      </w:r>
+      <w:r>
+        <w:rPr>
+          <w:rFonts w:ascii="Book Antiqua" w:hAnsi="Book Antiqua"/>
+          <w:b w:val="0"/>
+        </w:rPr>
+        <w:t xml:space="preserve"> de la red social</w:t>
+      </w:r>
+      <w:r>
+        <w:rPr>
+          <w:rFonts w:ascii="Book Antiqua" w:hAnsi="Book Antiqua"/>
+          <w:b w:val="0"/>
+        </w:rPr>
+        <w:t>, serán: has</w:t>
+      </w:r>
+      <w:r>
+        <w:rPr>
+          <w:rFonts w:ascii="Book Antiqua" w:hAnsi="Book Antiqua"/>
+          <w:b w:val="0"/>
+        </w:rPr>
+        <w:t xml:space="preserve">htags, tweets, </w:t>
+      </w:r>
+      <w:proofErr w:type="spellStart"/>
+      <w:r>
+        <w:rPr>
+          <w:rFonts w:ascii="Book Antiqua" w:hAnsi="Book Antiqua"/>
+          <w:b w:val="0"/>
+        </w:rPr>
+        <w:t>retweets</w:t>
+      </w:r>
+      <w:proofErr w:type="spellEnd"/>
+      <w:r>
+        <w:rPr>
+          <w:rFonts w:ascii="Book Antiqua" w:hAnsi="Book Antiqua"/>
+          <w:b w:val="0"/>
+        </w:rPr>
+        <w:t xml:space="preserve"> y menciones</w:t>
+      </w:r>
+      <w:r>
+        <w:rPr>
+          <w:rFonts w:ascii="Book Antiqua" w:hAnsi="Book Antiqua"/>
+          <w:b w:val="0"/>
+        </w:rPr>
+        <w:t xml:space="preserve">. </w:t>
+      </w:r>
+    </w:p>
+    <w:p>
+      <w:pPr>
+        <w:pStyle w:val="Ttulo3"/>
+        <w:rPr>
+          <w:rFonts w:ascii="Book Antiqua" w:hAnsi="Book Antiqua"/>
+        </w:rPr>
+      </w:pPr>
+      <w:bookmarkStart w:id="27" w:name="_Toc508028326"/>
+      <w:r>
+        <w:rPr>
+          <w:rFonts w:ascii="Book Antiqua" w:hAnsi="Book Antiqua"/>
+        </w:rPr>
+        <w:t>Extracción de datos.</w:t>
+      </w:r>
       <w:bookmarkEnd w:id="27"/>
-    </w:p>
-    <w:p>
-      <w:pPr>
-        <w:pStyle w:val="Prrafo"/>
-        <w:rPr>
-          <w:rFonts w:ascii="Book Antiqua" w:hAnsi="Book Antiqua"/>
-          <w:b w:val="0"/>
-        </w:rPr>
-      </w:pPr>
-      <w:r>
-        <w:rPr>
-          <w:rFonts w:ascii="Book Antiqua" w:hAnsi="Book Antiqua"/>
-          <w:b w:val="0"/>
-        </w:rPr>
-        <w:t xml:space="preserve">La fuente de donde obtendremos los datos es la red social Twitter, ya que, abarca mucha información de miles de usuarios. Esta información </w:t>
-      </w:r>
-      <w:r>
-        <w:rPr>
-          <w:rFonts w:ascii="Book Antiqua" w:hAnsi="Book Antiqua"/>
-          <w:b w:val="0"/>
-        </w:rPr>
-        <w:t>está</w:t>
-      </w:r>
-      <w:r>
-        <w:rPr>
-          <w:rFonts w:ascii="Book Antiqua" w:hAnsi="Book Antiqua"/>
-          <w:b w:val="0"/>
-        </w:rPr>
-        <w:t xml:space="preserve"> representada en distintos formatos, texto, imágenes, videos, etc. Nosotros utilizaremos la información en formato texto,</w:t>
-      </w:r>
-      <w:r>
-        <w:rPr>
-          <w:rFonts w:ascii="Book Antiqua" w:hAnsi="Book Antiqua"/>
-          <w:b w:val="0"/>
-        </w:rPr>
-        <w:t xml:space="preserve"> porque a la hora de procesar estos datos, al estar en formato plano y digitalizado, el </w:t>
-      </w:r>
-      <w:r>
-        <w:rPr>
-          <w:rFonts w:ascii="Book Antiqua" w:hAnsi="Book Antiqua"/>
-          <w:b w:val="0"/>
-        </w:rPr>
-        <w:t>procesamiento del lenguaje natural, será más provechoso.</w:t>
-      </w:r>
-      <w:r>
-        <w:rPr>
-          <w:rFonts w:ascii="Book Antiqua" w:hAnsi="Book Antiqua"/>
-          <w:b w:val="0"/>
-        </w:rPr>
-        <w:t xml:space="preserve"> </w:t>
-      </w:r>
-      <w:r>
-        <w:rPr>
-          <w:rFonts w:ascii="Book Antiqua" w:hAnsi="Book Antiqua"/>
-          <w:b w:val="0"/>
-        </w:rPr>
-        <w:t>Por este motivo, e</w:t>
-      </w:r>
-      <w:r>
-        <w:rPr>
-          <w:rFonts w:ascii="Book Antiqua" w:hAnsi="Book Antiqua"/>
-          <w:b w:val="0"/>
-        </w:rPr>
-        <w:t>l contenido que recogeremos</w:t>
-      </w:r>
-      <w:r>
-        <w:rPr>
-          <w:rFonts w:ascii="Book Antiqua" w:hAnsi="Book Antiqua"/>
-          <w:b w:val="0"/>
-        </w:rPr>
-        <w:t xml:space="preserve"> de la red social</w:t>
-      </w:r>
-      <w:r>
-        <w:rPr>
-          <w:rFonts w:ascii="Book Antiqua" w:hAnsi="Book Antiqua"/>
-          <w:b w:val="0"/>
-        </w:rPr>
-        <w:t>, serán: has</w:t>
-      </w:r>
-      <w:r>
-        <w:rPr>
-          <w:rFonts w:ascii="Book Antiqua" w:hAnsi="Book Antiqua"/>
-          <w:b w:val="0"/>
-        </w:rPr>
-        <w:t xml:space="preserve">htags, tweets, </w:t>
-      </w:r>
-      <w:proofErr w:type="spellStart"/>
-      <w:r>
-        <w:rPr>
-          <w:rFonts w:ascii="Book Antiqua" w:hAnsi="Book Antiqua"/>
-          <w:b w:val="0"/>
-        </w:rPr>
-        <w:t>retweets</w:t>
-      </w:r>
-      <w:proofErr w:type="spellEnd"/>
-      <w:r>
-        <w:rPr>
-          <w:rFonts w:ascii="Book Antiqua" w:hAnsi="Book Antiqua"/>
-          <w:b w:val="0"/>
-        </w:rPr>
-        <w:t xml:space="preserve"> y menciones</w:t>
-      </w:r>
-      <w:r>
-        <w:rPr>
-          <w:rFonts w:ascii="Book Antiqua" w:hAnsi="Book Antiqua"/>
-          <w:b w:val="0"/>
-        </w:rPr>
-        <w:t xml:space="preserve">. </w:t>
-      </w:r>
-    </w:p>
-    <w:p>
-      <w:pPr>
-        <w:pStyle w:val="Ttulo3"/>
-        <w:rPr>
-          <w:rFonts w:ascii="Book Antiqua" w:hAnsi="Book Antiqua"/>
-        </w:rPr>
-      </w:pPr>
-      <w:bookmarkStart w:id="28" w:name="_Toc508028326"/>
-      <w:r>
-        <w:rPr>
-          <w:rFonts w:ascii="Book Antiqua" w:hAnsi="Book Antiqua"/>
-        </w:rPr>
-        <w:t>Extracción de datos.</w:t>
-      </w:r>
-      <w:bookmarkEnd w:id="28"/>
     </w:p>
     <w:p>
       <w:pPr>
@@ -20253,6 +20281,13 @@
         </w:rPr>
         <w:t>Para la autenticación en Twitter, haremos uso del código que se detalla a continuación</w:t>
       </w:r>
+      <w:r>
+        <w:rPr>
+          <w:rFonts w:ascii="Book Antiqua" w:hAnsi="Book Antiqua"/>
+          <w:b w:val="0"/>
+        </w:rPr>
+        <w:t>:</w:t>
+      </w:r>
     </w:p>
     <w:p>
       <w:pPr>
@@ -20260,25 +20295,49 @@
         <w:ind w:firstLine="0"/>
         <w:rPr>
           <w:rFonts w:ascii="Book Antiqua" w:hAnsi="Book Antiqua"/>
-        </w:rPr>
-      </w:pPr>
-      <w:r>
-        <w:rPr>
-          <w:rFonts w:ascii="Book Antiqua" w:hAnsi="Book Antiqua"/>
-        </w:rPr>
-        <w:t>(</w:t>
-      </w:r>
-      <w:r>
-        <w:rPr>
-          <w:rFonts w:ascii="Book Antiqua" w:hAnsi="Book Antiqua"/>
-        </w:rPr>
-        <w:t>Código</w:t>
-      </w:r>
-      <w:r>
-        <w:rPr>
-          <w:rFonts w:ascii="Book Antiqua" w:hAnsi="Book Antiqua"/>
-        </w:rPr>
-        <w:t>)</w:t>
+          <w:b w:val="0"/>
+        </w:rPr>
+      </w:pPr>
+      <w:r>
+        <w:rPr>
+          <w:rFonts w:ascii="Book Antiqua" w:hAnsi="Book Antiqua"/>
+          <w:b w:val="0"/>
+        </w:rPr>
+        <w:drawing>
+          <wp:inline distT="0" distB="0" distL="0" distR="0" wp14:anchorId="1518C10C" wp14:editId="348497CC">
+            <wp:extent cx="6273579" cy="4090107"/>
+            <wp:effectExtent l="0" t="0" r="0" b="0"/>
+            <wp:docPr id="1" name="Imagen 1"/>
+            <wp:cNvGraphicFramePr>
+              <a:graphicFrameLocks xmlns:a="http://schemas.openxmlformats.org/drawingml/2006/main" noChangeAspect="1"/>
+            </wp:cNvGraphicFramePr>
+            <a:graphic xmlns:a="http://schemas.openxmlformats.org/drawingml/2006/main">
+              <a:graphicData uri="http://schemas.openxmlformats.org/drawingml/2006/picture">
+                <pic:pic xmlns:pic="http://schemas.openxmlformats.org/drawingml/2006/picture">
+                  <pic:nvPicPr>
+                    <pic:cNvPr id="0" name=""/>
+                    <pic:cNvPicPr/>
+                  </pic:nvPicPr>
+                  <pic:blipFill>
+                    <a:blip r:embed="rId26"/>
+                    <a:stretch>
+                      <a:fillRect/>
+                    </a:stretch>
+                  </pic:blipFill>
+                  <pic:spPr>
+                    <a:xfrm>
+                      <a:off x="0" y="0"/>
+                      <a:ext cx="6275757" cy="4091527"/>
+                    </a:xfrm>
+                    <a:prstGeom prst="rect">
+                      <a:avLst/>
+                    </a:prstGeom>
+                  </pic:spPr>
+                </pic:pic>
+              </a:graphicData>
+            </a:graphic>
+          </wp:inline>
+        </w:drawing>
       </w:r>
     </w:p>
     <w:p>
@@ -20290,12 +20349,38 @@
           <w:b w:val="0"/>
         </w:rPr>
       </w:pPr>
-      <w:r>
-        <w:rPr>
-          <w:rFonts w:ascii="Book Antiqua" w:hAnsi="Book Antiqua"/>
-          <w:b w:val="0"/>
-        </w:rPr>
-        <w:t>Una vez ejecutado el código, se abrirá una pestaña en el navegador, solicitando el acceso a la aplicación, pulsaremos “permitir acceso” y nos devolverá un PIN. Este PIN, es el que introducimos por consola en RStudio, y con eso se nos creará el fichero “</w:t>
+    </w:p>
+    <w:p>
+      <w:pPr>
+        <w:pStyle w:val="Prrafo"/>
+        <w:ind w:firstLine="0"/>
+        <w:rPr>
+          <w:rFonts w:ascii="Book Antiqua" w:hAnsi="Book Antiqua"/>
+          <w:b w:val="0"/>
+        </w:rPr>
+      </w:pPr>
+      <w:r>
+        <w:rPr>
+          <w:rFonts w:ascii="Book Antiqua" w:hAnsi="Book Antiqua"/>
+          <w:b w:val="0"/>
+        </w:rPr>
+        <w:t xml:space="preserve">Una vez ejecutado el código, se abrirá una pestaña en el navegador, </w:t>
+      </w:r>
+      <w:proofErr w:type="gramStart"/>
+      <w:r>
+        <w:rPr>
+          <w:rFonts w:ascii="Book Antiqua" w:hAnsi="Book Antiqua"/>
+          <w:b w:val="0"/>
+        </w:rPr>
+        <w:t>solicitando</w:t>
+      </w:r>
+      <w:proofErr w:type="gramEnd"/>
+      <w:r>
+        <w:rPr>
+          <w:rFonts w:ascii="Book Antiqua" w:hAnsi="Book Antiqua"/>
+          <w:b w:val="0"/>
+        </w:rPr>
+        <w:t xml:space="preserve"> el acceso a la aplicación, pulsaremos “permitir acceso” y nos devolverá un PIN. Este PIN, es el que introducimos por consola en RStudio, y con eso se nos creará el fichero “</w:t>
       </w:r>
       <w:proofErr w:type="spellStart"/>
       <w:r>
@@ -20337,14 +20422,14 @@
           <w:rFonts w:ascii="Book Antiqua" w:hAnsi="Book Antiqua"/>
         </w:rPr>
       </w:pPr>
-      <w:bookmarkStart w:id="29" w:name="_Toc508028327"/>
+      <w:bookmarkStart w:id="28" w:name="_Toc508028327"/>
       <w:r>
         <w:rPr>
           <w:rFonts w:ascii="Book Antiqua" w:hAnsi="Book Antiqua"/>
         </w:rPr>
         <w:t>Tratamiento de los datos obtenidos</w:t>
       </w:r>
-      <w:bookmarkEnd w:id="29"/>
+      <w:bookmarkEnd w:id="28"/>
     </w:p>
     <w:p>
       <w:pPr>
@@ -20475,7 +20560,16 @@
           <w:b w:val="0"/>
           <w:szCs w:val="28"/>
         </w:rPr>
-        <w:t xml:space="preserve">en un dataframe, que es una estructura similar a una matriz, pero que a diferencia de esta, permite tener en cada columna un tipo distinto de dato. Teniendo </w:t>
+        <w:t xml:space="preserve">en un dataframe, que es una estructura similar a una matriz, pero que a diferencia de esta, </w:t>
+      </w:r>
+      <w:r>
+        <w:rPr>
+          <w:rFonts w:ascii="Book Antiqua" w:hAnsi="Book Antiqua"/>
+          <w:b w:val="0"/>
+          <w:szCs w:val="28"/>
+        </w:rPr>
+        <w:lastRenderedPageBreak/>
+        <w:t xml:space="preserve">permite tener en cada columna un tipo distinto de dato. Teniendo </w:t>
       </w:r>
       <w:r>
         <w:rPr>
@@ -20919,15 +21013,14 @@
           <w:rFonts w:ascii="Book Antiqua" w:hAnsi="Book Antiqua"/>
         </w:rPr>
       </w:pPr>
-      <w:bookmarkStart w:id="30" w:name="_Toc508028328"/>
-      <w:r>
-        <w:rPr>
-          <w:rFonts w:ascii="Book Antiqua" w:hAnsi="Book Antiqua"/>
-        </w:rPr>
-        <w:lastRenderedPageBreak/>
+      <w:bookmarkStart w:id="29" w:name="_Toc508028328"/>
+      <w:r>
+        <w:rPr>
+          <w:rFonts w:ascii="Book Antiqua" w:hAnsi="Book Antiqua"/>
+        </w:rPr>
         <w:t>Análisis de los datos</w:t>
       </w:r>
-      <w:bookmarkEnd w:id="30"/>
+      <w:bookmarkEnd w:id="29"/>
     </w:p>
     <w:p>
       <w:pPr>
@@ -21111,7 +21204,6 @@
         </w:rPr>
         <w:t xml:space="preserve">, las  </w:t>
       </w:r>
-      <w:proofErr w:type="gramStart"/>
       <w:r>
         <w:rPr>
           <w:rFonts w:ascii="Book Antiqua" w:hAnsi="Book Antiqua" w:cs="Times New Roman"/>
@@ -21128,9 +21220,8 @@
           <w:sz w:val="28"/>
           <w:szCs w:val="28"/>
         </w:rPr>
-        <w:t>(</w:t>
-      </w:r>
-      <w:proofErr w:type="gramEnd"/>
+        <w:t xml:space="preserve"> </w:t>
+      </w:r>
       <w:r>
         <w:rPr>
           <w:rFonts w:ascii="Book Antiqua" w:hAnsi="Book Antiqua" w:cs="Times New Roman"/>
@@ -21138,7 +21229,7 @@
           <w:sz w:val="28"/>
           <w:szCs w:val="28"/>
         </w:rPr>
-        <w:t xml:space="preserve">menor que cero) </w:t>
+        <w:t xml:space="preserve">(menor que cero) </w:t>
       </w:r>
       <w:r>
         <w:rPr>
@@ -21211,14 +21302,172 @@
           <w:rFonts w:ascii="Book Antiqua" w:hAnsi="Book Antiqua"/>
         </w:rPr>
       </w:pPr>
-      <w:bookmarkStart w:id="31" w:name="_Toc508028329"/>
-      <w:r>
-        <w:rPr>
-          <w:rFonts w:ascii="Book Antiqua" w:hAnsi="Book Antiqua"/>
-        </w:rPr>
+      <w:bookmarkStart w:id="30" w:name="_Toc508028329"/>
+      <w:r>
+        <w:rPr>
+          <w:rFonts w:ascii="Book Antiqua" w:hAnsi="Book Antiqua"/>
+        </w:rPr>
+        <w:lastRenderedPageBreak/>
         <w:t>Alertas enviadas</w:t>
       </w:r>
+      <w:bookmarkEnd w:id="30"/>
+    </w:p>
+    <w:p>
+      <w:pPr>
+        <w:pStyle w:val="Prrafo"/>
+        <w:rPr>
+          <w:b w:val="0"/>
+        </w:rPr>
+      </w:pPr>
+      <w:r>
+        <w:rPr>
+          <w:b w:val="0"/>
+        </w:rPr>
+        <w:t>A la hora de realizar las alertas se ha optado por realizarlas vía correo electrónico. Mediante la utilización de</w:t>
+      </w:r>
+      <w:r>
+        <w:rPr>
+          <w:b w:val="0"/>
+        </w:rPr>
+        <w:t xml:space="preserve"> la librería “</w:t>
+      </w:r>
+      <w:proofErr w:type="spellStart"/>
+      <w:r>
+        <w:rPr>
+          <w:b w:val="0"/>
+        </w:rPr>
+        <w:t>mailR</w:t>
+      </w:r>
+      <w:proofErr w:type="spellEnd"/>
+      <w:r>
+        <w:rPr>
+          <w:b w:val="0"/>
+        </w:rPr>
+        <w:t>”, la cual permite el envío de correos electrónicos co</w:t>
+      </w:r>
+      <w:bookmarkStart w:id="31" w:name="_GoBack"/>
       <w:bookmarkEnd w:id="31"/>
+      <w:r>
+        <w:rPr>
+          <w:b w:val="0"/>
+        </w:rPr>
+        <w:t>n lenguaje R.</w:t>
+      </w:r>
+    </w:p>
+    <w:p>
+      <w:pPr>
+        <w:pStyle w:val="Prrafo"/>
+      </w:pPr>
+      <w:r>
+        <w:t>Código del servidor:</w:t>
+      </w:r>
+    </w:p>
+    <w:p>
+      <w:pPr>
+        <w:pStyle w:val="Prrafo"/>
+      </w:pPr>
+    </w:p>
+    <w:p>
+      <w:pPr>
+        <w:pStyle w:val="Prrafo"/>
+      </w:pPr>
+      <w:r>
+        <w:drawing>
+          <wp:inline distT="0" distB="0" distL="0" distR="0" wp14:anchorId="2BBD5982" wp14:editId="06B439AD">
+            <wp:extent cx="6359841" cy="2886324"/>
+            <wp:effectExtent l="0" t="0" r="0" b="0"/>
+            <wp:docPr id="2" name="Imagen 2"/>
+            <wp:cNvGraphicFramePr>
+              <a:graphicFrameLocks xmlns:a="http://schemas.openxmlformats.org/drawingml/2006/main" noChangeAspect="1"/>
+            </wp:cNvGraphicFramePr>
+            <a:graphic xmlns:a="http://schemas.openxmlformats.org/drawingml/2006/main">
+              <a:graphicData uri="http://schemas.openxmlformats.org/drawingml/2006/picture">
+                <pic:pic xmlns:pic="http://schemas.openxmlformats.org/drawingml/2006/picture">
+                  <pic:nvPicPr>
+                    <pic:cNvPr id="0" name=""/>
+                    <pic:cNvPicPr/>
+                  </pic:nvPicPr>
+                  <pic:blipFill>
+                    <a:blip r:embed="rId27"/>
+                    <a:stretch>
+                      <a:fillRect/>
+                    </a:stretch>
+                  </pic:blipFill>
+                  <pic:spPr>
+                    <a:xfrm>
+                      <a:off x="0" y="0"/>
+                      <a:ext cx="6366260" cy="2889237"/>
+                    </a:xfrm>
+                    <a:prstGeom prst="rect">
+                      <a:avLst/>
+                    </a:prstGeom>
+                  </pic:spPr>
+                </pic:pic>
+              </a:graphicData>
+            </a:graphic>
+          </wp:inline>
+        </w:drawing>
+      </w:r>
+    </w:p>
+    <w:p>
+      <w:pPr>
+        <w:pStyle w:val="Prrafo"/>
+      </w:pPr>
+    </w:p>
+    <w:p>
+      <w:pPr>
+        <w:pStyle w:val="Prrafo"/>
+      </w:pPr>
+      <w:r>
+        <w:t xml:space="preserve">Código </w:t>
+      </w:r>
+      <w:proofErr w:type="spellStart"/>
+      <w:r>
+        <w:t>ui.R</w:t>
+      </w:r>
+      <w:proofErr w:type="spellEnd"/>
+    </w:p>
+    <w:p>
+      <w:pPr>
+        <w:pStyle w:val="Prrafo"/>
+      </w:pPr>
+      <w:r>
+        <w:drawing>
+          <wp:inline distT="0" distB="0" distL="0" distR="0" wp14:anchorId="38E78557" wp14:editId="28971557">
+            <wp:extent cx="4915926" cy="485029"/>
+            <wp:effectExtent l="0" t="0" r="0" b="0"/>
+            <wp:docPr id="4" name="Imagen 4"/>
+            <wp:cNvGraphicFramePr>
+              <a:graphicFrameLocks xmlns:a="http://schemas.openxmlformats.org/drawingml/2006/main" noChangeAspect="1"/>
+            </wp:cNvGraphicFramePr>
+            <a:graphic xmlns:a="http://schemas.openxmlformats.org/drawingml/2006/main">
+              <a:graphicData uri="http://schemas.openxmlformats.org/drawingml/2006/picture">
+                <pic:pic xmlns:pic="http://schemas.openxmlformats.org/drawingml/2006/picture">
+                  <pic:nvPicPr>
+                    <pic:cNvPr id="0" name=""/>
+                    <pic:cNvPicPr/>
+                  </pic:nvPicPr>
+                  <pic:blipFill>
+                    <a:blip r:embed="rId28"/>
+                    <a:stretch>
+                      <a:fillRect/>
+                    </a:stretch>
+                  </pic:blipFill>
+                  <pic:spPr>
+                    <a:xfrm>
+                      <a:off x="0" y="0"/>
+                      <a:ext cx="4914620" cy="484900"/>
+                    </a:xfrm>
+                    <a:prstGeom prst="rect">
+                      <a:avLst/>
+                    </a:prstGeom>
+                  </pic:spPr>
+                </pic:pic>
+              </a:graphicData>
+            </a:graphic>
+          </wp:inline>
+        </w:drawing>
+      </w:r>
     </w:p>
     <w:p>
       <w:pPr>
@@ -21431,6 +21680,7 @@
           <w:rFonts w:ascii="Book Antiqua" w:hAnsi="Book Antiqua"/>
           <w:szCs w:val="28"/>
         </w:rPr>
+        <w:lastRenderedPageBreak/>
         <w:t>plyr</w:t>
       </w:r>
       <w:proofErr w:type="spellEnd"/>
@@ -21547,7 +21797,6 @@
           <w:sz w:val="32"/>
           <w:szCs w:val="32"/>
         </w:rPr>
-        <w:lastRenderedPageBreak/>
         <w:t>Sistema de Análisis de Sentimientos</w:t>
       </w:r>
     </w:p>
@@ -22438,7 +22687,7 @@
                 <w:sz w:val="22"/>
                 <w:szCs w:val="22"/>
               </w:rPr>
-              <w:t xml:space="preserve">Testear, validar e integrar en una sola herramienta, un sistema de </w:t>
+              <w:t xml:space="preserve">Testear, validar e integrar en una sola herramienta, un sistema de alerta y un </w:t>
             </w:r>
             <w:r>
               <w:rPr>
@@ -22447,7 +22696,7 @@
                 <w:szCs w:val="22"/>
               </w:rPr>
               <w:lastRenderedPageBreak/>
-              <w:t>alerta y un sistema de análisis de sentimientos.</w:t>
+              <w:t>sistema de análisis de sentimientos.</w:t>
             </w:r>
           </w:p>
         </w:tc>
@@ -25691,7 +25940,6 @@
                         <w:rFonts w:ascii="Book Antiqua" w:hAnsi="Book Antiqua"/>
                         <w:noProof/>
                       </w:rPr>
-                      <w:lastRenderedPageBreak/>
                       <w:t xml:space="preserve">[9] </w:t>
                     </w:r>
                   </w:p>
@@ -25751,6 +25999,7 @@
                         <w:rFonts w:ascii="Book Antiqua" w:hAnsi="Book Antiqua"/>
                         <w:noProof/>
                       </w:rPr>
+                      <w:lastRenderedPageBreak/>
                       <w:t xml:space="preserve">[10] </w:t>
                     </w:r>
                   </w:p>
@@ -26423,16 +26672,7 @@
                         <w:noProof/>
                         <w:lang w:val="en-US"/>
                       </w:rPr>
-                      <w:t xml:space="preserve">L. M. Camarinha-Matos y H. Afsarmanesh, </w:t>
-                    </w:r>
-                    <w:r>
-                      <w:rPr>
-                        <w:rFonts w:ascii="Book Antiqua" w:hAnsi="Book Antiqua"/>
-                        <w:noProof/>
-                        <w:lang w:val="en-US"/>
-                      </w:rPr>
-                      <w:lastRenderedPageBreak/>
-                      <w:t xml:space="preserve">«Collaborative networks: a new scientific discipline,» </w:t>
+                      <w:t xml:space="preserve">L. M. Camarinha-Matos y H. Afsarmanesh, «Collaborative networks: a new scientific discipline,» </w:t>
                     </w:r>
                     <w:r>
                       <w:rPr>
@@ -26482,7 +26722,6 @@
                         <w:rFonts w:ascii="Book Antiqua" w:hAnsi="Book Antiqua"/>
                         <w:noProof/>
                       </w:rPr>
-                      <w:lastRenderedPageBreak/>
                       <w:t xml:space="preserve">[20] </w:t>
                     </w:r>
                   </w:p>
@@ -26585,7 +26824,15 @@
                         <w:rFonts w:ascii="Book Antiqua" w:hAnsi="Book Antiqua"/>
                         <w:noProof/>
                       </w:rPr>
-                      <w:t xml:space="preserve">J. Rosales, F. Campos, V. C{\'o}rdova, C. Matos, J. Corimanya, W. Palomino y J. Castillo, «UNA PROPUESTA DE MODELO DE DIFUSI{\'O}N DE ALERTA TEMPRANA PARA DESLIZAMIENTOS DE TIERRA EN EL PER{\'U} USANDO LA TELEVISI{\'O}N DIGITAL TERRESTRE,» </w:t>
+                      <w:t xml:space="preserve">J. Rosales, F. Campos, V. C{\'o}rdova, C. Matos, J. Corimanya, W. Palomino y J. Castillo, «UNA PROPUESTA DE MODELO DE </w:t>
+                    </w:r>
+                    <w:r>
+                      <w:rPr>
+                        <w:rFonts w:ascii="Book Antiqua" w:hAnsi="Book Antiqua"/>
+                        <w:noProof/>
+                      </w:rPr>
+                      <w:lastRenderedPageBreak/>
+                      <w:t xml:space="preserve">DIFUSI{\'O}N DE ALERTA TEMPRANA PARA DESLIZAMIENTOS DE TIERRA EN EL PER{\'U} USANDO LA TELEVISI{\'O}N DIGITAL TERRESTRE,» </w:t>
                     </w:r>
                     <w:r>
                       <w:rPr>
@@ -26633,6 +26880,7 @@
                         <w:rFonts w:ascii="Book Antiqua" w:hAnsi="Book Antiqua"/>
                         <w:noProof/>
                       </w:rPr>
+                      <w:lastRenderedPageBreak/>
                       <w:t xml:space="preserve">[22] </w:t>
                     </w:r>
                   </w:p>
@@ -27063,7 +27311,6 @@
                         <w:rFonts w:ascii="Book Antiqua" w:hAnsi="Book Antiqua"/>
                         <w:noProof/>
                       </w:rPr>
-                      <w:lastRenderedPageBreak/>
                       <w:t xml:space="preserve">[28] </w:t>
                     </w:r>
                   </w:p>
@@ -27345,7 +27592,15 @@
                         <w:rFonts w:ascii="Book Antiqua" w:hAnsi="Book Antiqua"/>
                         <w:noProof/>
                       </w:rPr>
-                      <w:t xml:space="preserve">M. A. A. Coll, «Sistemas de Alerta Temprana (SAT) para la Reducci{\'o}n del Riesgo de Inundaciones S{\'u}bitas y Fen{\'o}menos Atmosf{\'e}ricos en el {\'A}rea Metropolitana de Barranquilla,» </w:t>
+                      <w:t xml:space="preserve">M. A. A. Coll, «Sistemas de Alerta Temprana (SAT) para la Reducci{\'o}n del Riesgo de Inundaciones S{\'u}bitas y </w:t>
+                    </w:r>
+                    <w:r>
+                      <w:rPr>
+                        <w:rFonts w:ascii="Book Antiqua" w:hAnsi="Book Antiqua"/>
+                        <w:noProof/>
+                      </w:rPr>
+                      <w:lastRenderedPageBreak/>
+                      <w:t xml:space="preserve">Fen{\'o}menos Atmosf{\'e}ricos en el {\'A}rea Metropolitana de Barranquilla,» </w:t>
                     </w:r>
                     <w:r>
                       <w:rPr>
@@ -27393,6 +27648,7 @@
                         <w:rFonts w:ascii="Book Antiqua" w:hAnsi="Book Antiqua"/>
                         <w:noProof/>
                       </w:rPr>
+                      <w:lastRenderedPageBreak/>
                       <w:t xml:space="preserve">[33] </w:t>
                     </w:r>
                   </w:p>
@@ -27686,16 +27942,7 @@
                         <w:noProof/>
                         <w:lang w:val="en-US"/>
                       </w:rPr>
-                      <w:t xml:space="preserve">vol. 38, nº 12, pp. 14799-14804, </w:t>
-                    </w:r>
-                    <w:r>
-                      <w:rPr>
-                        <w:rFonts w:ascii="Book Antiqua" w:hAnsi="Book Antiqua"/>
-                        <w:noProof/>
-                        <w:lang w:val="en-US"/>
-                      </w:rPr>
-                      <w:lastRenderedPageBreak/>
-                      <w:t xml:space="preserve">2011. </w:t>
+                      <w:t xml:space="preserve">vol. 38, nº 12, pp. 14799-14804, 2011. </w:t>
                     </w:r>
                   </w:p>
                 </w:tc>
@@ -27727,7 +27974,6 @@
                         <w:rFonts w:ascii="Book Antiqua" w:hAnsi="Book Antiqua"/>
                         <w:noProof/>
                       </w:rPr>
-                      <w:lastRenderedPageBreak/>
                       <w:t xml:space="preserve">[37] </w:t>
                     </w:r>
                   </w:p>
@@ -28079,6 +28325,7 @@
                         <w:rFonts w:ascii="Book Antiqua" w:hAnsi="Book Antiqua"/>
                         <w:noProof/>
                       </w:rPr>
+                      <w:lastRenderedPageBreak/>
                       <w:t xml:space="preserve">[42] </w:t>
                     </w:r>
                   </w:p>
@@ -28337,16 +28584,7 @@
                         <w:noProof/>
                         <w:lang w:val="en-US"/>
                       </w:rPr>
-                      <w:t xml:space="preserve">J. M.-M. K. L.-O. H. L.-A. M. Á. R.-G. María del Pilar Salas-Zárate y R. Valencia-García, «Sentiment Analysis on Tweets about Diabetes: An Aspect-Level </w:t>
-                    </w:r>
-                    <w:r>
-                      <w:rPr>
-                        <w:rFonts w:ascii="Book Antiqua" w:hAnsi="Book Antiqua"/>
-                        <w:noProof/>
-                        <w:lang w:val="en-US"/>
-                      </w:rPr>
-                      <w:lastRenderedPageBreak/>
-                      <w:t xml:space="preserve">Approach, Computational and Mathematical Methods in Medicine,» 2017. </w:t>
+                      <w:t xml:space="preserve">J. M.-M. K. L.-O. H. L.-A. M. Á. R.-G. María del Pilar Salas-Zárate y R. Valencia-García, «Sentiment Analysis on Tweets about Diabetes: An Aspect-Level Approach, Computational and Mathematical Methods in Medicine,» 2017. </w:t>
                     </w:r>
                   </w:p>
                 </w:tc>
@@ -28378,7 +28616,6 @@
                         <w:rFonts w:ascii="Book Antiqua" w:hAnsi="Book Antiqua"/>
                         <w:noProof/>
                       </w:rPr>
-                      <w:lastRenderedPageBreak/>
                       <w:t xml:space="preserve">[46] </w:t>
                     </w:r>
                   </w:p>
@@ -28871,10 +29108,10 @@
           <w:szCs w:val="64"/>
           <w:lang w:val="en-US"/>
         </w:rPr>
+        <w:lastRenderedPageBreak/>
         <w:br w:type="page"/>
       </w:r>
     </w:p>
-    <w:bookmarkEnd w:id="0"/>
     <w:p>
       <w:pPr>
         <w:pStyle w:val="Bibliografa"/>
@@ -28987,7 +29224,7 @@
         <w:noProof/>
         <w:lang w:val="es-ES"/>
       </w:rPr>
-      <w:t>12</w:t>
+      <w:t>34</w:t>
     </w:r>
     <w:r>
       <w:rPr>
@@ -36885,7 +37122,7 @@
 </file>
 
 <file path=customXml/itemProps2.xml><?xml version="1.0" encoding="utf-8"?>
-<ds:datastoreItem xmlns:ds="http://schemas.openxmlformats.org/officeDocument/2006/customXml" ds:itemID="{84D42017-CEC4-4AA6-ADB2-CC749CB782B1}">
+<ds:datastoreItem xmlns:ds="http://schemas.openxmlformats.org/officeDocument/2006/customXml" ds:itemID="{A56D241A-F95C-4667-BA12-9BA0ACB5B624}">
   <ds:schemaRefs>
     <ds:schemaRef ds:uri="http://schemas.openxmlformats.org/officeDocument/2006/bibliography"/>
   </ds:schemaRefs>

</xml_diff>

<commit_message>
Añadiendo descripción de tratamiento de datos
</commit_message>
<xml_diff>
--- a/Memoria_TFG.docx
+++ b/Memoria_TFG.docx
@@ -313,7 +313,7 @@
           <w:szCs w:val="40"/>
           <w:lang w:val="es-ES" w:eastAsia="en-US"/>
         </w:rPr>
-        <w:t>14</w:t>
+        <w:t>29</w:t>
       </w:r>
       <w:r>
         <w:rPr>
@@ -20302,6 +20302,8 @@
         <w:rPr>
           <w:rFonts w:ascii="Book Antiqua" w:hAnsi="Book Antiqua"/>
           <w:b w:val="0"/>
+          <w:noProof/>
+          <w:lang w:val="es-ES"/>
         </w:rPr>
         <w:drawing>
           <wp:inline distT="0" distB="0" distL="0" distR="0" wp14:anchorId="1518C10C" wp14:editId="348497CC">
@@ -20364,23 +20366,7 @@
           <w:rFonts w:ascii="Book Antiqua" w:hAnsi="Book Antiqua"/>
           <w:b w:val="0"/>
         </w:rPr>
-        <w:t xml:space="preserve">Una vez ejecutado el código, se abrirá una pestaña en el navegador, </w:t>
-      </w:r>
-      <w:proofErr w:type="gramStart"/>
-      <w:r>
-        <w:rPr>
-          <w:rFonts w:ascii="Book Antiqua" w:hAnsi="Book Antiqua"/>
-          <w:b w:val="0"/>
-        </w:rPr>
-        <w:t>solicitando</w:t>
-      </w:r>
-      <w:proofErr w:type="gramEnd"/>
-      <w:r>
-        <w:rPr>
-          <w:rFonts w:ascii="Book Antiqua" w:hAnsi="Book Antiqua"/>
-          <w:b w:val="0"/>
-        </w:rPr>
-        <w:t xml:space="preserve"> el acceso a la aplicación, pulsaremos “permitir acceso” y nos devolverá un PIN. Este PIN, es el que introducimos por consola en RStudio, y con eso se nos creará el fichero “</w:t>
+        <w:t>Una vez ejecutado el código, se abrirá una pestaña en el navegador, solicitando el acceso a la aplicación, pulsaremos “permitir acceso” y nos devolverá un PIN. Este PIN, es el que introducimos por consola en RStudio, y con eso se nos creará el fichero “</w:t>
       </w:r>
       <w:proofErr w:type="spellStart"/>
       <w:r>
@@ -20503,18 +20489,16 @@
           <w:b w:val="0"/>
           <w:szCs w:val="28"/>
         </w:rPr>
-        <w:t xml:space="preserve"> 2. Limpiar los datos obtenidos en la extracción, 3. Construir un corpus, 4. Tratamiento sintáctico. 5 Crear una matriz de términos</w:t>
-      </w:r>
-      <w:proofErr w:type="gramStart"/>
-      <w:r>
-        <w:rPr>
-          <w:rFonts w:ascii="Book Antiqua" w:hAnsi="Book Antiqua"/>
-          <w:b w:val="0"/>
-          <w:szCs w:val="28"/>
-        </w:rPr>
-        <w:t>, …</w:t>
-      </w:r>
-      <w:proofErr w:type="gramEnd"/>
+        <w:t xml:space="preserve"> 2. Limpiar los datos obtenidos en la extracción, 3. Construir un corpus, 4. Tratamiento sintáctico. 5</w:t>
+      </w:r>
+      <w:r>
+        <w:rPr>
+          <w:rFonts w:ascii="Book Antiqua" w:hAnsi="Book Antiqua"/>
+          <w:b w:val="0"/>
+          <w:szCs w:val="28"/>
+        </w:rPr>
+        <w:t xml:space="preserve"> Crear una matriz de términos</w:t>
+      </w:r>
     </w:p>
     <w:p>
       <w:pPr>
@@ -20726,9 +20710,97 @@
           <w:b w:val="0"/>
           <w:szCs w:val="28"/>
         </w:rPr>
-        <w:t xml:space="preserve"> de puntuación, números, etc. Utilizaremos el método </w:t>
+        <w:t xml:space="preserve"> de puntuación, números y duplicados.</w:t>
+      </w:r>
+      <w:r>
+        <w:rPr>
+          <w:rFonts w:ascii="Book Antiqua" w:hAnsi="Book Antiqua"/>
+          <w:b w:val="0"/>
+          <w:szCs w:val="28"/>
+        </w:rPr>
+        <w:t xml:space="preserve"> </w:t>
+      </w:r>
+      <w:r>
+        <w:rPr>
+          <w:rFonts w:ascii="Book Antiqua" w:hAnsi="Book Antiqua"/>
+          <w:b w:val="0"/>
+          <w:szCs w:val="28"/>
+        </w:rPr>
+        <w:t xml:space="preserve">Para eliminar los duplicados haremos uso de la </w:t>
+      </w:r>
+      <w:r>
+        <w:rPr>
+          <w:rFonts w:ascii="Book Antiqua" w:hAnsi="Book Antiqua"/>
+          <w:b w:val="0"/>
+          <w:szCs w:val="28"/>
+        </w:rPr>
+        <w:t xml:space="preserve"> función </w:t>
       </w:r>
       <w:proofErr w:type="spellStart"/>
+      <w:proofErr w:type="gramStart"/>
+      <w:r>
+        <w:rPr>
+          <w:rFonts w:ascii="Book Antiqua" w:hAnsi="Book Antiqua"/>
+          <w:b w:val="0"/>
+          <w:szCs w:val="28"/>
+        </w:rPr>
+        <w:t>subset</w:t>
+      </w:r>
+      <w:proofErr w:type="spellEnd"/>
+      <w:r>
+        <w:rPr>
+          <w:rFonts w:ascii="Book Antiqua" w:hAnsi="Book Antiqua"/>
+          <w:b w:val="0"/>
+          <w:szCs w:val="28"/>
+        </w:rPr>
+        <w:t>(</w:t>
+      </w:r>
+      <w:proofErr w:type="gramEnd"/>
+      <w:r>
+        <w:rPr>
+          <w:rFonts w:ascii="Book Antiqua" w:hAnsi="Book Antiqua"/>
+          <w:b w:val="0"/>
+          <w:szCs w:val="28"/>
+        </w:rPr>
+        <w:t xml:space="preserve">), </w:t>
+      </w:r>
+      <w:bookmarkStart w:id="29" w:name="_GoBack"/>
+      <w:bookmarkEnd w:id="29"/>
+      <w:r>
+        <w:rPr>
+          <w:rFonts w:ascii="Book Antiqua" w:hAnsi="Book Antiqua"/>
+          <w:b w:val="0"/>
+          <w:szCs w:val="28"/>
+        </w:rPr>
+        <w:t>combinado con la función !</w:t>
+      </w:r>
+      <w:proofErr w:type="spellStart"/>
+      <w:r>
+        <w:rPr>
+          <w:rFonts w:ascii="Book Antiqua" w:hAnsi="Book Antiqua"/>
+          <w:b w:val="0"/>
+          <w:szCs w:val="28"/>
+        </w:rPr>
+        <w:t>duplicated</w:t>
+      </w:r>
+      <w:proofErr w:type="spellEnd"/>
+      <w:r>
+        <w:rPr>
+          <w:rFonts w:ascii="Book Antiqua" w:hAnsi="Book Antiqua"/>
+          <w:b w:val="0"/>
+          <w:szCs w:val="28"/>
+        </w:rPr>
+        <w:t>().También u</w:t>
+      </w:r>
+      <w:r>
+        <w:rPr>
+          <w:rFonts w:ascii="Book Antiqua" w:hAnsi="Book Antiqua"/>
+          <w:b w:val="0"/>
+          <w:szCs w:val="28"/>
+        </w:rPr>
+        <w:t xml:space="preserve">tilizaremos el método </w:t>
+      </w:r>
+      <w:proofErr w:type="spellStart"/>
       <w:r>
         <w:rPr>
           <w:rFonts w:ascii="Book Antiqua" w:hAnsi="Book Antiqua"/>
@@ -20796,25 +20868,63 @@
           <w:b w:val="0"/>
           <w:szCs w:val="28"/>
         </w:rPr>
-        <w:t>”</w:t>
-      </w:r>
-      <w:proofErr w:type="gramStart"/>
-      <w:r>
-        <w:rPr>
-          <w:rFonts w:ascii="Book Antiqua" w:hAnsi="Book Antiqua"/>
-          <w:b w:val="0"/>
-          <w:szCs w:val="28"/>
-        </w:rPr>
-        <w:t>,variable</w:t>
-      </w:r>
-      <w:proofErr w:type="gramEnd"/>
-      <w:r>
-        <w:rPr>
-          <w:rFonts w:ascii="Book Antiqua" w:hAnsi="Book Antiqua"/>
-          <w:b w:val="0"/>
-          <w:szCs w:val="28"/>
-        </w:rPr>
-        <w:t>),</w:t>
+        <w:t>”,variable). E</w:t>
+      </w:r>
+      <w:r>
+        <w:rPr>
+          <w:rFonts w:ascii="Book Antiqua" w:hAnsi="Book Antiqua"/>
+          <w:b w:val="0"/>
+          <w:szCs w:val="28"/>
+        </w:rPr>
+        <w:t>sta función</w:t>
+      </w:r>
+      <w:r>
+        <w:rPr>
+          <w:rFonts w:ascii="Book Antiqua" w:hAnsi="Book Antiqua"/>
+          <w:b w:val="0"/>
+          <w:szCs w:val="28"/>
+        </w:rPr>
+        <w:t xml:space="preserve">, </w:t>
+      </w:r>
+      <w:r>
+        <w:rPr>
+          <w:rFonts w:ascii="Book Antiqua" w:hAnsi="Book Antiqua"/>
+          <w:b w:val="0"/>
+          <w:szCs w:val="28"/>
+        </w:rPr>
+        <w:t xml:space="preserve">permite eliminar contenido de dentro de una variable, </w:t>
+      </w:r>
+      <w:r>
+        <w:rPr>
+          <w:rFonts w:ascii="Book Antiqua" w:hAnsi="Book Antiqua"/>
+          <w:b w:val="0"/>
+          <w:szCs w:val="28"/>
+        </w:rPr>
+        <w:t xml:space="preserve">le pasamos </w:t>
+      </w:r>
+      <w:r>
+        <w:rPr>
+          <w:rFonts w:ascii="Book Antiqua" w:hAnsi="Book Antiqua"/>
+          <w:b w:val="0"/>
+          <w:szCs w:val="28"/>
+        </w:rPr>
+        <w:t>tres</w:t>
+      </w:r>
+      <w:r>
+        <w:rPr>
+          <w:rFonts w:ascii="Book Antiqua" w:hAnsi="Book Antiqua"/>
+          <w:b w:val="0"/>
+          <w:szCs w:val="28"/>
+        </w:rPr>
+        <w:t xml:space="preserve"> parámetros</w:t>
+      </w:r>
+      <w:r>
+        <w:rPr>
+          <w:rFonts w:ascii="Book Antiqua" w:hAnsi="Book Antiqua"/>
+          <w:b w:val="0"/>
+          <w:szCs w:val="28"/>
+        </w:rPr>
+        <w:t>.</w:t>
       </w:r>
       <w:r>
         <w:rPr>
@@ -20830,47 +20940,47 @@
           <w:b w:val="0"/>
           <w:szCs w:val="28"/>
         </w:rPr>
-        <w:t>esta función</w:t>
-      </w:r>
-      <w:r>
-        <w:rPr>
-          <w:rFonts w:ascii="Book Antiqua" w:hAnsi="Book Antiqua"/>
-          <w:b w:val="0"/>
-          <w:szCs w:val="28"/>
-        </w:rPr>
-        <w:t xml:space="preserve">, </w:t>
-      </w:r>
-      <w:r>
-        <w:rPr>
-          <w:rFonts w:ascii="Book Antiqua" w:hAnsi="Book Antiqua"/>
-          <w:b w:val="0"/>
-          <w:szCs w:val="28"/>
-        </w:rPr>
-        <w:t xml:space="preserve">permite eliminar contenido de dentro de una variable, </w:t>
-      </w:r>
-      <w:r>
-        <w:rPr>
-          <w:rFonts w:ascii="Book Antiqua" w:hAnsi="Book Antiqua"/>
-          <w:b w:val="0"/>
-          <w:szCs w:val="28"/>
-        </w:rPr>
-        <w:t xml:space="preserve">le pasamos </w:t>
-      </w:r>
-      <w:r>
-        <w:rPr>
-          <w:rFonts w:ascii="Book Antiqua" w:hAnsi="Book Antiqua"/>
-          <w:b w:val="0"/>
-          <w:szCs w:val="28"/>
-        </w:rPr>
-        <w:t>tres</w:t>
-      </w:r>
-      <w:r>
-        <w:rPr>
-          <w:rFonts w:ascii="Book Antiqua" w:hAnsi="Book Antiqua"/>
-          <w:b w:val="0"/>
-          <w:szCs w:val="28"/>
-        </w:rPr>
-        <w:t xml:space="preserve"> parámetros</w:t>
+        <w:t xml:space="preserve">El primero es </w:t>
+      </w:r>
+      <w:r>
+        <w:rPr>
+          <w:rFonts w:ascii="Book Antiqua" w:hAnsi="Book Antiqua"/>
+          <w:b w:val="0"/>
+          <w:szCs w:val="28"/>
+        </w:rPr>
+        <w:t xml:space="preserve">la expresión </w:t>
+      </w:r>
+      <w:r>
+        <w:rPr>
+          <w:rFonts w:ascii="Book Antiqua" w:hAnsi="Book Antiqua"/>
+          <w:b w:val="0"/>
+          <w:szCs w:val="28"/>
+        </w:rPr>
+        <w:t xml:space="preserve">a buscar y el segundo elemento por lo que reemplazar y tercero, </w:t>
+      </w:r>
+      <w:r>
+        <w:rPr>
+          <w:rFonts w:ascii="Book Antiqua" w:hAnsi="Book Antiqua"/>
+          <w:b w:val="0"/>
+          <w:szCs w:val="28"/>
+        </w:rPr>
+        <w:t>la vari</w:t>
+      </w:r>
+      <w:r>
+        <w:rPr>
+          <w:rFonts w:ascii="Book Antiqua" w:hAnsi="Book Antiqua"/>
+          <w:b w:val="0"/>
+          <w:szCs w:val="28"/>
+        </w:rPr>
+        <w:t xml:space="preserve">able en donde se hará esa </w:t>
+      </w:r>
+      <w:r>
+        <w:rPr>
+          <w:rFonts w:ascii="Book Antiqua" w:hAnsi="Book Antiqua"/>
+          <w:b w:val="0"/>
+          <w:szCs w:val="28"/>
+        </w:rPr>
+        <w:t>búsqueda</w:t>
       </w:r>
       <w:r>
         <w:rPr>
@@ -20886,63 +20996,7 @@
           <w:b w:val="0"/>
           <w:szCs w:val="28"/>
         </w:rPr>
-        <w:t xml:space="preserve"> </w:t>
-      </w:r>
-      <w:r>
-        <w:rPr>
-          <w:rFonts w:ascii="Book Antiqua" w:hAnsi="Book Antiqua"/>
-          <w:b w:val="0"/>
-          <w:szCs w:val="28"/>
-        </w:rPr>
-        <w:t xml:space="preserve">El primero es </w:t>
-      </w:r>
-      <w:r>
-        <w:rPr>
-          <w:rFonts w:ascii="Book Antiqua" w:hAnsi="Book Antiqua"/>
-          <w:b w:val="0"/>
-          <w:szCs w:val="28"/>
-        </w:rPr>
-        <w:t xml:space="preserve">la expresión </w:t>
-      </w:r>
-      <w:r>
-        <w:rPr>
-          <w:rFonts w:ascii="Book Antiqua" w:hAnsi="Book Antiqua"/>
-          <w:b w:val="0"/>
-          <w:szCs w:val="28"/>
-        </w:rPr>
-        <w:t xml:space="preserve">a buscar y el segundo elemento por lo que reemplazar y tercero, </w:t>
-      </w:r>
-      <w:r>
-        <w:rPr>
-          <w:rFonts w:ascii="Book Antiqua" w:hAnsi="Book Antiqua"/>
-          <w:b w:val="0"/>
-          <w:szCs w:val="28"/>
-        </w:rPr>
-        <w:t>la vari</w:t>
-      </w:r>
-      <w:r>
-        <w:rPr>
-          <w:rFonts w:ascii="Book Antiqua" w:hAnsi="Book Antiqua"/>
-          <w:b w:val="0"/>
-          <w:szCs w:val="28"/>
-        </w:rPr>
-        <w:t xml:space="preserve">able en donde se hará esa </w:t>
-      </w:r>
-      <w:r>
-        <w:rPr>
-          <w:rFonts w:ascii="Book Antiqua" w:hAnsi="Book Antiqua"/>
-          <w:b w:val="0"/>
-          <w:szCs w:val="28"/>
-        </w:rPr>
-        <w:t>búsqueda</w:t>
-      </w:r>
-      <w:r>
-        <w:rPr>
-          <w:rFonts w:ascii="Book Antiqua" w:hAnsi="Book Antiqua"/>
-          <w:b w:val="0"/>
-          <w:szCs w:val="28"/>
-        </w:rPr>
-        <w:t>.</w:t>
+        <w:t xml:space="preserve"> Para obtener unos datos “limpios”, hemos eliminado los links, los signos de puntuación,  números, transformado las palabras a minúsculas y separado las palabras por espacios. </w:t>
       </w:r>
     </w:p>
     <w:p>
@@ -21013,14 +21067,14 @@
           <w:rFonts w:ascii="Book Antiqua" w:hAnsi="Book Antiqua"/>
         </w:rPr>
       </w:pPr>
-      <w:bookmarkStart w:id="29" w:name="_Toc508028328"/>
+      <w:bookmarkStart w:id="30" w:name="_Toc508028328"/>
       <w:r>
         <w:rPr>
           <w:rFonts w:ascii="Book Antiqua" w:hAnsi="Book Antiqua"/>
         </w:rPr>
         <w:t>Análisis de los datos</w:t>
       </w:r>
-      <w:bookmarkEnd w:id="29"/>
+      <w:bookmarkEnd w:id="30"/>
     </w:p>
     <w:p>
       <w:pPr>
@@ -21302,7 +21356,7 @@
           <w:rFonts w:ascii="Book Antiqua" w:hAnsi="Book Antiqua"/>
         </w:rPr>
       </w:pPr>
-      <w:bookmarkStart w:id="30" w:name="_Toc508028329"/>
+      <w:bookmarkStart w:id="31" w:name="_Toc508028329"/>
       <w:r>
         <w:rPr>
           <w:rFonts w:ascii="Book Antiqua" w:hAnsi="Book Antiqua"/>
@@ -21310,7 +21364,7 @@
         <w:lastRenderedPageBreak/>
         <w:t>Alertas enviadas</w:t>
       </w:r>
-      <w:bookmarkEnd w:id="30"/>
+      <w:bookmarkEnd w:id="31"/>
     </w:p>
     <w:p>
       <w:pPr>
@@ -21343,15 +21397,7 @@
         <w:rPr>
           <w:b w:val="0"/>
         </w:rPr>
-        <w:t>”, la cual permite el envío de correos electrónicos co</w:t>
-      </w:r>
-      <w:bookmarkStart w:id="31" w:name="_GoBack"/>
-      <w:bookmarkEnd w:id="31"/>
-      <w:r>
-        <w:rPr>
-          <w:b w:val="0"/>
-        </w:rPr>
-        <w:t>n lenguaje R.</w:t>
+        <w:t>”, la cual permite el envío de correos electrónicos con lenguaje R.</w:t>
       </w:r>
     </w:p>
     <w:p>
@@ -21372,6 +21418,10 @@
         <w:pStyle w:val="Prrafo"/>
       </w:pPr>
       <w:r>
+        <w:rPr>
+          <w:noProof/>
+          <w:lang w:val="es-ES"/>
+        </w:rPr>
         <w:drawing>
           <wp:inline distT="0" distB="0" distL="0" distR="0" wp14:anchorId="2BBD5982" wp14:editId="06B439AD">
             <wp:extent cx="6359841" cy="2886324"/>
@@ -21432,6 +21482,10 @@
         <w:pStyle w:val="Prrafo"/>
       </w:pPr>
       <w:r>
+        <w:rPr>
+          <w:noProof/>
+          <w:lang w:val="es-ES"/>
+        </w:rPr>
         <w:drawing>
           <wp:inline distT="0" distB="0" distL="0" distR="0" wp14:anchorId="38E78557" wp14:editId="28971557">
             <wp:extent cx="4915926" cy="485029"/>
@@ -37122,7 +37176,7 @@
 </file>
 
 <file path=customXml/itemProps2.xml><?xml version="1.0" encoding="utf-8"?>
-<ds:datastoreItem xmlns:ds="http://schemas.openxmlformats.org/officeDocument/2006/customXml" ds:itemID="{A56D241A-F95C-4667-BA12-9BA0ACB5B624}">
+<ds:datastoreItem xmlns:ds="http://schemas.openxmlformats.org/officeDocument/2006/customXml" ds:itemID="{5A105053-9DED-4B79-91C0-68958748100F}">
   <ds:schemaRefs>
     <ds:schemaRef ds:uri="http://schemas.openxmlformats.org/officeDocument/2006/bibliography"/>
   </ds:schemaRefs>

</xml_diff>